<commit_message>
#11 Enrichir le rapport
</commit_message>
<xml_diff>
--- a/doc/rapport-karaoke.docx
+++ b/doc/rapport-karaoke.docx
@@ -1,6 +1,6 @@
 
 <file path=word/document.xml><?xml version="1.0" encoding="utf-8"?>
-<w:document xmlns:wpc="http://schemas.microsoft.com/office/word/2010/wordprocessingCanvas" xmlns:cx="http://schemas.microsoft.com/office/drawing/2014/chartex" xmlns:cx1="http://schemas.microsoft.com/office/drawing/2015/9/8/chartex" xmlns:cx2="http://schemas.microsoft.com/office/drawing/2015/10/21/chartex" xmlns:cx3="http://schemas.microsoft.com/office/drawing/2016/5/9/chartex" xmlns:cx4="http://schemas.microsoft.com/office/drawing/2016/5/10/chartex" xmlns:cx5="http://schemas.microsoft.com/office/drawing/2016/5/11/chartex" xmlns:mc="http://schemas.openxmlformats.org/markup-compatibility/2006" xmlns:o="urn:schemas-microsoft-com:office:office" xmlns:r="http://schemas.openxmlformats.org/officeDocument/2006/relationships" xmlns:m="http://schemas.openxmlformats.org/officeDocument/2006/math" xmlns:v="urn:schemas-microsoft-com:vml" xmlns:wp14="http://schemas.microsoft.com/office/word/2010/wordprocessingDrawing" xmlns:wp="http://schemas.openxmlformats.org/drawingml/2006/wordprocessingDrawing" xmlns:w10="urn:schemas-microsoft-com:office:word" xmlns:w="http://schemas.openxmlformats.org/wordprocessingml/2006/main" xmlns:w14="http://schemas.microsoft.com/office/word/2010/wordml" xmlns:w15="http://schemas.microsoft.com/office/word/2012/wordml" xmlns:w16se="http://schemas.microsoft.com/office/word/2015/wordml/symex" xmlns:wpg="http://schemas.microsoft.com/office/word/2010/wordprocessingGroup" xmlns:wpi="http://schemas.microsoft.com/office/word/2010/wordprocessingInk" xmlns:wne="http://schemas.microsoft.com/office/word/2006/wordml" xmlns:wps="http://schemas.microsoft.com/office/word/2010/wordprocessingShape" mc:Ignorable="w14 w15 w16se wp14">
+<w:document xmlns:wpc="http://schemas.microsoft.com/office/word/2010/wordprocessingCanvas" xmlns:cx="http://schemas.microsoft.com/office/drawing/2014/chartex" xmlns:cx1="http://schemas.microsoft.com/office/drawing/2015/9/8/chartex" xmlns:cx2="http://schemas.microsoft.com/office/drawing/2015/10/21/chartex" xmlns:cx3="http://schemas.microsoft.com/office/drawing/2016/5/9/chartex" xmlns:cx4="http://schemas.microsoft.com/office/drawing/2016/5/10/chartex" xmlns:cx5="http://schemas.microsoft.com/office/drawing/2016/5/11/chartex" xmlns:cx6="http://schemas.microsoft.com/office/drawing/2016/5/12/chartex" xmlns:cx7="http://schemas.microsoft.com/office/drawing/2016/5/13/chartex" xmlns:cx8="http://schemas.microsoft.com/office/drawing/2016/5/14/chartex" xmlns:mc="http://schemas.openxmlformats.org/markup-compatibility/2006" xmlns:aink="http://schemas.microsoft.com/office/drawing/2016/ink" xmlns:o="urn:schemas-microsoft-com:office:office" xmlns:r="http://schemas.openxmlformats.org/officeDocument/2006/relationships" xmlns:m="http://schemas.openxmlformats.org/officeDocument/2006/math" xmlns:v="urn:schemas-microsoft-com:vml" xmlns:wp14="http://schemas.microsoft.com/office/word/2010/wordprocessingDrawing" xmlns:wp="http://schemas.openxmlformats.org/drawingml/2006/wordprocessingDrawing" xmlns:w10="urn:schemas-microsoft-com:office:word" xmlns:w="http://schemas.openxmlformats.org/wordprocessingml/2006/main" xmlns:w14="http://schemas.microsoft.com/office/word/2010/wordml" xmlns:w15="http://schemas.microsoft.com/office/word/2012/wordml" xmlns:w16se="http://schemas.microsoft.com/office/word/2015/wordml/symex" xmlns:wpg="http://schemas.microsoft.com/office/word/2010/wordprocessingGroup" xmlns:wpi="http://schemas.microsoft.com/office/word/2010/wordprocessingInk" xmlns:wne="http://schemas.microsoft.com/office/word/2006/wordml" xmlns:wps="http://schemas.microsoft.com/office/word/2010/wordprocessingShape" mc:Ignorable="w14 w15 w16se wp14">
   <w:body>
     <w:sdt>
       <w:sdtPr>
@@ -62,10 +62,653 @@
           </w:r>
         </w:p>
         <w:p>
+          <w:pPr>
+            <w:pStyle w:val="NoSpacing"/>
+            <w:spacing w:before="40" w:after="40"/>
+            <w:rPr>
+              <w:caps/>
+              <w:color w:val="5B9BD5" w:themeColor="accent1"/>
+              <w:sz w:val="28"/>
+              <w:szCs w:val="28"/>
+            </w:rPr>
+          </w:pPr>
           <w:r>
             <w:rPr>
               <w:noProof/>
-              <w:lang w:eastAsia="fr-FR"/>
+            </w:rPr>
+            <mc:AlternateContent>
+              <mc:Choice Requires="wps">
+                <w:drawing>
+                  <wp:anchor distT="0" distB="0" distL="114300" distR="114300" simplePos="0" relativeHeight="251667456" behindDoc="0" locked="0" layoutInCell="1" allowOverlap="1" wp14:anchorId="0CB870E3" wp14:editId="1ACF5D27">
+                    <wp:simplePos x="0" y="0"/>
+                    <wp:positionH relativeFrom="margin">
+                      <wp:align>right</wp:align>
+                    </wp:positionH>
+                    <wp:positionV relativeFrom="paragraph">
+                      <wp:posOffset>6126952</wp:posOffset>
+                    </wp:positionV>
+                    <wp:extent cx="2510318" cy="1445792"/>
+                    <wp:effectExtent l="0" t="0" r="4445" b="2540"/>
+                    <wp:wrapNone/>
+                    <wp:docPr id="5" name="Text Box 5"/>
+                    <wp:cNvGraphicFramePr/>
+                    <a:graphic xmlns:a="http://schemas.openxmlformats.org/drawingml/2006/main">
+                      <a:graphicData uri="http://schemas.microsoft.com/office/word/2010/wordprocessingShape">
+                        <wps:wsp>
+                          <wps:cNvSpPr txBox="1"/>
+                          <wps:spPr>
+                            <a:xfrm>
+                              <a:off x="0" y="0"/>
+                              <a:ext cx="2510318" cy="1445792"/>
+                            </a:xfrm>
+                            <a:prstGeom prst="rect">
+                              <a:avLst/>
+                            </a:prstGeom>
+                            <a:solidFill>
+                              <a:schemeClr val="lt1"/>
+                            </a:solidFill>
+                            <a:ln w="6350">
+                              <a:noFill/>
+                            </a:ln>
+                          </wps:spPr>
+                          <wps:txbx>
+                            <w:txbxContent>
+                              <w:p>
+                                <w:pPr>
+                                  <w:pStyle w:val="NoSpacing"/>
+                                  <w:numPr>
+                                    <w:ilvl w:val="0"/>
+                                    <w:numId w:val="17"/>
+                                  </w:numPr>
+                                  <w:spacing w:before="40" w:after="40"/>
+                                  <w:rPr>
+                                    <w:caps/>
+                                    <w:color w:val="5B9BD5" w:themeColor="accent1"/>
+                                    <w:sz w:val="28"/>
+                                    <w:szCs w:val="28"/>
+                                  </w:rPr>
+                                </w:pPr>
+                                <w:r>
+                                  <w:rPr>
+                                    <w:caps/>
+                                    <w:color w:val="5B9BD5" w:themeColor="accent1"/>
+                                    <w:sz w:val="28"/>
+                                    <w:szCs w:val="28"/>
+                                  </w:rPr>
+                                  <w:t>Bouchti NORDINE</w:t>
+                                </w:r>
+                              </w:p>
+                              <w:p>
+                                <w:pPr>
+                                  <w:pStyle w:val="NoSpacing"/>
+                                  <w:numPr>
+                                    <w:ilvl w:val="0"/>
+                                    <w:numId w:val="17"/>
+                                  </w:numPr>
+                                  <w:spacing w:before="40" w:after="40"/>
+                                  <w:rPr>
+                                    <w:caps/>
+                                    <w:color w:val="5B9BD5" w:themeColor="accent1"/>
+                                    <w:sz w:val="28"/>
+                                    <w:szCs w:val="28"/>
+                                  </w:rPr>
+                                </w:pPr>
+                                <w:r>
+                                  <w:rPr>
+                                    <w:caps/>
+                                    <w:color w:val="5B9BD5" w:themeColor="accent1"/>
+                                    <w:sz w:val="28"/>
+                                    <w:szCs w:val="28"/>
+                                  </w:rPr>
+                                  <w:t>LAMINE Marouane</w:t>
+                                </w:r>
+                              </w:p>
+                              <w:p>
+                                <w:pPr>
+                                  <w:pStyle w:val="NoSpacing"/>
+                                  <w:numPr>
+                                    <w:ilvl w:val="0"/>
+                                    <w:numId w:val="17"/>
+                                  </w:numPr>
+                                  <w:spacing w:before="40" w:after="40"/>
+                                  <w:rPr>
+                                    <w:caps/>
+                                    <w:color w:val="5B9BD5" w:themeColor="accent1"/>
+                                    <w:sz w:val="28"/>
+                                    <w:szCs w:val="28"/>
+                                  </w:rPr>
+                                </w:pPr>
+                                <w:r>
+                                  <w:rPr>
+                                    <w:caps/>
+                                    <w:color w:val="5B9BD5" w:themeColor="accent1"/>
+                                    <w:sz w:val="28"/>
+                                    <w:szCs w:val="28"/>
+                                  </w:rPr>
+                                  <w:t>phily</w:t>
+                                </w:r>
+                                <w:r>
+                                  <w:rPr>
+                                    <w:caps/>
+                                    <w:color w:val="5B9BD5" w:themeColor="accent1"/>
+                                    <w:sz w:val="28"/>
+                                    <w:szCs w:val="28"/>
+                                  </w:rPr>
+                                  <w:t xml:space="preserve"> TOM</w:t>
+                                </w:r>
+                              </w:p>
+                              <w:p>
+                                <w:pPr>
+                                  <w:pStyle w:val="NoSpacing"/>
+                                  <w:numPr>
+                                    <w:ilvl w:val="0"/>
+                                    <w:numId w:val="17"/>
+                                  </w:numPr>
+                                  <w:spacing w:before="40" w:after="40"/>
+                                  <w:rPr>
+                                    <w:caps/>
+                                    <w:color w:val="5B9BD5" w:themeColor="accent1"/>
+                                    <w:sz w:val="28"/>
+                                    <w:szCs w:val="28"/>
+                                  </w:rPr>
+                                </w:pPr>
+                                <w:r>
+                                  <w:rPr>
+                                    <w:caps/>
+                                    <w:color w:val="5B9BD5" w:themeColor="accent1"/>
+                                    <w:sz w:val="28"/>
+                                    <w:szCs w:val="28"/>
+                                  </w:rPr>
+                                  <w:t>rostan</w:t>
+                                </w:r>
+                                <w:r>
+                                  <w:rPr>
+                                    <w:caps/>
+                                    <w:color w:val="5B9BD5" w:themeColor="accent1"/>
+                                    <w:sz w:val="28"/>
+                                    <w:szCs w:val="28"/>
+                                  </w:rPr>
+                                  <w:t xml:space="preserve"> ESTELLE</w:t>
+                                </w:r>
+                              </w:p>
+                              <w:p>
+                                <w:pPr>
+                                  <w:pStyle w:val="NoSpacing"/>
+                                  <w:numPr>
+                                    <w:ilvl w:val="0"/>
+                                    <w:numId w:val="17"/>
+                                  </w:numPr>
+                                  <w:spacing w:before="40" w:after="40"/>
+                                  <w:rPr>
+                                    <w:caps/>
+                                    <w:color w:val="5B9BD5" w:themeColor="accent1"/>
+                                    <w:sz w:val="28"/>
+                                    <w:szCs w:val="28"/>
+                                  </w:rPr>
+                                </w:pPr>
+                                <w:r>
+                                  <w:rPr>
+                                    <w:caps/>
+                                    <w:color w:val="5B9BD5" w:themeColor="accent1"/>
+                                    <w:sz w:val="28"/>
+                                    <w:szCs w:val="28"/>
+                                  </w:rPr>
+                                  <w:t>Traoré</w:t>
+                                </w:r>
+                                <w:r>
+                                  <w:rPr>
+                                    <w:caps/>
+                                    <w:color w:val="5B9BD5" w:themeColor="accent1"/>
+                                    <w:sz w:val="28"/>
+                                    <w:szCs w:val="28"/>
+                                  </w:rPr>
+                                  <w:t xml:space="preserve"> AICHATOU</w:t>
+                                </w:r>
+                              </w:p>
+                            </w:txbxContent>
+                          </wps:txbx>
+                          <wps:bodyPr rot="0" spcFirstLastPara="0" vertOverflow="overflow" horzOverflow="overflow" vert="horz" wrap="square" lIns="91440" tIns="45720" rIns="91440" bIns="45720" numCol="1" spcCol="0" rtlCol="0" fromWordArt="0" anchor="t" anchorCtr="0" forceAA="0" compatLnSpc="1">
+                            <a:prstTxWarp prst="textNoShape">
+                              <a:avLst/>
+                            </a:prstTxWarp>
+                            <a:noAutofit/>
+                          </wps:bodyPr>
+                        </wps:wsp>
+                      </a:graphicData>
+                    </a:graphic>
+                    <wp14:sizeRelH relativeFrom="margin">
+                      <wp14:pctWidth>0</wp14:pctWidth>
+                    </wp14:sizeRelH>
+                    <wp14:sizeRelV relativeFrom="margin">
+                      <wp14:pctHeight>0</wp14:pctHeight>
+                    </wp14:sizeRelV>
+                  </wp:anchor>
+                </w:drawing>
+              </mc:Choice>
+              <mc:Fallback>
+                <w:pict>
+                  <v:shapetype w14:anchorId="0CB870E3" id="_x0000_t202" coordsize="21600,21600" o:spt="202" path="m,l,21600r21600,l21600,xe">
+                    <v:stroke joinstyle="miter"/>
+                    <v:path gradientshapeok="t" o:connecttype="rect"/>
+                  </v:shapetype>
+                  <v:shape id="Text Box 5" o:spid="_x0000_s1026" type="#_x0000_t202" style="position:absolute;margin-left:146.45pt;margin-top:482.45pt;width:197.65pt;height:113.85pt;z-index:251667456;visibility:visible;mso-wrap-style:square;mso-width-percent:0;mso-height-percent:0;mso-wrap-distance-left:9pt;mso-wrap-distance-top:0;mso-wrap-distance-right:9pt;mso-wrap-distance-bottom:0;mso-position-horizontal:right;mso-position-horizontal-relative:margin;mso-position-vertical:absolute;mso-position-vertical-relative:text;mso-width-percent:0;mso-height-percent:0;mso-width-relative:margin;mso-height-relative:margin;v-text-anchor:top" o:gfxdata="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" fillcolor="white [3201]" stroked="f" strokeweight=".5pt">
+                    <v:textbox>
+                      <w:txbxContent>
+                        <w:p>
+                          <w:pPr>
+                            <w:pStyle w:val="NoSpacing"/>
+                            <w:numPr>
+                              <w:ilvl w:val="0"/>
+                              <w:numId w:val="17"/>
+                            </w:numPr>
+                            <w:spacing w:before="40" w:after="40"/>
+                            <w:rPr>
+                              <w:caps/>
+                              <w:color w:val="5B9BD5" w:themeColor="accent1"/>
+                              <w:sz w:val="28"/>
+                              <w:szCs w:val="28"/>
+                            </w:rPr>
+                          </w:pPr>
+                          <w:r>
+                            <w:rPr>
+                              <w:caps/>
+                              <w:color w:val="5B9BD5" w:themeColor="accent1"/>
+                              <w:sz w:val="28"/>
+                              <w:szCs w:val="28"/>
+                            </w:rPr>
+                            <w:t>Bouchti NORDINE</w:t>
+                          </w:r>
+                        </w:p>
+                        <w:p>
+                          <w:pPr>
+                            <w:pStyle w:val="NoSpacing"/>
+                            <w:numPr>
+                              <w:ilvl w:val="0"/>
+                              <w:numId w:val="17"/>
+                            </w:numPr>
+                            <w:spacing w:before="40" w:after="40"/>
+                            <w:rPr>
+                              <w:caps/>
+                              <w:color w:val="5B9BD5" w:themeColor="accent1"/>
+                              <w:sz w:val="28"/>
+                              <w:szCs w:val="28"/>
+                            </w:rPr>
+                          </w:pPr>
+                          <w:r>
+                            <w:rPr>
+                              <w:caps/>
+                              <w:color w:val="5B9BD5" w:themeColor="accent1"/>
+                              <w:sz w:val="28"/>
+                              <w:szCs w:val="28"/>
+                            </w:rPr>
+                            <w:t>LAMINE Marouane</w:t>
+                          </w:r>
+                        </w:p>
+                        <w:p>
+                          <w:pPr>
+                            <w:pStyle w:val="NoSpacing"/>
+                            <w:numPr>
+                              <w:ilvl w:val="0"/>
+                              <w:numId w:val="17"/>
+                            </w:numPr>
+                            <w:spacing w:before="40" w:after="40"/>
+                            <w:rPr>
+                              <w:caps/>
+                              <w:color w:val="5B9BD5" w:themeColor="accent1"/>
+                              <w:sz w:val="28"/>
+                              <w:szCs w:val="28"/>
+                            </w:rPr>
+                          </w:pPr>
+                          <w:r>
+                            <w:rPr>
+                              <w:caps/>
+                              <w:color w:val="5B9BD5" w:themeColor="accent1"/>
+                              <w:sz w:val="28"/>
+                              <w:szCs w:val="28"/>
+                            </w:rPr>
+                            <w:t>phily</w:t>
+                          </w:r>
+                          <w:r>
+                            <w:rPr>
+                              <w:caps/>
+                              <w:color w:val="5B9BD5" w:themeColor="accent1"/>
+                              <w:sz w:val="28"/>
+                              <w:szCs w:val="28"/>
+                            </w:rPr>
+                            <w:t xml:space="preserve"> TOM</w:t>
+                          </w:r>
+                        </w:p>
+                        <w:p>
+                          <w:pPr>
+                            <w:pStyle w:val="NoSpacing"/>
+                            <w:numPr>
+                              <w:ilvl w:val="0"/>
+                              <w:numId w:val="17"/>
+                            </w:numPr>
+                            <w:spacing w:before="40" w:after="40"/>
+                            <w:rPr>
+                              <w:caps/>
+                              <w:color w:val="5B9BD5" w:themeColor="accent1"/>
+                              <w:sz w:val="28"/>
+                              <w:szCs w:val="28"/>
+                            </w:rPr>
+                          </w:pPr>
+                          <w:r>
+                            <w:rPr>
+                              <w:caps/>
+                              <w:color w:val="5B9BD5" w:themeColor="accent1"/>
+                              <w:sz w:val="28"/>
+                              <w:szCs w:val="28"/>
+                            </w:rPr>
+                            <w:t>rostan</w:t>
+                          </w:r>
+                          <w:r>
+                            <w:rPr>
+                              <w:caps/>
+                              <w:color w:val="5B9BD5" w:themeColor="accent1"/>
+                              <w:sz w:val="28"/>
+                              <w:szCs w:val="28"/>
+                            </w:rPr>
+                            <w:t xml:space="preserve"> ESTELLE</w:t>
+                          </w:r>
+                        </w:p>
+                        <w:p>
+                          <w:pPr>
+                            <w:pStyle w:val="NoSpacing"/>
+                            <w:numPr>
+                              <w:ilvl w:val="0"/>
+                              <w:numId w:val="17"/>
+                            </w:numPr>
+                            <w:spacing w:before="40" w:after="40"/>
+                            <w:rPr>
+                              <w:caps/>
+                              <w:color w:val="5B9BD5" w:themeColor="accent1"/>
+                              <w:sz w:val="28"/>
+                              <w:szCs w:val="28"/>
+                            </w:rPr>
+                          </w:pPr>
+                          <w:r>
+                            <w:rPr>
+                              <w:caps/>
+                              <w:color w:val="5B9BD5" w:themeColor="accent1"/>
+                              <w:sz w:val="28"/>
+                              <w:szCs w:val="28"/>
+                            </w:rPr>
+                            <w:t>Traoré</w:t>
+                          </w:r>
+                          <w:r>
+                            <w:rPr>
+                              <w:caps/>
+                              <w:color w:val="5B9BD5" w:themeColor="accent1"/>
+                              <w:sz w:val="28"/>
+                              <w:szCs w:val="28"/>
+                            </w:rPr>
+                            <w:t xml:space="preserve"> AICHATOU</w:t>
+                          </w:r>
+                        </w:p>
+                      </w:txbxContent>
+                    </v:textbox>
+                    <w10:wrap anchorx="margin"/>
+                  </v:shape>
+                </w:pict>
+              </mc:Fallback>
+            </mc:AlternateContent>
+          </w:r>
+          <w:r>
+            <w:rPr>
+              <w:noProof/>
+            </w:rPr>
+            <mc:AlternateContent>
+              <mc:Choice Requires="wps">
+                <w:drawing>
+                  <wp:anchor distT="0" distB="0" distL="114300" distR="114300" simplePos="0" relativeHeight="251668480" behindDoc="0" locked="0" layoutInCell="1" allowOverlap="1">
+                    <wp:simplePos x="0" y="0"/>
+                    <wp:positionH relativeFrom="column">
+                      <wp:posOffset>3224958</wp:posOffset>
+                    </wp:positionH>
+                    <wp:positionV relativeFrom="paragraph">
+                      <wp:posOffset>5745007</wp:posOffset>
+                    </wp:positionV>
+                    <wp:extent cx="2052084" cy="382772"/>
+                    <wp:effectExtent l="0" t="0" r="5715" b="0"/>
+                    <wp:wrapNone/>
+                    <wp:docPr id="6" name="Text Box 6"/>
+                    <wp:cNvGraphicFramePr/>
+                    <a:graphic xmlns:a="http://schemas.openxmlformats.org/drawingml/2006/main">
+                      <a:graphicData uri="http://schemas.microsoft.com/office/word/2010/wordprocessingShape">
+                        <wps:wsp>
+                          <wps:cNvSpPr txBox="1"/>
+                          <wps:spPr>
+                            <a:xfrm>
+                              <a:off x="0" y="0"/>
+                              <a:ext cx="2052084" cy="382772"/>
+                            </a:xfrm>
+                            <a:prstGeom prst="rect">
+                              <a:avLst/>
+                            </a:prstGeom>
+                            <a:solidFill>
+                              <a:schemeClr val="lt1"/>
+                            </a:solidFill>
+                            <a:ln w="6350">
+                              <a:noFill/>
+                            </a:ln>
+                          </wps:spPr>
+                          <wps:txbx>
+                            <w:txbxContent>
+                              <w:p>
+                                <w:pPr>
+                                  <w:rPr>
+                                    <w:b/>
+                                    <w:bCs/>
+                                    <w:sz w:val="28"/>
+                                    <w:szCs w:val="28"/>
+                                  </w:rPr>
+                                </w:pPr>
+                                <w:r>
+                                  <w:rPr>
+                                    <w:b/>
+                                    <w:bCs/>
+                                    <w:sz w:val="28"/>
+                                    <w:szCs w:val="28"/>
+                                  </w:rPr>
+                                  <w:t>Réaliser par :</w:t>
+                                </w:r>
+                              </w:p>
+                            </w:txbxContent>
+                          </wps:txbx>
+                          <wps:bodyPr rot="0" spcFirstLastPara="0" vertOverflow="overflow" horzOverflow="overflow" vert="horz" wrap="square" lIns="91440" tIns="45720" rIns="91440" bIns="45720" numCol="1" spcCol="0" rtlCol="0" fromWordArt="0" anchor="t" anchorCtr="0" forceAA="0" compatLnSpc="1">
+                            <a:prstTxWarp prst="textNoShape">
+                              <a:avLst/>
+                            </a:prstTxWarp>
+                            <a:noAutofit/>
+                          </wps:bodyPr>
+                        </wps:wsp>
+                      </a:graphicData>
+                    </a:graphic>
+                  </wp:anchor>
+                </w:drawing>
+              </mc:Choice>
+              <mc:Fallback>
+                <w:pict>
+                  <v:shape id="Text Box 6" o:spid="_x0000_s1027" type="#_x0000_t202" style="position:absolute;margin-left:253.95pt;margin-top:452.35pt;width:161.6pt;height:30.15pt;z-index:251668480;visibility:visible;mso-wrap-style:square;mso-wrap-distance-left:9pt;mso-wrap-distance-top:0;mso-wrap-distance-right:9pt;mso-wrap-distance-bottom:0;mso-position-horizontal:absolute;mso-position-horizontal-relative:text;mso-position-vertical:absolute;mso-position-vertical-relative:text;v-text-anchor:top" o:gfxdata="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" fillcolor="white [3201]" stroked="f" strokeweight=".5pt">
+                    <v:textbox>
+                      <w:txbxContent>
+                        <w:p>
+                          <w:pPr>
+                            <w:rPr>
+                              <w:b/>
+                              <w:bCs/>
+                              <w:sz w:val="28"/>
+                              <w:szCs w:val="28"/>
+                            </w:rPr>
+                          </w:pPr>
+                          <w:r>
+                            <w:rPr>
+                              <w:b/>
+                              <w:bCs/>
+                              <w:sz w:val="28"/>
+                              <w:szCs w:val="28"/>
+                            </w:rPr>
+                            <w:t>Réaliser par :</w:t>
+                          </w:r>
+                        </w:p>
+                      </w:txbxContent>
+                    </v:textbox>
+                  </v:shape>
+                </w:pict>
+              </mc:Fallback>
+            </mc:AlternateContent>
+          </w:r>
+          <w:r>
+            <w:rPr>
+              <w:noProof/>
+            </w:rPr>
+            <mc:AlternateContent>
+              <mc:Choice Requires="wps">
+                <w:drawing>
+                  <wp:anchor distT="0" distB="0" distL="114300" distR="114300" simplePos="0" relativeHeight="251665408" behindDoc="0" locked="0" layoutInCell="1" allowOverlap="1">
+                    <wp:simplePos x="0" y="0"/>
+                    <wp:positionH relativeFrom="margin">
+                      <wp:align>left</wp:align>
+                    </wp:positionH>
+                    <wp:positionV relativeFrom="paragraph">
+                      <wp:posOffset>6170221</wp:posOffset>
+                    </wp:positionV>
+                    <wp:extent cx="2457450" cy="393405"/>
+                    <wp:effectExtent l="0" t="0" r="0" b="6985"/>
+                    <wp:wrapNone/>
+                    <wp:docPr id="2" name="Text Box 2"/>
+                    <wp:cNvGraphicFramePr/>
+                    <a:graphic xmlns:a="http://schemas.openxmlformats.org/drawingml/2006/main">
+                      <a:graphicData uri="http://schemas.microsoft.com/office/word/2010/wordprocessingShape">
+                        <wps:wsp>
+                          <wps:cNvSpPr txBox="1"/>
+                          <wps:spPr>
+                            <a:xfrm>
+                              <a:off x="0" y="0"/>
+                              <a:ext cx="2457450" cy="393405"/>
+                            </a:xfrm>
+                            <a:prstGeom prst="rect">
+                              <a:avLst/>
+                            </a:prstGeom>
+                            <a:noFill/>
+                            <a:ln w="6350">
+                              <a:noFill/>
+                            </a:ln>
+                          </wps:spPr>
+                          <wps:txbx>
+                            <w:txbxContent>
+                              <w:sdt>
+                                <w:sdtPr>
+                                  <w:rPr>
+                                    <w:caps/>
+                                    <w:color w:val="4472C4" w:themeColor="accent5"/>
+                                    <w:sz w:val="28"/>
+                                    <w:szCs w:val="28"/>
+                                  </w:rPr>
+                                  <w:alias w:val="Auteur"/>
+                                  <w:tag w:val=""/>
+                                  <w:id w:val="-954487662"/>
+                                  <w:dataBinding w:prefixMappings="xmlns:ns0='http://purl.org/dc/elements/1.1/' xmlns:ns1='http://schemas.openxmlformats.org/package/2006/metadata/core-properties' " w:xpath="/ns1:coreProperties[1]/ns0:creator[1]" w:storeItemID="{6C3C8BC8-F283-45AE-878A-BAB7291924A1}"/>
+                                  <w:text/>
+                                </w:sdtPr>
+                                <w:sdtContent>
+                                  <w:p>
+                                    <w:pPr>
+                                      <w:pStyle w:val="NoSpacing"/>
+                                      <w:spacing w:before="40" w:after="40"/>
+                                      <w:rPr>
+                                        <w:caps/>
+                                        <w:color w:val="4472C4" w:themeColor="accent5"/>
+                                        <w:sz w:val="28"/>
+                                        <w:szCs w:val="28"/>
+                                      </w:rPr>
+                                    </w:pPr>
+                                    <w:r>
+                                      <w:rPr>
+                                        <w:caps/>
+                                        <w:color w:val="4472C4" w:themeColor="accent5"/>
+                                        <w:sz w:val="28"/>
+                                        <w:szCs w:val="28"/>
+                                      </w:rPr>
+                                      <w:t>Encadrant :  Fabrice huet</w:t>
+                                    </w:r>
+                                  </w:p>
+                                </w:sdtContent>
+                              </w:sdt>
+                              <w:p/>
+                            </w:txbxContent>
+                          </wps:txbx>
+                          <wps:bodyPr rot="0" spcFirstLastPara="0" vertOverflow="overflow" horzOverflow="overflow" vert="horz" wrap="square" lIns="91440" tIns="45720" rIns="91440" bIns="45720" numCol="1" spcCol="0" rtlCol="0" fromWordArt="0" anchor="t" anchorCtr="0" forceAA="0" compatLnSpc="1">
+                            <a:prstTxWarp prst="textNoShape">
+                              <a:avLst/>
+                            </a:prstTxWarp>
+                            <a:noAutofit/>
+                          </wps:bodyPr>
+                        </wps:wsp>
+                      </a:graphicData>
+                    </a:graphic>
+                    <wp14:sizeRelV relativeFrom="margin">
+                      <wp14:pctHeight>0</wp14:pctHeight>
+                    </wp14:sizeRelV>
+                  </wp:anchor>
+                </w:drawing>
+              </mc:Choice>
+              <mc:Fallback>
+                <w:pict>
+                  <v:shape id="Text Box 2" o:spid="_x0000_s1028" type="#_x0000_t202" style="position:absolute;margin-left:0;margin-top:485.85pt;width:193.5pt;height:31pt;z-index:251665408;visibility:visible;mso-wrap-style:square;mso-height-percent:0;mso-wrap-distance-left:9pt;mso-wrap-distance-top:0;mso-wrap-distance-right:9pt;mso-wrap-distance-bottom:0;mso-position-horizontal:left;mso-position-horizontal-relative:margin;mso-position-vertical:absolute;mso-position-vertical-relative:text;mso-height-percent:0;mso-height-relative:margin;v-text-anchor:top" o:gfxdata="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" filled="f" stroked="f" strokeweight=".5pt">
+                    <v:textbox>
+                      <w:txbxContent>
+                        <w:sdt>
+                          <w:sdtPr>
+                            <w:rPr>
+                              <w:caps/>
+                              <w:color w:val="4472C4" w:themeColor="accent5"/>
+                              <w:sz w:val="28"/>
+                              <w:szCs w:val="28"/>
+                            </w:rPr>
+                            <w:alias w:val="Auteur"/>
+                            <w:tag w:val=""/>
+                            <w:id w:val="-954487662"/>
+                            <w:dataBinding w:prefixMappings="xmlns:ns0='http://purl.org/dc/elements/1.1/' xmlns:ns1='http://schemas.openxmlformats.org/package/2006/metadata/core-properties' " w:xpath="/ns1:coreProperties[1]/ns0:creator[1]" w:storeItemID="{6C3C8BC8-F283-45AE-878A-BAB7291924A1}"/>
+                            <w:text/>
+                          </w:sdtPr>
+                          <w:sdtContent>
+                            <w:p>
+                              <w:pPr>
+                                <w:pStyle w:val="NoSpacing"/>
+                                <w:spacing w:before="40" w:after="40"/>
+                                <w:rPr>
+                                  <w:caps/>
+                                  <w:color w:val="4472C4" w:themeColor="accent5"/>
+                                  <w:sz w:val="28"/>
+                                  <w:szCs w:val="28"/>
+                                </w:rPr>
+                              </w:pPr>
+                              <w:r>
+                                <w:rPr>
+                                  <w:caps/>
+                                  <w:color w:val="4472C4" w:themeColor="accent5"/>
+                                  <w:sz w:val="28"/>
+                                  <w:szCs w:val="28"/>
+                                </w:rPr>
+                                <w:t>Encadrant :  Fabrice huet</w:t>
+                              </w:r>
+                            </w:p>
+                          </w:sdtContent>
+                        </w:sdt>
+                        <w:p/>
+                      </w:txbxContent>
+                    </v:textbox>
+                    <w10:wrap anchorx="margin"/>
+                  </v:shape>
+                </w:pict>
+              </mc:Fallback>
+            </mc:AlternateContent>
+          </w:r>
+          <w:r>
+            <w:rPr>
+              <w:noProof/>
             </w:rPr>
             <mc:AlternateContent>
               <mc:Choice Requires="wps">
@@ -76,10 +719,10 @@
                       <wp:posOffset>748030</wp:posOffset>
                     </wp:positionH>
                     <wp:positionV relativeFrom="paragraph">
-                      <wp:posOffset>1569085</wp:posOffset>
+                      <wp:posOffset>1566545</wp:posOffset>
                     </wp:positionV>
-                    <wp:extent cx="3262630" cy="371475"/>
-                    <wp:effectExtent l="0" t="0" r="13970" b="28575"/>
+                    <wp:extent cx="3262630" cy="467360"/>
+                    <wp:effectExtent l="0" t="0" r="13970" b="27940"/>
                     <wp:wrapSquare wrapText="bothSides"/>
                     <wp:docPr id="217" name="Zone de texte 2"/>
                     <wp:cNvGraphicFramePr>
@@ -94,7 +737,7 @@
                           <wps:spPr bwMode="auto">
                             <a:xfrm>
                               <a:off x="0" y="0"/>
-                              <a:ext cx="3262630" cy="371475"/>
+                              <a:ext cx="3262630" cy="467360"/>
                             </a:xfrm>
                             <a:prstGeom prst="rect">
                               <a:avLst/>
@@ -149,11 +792,7 @@
               </mc:Choice>
               <mc:Fallback>
                 <w:pict>
-                  <v:shapetype id="_x0000_t202" coordsize="21600,21600" o:spt="202" path="m,l,21600r21600,l21600,xe">
-                    <v:stroke joinstyle="miter"/>
-                    <v:path gradientshapeok="t" o:connecttype="rect"/>
-                  </v:shapetype>
-                  <v:shape id="Zone de texte 2" o:spid="_x0000_s1026" type="#_x0000_t202" style="position:absolute;margin-left:58.9pt;margin-top:123.55pt;width:256.9pt;height:29.25pt;z-index:251664384;visibility:visible;mso-wrap-style:square;mso-width-percent:0;mso-height-percent:0;mso-wrap-distance-left:9pt;mso-wrap-distance-top:3.6pt;mso-wrap-distance-right:9pt;mso-wrap-distance-bottom:3.6pt;mso-position-horizontal:absolute;mso-position-horizontal-relative:text;mso-position-vertical:absolute;mso-position-vertical-relative:text;mso-width-percent:0;mso-height-percent:0;mso-width-relative:margin;mso-height-relative:margin;v-text-anchor:top" o:gfxdata="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">
+                  <v:shape id="Zone de texte 2" o:spid="_x0000_s1029" type="#_x0000_t202" style="position:absolute;margin-left:58.9pt;margin-top:123.35pt;width:256.9pt;height:36.8pt;z-index:251664384;visibility:visible;mso-wrap-style:square;mso-width-percent:0;mso-height-percent:0;mso-wrap-distance-left:9pt;mso-wrap-distance-top:3.6pt;mso-wrap-distance-right:9pt;mso-wrap-distance-bottom:3.6pt;mso-position-horizontal:absolute;mso-position-horizontal-relative:text;mso-position-vertical:absolute;mso-position-vertical-relative:text;mso-width-percent:0;mso-height-percent:0;mso-width-relative:margin;mso-height-relative:margin;v-text-anchor:top" o:gfxdata="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">
                     <v:textbox>
                       <w:txbxContent>
                         <w:p>
@@ -184,251 +823,6 @@
           <w:r>
             <w:rPr>
               <w:noProof/>
-              <w:lang w:eastAsia="fr-FR"/>
-            </w:rPr>
-            <mc:AlternateContent>
-              <mc:Choice Requires="wps">
-                <w:drawing>
-                  <wp:anchor distT="0" distB="0" distL="114300" distR="114300" simplePos="0" relativeHeight="251661312" behindDoc="0" locked="0" layoutInCell="1" allowOverlap="1">
-                    <wp:simplePos x="0" y="0"/>
-                    <wp:positionH relativeFrom="page">
-                      <wp:posOffset>457200</wp:posOffset>
-                    </wp:positionH>
-                    <wp:positionV relativeFrom="page">
-                      <wp:posOffset>8448675</wp:posOffset>
-                    </wp:positionV>
-                    <wp:extent cx="5753100" cy="1019175"/>
-                    <wp:effectExtent l="0" t="0" r="0" b="9525"/>
-                    <wp:wrapSquare wrapText="bothSides"/>
-                    <wp:docPr id="129" name="Zone de texte 129"/>
-                    <wp:cNvGraphicFramePr/>
-                    <a:graphic xmlns:a="http://schemas.openxmlformats.org/drawingml/2006/main">
-                      <a:graphicData uri="http://schemas.microsoft.com/office/word/2010/wordprocessingShape">
-                        <wps:wsp>
-                          <wps:cNvSpPr txBox="1"/>
-                          <wps:spPr>
-                            <a:xfrm>
-                              <a:off x="0" y="0"/>
-                              <a:ext cx="5753100" cy="1019175"/>
-                            </a:xfrm>
-                            <a:prstGeom prst="rect">
-                              <a:avLst/>
-                            </a:prstGeom>
-                            <a:noFill/>
-                            <a:ln w="6350">
-                              <a:noFill/>
-                            </a:ln>
-                            <a:effectLst/>
-                          </wps:spPr>
-                          <wps:style>
-                            <a:lnRef idx="0">
-                              <a:schemeClr val="accent1"/>
-                            </a:lnRef>
-                            <a:fillRef idx="0">
-                              <a:schemeClr val="accent1"/>
-                            </a:fillRef>
-                            <a:effectRef idx="0">
-                              <a:schemeClr val="accent1"/>
-                            </a:effectRef>
-                            <a:fontRef idx="minor">
-                              <a:schemeClr val="dk1"/>
-                            </a:fontRef>
-                          </wps:style>
-                          <wps:txbx>
-                            <w:txbxContent>
-                              <w:sdt>
-                                <w:sdtPr>
-                                  <w:rPr>
-                                    <w:caps/>
-                                    <w:color w:val="5B9BD5" w:themeColor="accent1"/>
-                                    <w:sz w:val="28"/>
-                                    <w:szCs w:val="28"/>
-                                  </w:rPr>
-                                  <w:alias w:val="Sous-titre"/>
-                                  <w:tag w:val=""/>
-                                  <w:id w:val="-1452929454"/>
-                                  <w:dataBinding w:prefixMappings="xmlns:ns0='http://purl.org/dc/elements/1.1/' xmlns:ns1='http://schemas.openxmlformats.org/package/2006/metadata/core-properties' " w:xpath="/ns1:coreProperties[1]/ns0:subject[1]" w:storeItemID="{6C3C8BC8-F283-45AE-878A-BAB7291924A1}"/>
-                                  <w:text/>
-                                </w:sdtPr>
-                                <w:sdtEndPr/>
-                                <w:sdtContent>
-                                  <w:p>
-                                    <w:pPr>
-                                      <w:pStyle w:val="Sansinterligne"/>
-                                      <w:spacing w:before="40" w:after="40"/>
-                                      <w:rPr>
-                                        <w:caps/>
-                                        <w:color w:val="5B9BD5" w:themeColor="accent1"/>
-                                        <w:sz w:val="28"/>
-                                        <w:szCs w:val="28"/>
-                                      </w:rPr>
-                                    </w:pPr>
-                                    <w:r>
-                                      <w:rPr>
-                                        <w:caps/>
-                                        <w:color w:val="5B9BD5" w:themeColor="accent1"/>
-                                        <w:sz w:val="28"/>
-                                        <w:szCs w:val="28"/>
-                                      </w:rPr>
-                                      <w:t>auteurs : Traoré &amp;phily &amp; rostan &amp;Bouchti&amp;Marouane</w:t>
-                                    </w:r>
-                                  </w:p>
-                                </w:sdtContent>
-                              </w:sdt>
-                              <w:sdt>
-                                <w:sdtPr>
-                                  <w:rPr>
-                                    <w:caps/>
-                                    <w:color w:val="4472C4" w:themeColor="accent5"/>
-                                    <w:sz w:val="24"/>
-                                    <w:szCs w:val="24"/>
-                                  </w:rPr>
-                                  <w:alias w:val="Auteur"/>
-                                  <w:tag w:val=""/>
-                                  <w:id w:val="-954487662"/>
-                                  <w:dataBinding w:prefixMappings="xmlns:ns0='http://purl.org/dc/elements/1.1/' xmlns:ns1='http://schemas.openxmlformats.org/package/2006/metadata/core-properties' " w:xpath="/ns1:coreProperties[1]/ns0:creator[1]" w:storeItemID="{6C3C8BC8-F283-45AE-878A-BAB7291924A1}"/>
-                                  <w:text/>
-                                </w:sdtPr>
-                                <w:sdtEndPr/>
-                                <w:sdtContent>
-                                  <w:p>
-                                    <w:pPr>
-                                      <w:pStyle w:val="Sansinterligne"/>
-                                      <w:spacing w:before="40" w:after="40"/>
-                                      <w:rPr>
-                                        <w:caps/>
-                                        <w:color w:val="4472C4" w:themeColor="accent5"/>
-                                        <w:sz w:val="24"/>
-                                        <w:szCs w:val="24"/>
-                                      </w:rPr>
-                                    </w:pPr>
-                                    <w:r>
-                                      <w:rPr>
-                                        <w:caps/>
-                                        <w:color w:val="4472C4" w:themeColor="accent5"/>
-                                        <w:sz w:val="24"/>
-                                        <w:szCs w:val="24"/>
-                                      </w:rPr>
-                                      <w:t>Encadrant :  Fabrice huet</w:t>
-                                    </w:r>
-                                  </w:p>
-                                </w:sdtContent>
-                              </w:sdt>
-                            </w:txbxContent>
-                          </wps:txbx>
-                          <wps:bodyPr rot="0" spcFirstLastPara="0" vertOverflow="overflow" horzOverflow="overflow" vert="horz" wrap="square" lIns="914400" tIns="0" rIns="1097280" bIns="0" numCol="1" spcCol="0" rtlCol="0" fromWordArt="0" anchor="t" anchorCtr="0" forceAA="0" compatLnSpc="1">
-                            <a:prstTxWarp prst="textNoShape">
-                              <a:avLst/>
-                            </a:prstTxWarp>
-                            <a:noAutofit/>
-                          </wps:bodyPr>
-                        </wps:wsp>
-                      </a:graphicData>
-                    </a:graphic>
-                    <wp14:sizeRelH relativeFrom="margin">
-                      <wp14:pctWidth>115400</wp14:pctWidth>
-                    </wp14:sizeRelH>
-                    <wp14:sizeRelV relativeFrom="margin">
-                      <wp14:pctHeight>0</wp14:pctHeight>
-                    </wp14:sizeRelV>
-                  </wp:anchor>
-                </w:drawing>
-              </mc:Choice>
-              <mc:Fallback>
-                <w:pict>
-                  <v:shape id="Zone de texte 129" o:spid="_x0000_s1027" type="#_x0000_t202" style="position:absolute;margin-left:36pt;margin-top:665.25pt;width:453pt;height:80.25pt;z-index:251661312;visibility:visible;mso-wrap-style:square;mso-width-percent:1154;mso-height-percent:0;mso-wrap-distance-left:9pt;mso-wrap-distance-top:0;mso-wrap-distance-right:9pt;mso-wrap-distance-bottom:0;mso-position-horizontal:absolute;mso-position-horizontal-relative:page;mso-position-vertical:absolute;mso-position-vertical-relative:page;mso-width-percent:1154;mso-height-percent:0;mso-width-relative:margin;mso-height-relative:margin;v-text-anchor:top" o:gfxdata="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" filled="f" stroked="f" strokeweight=".5pt">
-                    <v:textbox inset="1in,0,86.4pt,0">
-                      <w:txbxContent>
-                        <w:sdt>
-                          <w:sdtPr>
-                            <w:rPr>
-                              <w:caps/>
-                              <w:color w:val="5B9BD5" w:themeColor="accent1"/>
-                              <w:sz w:val="28"/>
-                              <w:szCs w:val="28"/>
-                            </w:rPr>
-                            <w:alias w:val="Sous-titre"/>
-                            <w:tag w:val=""/>
-                            <w:id w:val="-1452929454"/>
-                            <w:dataBinding w:prefixMappings="xmlns:ns0='http://purl.org/dc/elements/1.1/' xmlns:ns1='http://schemas.openxmlformats.org/package/2006/metadata/core-properties' " w:xpath="/ns1:coreProperties[1]/ns0:subject[1]" w:storeItemID="{6C3C8BC8-F283-45AE-878A-BAB7291924A1}"/>
-                            <w:text/>
-                          </w:sdtPr>
-                          <w:sdtEndPr/>
-                          <w:sdtContent>
-                            <w:p>
-                              <w:pPr>
-                                <w:pStyle w:val="Sansinterligne"/>
-                                <w:spacing w:before="40" w:after="40"/>
-                                <w:rPr>
-                                  <w:caps/>
-                                  <w:color w:val="5B9BD5" w:themeColor="accent1"/>
-                                  <w:sz w:val="28"/>
-                                  <w:szCs w:val="28"/>
-                                </w:rPr>
-                              </w:pPr>
-                              <w:r>
-                                <w:rPr>
-                                  <w:caps/>
-                                  <w:color w:val="5B9BD5" w:themeColor="accent1"/>
-                                  <w:sz w:val="28"/>
-                                  <w:szCs w:val="28"/>
-                                </w:rPr>
-                                <w:t>auteurs : Traoré &amp;phily &amp; rostan &amp;Bouchti&amp;Marouane</w:t>
-                              </w:r>
-                            </w:p>
-                          </w:sdtContent>
-                        </w:sdt>
-                        <w:sdt>
-                          <w:sdtPr>
-                            <w:rPr>
-                              <w:caps/>
-                              <w:color w:val="4472C4" w:themeColor="accent5"/>
-                              <w:sz w:val="24"/>
-                              <w:szCs w:val="24"/>
-                            </w:rPr>
-                            <w:alias w:val="Auteur"/>
-                            <w:tag w:val=""/>
-                            <w:id w:val="-954487662"/>
-                            <w:dataBinding w:prefixMappings="xmlns:ns0='http://purl.org/dc/elements/1.1/' xmlns:ns1='http://schemas.openxmlformats.org/package/2006/metadata/core-properties' " w:xpath="/ns1:coreProperties[1]/ns0:creator[1]" w:storeItemID="{6C3C8BC8-F283-45AE-878A-BAB7291924A1}"/>
-                            <w:text/>
-                          </w:sdtPr>
-                          <w:sdtEndPr/>
-                          <w:sdtContent>
-                            <w:p>
-                              <w:pPr>
-                                <w:pStyle w:val="Sansinterligne"/>
-                                <w:spacing w:before="40" w:after="40"/>
-                                <w:rPr>
-                                  <w:caps/>
-                                  <w:color w:val="4472C4" w:themeColor="accent5"/>
-                                  <w:sz w:val="24"/>
-                                  <w:szCs w:val="24"/>
-                                </w:rPr>
-                              </w:pPr>
-                              <w:r>
-                                <w:rPr>
-                                  <w:caps/>
-                                  <w:color w:val="4472C4" w:themeColor="accent5"/>
-                                  <w:sz w:val="24"/>
-                                  <w:szCs w:val="24"/>
-                                </w:rPr>
-                                <w:t>Encadrant :  Fabrice huet</w:t>
-                              </w:r>
-                            </w:p>
-                          </w:sdtContent>
-                        </w:sdt>
-                      </w:txbxContent>
-                    </v:textbox>
-                    <w10:wrap type="square" anchorx="page" anchory="page"/>
-                  </v:shape>
-                </w:pict>
-              </mc:Fallback>
-            </mc:AlternateContent>
-          </w:r>
-          <w:r>
-            <w:rPr>
-              <w:noProof/>
-              <w:lang w:eastAsia="fr-FR"/>
             </w:rPr>
             <mc:AlternateContent>
               <mc:Choice Requires="wpg">
@@ -748,9 +1142,9 @@
               </mc:Choice>
               <mc:Fallback>
                 <w:pict>
-                  <v:group id="Groupe 125" o:spid="_x0000_s1028" style="position:absolute;margin-left:0;margin-top:0;width:540pt;height:556.55pt;z-index:-251657216;mso-width-percent:1154;mso-height-percent:670;mso-top-percent:45;mso-position-horizontal:center;mso-position-horizontal-relative:margin;mso-position-vertical-relative:page;mso-width-percent:1154;mso-height-percent:670;mso-top-percent:45;mso-width-relative:margin" coordsize="55613,54044" o:gfxdata="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">
+                  <v:group id="Groupe 125" o:spid="_x0000_s1030" style="position:absolute;margin-left:0;margin-top:0;width:540pt;height:556.55pt;z-index:-251657216;mso-width-percent:1154;mso-height-percent:670;mso-top-percent:45;mso-position-horizontal:center;mso-position-horizontal-relative:margin;mso-position-vertical-relative:page;mso-width-percent:1154;mso-height-percent:670;mso-top-percent:45;mso-width-relative:margin" coordsize="55613,54044" o:gfxdata="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">
                     <o:lock v:ext="edit" aspectratio="t"/>
-                    <v:shape id="Forme libre 10" o:spid="_x0000_s1029" style="position:absolute;width:55575;height:54044;visibility:visible;mso-wrap-style:square;v-text-anchor:bottom" coordsize="720,700" o:spt="100" o:gfxdata="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" adj="-11796480,,5400" path="m,c,644,,644,,644v23,6,62,14,113,21c250,685,476,700,720,644v,-27,,-27,,-27c720,,720,,720,,,,,,,e" fillcolor="#4d5f78 [2994]" stroked="f">
+                    <v:shape id="Forme libre 10" o:spid="_x0000_s1031" style="position:absolute;width:55575;height:54044;visibility:visible;mso-wrap-style:square;v-text-anchor:bottom" coordsize="720,700" o:spt="100" o:gfxdata="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" adj="-11796480,,5400" path="m,c,644,,644,,644v23,6,62,14,113,21c250,685,476,700,720,644v,-27,,-27,,-27c720,,720,,720,,,,,,,e" fillcolor="#4d5f78 [2994]" stroked="f">
                       <v:fill color2="#2a3442 [2018]" rotate="t" colors="0 #5d6d85;.5 #485972;1 #334258" focus="100%" type="gradient">
                         <o:fill v:ext="view" type="gradientUnscaled"/>
                       </v:fill>
@@ -804,7 +1198,7 @@
                         </w:txbxContent>
                       </v:textbox>
                     </v:shape>
-                    <v:shape id="Forme libre 11" o:spid="_x0000_s1030" style="position:absolute;left:8763;top:47697;width:46850;height:5099;visibility:visible;mso-wrap-style:square;v-text-anchor:bottom" coordsize="607,66" o:gfxdata="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" path="m607,c450,44,300,57,176,57,109,57,49,53,,48,66,58,152,66,251,66,358,66,480,56,607,27,607,,607,,607,e" fillcolor="white [3212]" stroked="f">
+                    <v:shape id="Forme libre 11" o:spid="_x0000_s1032" style="position:absolute;left:8763;top:47697;width:46850;height:5099;visibility:visible;mso-wrap-style:square;v-text-anchor:bottom" coordsize="607,66" o:gfxdata="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" path="m607,c450,44,300,57,176,57,109,57,49,53,,48,66,58,152,66,251,66,358,66,480,56,607,27,607,,607,,607,e" fillcolor="white [3212]" stroked="f">
                       <v:fill opacity="19789f"/>
                       <v:path arrowok="t" o:connecttype="custom" o:connectlocs="4685030,0;1358427,440373;0,370840;1937302,509905;4685030,208598;4685030,0" o:connectangles="0,0,0,0,0,0"/>
                     </v:shape>
@@ -817,7 +1211,6 @@
           <w:r>
             <w:rPr>
               <w:noProof/>
-              <w:lang w:eastAsia="fr-FR"/>
             </w:rPr>
             <mc:AlternateContent>
               <mc:Choice Requires="wps">
@@ -871,7 +1264,7 @@
                             <w:txbxContent>
                               <w:p>
                                 <w:pPr>
-                                  <w:pStyle w:val="Sansinterligne"/>
+                                  <w:pStyle w:val="NoSpacing"/>
                                   <w:rPr>
                                     <w:color w:val="7F7F7F" w:themeColor="text1" w:themeTint="80"/>
                                     <w:sz w:val="18"/>
@@ -970,12 +1363,12 @@
               </mc:Choice>
               <mc:Fallback>
                 <w:pict>
-                  <v:shape id="Zone de texte 128" o:spid="_x0000_s1031" type="#_x0000_t202" style="position:absolute;margin-left:0;margin-top:0;width:453pt;height:11.5pt;z-index:251662336;visibility:visible;mso-wrap-style:square;mso-width-percent:1154;mso-height-percent:0;mso-wrap-distance-left:9pt;mso-wrap-distance-top:0;mso-wrap-distance-right:9pt;mso-wrap-distance-bottom:0;mso-position-horizontal:center;mso-position-horizontal-relative:page;mso-position-vertical:bottom;mso-position-vertical-relative:margin;mso-width-percent:1154;mso-height-percent:0;mso-width-relative:margin;mso-height-relative:margin;v-text-anchor:bottom" o:gfxdata="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" filled="f" stroked="f" strokeweight=".5pt">
+                  <v:shape id="Zone de texte 128" o:spid="_x0000_s1033" type="#_x0000_t202" style="position:absolute;margin-left:0;margin-top:0;width:453pt;height:11.5pt;z-index:251662336;visibility:visible;mso-wrap-style:square;mso-width-percent:1154;mso-height-percent:0;mso-wrap-distance-left:9pt;mso-wrap-distance-top:0;mso-wrap-distance-right:9pt;mso-wrap-distance-bottom:0;mso-position-horizontal:center;mso-position-horizontal-relative:page;mso-position-vertical:bottom;mso-position-vertical-relative:margin;mso-width-percent:1154;mso-height-percent:0;mso-width-relative:margin;mso-height-relative:margin;v-text-anchor:bottom" o:gfxdata="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" filled="f" stroked="f" strokeweight=".5pt">
                     <v:textbox style="mso-fit-shape-to-text:t" inset="1in,0,86.4pt,0">
                       <w:txbxContent>
                         <w:p>
                           <w:pPr>
-                            <w:pStyle w:val="Sansinterligne"/>
+                            <w:pStyle w:val="NoSpacing"/>
                             <w:rPr>
                               <w:color w:val="7F7F7F" w:themeColor="text1" w:themeTint="80"/>
                               <w:sz w:val="18"/>
@@ -1063,7 +1456,6 @@
           <w:r>
             <w:rPr>
               <w:noProof/>
-              <w:lang w:eastAsia="fr-FR"/>
             </w:rPr>
             <mc:AlternateContent>
               <mc:Choice Requires="wps">
@@ -1150,7 +1542,7 @@
                                 <w:sdtContent>
                                   <w:p>
                                     <w:pPr>
-                                      <w:pStyle w:val="Sansinterligne"/>
+                                      <w:pStyle w:val="NoSpacing"/>
                                       <w:jc w:val="right"/>
                                       <w:rPr>
                                         <w:color w:val="FFFFFF" w:themeColor="background1"/>
@@ -1191,8 +1583,7 @@
               </mc:Choice>
               <mc:Fallback>
                 <w:pict>
-                  <v:rect id="Rectangle 130" o:spid="_x0000_s1032" style="position:absolute;margin-left:-4.4pt;margin-top:0;width:46.8pt;height:77.75pt;z-index:251660288;visibility:visible;mso-wrap-style:square;mso-width-percent:76;mso-height-percent:98;mso-top-percent:23;mso-wrap-distance-left:9pt;mso-wrap-distance-top:0;mso-wrap-distance-right:9pt;mso-wrap-distance-bottom:0;mso-position-horizontal:right;mso-position-horizontal-relative:margin;mso-position-vertical-relative:page;mso-width-percent:76;mso-height-percent:98;mso-top-percent:23;mso-width-relative:page;mso-height-relative:page;v-text-anchor:bottom" o:gfxdata="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" fillcolor="#5b9bd5 [3204]" stroked="f" strokeweight="1pt">
-                    <v:path arrowok="t"/>
+                  <v:rect id="Rectangle 130" o:spid="_x0000_s1034" style="position:absolute;margin-left:-4.4pt;margin-top:0;width:46.8pt;height:77.75pt;z-index:251660288;visibility:visible;mso-wrap-style:square;mso-width-percent:76;mso-height-percent:98;mso-top-percent:23;mso-wrap-distance-left:9pt;mso-wrap-distance-top:0;mso-wrap-distance-right:9pt;mso-wrap-distance-bottom:0;mso-position-horizontal:right;mso-position-horizontal-relative:margin;mso-position-vertical-relative:page;mso-width-percent:76;mso-height-percent:98;mso-top-percent:23;mso-width-relative:page;mso-height-relative:page;v-text-anchor:bottom" o:gfxdata="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" fillcolor="#5b9bd5 [3204]" stroked="f" strokeweight="1pt">
                     <o:lock v:ext="edit" aspectratio="t"/>
                     <v:textbox inset="3.6pt,,3.6pt">
                       <w:txbxContent>
@@ -1218,7 +1609,7 @@
                           <w:sdtContent>
                             <w:p>
                               <w:pPr>
-                                <w:pStyle w:val="Sansinterligne"/>
+                                <w:pStyle w:val="NoSpacing"/>
                                 <w:jc w:val="right"/>
                                 <w:rPr>
                                   <w:color w:val="FFFFFF" w:themeColor="background1"/>
@@ -1249,11 +1640,12 @@
             <w:br w:type="page"/>
           </w:r>
         </w:p>
+        <w:p/>
       </w:sdtContent>
     </w:sdt>
     <w:p>
       <w:pPr>
-        <w:pStyle w:val="En-ttedetabledesmatires"/>
+        <w:pStyle w:val="TOCHeading"/>
         <w:rPr>
           <w:spacing w:val="-10"/>
           <w:kern w:val="28"/>
@@ -1265,7 +1657,6 @@
         <w:rPr>
           <w:rFonts w:eastAsiaTheme="minorHAnsi"/>
         </w:rPr>
-        <w:lastRenderedPageBreak/>
         <w:t xml:space="preserve">Résumé </w:t>
       </w:r>
       <w:r>
@@ -1278,7 +1669,11 @@
     <w:sdt>
       <w:sdtPr>
         <w:rPr>
-          <w:rFonts w:eastAsiaTheme="minorHAnsi"/>
+          <w:rFonts w:asciiTheme="minorHAnsi" w:eastAsiaTheme="minorHAnsi" w:hAnsiTheme="minorHAnsi" w:cstheme="minorBidi"/>
+          <w:color w:val="auto"/>
+          <w:sz w:val="22"/>
+          <w:szCs w:val="22"/>
+          <w:lang w:eastAsia="en-US"/>
         </w:rPr>
         <w:id w:val="-1190831220"/>
         <w:docPartObj>
@@ -1288,19 +1683,14 @@
       </w:sdtPr>
       <w:sdtEndPr>
         <w:rPr>
-          <w:rFonts w:asciiTheme="minorHAnsi" w:hAnsiTheme="minorHAnsi" w:cstheme="minorBidi"/>
           <w:b/>
           <w:bCs/>
-          <w:color w:val="auto"/>
-          <w:sz w:val="22"/>
-          <w:szCs w:val="22"/>
-          <w:lang w:eastAsia="en-US"/>
         </w:rPr>
       </w:sdtEndPr>
       <w:sdtContent>
         <w:p>
           <w:pPr>
-            <w:pStyle w:val="En-ttedetabledesmatires"/>
+            <w:pStyle w:val="TOCHeading"/>
           </w:pPr>
           <w:r>
             <w:t>T</w:t>
@@ -1311,7 +1701,7 @@
         </w:p>
         <w:p>
           <w:pPr>
-            <w:pStyle w:val="TM1"/>
+            <w:pStyle w:val="TOC1"/>
             <w:tabs>
               <w:tab w:val="left" w:pos="440"/>
               <w:tab w:val="right" w:leader="dot" w:pos="9062"/>
@@ -1334,7 +1724,7 @@
           <w:hyperlink w:anchor="_Toc483347614" w:history="1">
             <w:r>
               <w:rPr>
-                <w:rStyle w:val="Lienhypertexte"/>
+                <w:rStyle w:val="Hyperlink"/>
                 <w:noProof/>
               </w:rPr>
               <w:t>I.</w:t>
@@ -1349,7 +1739,7 @@
             </w:r>
             <w:r>
               <w:rPr>
-                <w:rStyle w:val="Lienhypertexte"/>
+                <w:rStyle w:val="Hyperlink"/>
                 <w:noProof/>
               </w:rPr>
               <w:t>Présentation du sujet</w:t>
@@ -1406,7 +1796,7 @@
         </w:p>
         <w:p>
           <w:pPr>
-            <w:pStyle w:val="TM2"/>
+            <w:pStyle w:val="TOC2"/>
             <w:tabs>
               <w:tab w:val="left" w:pos="660"/>
               <w:tab w:val="right" w:leader="dot" w:pos="9062"/>
@@ -1418,7 +1808,7 @@
           <w:hyperlink w:anchor="_Toc483347615" w:history="1">
             <w:r>
               <w:rPr>
-                <w:rStyle w:val="Lienhypertexte"/>
+                <w:rStyle w:val="Hyperlink"/>
                 <w:noProof/>
               </w:rPr>
               <w:t>1.</w:t>
@@ -1431,7 +1821,7 @@
             </w:r>
             <w:r>
               <w:rPr>
-                <w:rStyle w:val="Lienhypertexte"/>
+                <w:rStyle w:val="Hyperlink"/>
                 <w:noProof/>
               </w:rPr>
               <w:t>Contexte</w:t>
@@ -1488,7 +1878,7 @@
         </w:p>
         <w:p>
           <w:pPr>
-            <w:pStyle w:val="TM2"/>
+            <w:pStyle w:val="TOC2"/>
             <w:tabs>
               <w:tab w:val="left" w:pos="660"/>
               <w:tab w:val="right" w:leader="dot" w:pos="9062"/>
@@ -1500,7 +1890,7 @@
           <w:hyperlink w:anchor="_Toc483347616" w:history="1">
             <w:r>
               <w:rPr>
-                <w:rStyle w:val="Lienhypertexte"/>
+                <w:rStyle w:val="Hyperlink"/>
                 <w:noProof/>
               </w:rPr>
               <w:t>2.</w:t>
@@ -1513,7 +1903,7 @@
             </w:r>
             <w:r>
               <w:rPr>
-                <w:rStyle w:val="Lienhypertexte"/>
+                <w:rStyle w:val="Hyperlink"/>
                 <w:noProof/>
               </w:rPr>
               <w:t>Taches planifiées</w:t>
@@ -1570,7 +1960,7 @@
         </w:p>
         <w:p>
           <w:pPr>
-            <w:pStyle w:val="TM2"/>
+            <w:pStyle w:val="TOC2"/>
             <w:tabs>
               <w:tab w:val="left" w:pos="660"/>
               <w:tab w:val="right" w:leader="dot" w:pos="9062"/>
@@ -1582,7 +1972,7 @@
           <w:hyperlink w:anchor="_Toc483347617" w:history="1">
             <w:r>
               <w:rPr>
-                <w:rStyle w:val="Lienhypertexte"/>
+                <w:rStyle w:val="Hyperlink"/>
                 <w:noProof/>
               </w:rPr>
               <w:t>3.</w:t>
@@ -1595,7 +1985,7 @@
             </w:r>
             <w:r>
               <w:rPr>
-                <w:rStyle w:val="Lienhypertexte"/>
+                <w:rStyle w:val="Hyperlink"/>
                 <w:noProof/>
               </w:rPr>
               <w:t>Taches existant</w:t>
@@ -1652,7 +2042,7 @@
         </w:p>
         <w:p>
           <w:pPr>
-            <w:pStyle w:val="TM1"/>
+            <w:pStyle w:val="TOC1"/>
             <w:tabs>
               <w:tab w:val="left" w:pos="440"/>
               <w:tab w:val="right" w:leader="dot" w:pos="9062"/>
@@ -1666,7 +2056,7 @@
           <w:hyperlink w:anchor="_Toc483347618" w:history="1">
             <w:r>
               <w:rPr>
-                <w:rStyle w:val="Lienhypertexte"/>
+                <w:rStyle w:val="Hyperlink"/>
                 <w:noProof/>
               </w:rPr>
               <w:t>II.</w:t>
@@ -1681,7 +2071,7 @@
             </w:r>
             <w:r>
               <w:rPr>
-                <w:rStyle w:val="Lienhypertexte"/>
+                <w:rStyle w:val="Hyperlink"/>
                 <w:noProof/>
               </w:rPr>
               <w:t>Travail accompli</w:t>
@@ -1738,7 +2128,7 @@
         </w:p>
         <w:p>
           <w:pPr>
-            <w:pStyle w:val="TM2"/>
+            <w:pStyle w:val="TOC2"/>
             <w:tabs>
               <w:tab w:val="left" w:pos="660"/>
               <w:tab w:val="right" w:leader="dot" w:pos="9062"/>
@@ -1750,7 +2140,7 @@
           <w:hyperlink w:anchor="_Toc483347619" w:history="1">
             <w:r>
               <w:rPr>
-                <w:rStyle w:val="Lienhypertexte"/>
+                <w:rStyle w:val="Hyperlink"/>
                 <w:noProof/>
               </w:rPr>
               <w:t>1.</w:t>
@@ -1763,7 +2153,7 @@
             </w:r>
             <w:r>
               <w:rPr>
-                <w:rStyle w:val="Lienhypertexte"/>
+                <w:rStyle w:val="Hyperlink"/>
                 <w:noProof/>
               </w:rPr>
               <w:t>Choix techniques</w:t>
@@ -1820,7 +2210,7 @@
         </w:p>
         <w:p>
           <w:pPr>
-            <w:pStyle w:val="TM2"/>
+            <w:pStyle w:val="TOC2"/>
             <w:tabs>
               <w:tab w:val="left" w:pos="660"/>
               <w:tab w:val="right" w:leader="dot" w:pos="9062"/>
@@ -1832,7 +2222,7 @@
           <w:hyperlink w:anchor="_Toc483347620" w:history="1">
             <w:r>
               <w:rPr>
-                <w:rStyle w:val="Lienhypertexte"/>
+                <w:rStyle w:val="Hyperlink"/>
                 <w:noProof/>
               </w:rPr>
               <w:t>2.</w:t>
@@ -1845,7 +2235,7 @@
             </w:r>
             <w:r>
               <w:rPr>
-                <w:rStyle w:val="Lienhypertexte"/>
+                <w:rStyle w:val="Hyperlink"/>
                 <w:noProof/>
               </w:rPr>
               <w:t>Taches effectuées</w:t>
@@ -1870,6 +2260,12 @@
                 <w:webHidden/>
               </w:rPr>
               <w:instrText xml:space="preserve"> PAGEREF _Toc483347620 \h </w:instrText>
+            </w:r>
+            <w:r>
+              <w:rPr>
+                <w:noProof/>
+                <w:webHidden/>
+              </w:rPr>
             </w:r>
             <w:r>
               <w:rPr>
@@ -1898,7 +2294,7 @@
         </w:p>
         <w:p>
           <w:pPr>
-            <w:pStyle w:val="TM2"/>
+            <w:pStyle w:val="TOC2"/>
             <w:tabs>
               <w:tab w:val="left" w:pos="660"/>
               <w:tab w:val="right" w:leader="dot" w:pos="9062"/>
@@ -1910,7 +2306,7 @@
           <w:hyperlink w:anchor="_Toc483347621" w:history="1">
             <w:r>
               <w:rPr>
-                <w:rStyle w:val="Lienhypertexte"/>
+                <w:rStyle w:val="Hyperlink"/>
                 <w:noProof/>
               </w:rPr>
               <w:t>3.</w:t>
@@ -1923,7 +2319,7 @@
             </w:r>
             <w:r>
               <w:rPr>
-                <w:rStyle w:val="Lienhypertexte"/>
+                <w:rStyle w:val="Hyperlink"/>
                 <w:noProof/>
               </w:rPr>
               <w:t>Résultat livré au client</w:t>
@@ -1980,7 +2376,7 @@
         </w:p>
         <w:p>
           <w:pPr>
-            <w:pStyle w:val="TM1"/>
+            <w:pStyle w:val="TOC1"/>
             <w:tabs>
               <w:tab w:val="left" w:pos="660"/>
               <w:tab w:val="right" w:leader="dot" w:pos="9062"/>
@@ -1994,7 +2390,7 @@
           <w:hyperlink w:anchor="_Toc483347622" w:history="1">
             <w:r>
               <w:rPr>
-                <w:rStyle w:val="Lienhypertexte"/>
+                <w:rStyle w:val="Hyperlink"/>
                 <w:noProof/>
               </w:rPr>
               <w:t>III.</w:t>
@@ -2009,7 +2405,7 @@
             </w:r>
             <w:r>
               <w:rPr>
-                <w:rStyle w:val="Lienhypertexte"/>
+                <w:rStyle w:val="Hyperlink"/>
                 <w:noProof/>
               </w:rPr>
               <w:t>Gestion de projet</w:t>
@@ -2066,7 +2462,7 @@
         </w:p>
         <w:p>
           <w:pPr>
-            <w:pStyle w:val="TM2"/>
+            <w:pStyle w:val="TOC2"/>
             <w:tabs>
               <w:tab w:val="left" w:pos="660"/>
               <w:tab w:val="right" w:leader="dot" w:pos="9062"/>
@@ -2078,7 +2474,7 @@
           <w:hyperlink w:anchor="_Toc483347623" w:history="1">
             <w:r>
               <w:rPr>
-                <w:rStyle w:val="Lienhypertexte"/>
+                <w:rStyle w:val="Hyperlink"/>
                 <w:noProof/>
               </w:rPr>
               <w:t>1.</w:t>
@@ -2091,7 +2487,7 @@
             </w:r>
             <w:r>
               <w:rPr>
-                <w:rStyle w:val="Lienhypertexte"/>
+                <w:rStyle w:val="Hyperlink"/>
                 <w:noProof/>
               </w:rPr>
               <w:t>Outils utilisés</w:t>
@@ -2148,7 +2544,7 @@
         </w:p>
         <w:p>
           <w:pPr>
-            <w:pStyle w:val="TM2"/>
+            <w:pStyle w:val="TOC2"/>
             <w:tabs>
               <w:tab w:val="left" w:pos="660"/>
               <w:tab w:val="right" w:leader="dot" w:pos="9062"/>
@@ -2160,7 +2556,7 @@
           <w:hyperlink w:anchor="_Toc483347624" w:history="1">
             <w:r>
               <w:rPr>
-                <w:rStyle w:val="Lienhypertexte"/>
+                <w:rStyle w:val="Hyperlink"/>
                 <w:noProof/>
               </w:rPr>
               <w:t>2.</w:t>
@@ -2173,7 +2569,7 @@
             </w:r>
             <w:r>
               <w:rPr>
-                <w:rStyle w:val="Lienhypertexte"/>
+                <w:rStyle w:val="Hyperlink"/>
                 <w:noProof/>
               </w:rPr>
               <w:t>Organisation des taches dans le groupe</w:t>
@@ -2230,7 +2626,7 @@
         </w:p>
         <w:p>
           <w:pPr>
-            <w:pStyle w:val="TM1"/>
+            <w:pStyle w:val="TOC1"/>
             <w:tabs>
               <w:tab w:val="left" w:pos="660"/>
               <w:tab w:val="right" w:leader="dot" w:pos="9062"/>
@@ -2244,7 +2640,7 @@
           <w:hyperlink w:anchor="_Toc483347625" w:history="1">
             <w:r>
               <w:rPr>
-                <w:rStyle w:val="Lienhypertexte"/>
+                <w:rStyle w:val="Hyperlink"/>
                 <w:noProof/>
               </w:rPr>
               <w:t>IV.</w:t>
@@ -2259,7 +2655,7 @@
             </w:r>
             <w:r>
               <w:rPr>
-                <w:rStyle w:val="Lienhypertexte"/>
+                <w:rStyle w:val="Hyperlink"/>
                 <w:noProof/>
               </w:rPr>
               <w:t>Conclusion</w:t>
@@ -2455,7 +2851,7 @@
     </w:p>
     <w:p>
       <w:pPr>
-        <w:pStyle w:val="Titre1"/>
+        <w:pStyle w:val="Heading1"/>
         <w:numPr>
           <w:ilvl w:val="0"/>
           <w:numId w:val="3"/>
@@ -2483,7 +2879,7 @@
     </w:p>
     <w:p>
       <w:pPr>
-        <w:pStyle w:val="Titre2"/>
+        <w:pStyle w:val="Heading2"/>
         <w:numPr>
           <w:ilvl w:val="0"/>
           <w:numId w:val="12"/>
@@ -2513,7 +2909,7 @@
     <w:p/>
     <w:p>
       <w:pPr>
-        <w:pStyle w:val="Titre2"/>
+        <w:pStyle w:val="Heading2"/>
         <w:numPr>
           <w:ilvl w:val="0"/>
           <w:numId w:val="12"/>
@@ -2580,7 +2976,7 @@
     <w:p/>
     <w:p>
       <w:pPr>
-        <w:pStyle w:val="Titre2"/>
+        <w:pStyle w:val="Heading2"/>
         <w:numPr>
           <w:ilvl w:val="0"/>
           <w:numId w:val="12"/>
@@ -2597,7 +2993,7 @@
     <w:p/>
     <w:p>
       <w:pPr>
-        <w:pStyle w:val="Titre1"/>
+        <w:pStyle w:val="Heading1"/>
         <w:numPr>
           <w:ilvl w:val="0"/>
           <w:numId w:val="3"/>
@@ -2624,7 +3020,7 @@
     </w:p>
     <w:p>
       <w:pPr>
-        <w:pStyle w:val="Titre2"/>
+        <w:pStyle w:val="Heading2"/>
         <w:numPr>
           <w:ilvl w:val="0"/>
           <w:numId w:val="15"/>
@@ -2646,7 +3042,7 @@
     </w:p>
     <w:p>
       <w:pPr>
-        <w:pStyle w:val="Paragraphedeliste"/>
+        <w:pStyle w:val="ListParagraph"/>
         <w:numPr>
           <w:ilvl w:val="0"/>
           <w:numId w:val="9"/>
@@ -2662,6 +3058,215 @@
           <w:szCs w:val="24"/>
         </w:rPr>
         <w:t xml:space="preserve">Traitement du son audio </w:t>
+      </w:r>
+    </w:p>
+    <w:p>
+      <w:pPr>
+        <w:rPr>
+          <w:b/>
+          <w:bCs/>
+          <w:sz w:val="24"/>
+          <w:szCs w:val="24"/>
+          <w:u w:val="single"/>
+        </w:rPr>
+      </w:pPr>
+      <w:r>
+        <w:rPr>
+          <w:b/>
+          <w:bCs/>
+          <w:sz w:val="24"/>
+          <w:szCs w:val="24"/>
+          <w:u w:val="single"/>
+        </w:rPr>
+        <w:t>Capture de l’audio en HTML5</w:t>
+      </w:r>
+    </w:p>
+    <w:p>
+      <w:pPr>
+        <w:jc w:val="both"/>
+        <w:rPr>
+          <w:sz w:val="24"/>
+          <w:szCs w:val="24"/>
+        </w:rPr>
+      </w:pPr>
+      <w:r>
+        <w:rPr>
+          <w:sz w:val="24"/>
+          <w:szCs w:val="24"/>
+        </w:rPr>
+        <w:t>Pendant de nombreuses années, nous étions obligés de compter sur des plugins de navigateur tels que Flash ou Silverlight pour capter le son. La montée de l’HTML5 a apporté une transition remarquable en puissance de l’accès au matériel du périphérique. La géolocalisation (GPS), L'API d'orientation et l'API Web Audio (matériel audio), sont des exemples de montée. Ces fonctionnalités sont extrêmement puissantes, révélant des API JavaScript de haut niveau qui s'ajoutent aux fonctionnalités matérielles principales du système.</w:t>
+      </w:r>
+    </w:p>
+    <w:p>
+      <w:pPr>
+        <w:jc w:val="both"/>
+        <w:rPr>
+          <w:sz w:val="24"/>
+          <w:szCs w:val="24"/>
+        </w:rPr>
+      </w:pPr>
+      <w:r>
+        <w:rPr>
+          <w:sz w:val="24"/>
+          <w:szCs w:val="24"/>
+        </w:rPr>
+        <w:t xml:space="preserve">Notre </w:t>
+      </w:r>
+      <w:r>
+        <w:rPr>
+          <w:sz w:val="24"/>
+          <w:szCs w:val="24"/>
+        </w:rPr>
+        <w:t>recherche</w:t>
+      </w:r>
+      <w:r>
+        <w:rPr>
+          <w:sz w:val="24"/>
+          <w:szCs w:val="24"/>
+        </w:rPr>
+        <w:t xml:space="preserve"> dans la nouvelle API </w:t>
+      </w:r>
+      <w:r>
+        <w:rPr>
+          <w:sz w:val="24"/>
+          <w:szCs w:val="24"/>
+        </w:rPr>
+        <w:t>est focalisé</w:t>
+      </w:r>
+      <w:r>
+        <w:rPr>
+          <w:sz w:val="24"/>
+          <w:szCs w:val="24"/>
+        </w:rPr>
+        <w:t xml:space="preserve"> sur </w:t>
+      </w:r>
+      <w:proofErr w:type="gramStart"/>
+      <w:r>
+        <w:rPr>
+          <w:sz w:val="24"/>
+          <w:szCs w:val="24"/>
+        </w:rPr>
+        <w:t>navigator.getUserMedia</w:t>
+      </w:r>
+      <w:proofErr w:type="gramEnd"/>
+      <w:r>
+        <w:rPr>
+          <w:sz w:val="24"/>
+          <w:szCs w:val="24"/>
+        </w:rPr>
+        <w:t>(), qui permet aux applications web d’accéder à camera et microphone de l’utilisateur.</w:t>
+      </w:r>
+    </w:p>
+    <w:p>
+      <w:pPr>
+        <w:pStyle w:val="ListParagraph"/>
+        <w:numPr>
+          <w:ilvl w:val="0"/>
+          <w:numId w:val="19"/>
+        </w:numPr>
+        <w:jc w:val="both"/>
+        <w:rPr>
+          <w:i/>
+          <w:iCs/>
+          <w:sz w:val="24"/>
+          <w:szCs w:val="24"/>
+        </w:rPr>
+      </w:pPr>
+      <w:proofErr w:type="gramStart"/>
+      <w:r>
+        <w:rPr>
+          <w:i/>
+          <w:iCs/>
+          <w:sz w:val="24"/>
+          <w:szCs w:val="24"/>
+        </w:rPr>
+        <w:t>getUserMedia(</w:t>
+      </w:r>
+      <w:proofErr w:type="gramEnd"/>
+      <w:r>
+        <w:rPr>
+          <w:i/>
+          <w:iCs/>
+          <w:sz w:val="24"/>
+          <w:szCs w:val="24"/>
+        </w:rPr>
+        <w:t>)</w:t>
+      </w:r>
+    </w:p>
+    <w:p>
+      <w:pPr>
+        <w:jc w:val="both"/>
+        <w:rPr>
+          <w:sz w:val="24"/>
+          <w:szCs w:val="24"/>
+        </w:rPr>
+      </w:pPr>
+      <w:r>
+        <w:rPr>
+          <w:sz w:val="24"/>
+          <w:szCs w:val="24"/>
+        </w:rPr>
+        <w:t>Le rythme de développement pour trouver une API de capture plus adaptée a accéléré grâce à l’effort WebRTC (Web Real Time Communication). Cette spécification est supervisée par le groupe de W3C WebRTC. GetUserMedia () est lié à WebRTC car elle est la passerelle pour cet ensemble d'API. Il fournit les moyens d'accéder au flux local de l'utilisateur notamment le microphone et la caméra.</w:t>
+      </w:r>
+    </w:p>
+    <w:p>
+      <w:pPr>
+        <w:rPr>
+          <w:b/>
+          <w:bCs/>
+          <w:sz w:val="24"/>
+          <w:szCs w:val="24"/>
+          <w:u w:val="single"/>
+        </w:rPr>
+      </w:pPr>
+      <w:r>
+        <w:rPr>
+          <w:b/>
+          <w:bCs/>
+          <w:sz w:val="24"/>
+          <w:szCs w:val="24"/>
+          <w:u w:val="single"/>
+        </w:rPr>
+        <w:t>Support des navigateurs :</w:t>
+      </w:r>
+    </w:p>
+    <w:p>
+      <w:pPr>
+        <w:jc w:val="both"/>
+        <w:rPr>
+          <w:sz w:val="24"/>
+          <w:szCs w:val="24"/>
+        </w:rPr>
+      </w:pPr>
+      <w:proofErr w:type="gramStart"/>
+      <w:r>
+        <w:rPr>
+          <w:sz w:val="24"/>
+          <w:szCs w:val="24"/>
+        </w:rPr>
+        <w:t>getUserMedia(</w:t>
+      </w:r>
+      <w:proofErr w:type="gramEnd"/>
+      <w:r>
+        <w:rPr>
+          <w:sz w:val="24"/>
+          <w:szCs w:val="24"/>
+        </w:rPr>
+        <w:t xml:space="preserve">) a été pris en charge depuis Chrome 21, Opera 18, </w:t>
+      </w:r>
+      <w:r>
+        <w:rPr>
+          <w:sz w:val="24"/>
+          <w:szCs w:val="24"/>
+        </w:rPr>
+        <w:t>et</w:t>
+      </w:r>
+      <w:r>
+        <w:rPr>
+          <w:sz w:val="24"/>
+          <w:szCs w:val="24"/>
+        </w:rPr>
+        <w:t xml:space="preserve"> Firefox 17.</w:t>
       </w:r>
     </w:p>
     <w:p>
@@ -2717,6 +3322,9 @@
       </w:r>
     </w:p>
     <w:p>
+      <w:pPr>
+        <w:jc w:val="both"/>
+      </w:pPr>
       <w:r>
         <w:rPr>
           <w:sz w:val="24"/>
@@ -2731,7 +3339,7 @@
     <w:p/>
     <w:p>
       <w:pPr>
-        <w:pStyle w:val="Paragraphedeliste"/>
+        <w:pStyle w:val="ListParagraph"/>
         <w:numPr>
           <w:ilvl w:val="0"/>
           <w:numId w:val="8"/>
@@ -2758,6 +3366,7 @@
     </w:p>
     <w:p>
       <w:r>
+        <w:lastRenderedPageBreak/>
         <w:t xml:space="preserve">             </w:t>
       </w:r>
       <w:r>
@@ -2838,7 +3447,7 @@
     </w:p>
     <w:p>
       <w:pPr>
-        <w:pStyle w:val="Paragraphedeliste"/>
+        <w:pStyle w:val="ListParagraph"/>
         <w:numPr>
           <w:ilvl w:val="0"/>
           <w:numId w:val="8"/>
@@ -2961,7 +3570,7 @@
     </w:p>
     <w:p>
       <w:pPr>
-        <w:pStyle w:val="Paragraphedeliste"/>
+        <w:pStyle w:val="ListParagraph"/>
         <w:numPr>
           <w:ilvl w:val="0"/>
           <w:numId w:val="10"/>
@@ -2983,7 +3592,6 @@
     </w:p>
     <w:p>
       <w:r>
-        <w:lastRenderedPageBreak/>
         <w:t xml:space="preserve">              </w:t>
       </w:r>
       <w:r>
@@ -3036,6 +3644,7 @@
     </w:p>
     <w:p>
       <w:pPr>
+        <w:jc w:val="both"/>
         <w:rPr>
           <w:noProof/>
           <w:sz w:val="24"/>
@@ -3055,7 +3664,7 @@
     </w:p>
     <w:p>
       <w:pPr>
-        <w:pStyle w:val="Paragraphedeliste"/>
+        <w:pStyle w:val="ListParagraph"/>
         <w:numPr>
           <w:ilvl w:val="0"/>
           <w:numId w:val="10"/>
@@ -3082,265 +3691,467 @@
     </w:p>
     <w:p>
       <w:pPr>
-        <w:rPr>
-          <w:noProof/>
-          <w:sz w:val="24"/>
-          <w:szCs w:val="24"/>
-          <w:lang w:eastAsia="fr-FR"/>
-        </w:rPr>
-      </w:pPr>
-      <w:r>
-        <w:rPr>
-          <w:noProof/>
-          <w:sz w:val="24"/>
-          <w:szCs w:val="24"/>
-          <w:lang w:eastAsia="fr-FR"/>
-        </w:rPr>
-        <w:t>C’</w:t>
-      </w:r>
-      <w:r>
-        <w:rPr>
-          <w:noProof/>
-          <w:sz w:val="24"/>
-          <w:szCs w:val="24"/>
-          <w:lang w:eastAsia="fr-FR"/>
-        </w:rPr>
-        <w:t>est un </w:t>
-      </w:r>
-      <w:hyperlink r:id="rId16" w:tooltip="Algorithme" w:history="1">
+        <w:jc w:val="both"/>
+        <w:rPr>
+          <w:sz w:val="24"/>
+          <w:szCs w:val="24"/>
+        </w:rPr>
+      </w:pPr>
+      <w:r>
+        <w:rPr>
+          <w:sz w:val="24"/>
+          <w:szCs w:val="24"/>
+        </w:rPr>
+        <w:t>C’est un algorithme conçu pour estimer le pitch</w:t>
+      </w:r>
+      <w:r>
+        <w:rPr>
+          <w:sz w:val="24"/>
+          <w:szCs w:val="24"/>
+        </w:rPr>
+        <w:t xml:space="preserve"> ou </w:t>
+      </w:r>
+      <w:r>
+        <w:rPr>
+          <w:sz w:val="24"/>
+          <w:szCs w:val="24"/>
+        </w:rPr>
+        <w:t>la </w:t>
+      </w:r>
+      <w:r>
+        <w:rPr>
+          <w:sz w:val="24"/>
+          <w:szCs w:val="24"/>
+        </w:rPr>
+        <w:t xml:space="preserve">fréquence </w:t>
+      </w:r>
+      <w:r>
+        <w:rPr>
+          <w:sz w:val="24"/>
+          <w:szCs w:val="24"/>
+        </w:rPr>
+        <w:t>fondamentale</w:t>
+      </w:r>
+      <w:r>
+        <w:rPr>
+          <w:sz w:val="24"/>
+          <w:szCs w:val="24"/>
+        </w:rPr>
+        <w:t xml:space="preserve"> </w:t>
+      </w:r>
+      <w:r>
+        <w:rPr>
+          <w:sz w:val="24"/>
+          <w:szCs w:val="24"/>
+        </w:rPr>
+        <w:t>d'un signal quasi- périodique ou </w:t>
+      </w:r>
+      <w:r>
+        <w:rPr>
+          <w:sz w:val="24"/>
+          <w:szCs w:val="24"/>
+        </w:rPr>
+        <w:t>oscillant, généralement</w:t>
+      </w:r>
+      <w:r>
+        <w:rPr>
+          <w:sz w:val="24"/>
+          <w:szCs w:val="24"/>
+        </w:rPr>
+        <w:t xml:space="preserve"> un enregistrement numérique de la parole ou une note musicale ou une tonalité. Cela peut se faire dans le domaine temporel ou le domaine fréquentiel ou les deux domaines. Nous l’avons utilisé pour l’analyse des fréquences des sons </w:t>
+      </w:r>
+      <w:r>
+        <w:rPr>
+          <w:sz w:val="24"/>
+          <w:szCs w:val="24"/>
+        </w:rPr>
+        <w:t>audio.</w:t>
+      </w:r>
+    </w:p>
+    <w:p>
+      <w:pPr>
+        <w:jc w:val="both"/>
+        <w:rPr>
+          <w:sz w:val="24"/>
+          <w:szCs w:val="24"/>
+        </w:rPr>
+      </w:pPr>
+    </w:p>
+    <w:p>
+      <w:pPr>
+        <w:jc w:val="both"/>
+        <w:rPr>
+          <w:b/>
+          <w:bCs/>
+          <w:sz w:val="24"/>
+          <w:szCs w:val="24"/>
+          <w:u w:val="single"/>
+        </w:rPr>
+      </w:pPr>
+      <w:r>
+        <w:rPr>
+          <w:b/>
+          <w:bCs/>
+          <w:sz w:val="24"/>
+          <w:szCs w:val="24"/>
+          <w:u w:val="single"/>
+        </w:rPr>
+        <w:t>Pourquoi pitch detect</w:t>
+      </w:r>
+      <w:r>
+        <w:rPr>
+          <w:b/>
+          <w:bCs/>
+          <w:sz w:val="24"/>
+          <w:szCs w:val="24"/>
+          <w:u w:val="single"/>
+        </w:rPr>
+        <w:t> ?</w:t>
+      </w:r>
+      <w:r>
+        <w:rPr>
+          <w:b/>
+          <w:bCs/>
+          <w:sz w:val="24"/>
+          <w:szCs w:val="24"/>
+          <w:u w:val="single"/>
+        </w:rPr>
+        <w:t> :</w:t>
+      </w:r>
+    </w:p>
+    <w:p>
+      <w:pPr>
+        <w:jc w:val="both"/>
+        <w:rPr>
+          <w:sz w:val="24"/>
+          <w:szCs w:val="24"/>
+        </w:rPr>
+      </w:pPr>
+      <w:r>
+        <w:rPr>
+          <w:sz w:val="24"/>
+          <w:szCs w:val="24"/>
+        </w:rPr>
+        <w:lastRenderedPageBreak/>
+        <w:t xml:space="preserve">Les techniques d'estimation par la fréquence fondamentale peuvent être séparées en deux catégories : </w:t>
+      </w:r>
+    </w:p>
+    <w:p>
+      <w:pPr>
+        <w:pStyle w:val="ListParagraph"/>
+        <w:numPr>
+          <w:ilvl w:val="0"/>
+          <w:numId w:val="18"/>
+        </w:numPr>
+        <w:jc w:val="both"/>
+        <w:rPr>
+          <w:sz w:val="24"/>
+          <w:szCs w:val="24"/>
+        </w:rPr>
+      </w:pPr>
+      <w:r>
+        <w:rPr>
+          <w:sz w:val="24"/>
+          <w:szCs w:val="24"/>
+        </w:rPr>
+        <w:t>Des estimateurs basés sur le domaine de temps dont on observe la f</w:t>
+      </w:r>
+      <w:r>
+        <w:rPr>
+          <w:sz w:val="24"/>
+          <w:szCs w:val="24"/>
+        </w:rPr>
+        <w:t>orme du flux de son entrant.</w:t>
+      </w:r>
+    </w:p>
+    <w:p>
+      <w:pPr>
+        <w:pStyle w:val="ListParagraph"/>
+        <w:numPr>
+          <w:ilvl w:val="0"/>
+          <w:numId w:val="18"/>
+        </w:numPr>
+        <w:jc w:val="both"/>
+        <w:rPr>
+          <w:sz w:val="24"/>
+          <w:szCs w:val="24"/>
+        </w:rPr>
+      </w:pPr>
+      <w:r>
+        <w:rPr>
+          <w:sz w:val="24"/>
+          <w:szCs w:val="24"/>
+        </w:rPr>
+        <w:t xml:space="preserve">Des estimateurs basés sur le domaine de fréquence dont on observe le Spectrum de la fréquence. </w:t>
+      </w:r>
+    </w:p>
+    <w:p>
+      <w:pPr>
+        <w:jc w:val="both"/>
+        <w:rPr>
+          <w:sz w:val="24"/>
+          <w:szCs w:val="24"/>
+        </w:rPr>
+      </w:pPr>
+      <w:r>
+        <w:rPr>
+          <w:sz w:val="24"/>
+          <w:szCs w:val="24"/>
+        </w:rPr>
+        <w:t>On trouve aussi des méthodes qui combinent les deux techniques.</w:t>
+      </w:r>
+    </w:p>
+    <w:p>
+      <w:pPr>
+        <w:tabs>
+          <w:tab w:val="left" w:pos="1695"/>
+        </w:tabs>
+        <w:jc w:val="both"/>
+        <w:rPr>
+          <w:sz w:val="24"/>
+          <w:szCs w:val="24"/>
+        </w:rPr>
+      </w:pPr>
+    </w:p>
+    <w:p>
+      <w:pPr>
+        <w:rPr>
+          <w:b/>
+          <w:bCs/>
+          <w:sz w:val="24"/>
+          <w:szCs w:val="24"/>
+          <w:u w:val="single"/>
+        </w:rPr>
+      </w:pPr>
+      <w:r>
+        <w:rPr>
+          <w:b/>
+          <w:bCs/>
+          <w:sz w:val="24"/>
+          <w:szCs w:val="24"/>
+          <w:u w:val="single"/>
+        </w:rPr>
+        <w:t>Les informations extraites </w:t>
+      </w:r>
+      <w:r>
+        <w:rPr>
+          <w:b/>
+          <w:bCs/>
+          <w:sz w:val="24"/>
+          <w:szCs w:val="24"/>
+          <w:u w:val="single"/>
+        </w:rPr>
+        <w:t>par l’algorithme</w:t>
+      </w:r>
+      <w:r>
+        <w:rPr>
+          <w:b/>
+          <w:bCs/>
+          <w:sz w:val="24"/>
+          <w:szCs w:val="24"/>
+          <w:u w:val="single"/>
+        </w:rPr>
+        <w:t xml:space="preserve"> :</w:t>
+      </w:r>
+    </w:p>
+    <w:p>
+      <w:pPr>
+        <w:jc w:val="both"/>
+        <w:rPr>
+          <w:sz w:val="24"/>
+          <w:szCs w:val="24"/>
+        </w:rPr>
+      </w:pPr>
+      <w:r>
+        <w:rPr>
+          <w:b/>
+          <w:bCs/>
+          <w:i/>
+          <w:iCs/>
+          <w:color w:val="FFC000"/>
+          <w:sz w:val="24"/>
+          <w:szCs w:val="24"/>
+        </w:rPr>
+        <w:t>La note :</w:t>
+      </w:r>
+      <w:r>
+        <w:rPr>
+          <w:sz w:val="24"/>
+          <w:szCs w:val="24"/>
+        </w:rPr>
+        <w:t xml:space="preserve"> </w:t>
+      </w:r>
+      <w:r>
+        <w:rPr>
+          <w:sz w:val="24"/>
+          <w:szCs w:val="24"/>
+        </w:rPr>
+        <w:t xml:space="preserve">on récupère </w:t>
+      </w:r>
+      <w:r>
+        <w:rPr>
+          <w:sz w:val="24"/>
+          <w:szCs w:val="24"/>
+        </w:rPr>
+        <w:t>en</w:t>
+      </w:r>
+      <w:r>
+        <w:rPr>
+          <w:sz w:val="24"/>
+          <w:szCs w:val="24"/>
+        </w:rPr>
+        <w:t xml:space="preserve"> notation (abc/sol) </w:t>
+      </w:r>
+      <w:r>
+        <w:rPr>
+          <w:sz w:val="24"/>
+          <w:szCs w:val="24"/>
+        </w:rPr>
+        <w:t xml:space="preserve">les </w:t>
+      </w:r>
+      <w:r>
+        <w:rPr>
+          <w:sz w:val="24"/>
+          <w:szCs w:val="24"/>
+        </w:rPr>
+        <w:t>symboles</w:t>
+      </w:r>
+      <w:r>
+        <w:rPr>
+          <w:sz w:val="24"/>
+          <w:szCs w:val="24"/>
+        </w:rPr>
+        <w:t xml:space="preserve"> permettant de représenter un fragment de musique par une conventi</w:t>
+      </w:r>
+      <w:bookmarkStart w:id="6" w:name="_GoBack"/>
+      <w:bookmarkEnd w:id="6"/>
+      <w:r>
+        <w:rPr>
+          <w:sz w:val="24"/>
+          <w:szCs w:val="24"/>
+        </w:rPr>
+        <w:t>on d'écriture de la hauteur et de la durée d'un son</w:t>
+      </w:r>
+      <w:r>
+        <w:rPr>
+          <w:sz w:val="24"/>
+          <w:szCs w:val="24"/>
+        </w:rPr>
+        <w:t>.</w:t>
+      </w:r>
+    </w:p>
+    <w:p>
+      <w:pPr>
+        <w:jc w:val="both"/>
+        <w:rPr>
+          <w:sz w:val="24"/>
+          <w:szCs w:val="24"/>
+        </w:rPr>
+      </w:pPr>
+      <w:r>
+        <w:rPr>
+          <w:b/>
+          <w:bCs/>
+          <w:i/>
+          <w:iCs/>
+          <w:color w:val="FFC000"/>
+          <w:sz w:val="24"/>
+          <w:szCs w:val="24"/>
+        </w:rPr>
+        <w:t>Le cent :</w:t>
+      </w:r>
+      <w:r>
+        <w:rPr>
+          <w:color w:val="FFC000"/>
+          <w:sz w:val="24"/>
+          <w:szCs w:val="24"/>
+        </w:rPr>
+        <w:t xml:space="preserve"> </w:t>
+      </w:r>
+      <w:r>
+        <w:rPr>
+          <w:sz w:val="24"/>
+          <w:szCs w:val="24"/>
+        </w:rPr>
+        <w:t>il permet d'indiquer avec précisions les petits écarts entre la hauteur d'une note particulière et une référence donnée.</w:t>
+      </w:r>
+      <w:r>
+        <w:rPr>
+          <w:sz w:val="24"/>
+          <w:szCs w:val="24"/>
+        </w:rPr>
+        <w:t xml:space="preserve"> Voir :</w:t>
+      </w:r>
+      <w:r>
+        <w:rPr>
+          <w:sz w:val="24"/>
+          <w:szCs w:val="24"/>
+        </w:rPr>
+        <w:t xml:space="preserve"> </w:t>
+      </w:r>
+      <w:hyperlink r:id="rId16" w:history="1">
         <w:r>
           <w:rPr>
-            <w:noProof/>
+            <w:rStyle w:val="Hyperlink"/>
             <w:sz w:val="24"/>
             <w:szCs w:val="24"/>
-            <w:lang w:eastAsia="fr-FR"/>
           </w:rPr>
-          <w:t>algorithme</w:t>
+          <w:t>https://en.wikipedia.org/wiki/Cent_(music)</w:t>
         </w:r>
       </w:hyperlink>
-      <w:r>
-        <w:rPr>
-          <w:noProof/>
-          <w:sz w:val="24"/>
-          <w:szCs w:val="24"/>
-          <w:lang w:eastAsia="fr-FR"/>
-        </w:rPr>
-        <w:t> conçu pour estimer le </w:t>
-      </w:r>
-      <w:hyperlink r:id="rId17" w:tooltip="Pitch (musique)" w:history="1">
-        <w:r>
-          <w:rPr>
-            <w:noProof/>
-            <w:sz w:val="24"/>
-            <w:szCs w:val="24"/>
-            <w:lang w:eastAsia="fr-FR"/>
-          </w:rPr>
-          <w:t>pitch</w:t>
-        </w:r>
-      </w:hyperlink>
-      <w:r>
-        <w:rPr>
-          <w:noProof/>
-          <w:sz w:val="24"/>
-          <w:szCs w:val="24"/>
-          <w:lang w:eastAsia="fr-FR"/>
-        </w:rPr>
-        <w:t> ou la </w:t>
-      </w:r>
-      <w:hyperlink r:id="rId18" w:tooltip="La fréquence fondamentale" w:history="1">
-        <w:r>
-          <w:rPr>
-            <w:noProof/>
-            <w:sz w:val="24"/>
-            <w:szCs w:val="24"/>
-            <w:lang w:eastAsia="fr-FR"/>
-          </w:rPr>
-          <w:t>fréquence fondamentale</w:t>
-        </w:r>
-      </w:hyperlink>
-      <w:r>
-        <w:rPr>
-          <w:noProof/>
-          <w:sz w:val="24"/>
-          <w:szCs w:val="24"/>
-          <w:lang w:eastAsia="fr-FR"/>
-        </w:rPr>
-        <w:t> d'un signal </w:t>
-      </w:r>
-      <w:hyperlink r:id="rId19" w:tooltip="Oscillation" w:history="1">
-        <w:r>
-          <w:rPr>
-            <w:noProof/>
-            <w:sz w:val="24"/>
-            <w:szCs w:val="24"/>
-            <w:lang w:eastAsia="fr-FR"/>
-          </w:rPr>
-          <w:t>quasi- </w:t>
-        </w:r>
-      </w:hyperlink>
-      <w:hyperlink r:id="rId20" w:tooltip="Quasi-périodique" w:history="1">
-        <w:r>
-          <w:rPr>
-            <w:noProof/>
-            <w:sz w:val="24"/>
-            <w:szCs w:val="24"/>
-            <w:lang w:eastAsia="fr-FR"/>
-          </w:rPr>
-          <w:t>périodique</w:t>
-        </w:r>
-      </w:hyperlink>
-      <w:r>
-        <w:rPr>
-          <w:noProof/>
-          <w:sz w:val="24"/>
-          <w:szCs w:val="24"/>
-          <w:lang w:eastAsia="fr-FR"/>
-        </w:rPr>
-        <w:t> ou </w:t>
-      </w:r>
-      <w:hyperlink r:id="rId21" w:tooltip="Oscillation" w:history="1">
-        <w:r>
-          <w:rPr>
-            <w:noProof/>
-            <w:sz w:val="24"/>
-            <w:szCs w:val="24"/>
-            <w:lang w:eastAsia="fr-FR"/>
-          </w:rPr>
-          <w:t>oscillant</w:t>
-        </w:r>
-      </w:hyperlink>
-      <w:r>
-        <w:rPr>
-          <w:noProof/>
-          <w:sz w:val="24"/>
-          <w:szCs w:val="24"/>
-          <w:lang w:eastAsia="fr-FR"/>
-        </w:rPr>
-        <w:t> ,</w:t>
-      </w:r>
-      <w:hyperlink r:id="rId22" w:tooltip="Enregistrement numérique" w:history="1">
-        <w:r>
-          <w:rPr>
-            <w:noProof/>
-            <w:sz w:val="24"/>
-            <w:szCs w:val="24"/>
-            <w:lang w:eastAsia="fr-FR"/>
-          </w:rPr>
-          <w:t>généralement</w:t>
-        </w:r>
-      </w:hyperlink>
-      <w:r>
-        <w:rPr>
-          <w:noProof/>
-          <w:sz w:val="24"/>
-          <w:szCs w:val="24"/>
-          <w:lang w:eastAsia="fr-FR"/>
-        </w:rPr>
-        <w:t> un </w:t>
-      </w:r>
-      <w:hyperlink r:id="rId23" w:tooltip="Enregistrement numérique" w:history="1">
-        <w:r>
-          <w:rPr>
-            <w:noProof/>
-            <w:sz w:val="24"/>
-            <w:szCs w:val="24"/>
-            <w:lang w:eastAsia="fr-FR"/>
-          </w:rPr>
-          <w:t>enregistrement numérique</w:t>
-        </w:r>
-      </w:hyperlink>
-      <w:r>
-        <w:rPr>
-          <w:noProof/>
-          <w:sz w:val="24"/>
-          <w:szCs w:val="24"/>
-          <w:lang w:eastAsia="fr-FR"/>
-        </w:rPr>
-        <w:t> de la </w:t>
-      </w:r>
-      <w:hyperlink r:id="rId24" w:tooltip="Traitement de la parole" w:history="1">
-        <w:r>
-          <w:rPr>
-            <w:noProof/>
-            <w:sz w:val="24"/>
-            <w:szCs w:val="24"/>
-            <w:lang w:eastAsia="fr-FR"/>
-          </w:rPr>
-          <w:t>parole</w:t>
-        </w:r>
-      </w:hyperlink>
-      <w:r>
-        <w:rPr>
-          <w:noProof/>
-          <w:sz w:val="24"/>
-          <w:szCs w:val="24"/>
-          <w:lang w:eastAsia="fr-FR"/>
-        </w:rPr>
-        <w:t> ou une note musicale ou une tonalité. Cela peut se faire dans le </w:t>
-      </w:r>
-      <w:hyperlink r:id="rId25" w:tooltip="Dans le domaine temporel" w:history="1">
-        <w:r>
-          <w:rPr>
-            <w:noProof/>
-            <w:sz w:val="24"/>
-            <w:szCs w:val="24"/>
-            <w:lang w:eastAsia="fr-FR"/>
-          </w:rPr>
-          <w:t>domaine temporel</w:t>
-        </w:r>
-      </w:hyperlink>
-      <w:r>
-        <w:rPr>
-          <w:noProof/>
-          <w:sz w:val="24"/>
-          <w:szCs w:val="24"/>
-          <w:lang w:eastAsia="fr-FR"/>
-        </w:rPr>
-        <w:t> ou le </w:t>
-      </w:r>
-      <w:hyperlink r:id="rId26" w:tooltip="Domaine de fréquence" w:history="1">
-        <w:r>
-          <w:rPr>
-            <w:noProof/>
-            <w:sz w:val="24"/>
-            <w:szCs w:val="24"/>
-            <w:lang w:eastAsia="fr-FR"/>
-          </w:rPr>
-          <w:t>domaine fréquentiel</w:t>
-        </w:r>
-      </w:hyperlink>
-      <w:r>
-        <w:rPr>
-          <w:noProof/>
-          <w:sz w:val="24"/>
-          <w:szCs w:val="24"/>
-          <w:lang w:eastAsia="fr-FR"/>
-        </w:rPr>
-        <w:t> ou les deux domaines.</w:t>
-      </w:r>
-      <w:r>
-        <w:rPr>
-          <w:noProof/>
-          <w:sz w:val="24"/>
-          <w:szCs w:val="24"/>
-          <w:lang w:eastAsia="fr-FR"/>
-        </w:rPr>
-        <w:t xml:space="preserve"> Nous l’avons utilisé pour l’analyse des fréquences des sons audio .</w:t>
-      </w:r>
-    </w:p>
-    <w:p>
-      <w:pPr>
-        <w:pStyle w:val="Paragraphedeliste"/>
-      </w:pPr>
-    </w:p>
-    <w:p>
-      <w:pPr>
-        <w:pStyle w:val="Titre2"/>
-      </w:pPr>
-    </w:p>
-    <w:p>
-      <w:pPr>
-        <w:pStyle w:val="Titre2"/>
+    </w:p>
+    <w:p>
+      <w:pPr>
+        <w:jc w:val="both"/>
+        <w:rPr>
+          <w:sz w:val="24"/>
+          <w:szCs w:val="24"/>
+        </w:rPr>
+      </w:pPr>
+      <w:r>
+        <w:rPr>
+          <w:b/>
+          <w:bCs/>
+          <w:i/>
+          <w:iCs/>
+          <w:color w:val="FFC000"/>
+          <w:sz w:val="24"/>
+          <w:szCs w:val="24"/>
+        </w:rPr>
+        <w:t>La durée :</w:t>
+      </w:r>
+      <w:r>
+        <w:rPr>
+          <w:sz w:val="24"/>
+          <w:szCs w:val="24"/>
+        </w:rPr>
+        <w:t xml:space="preserve"> </w:t>
+      </w:r>
+      <w:r>
+        <w:rPr>
+          <w:sz w:val="24"/>
+          <w:szCs w:val="24"/>
+        </w:rPr>
+        <w:t>d'un son musical est le laps de temps pendant lequel on peut identifier ses vibrations (les sons pouvant évidemment durer plus ou moins longtemps).</w:t>
+      </w:r>
+    </w:p>
+    <w:p>
+      <w:pPr>
+        <w:jc w:val="both"/>
+        <w:rPr>
+          <w:sz w:val="24"/>
+          <w:szCs w:val="24"/>
+        </w:rPr>
+      </w:pPr>
+    </w:p>
+    <w:p>
+      <w:pPr>
+        <w:pStyle w:val="Heading2"/>
+      </w:pPr>
+    </w:p>
+    <w:p>
+      <w:pPr>
+        <w:pStyle w:val="Heading2"/>
         <w:numPr>
           <w:ilvl w:val="0"/>
           <w:numId w:val="15"/>
@@ -3359,7 +4170,7 @@
     <w:p/>
     <w:p>
       <w:pPr>
-        <w:pStyle w:val="Titre2"/>
+        <w:pStyle w:val="Heading2"/>
         <w:numPr>
           <w:ilvl w:val="0"/>
           <w:numId w:val="15"/>
@@ -3372,22 +4183,22 @@
     <w:p/>
     <w:p>
       <w:pPr>
-        <w:pStyle w:val="Titre2"/>
+        <w:pStyle w:val="Heading2"/>
         <w:numPr>
           <w:ilvl w:val="0"/>
           <w:numId w:val="15"/>
         </w:numPr>
       </w:pPr>
-      <w:bookmarkStart w:id="6" w:name="_Toc483347621"/>
+      <w:bookmarkStart w:id="7" w:name="_Toc483347621"/>
       <w:r>
         <w:t>Résultat livré au client</w:t>
       </w:r>
-      <w:bookmarkEnd w:id="6"/>
+      <w:bookmarkEnd w:id="7"/>
     </w:p>
     <w:p/>
     <w:p>
       <w:pPr>
-        <w:pStyle w:val="Titre1"/>
+        <w:pStyle w:val="Heading1"/>
         <w:numPr>
           <w:ilvl w:val="0"/>
           <w:numId w:val="3"/>
@@ -3396,32 +4207,32 @@
           <w:u w:val="single"/>
         </w:rPr>
       </w:pPr>
-      <w:bookmarkStart w:id="7" w:name="_Toc483347622"/>
+      <w:bookmarkStart w:id="8" w:name="_Toc483347622"/>
       <w:r>
         <w:rPr>
           <w:u w:val="single"/>
         </w:rPr>
         <w:t>Gestion de projet</w:t>
       </w:r>
-      <w:bookmarkEnd w:id="7"/>
-    </w:p>
-    <w:p>
-      <w:pPr>
-        <w:pStyle w:val="Titre2"/>
+      <w:bookmarkEnd w:id="8"/>
+    </w:p>
+    <w:p>
+      <w:pPr>
+        <w:pStyle w:val="Heading2"/>
         <w:numPr>
           <w:ilvl w:val="0"/>
           <w:numId w:val="16"/>
         </w:numPr>
       </w:pPr>
-      <w:bookmarkStart w:id="8" w:name="_Toc483347623"/>
+      <w:bookmarkStart w:id="9" w:name="_Toc483347623"/>
       <w:r>
         <w:t>Outils utilisés</w:t>
       </w:r>
-      <w:bookmarkEnd w:id="8"/>
-    </w:p>
-    <w:p>
-      <w:pPr>
-        <w:pStyle w:val="Paragraphedeliste"/>
+      <w:bookmarkEnd w:id="9"/>
+    </w:p>
+    <w:p>
+      <w:pPr>
+        <w:pStyle w:val="ListParagraph"/>
         <w:numPr>
           <w:ilvl w:val="0"/>
           <w:numId w:val="11"/>
@@ -3441,7 +4252,7 @@
     </w:p>
     <w:p>
       <w:pPr>
-        <w:pStyle w:val="Paragraphedeliste"/>
+        <w:pStyle w:val="ListParagraph"/>
         <w:rPr>
           <w:sz w:val="24"/>
           <w:szCs w:val="24"/>
@@ -3470,7 +4281,7 @@
                     <pic:cNvPicPr/>
                   </pic:nvPicPr>
                   <pic:blipFill>
-                    <a:blip r:embed="rId27">
+                    <a:blip r:embed="rId17">
                       <a:extLst>
                         <a:ext uri="{28A0092B-C50C-407E-A947-70E740481C1C}">
                           <a14:useLocalDpi xmlns:a14="http://schemas.microsoft.com/office/drawing/2010/main" val="0"/>
@@ -3506,16 +4317,16 @@
     </w:p>
     <w:p>
       <w:pPr>
-        <w:pStyle w:val="Paragraphedeliste"/>
-        <w:rPr>
-          <w:sz w:val="24"/>
-          <w:szCs w:val="24"/>
-        </w:rPr>
-      </w:pPr>
-    </w:p>
-    <w:p>
-      <w:pPr>
-        <w:pStyle w:val="Paragraphedeliste"/>
+        <w:pStyle w:val="ListParagraph"/>
+        <w:rPr>
+          <w:sz w:val="24"/>
+          <w:szCs w:val="24"/>
+        </w:rPr>
+      </w:pPr>
+    </w:p>
+    <w:p>
+      <w:pPr>
+        <w:pStyle w:val="ListParagraph"/>
         <w:numPr>
           <w:ilvl w:val="0"/>
           <w:numId w:val="11"/>
@@ -3535,16 +4346,16 @@
     </w:p>
     <w:p>
       <w:pPr>
-        <w:pStyle w:val="Paragraphedeliste"/>
-        <w:rPr>
-          <w:sz w:val="24"/>
-          <w:szCs w:val="24"/>
-        </w:rPr>
-      </w:pPr>
-    </w:p>
-    <w:p>
-      <w:pPr>
-        <w:pStyle w:val="Paragraphedeliste"/>
+        <w:pStyle w:val="ListParagraph"/>
+        <w:rPr>
+          <w:sz w:val="24"/>
+          <w:szCs w:val="24"/>
+        </w:rPr>
+      </w:pPr>
+    </w:p>
+    <w:p>
+      <w:pPr>
+        <w:pStyle w:val="ListParagraph"/>
         <w:rPr>
           <w:sz w:val="24"/>
           <w:szCs w:val="24"/>
@@ -3581,7 +4392,7 @@
                     <pic:cNvPicPr/>
                   </pic:nvPicPr>
                   <pic:blipFill>
-                    <a:blip r:embed="rId28" cstate="print">
+                    <a:blip r:embed="rId18" cstate="print">
                       <a:extLst>
                         <a:ext uri="{28A0092B-C50C-407E-A947-70E740481C1C}">
                           <a14:useLocalDpi xmlns:a14="http://schemas.microsoft.com/office/drawing/2010/main" val="0"/>
@@ -3610,7 +4421,7 @@
     </w:p>
     <w:p>
       <w:pPr>
-        <w:pStyle w:val="Sous-titre"/>
+        <w:pStyle w:val="Subtitle"/>
         <w:numPr>
           <w:ilvl w:val="0"/>
           <w:numId w:val="0"/>
@@ -3623,7 +4434,7 @@
     </w:p>
     <w:p>
       <w:pPr>
-        <w:pStyle w:val="Sous-titre"/>
+        <w:pStyle w:val="Subtitle"/>
         <w:numPr>
           <w:ilvl w:val="0"/>
           <w:numId w:val="0"/>
@@ -3636,7 +4447,7 @@
     </w:p>
     <w:p>
       <w:pPr>
-        <w:pStyle w:val="Sous-titre"/>
+        <w:pStyle w:val="Subtitle"/>
         <w:numPr>
           <w:ilvl w:val="0"/>
           <w:numId w:val="0"/>
@@ -3649,7 +4460,7 @@
     </w:p>
     <w:p>
       <w:pPr>
-        <w:pStyle w:val="Sous-titre"/>
+        <w:pStyle w:val="Subtitle"/>
         <w:numPr>
           <w:ilvl w:val="0"/>
           <w:numId w:val="0"/>
@@ -3662,7 +4473,7 @@
     </w:p>
     <w:p>
       <w:pPr>
-        <w:pStyle w:val="Sous-titre"/>
+        <w:pStyle w:val="Subtitle"/>
         <w:numPr>
           <w:ilvl w:val="0"/>
           <w:numId w:val="0"/>
@@ -3675,21 +4486,21 @@
     </w:p>
     <w:p>
       <w:pPr>
-        <w:pStyle w:val="Titre2"/>
+        <w:pStyle w:val="Heading2"/>
         <w:numPr>
           <w:ilvl w:val="0"/>
           <w:numId w:val="16"/>
         </w:numPr>
       </w:pPr>
-      <w:bookmarkStart w:id="9" w:name="_Toc483347624"/>
+      <w:bookmarkStart w:id="10" w:name="_Toc483347624"/>
       <w:r>
         <w:t>Organisation des taches dans le groupe</w:t>
       </w:r>
-      <w:bookmarkEnd w:id="9"/>
+      <w:bookmarkEnd w:id="10"/>
     </w:p>
     <w:tbl>
       <w:tblPr>
-        <w:tblStyle w:val="Grilledutableau"/>
+        <w:tblStyle w:val="TableGrid"/>
         <w:tblW w:w="0" w:type="auto"/>
         <w:tblLook w:val="04A0" w:firstRow="1" w:lastRow="0" w:firstColumn="1" w:lastColumn="0" w:noHBand="0" w:noVBand="1"/>
       </w:tblPr>
@@ -4090,14 +4901,11 @@
         </w:rPr>
       </w:pPr>
     </w:p>
-    <w:p>
-      <w:bookmarkStart w:id="10" w:name="_GoBack"/>
-      <w:bookmarkEnd w:id="10"/>
-    </w:p>
     <w:p/>
-    <w:p>
-      <w:pPr>
-        <w:pStyle w:val="Sous-titre"/>
+    <w:p/>
+    <w:p>
+      <w:pPr>
+        <w:pStyle w:val="Subtitle"/>
         <w:numPr>
           <w:ilvl w:val="0"/>
           <w:numId w:val="0"/>
@@ -4114,14 +4922,14 @@
       </w:r>
       <w:r>
         <w:rPr>
-          <w:rStyle w:val="Titre2Car"/>
+          <w:rStyle w:val="Heading2Char"/>
         </w:rPr>
         <w:t>Différence entre planning initial et final</w:t>
       </w:r>
     </w:p>
     <w:p>
       <w:pPr>
-        <w:pStyle w:val="Titre1"/>
+        <w:pStyle w:val="Heading1"/>
         <w:numPr>
           <w:ilvl w:val="0"/>
           <w:numId w:val="3"/>
@@ -4149,8 +4957,8 @@
       </w:r>
     </w:p>
     <w:sectPr>
-      <w:headerReference w:type="default" r:id="rId29"/>
-      <w:footerReference w:type="default" r:id="rId30"/>
+      <w:headerReference w:type="default" r:id="rId19"/>
+      <w:footerReference w:type="default" r:id="rId20"/>
       <w:pgSz w:w="11906" w:h="16838"/>
       <w:pgMar w:top="1417" w:right="1417" w:bottom="1417" w:left="1417" w:header="708" w:footer="708" w:gutter="0"/>
       <w:pgNumType w:start="0"/>
@@ -4163,7 +4971,7 @@
 </file>
 
 <file path=word/endnotes.xml><?xml version="1.0" encoding="utf-8"?>
-<w:endnotes xmlns:wpc="http://schemas.microsoft.com/office/word/2010/wordprocessingCanvas" xmlns:cx="http://schemas.microsoft.com/office/drawing/2014/chartex" xmlns:cx1="http://schemas.microsoft.com/office/drawing/2015/9/8/chartex" xmlns:cx2="http://schemas.microsoft.com/office/drawing/2015/10/21/chartex" xmlns:cx3="http://schemas.microsoft.com/office/drawing/2016/5/9/chartex" xmlns:cx4="http://schemas.microsoft.com/office/drawing/2016/5/10/chartex" xmlns:cx5="http://schemas.microsoft.com/office/drawing/2016/5/11/chartex" xmlns:mc="http://schemas.openxmlformats.org/markup-compatibility/2006" xmlns:o="urn:schemas-microsoft-com:office:office" xmlns:r="http://schemas.openxmlformats.org/officeDocument/2006/relationships" xmlns:m="http://schemas.openxmlformats.org/officeDocument/2006/math" xmlns:v="urn:schemas-microsoft-com:vml" xmlns:wp14="http://schemas.microsoft.com/office/word/2010/wordprocessingDrawing" xmlns:wp="http://schemas.openxmlformats.org/drawingml/2006/wordprocessingDrawing" xmlns:w10="urn:schemas-microsoft-com:office:word" xmlns:w="http://schemas.openxmlformats.org/wordprocessingml/2006/main" xmlns:w14="http://schemas.microsoft.com/office/word/2010/wordml" xmlns:w15="http://schemas.microsoft.com/office/word/2012/wordml" xmlns:w16se="http://schemas.microsoft.com/office/word/2015/wordml/symex" xmlns:wpg="http://schemas.microsoft.com/office/word/2010/wordprocessingGroup" xmlns:wpi="http://schemas.microsoft.com/office/word/2010/wordprocessingInk" xmlns:wne="http://schemas.microsoft.com/office/word/2006/wordml" xmlns:wps="http://schemas.microsoft.com/office/word/2010/wordprocessingShape" mc:Ignorable="w14 w15 w16se wp14">
+<w:endnotes xmlns:wpc="http://schemas.microsoft.com/office/word/2010/wordprocessingCanvas" xmlns:cx="http://schemas.microsoft.com/office/drawing/2014/chartex" xmlns:cx1="http://schemas.microsoft.com/office/drawing/2015/9/8/chartex" xmlns:cx2="http://schemas.microsoft.com/office/drawing/2015/10/21/chartex" xmlns:cx3="http://schemas.microsoft.com/office/drawing/2016/5/9/chartex" xmlns:cx4="http://schemas.microsoft.com/office/drawing/2016/5/10/chartex" xmlns:cx5="http://schemas.microsoft.com/office/drawing/2016/5/11/chartex" xmlns:cx6="http://schemas.microsoft.com/office/drawing/2016/5/12/chartex" xmlns:cx7="http://schemas.microsoft.com/office/drawing/2016/5/13/chartex" xmlns:cx8="http://schemas.microsoft.com/office/drawing/2016/5/14/chartex" xmlns:mc="http://schemas.openxmlformats.org/markup-compatibility/2006" xmlns:aink="http://schemas.microsoft.com/office/drawing/2016/ink" xmlns:o="urn:schemas-microsoft-com:office:office" xmlns:r="http://schemas.openxmlformats.org/officeDocument/2006/relationships" xmlns:m="http://schemas.openxmlformats.org/officeDocument/2006/math" xmlns:v="urn:schemas-microsoft-com:vml" xmlns:wp14="http://schemas.microsoft.com/office/word/2010/wordprocessingDrawing" xmlns:wp="http://schemas.openxmlformats.org/drawingml/2006/wordprocessingDrawing" xmlns:w10="urn:schemas-microsoft-com:office:word" xmlns:w="http://schemas.openxmlformats.org/wordprocessingml/2006/main" xmlns:w14="http://schemas.microsoft.com/office/word/2010/wordml" xmlns:w15="http://schemas.microsoft.com/office/word/2012/wordml" xmlns:w16se="http://schemas.microsoft.com/office/word/2015/wordml/symex" xmlns:wpg="http://schemas.microsoft.com/office/word/2010/wordprocessingGroup" xmlns:wpi="http://schemas.microsoft.com/office/word/2010/wordprocessingInk" xmlns:wne="http://schemas.microsoft.com/office/word/2006/wordml" xmlns:wps="http://schemas.microsoft.com/office/word/2010/wordprocessingShape" mc:Ignorable="w14 w15 w16se wp14">
   <w:endnote w:type="separator" w:id="-1">
     <w:p>
       <w:pPr>
@@ -4188,10 +4996,10 @@
 </file>
 
 <file path=word/footer1.xml><?xml version="1.0" encoding="utf-8"?>
-<w:ftr xmlns:wpc="http://schemas.microsoft.com/office/word/2010/wordprocessingCanvas" xmlns:cx="http://schemas.microsoft.com/office/drawing/2014/chartex" xmlns:cx1="http://schemas.microsoft.com/office/drawing/2015/9/8/chartex" xmlns:cx2="http://schemas.microsoft.com/office/drawing/2015/10/21/chartex" xmlns:cx3="http://schemas.microsoft.com/office/drawing/2016/5/9/chartex" xmlns:cx4="http://schemas.microsoft.com/office/drawing/2016/5/10/chartex" xmlns:cx5="http://schemas.microsoft.com/office/drawing/2016/5/11/chartex" xmlns:mc="http://schemas.openxmlformats.org/markup-compatibility/2006" xmlns:o="urn:schemas-microsoft-com:office:office" xmlns:r="http://schemas.openxmlformats.org/officeDocument/2006/relationships" xmlns:m="http://schemas.openxmlformats.org/officeDocument/2006/math" xmlns:v="urn:schemas-microsoft-com:vml" xmlns:wp14="http://schemas.microsoft.com/office/word/2010/wordprocessingDrawing" xmlns:wp="http://schemas.openxmlformats.org/drawingml/2006/wordprocessingDrawing" xmlns:w10="urn:schemas-microsoft-com:office:word" xmlns:w="http://schemas.openxmlformats.org/wordprocessingml/2006/main" xmlns:w14="http://schemas.microsoft.com/office/word/2010/wordml" xmlns:w15="http://schemas.microsoft.com/office/word/2012/wordml" xmlns:w16se="http://schemas.microsoft.com/office/word/2015/wordml/symex" xmlns:wpg="http://schemas.microsoft.com/office/word/2010/wordprocessingGroup" xmlns:wpi="http://schemas.microsoft.com/office/word/2010/wordprocessingInk" xmlns:wne="http://schemas.microsoft.com/office/word/2006/wordml" xmlns:wps="http://schemas.microsoft.com/office/word/2010/wordprocessingShape" mc:Ignorable="w14 w15 w16se wp14">
+<w:ftr xmlns:wpc="http://schemas.microsoft.com/office/word/2010/wordprocessingCanvas" xmlns:cx="http://schemas.microsoft.com/office/drawing/2014/chartex" xmlns:cx1="http://schemas.microsoft.com/office/drawing/2015/9/8/chartex" xmlns:cx2="http://schemas.microsoft.com/office/drawing/2015/10/21/chartex" xmlns:cx3="http://schemas.microsoft.com/office/drawing/2016/5/9/chartex" xmlns:cx4="http://schemas.microsoft.com/office/drawing/2016/5/10/chartex" xmlns:cx5="http://schemas.microsoft.com/office/drawing/2016/5/11/chartex" xmlns:cx6="http://schemas.microsoft.com/office/drawing/2016/5/12/chartex" xmlns:cx7="http://schemas.microsoft.com/office/drawing/2016/5/13/chartex" xmlns:cx8="http://schemas.microsoft.com/office/drawing/2016/5/14/chartex" xmlns:mc="http://schemas.openxmlformats.org/markup-compatibility/2006" xmlns:aink="http://schemas.microsoft.com/office/drawing/2016/ink" xmlns:o="urn:schemas-microsoft-com:office:office" xmlns:r="http://schemas.openxmlformats.org/officeDocument/2006/relationships" xmlns:m="http://schemas.openxmlformats.org/officeDocument/2006/math" xmlns:v="urn:schemas-microsoft-com:vml" xmlns:wp14="http://schemas.microsoft.com/office/word/2010/wordprocessingDrawing" xmlns:wp="http://schemas.openxmlformats.org/drawingml/2006/wordprocessingDrawing" xmlns:w10="urn:schemas-microsoft-com:office:word" xmlns:w="http://schemas.openxmlformats.org/wordprocessingml/2006/main" xmlns:w14="http://schemas.microsoft.com/office/word/2010/wordml" xmlns:w15="http://schemas.microsoft.com/office/word/2012/wordml" xmlns:w16se="http://schemas.microsoft.com/office/word/2015/wordml/symex" xmlns:wpg="http://schemas.microsoft.com/office/word/2010/wordprocessingGroup" xmlns:wpi="http://schemas.microsoft.com/office/word/2010/wordprocessingInk" xmlns:wne="http://schemas.microsoft.com/office/word/2006/wordml" xmlns:wps="http://schemas.microsoft.com/office/word/2010/wordprocessingShape" mc:Ignorable="w14 w15 w16se wp14">
   <w:p>
     <w:pPr>
-      <w:pStyle w:val="Pieddepage"/>
+      <w:pStyle w:val="Footer"/>
       <w:jc w:val="right"/>
       <w:rPr>
         <w:i/>
@@ -4210,7 +5018,7 @@
   </w:p>
   <w:p>
     <w:pPr>
-      <w:pStyle w:val="Pieddepage"/>
+      <w:pStyle w:val="Footer"/>
     </w:pPr>
     <w:r>
       <w:rPr>
@@ -4267,7 +5075,7 @@
 </file>
 
 <file path=word/footnotes.xml><?xml version="1.0" encoding="utf-8"?>
-<w:footnotes xmlns:wpc="http://schemas.microsoft.com/office/word/2010/wordprocessingCanvas" xmlns:cx="http://schemas.microsoft.com/office/drawing/2014/chartex" xmlns:cx1="http://schemas.microsoft.com/office/drawing/2015/9/8/chartex" xmlns:cx2="http://schemas.microsoft.com/office/drawing/2015/10/21/chartex" xmlns:cx3="http://schemas.microsoft.com/office/drawing/2016/5/9/chartex" xmlns:cx4="http://schemas.microsoft.com/office/drawing/2016/5/10/chartex" xmlns:cx5="http://schemas.microsoft.com/office/drawing/2016/5/11/chartex" xmlns:mc="http://schemas.openxmlformats.org/markup-compatibility/2006" xmlns:o="urn:schemas-microsoft-com:office:office" xmlns:r="http://schemas.openxmlformats.org/officeDocument/2006/relationships" xmlns:m="http://schemas.openxmlformats.org/officeDocument/2006/math" xmlns:v="urn:schemas-microsoft-com:vml" xmlns:wp14="http://schemas.microsoft.com/office/word/2010/wordprocessingDrawing" xmlns:wp="http://schemas.openxmlformats.org/drawingml/2006/wordprocessingDrawing" xmlns:w10="urn:schemas-microsoft-com:office:word" xmlns:w="http://schemas.openxmlformats.org/wordprocessingml/2006/main" xmlns:w14="http://schemas.microsoft.com/office/word/2010/wordml" xmlns:w15="http://schemas.microsoft.com/office/word/2012/wordml" xmlns:w16se="http://schemas.microsoft.com/office/word/2015/wordml/symex" xmlns:wpg="http://schemas.microsoft.com/office/word/2010/wordprocessingGroup" xmlns:wpi="http://schemas.microsoft.com/office/word/2010/wordprocessingInk" xmlns:wne="http://schemas.microsoft.com/office/word/2006/wordml" xmlns:wps="http://schemas.microsoft.com/office/word/2010/wordprocessingShape" mc:Ignorable="w14 w15 w16se wp14">
+<w:footnotes xmlns:wpc="http://schemas.microsoft.com/office/word/2010/wordprocessingCanvas" xmlns:cx="http://schemas.microsoft.com/office/drawing/2014/chartex" xmlns:cx1="http://schemas.microsoft.com/office/drawing/2015/9/8/chartex" xmlns:cx2="http://schemas.microsoft.com/office/drawing/2015/10/21/chartex" xmlns:cx3="http://schemas.microsoft.com/office/drawing/2016/5/9/chartex" xmlns:cx4="http://schemas.microsoft.com/office/drawing/2016/5/10/chartex" xmlns:cx5="http://schemas.microsoft.com/office/drawing/2016/5/11/chartex" xmlns:cx6="http://schemas.microsoft.com/office/drawing/2016/5/12/chartex" xmlns:cx7="http://schemas.microsoft.com/office/drawing/2016/5/13/chartex" xmlns:cx8="http://schemas.microsoft.com/office/drawing/2016/5/14/chartex" xmlns:mc="http://schemas.openxmlformats.org/markup-compatibility/2006" xmlns:aink="http://schemas.microsoft.com/office/drawing/2016/ink" xmlns:o="urn:schemas-microsoft-com:office:office" xmlns:r="http://schemas.openxmlformats.org/officeDocument/2006/relationships" xmlns:m="http://schemas.openxmlformats.org/officeDocument/2006/math" xmlns:v="urn:schemas-microsoft-com:vml" xmlns:wp14="http://schemas.microsoft.com/office/word/2010/wordprocessingDrawing" xmlns:wp="http://schemas.openxmlformats.org/drawingml/2006/wordprocessingDrawing" xmlns:w10="urn:schemas-microsoft-com:office:word" xmlns:w="http://schemas.openxmlformats.org/wordprocessingml/2006/main" xmlns:w14="http://schemas.microsoft.com/office/word/2010/wordml" xmlns:w15="http://schemas.microsoft.com/office/word/2012/wordml" xmlns:w16se="http://schemas.microsoft.com/office/word/2015/wordml/symex" xmlns:wpg="http://schemas.microsoft.com/office/word/2010/wordprocessingGroup" xmlns:wpi="http://schemas.microsoft.com/office/word/2010/wordprocessingInk" xmlns:wne="http://schemas.microsoft.com/office/word/2006/wordml" xmlns:wps="http://schemas.microsoft.com/office/word/2010/wordprocessingShape" mc:Ignorable="w14 w15 w16se wp14">
   <w:footnote w:type="separator" w:id="-1">
     <w:p>
       <w:pPr>
@@ -4292,10 +5100,10 @@
 </file>
 
 <file path=word/header1.xml><?xml version="1.0" encoding="utf-8"?>
-<w:hdr xmlns:wpc="http://schemas.microsoft.com/office/word/2010/wordprocessingCanvas" xmlns:cx="http://schemas.microsoft.com/office/drawing/2014/chartex" xmlns:cx1="http://schemas.microsoft.com/office/drawing/2015/9/8/chartex" xmlns:cx2="http://schemas.microsoft.com/office/drawing/2015/10/21/chartex" xmlns:cx3="http://schemas.microsoft.com/office/drawing/2016/5/9/chartex" xmlns:cx4="http://schemas.microsoft.com/office/drawing/2016/5/10/chartex" xmlns:cx5="http://schemas.microsoft.com/office/drawing/2016/5/11/chartex" xmlns:mc="http://schemas.openxmlformats.org/markup-compatibility/2006" xmlns:o="urn:schemas-microsoft-com:office:office" xmlns:r="http://schemas.openxmlformats.org/officeDocument/2006/relationships" xmlns:m="http://schemas.openxmlformats.org/officeDocument/2006/math" xmlns:v="urn:schemas-microsoft-com:vml" xmlns:wp14="http://schemas.microsoft.com/office/word/2010/wordprocessingDrawing" xmlns:wp="http://schemas.openxmlformats.org/drawingml/2006/wordprocessingDrawing" xmlns:w10="urn:schemas-microsoft-com:office:word" xmlns:w="http://schemas.openxmlformats.org/wordprocessingml/2006/main" xmlns:w14="http://schemas.microsoft.com/office/word/2010/wordml" xmlns:w15="http://schemas.microsoft.com/office/word/2012/wordml" xmlns:w16se="http://schemas.microsoft.com/office/word/2015/wordml/symex" xmlns:wpg="http://schemas.microsoft.com/office/word/2010/wordprocessingGroup" xmlns:wpi="http://schemas.microsoft.com/office/word/2010/wordprocessingInk" xmlns:wne="http://schemas.microsoft.com/office/word/2006/wordml" xmlns:wps="http://schemas.microsoft.com/office/word/2010/wordprocessingShape" mc:Ignorable="w14 w15 w16se wp14">
+<w:hdr xmlns:wpc="http://schemas.microsoft.com/office/word/2010/wordprocessingCanvas" xmlns:cx="http://schemas.microsoft.com/office/drawing/2014/chartex" xmlns:cx1="http://schemas.microsoft.com/office/drawing/2015/9/8/chartex" xmlns:cx2="http://schemas.microsoft.com/office/drawing/2015/10/21/chartex" xmlns:cx3="http://schemas.microsoft.com/office/drawing/2016/5/9/chartex" xmlns:cx4="http://schemas.microsoft.com/office/drawing/2016/5/10/chartex" xmlns:cx5="http://schemas.microsoft.com/office/drawing/2016/5/11/chartex" xmlns:cx6="http://schemas.microsoft.com/office/drawing/2016/5/12/chartex" xmlns:cx7="http://schemas.microsoft.com/office/drawing/2016/5/13/chartex" xmlns:cx8="http://schemas.microsoft.com/office/drawing/2016/5/14/chartex" xmlns:mc="http://schemas.openxmlformats.org/markup-compatibility/2006" xmlns:aink="http://schemas.microsoft.com/office/drawing/2016/ink" xmlns:o="urn:schemas-microsoft-com:office:office" xmlns:r="http://schemas.openxmlformats.org/officeDocument/2006/relationships" xmlns:m="http://schemas.openxmlformats.org/officeDocument/2006/math" xmlns:v="urn:schemas-microsoft-com:vml" xmlns:wp14="http://schemas.microsoft.com/office/word/2010/wordprocessingDrawing" xmlns:wp="http://schemas.openxmlformats.org/drawingml/2006/wordprocessingDrawing" xmlns:w10="urn:schemas-microsoft-com:office:word" xmlns:w="http://schemas.openxmlformats.org/wordprocessingml/2006/main" xmlns:w14="http://schemas.microsoft.com/office/word/2010/wordml" xmlns:w15="http://schemas.microsoft.com/office/word/2012/wordml" xmlns:w16se="http://schemas.microsoft.com/office/word/2015/wordml/symex" xmlns:wpg="http://schemas.microsoft.com/office/word/2010/wordprocessingGroup" xmlns:wpi="http://schemas.microsoft.com/office/word/2010/wordprocessingInk" xmlns:wne="http://schemas.microsoft.com/office/word/2006/wordml" xmlns:wps="http://schemas.microsoft.com/office/word/2010/wordprocessingShape" mc:Ignorable="w14 w15 w16se wp14">
   <w:p>
     <w:pPr>
-      <w:pStyle w:val="En-tte"/>
+      <w:pStyle w:val="Header"/>
     </w:pPr>
     <w:r>
       <w:rPr>
@@ -4380,7 +5188,7 @@
                           <w:sdtContent>
                             <w:p>
                               <w:pPr>
-                                <w:pStyle w:val="En-tte"/>
+                                <w:pStyle w:val="Header"/>
                                 <w:jc w:val="center"/>
                                 <w:rPr>
                                   <w:caps/>
@@ -4419,7 +5227,7 @@
         </mc:Choice>
         <mc:Fallback>
           <w:pict>
-            <v:rect id="Rectangle 197" o:spid="_x0000_s1033" style="position:absolute;margin-left:0;margin-top:0;width:468.5pt;height:21.3pt;z-index:-251657216;visibility:visible;mso-wrap-style:square;mso-width-percent:1000;mso-height-percent:27;mso-top-percent:45;mso-wrap-distance-left:9.35pt;mso-wrap-distance-top:0;mso-wrap-distance-right:9.35pt;mso-wrap-distance-bottom:0;mso-position-horizontal:center;mso-position-horizontal-relative:margin;mso-position-vertical-relative:page;mso-width-percent:1000;mso-height-percent:27;mso-top-percent:45;mso-width-relative:margin;mso-height-relative:page;v-text-anchor:middle" o:gfxdata="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" o:allowoverlap="f" fillcolor="#5b9bd5 [3204]" stroked="f" strokeweight="1pt">
+            <v:rect id="Rectangle 197" o:spid="_x0000_s1035" style="position:absolute;margin-left:0;margin-top:0;width:468.5pt;height:21.3pt;z-index:-251657216;visibility:visible;mso-wrap-style:square;mso-width-percent:1000;mso-height-percent:27;mso-top-percent:45;mso-wrap-distance-left:9.35pt;mso-wrap-distance-top:0;mso-wrap-distance-right:9.35pt;mso-wrap-distance-bottom:0;mso-position-horizontal:center;mso-position-horizontal-relative:margin;mso-position-vertical-relative:page;mso-width-percent:1000;mso-height-percent:27;mso-top-percent:45;mso-width-relative:margin;mso-height-relative:page;v-text-anchor:middle" o:gfxdata="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" o:allowoverlap="f" fillcolor="#5b9bd5 [3204]" stroked="f" strokeweight="1pt">
               <v:textbox style="mso-fit-shape-to-text:t">
                 <w:txbxContent>
                   <w:sdt>
@@ -4438,7 +5246,7 @@
                     <w:sdtContent>
                       <w:p>
                         <w:pPr>
-                          <w:pStyle w:val="En-tte"/>
+                          <w:pStyle w:val="Header"/>
                           <w:jc w:val="center"/>
                           <w:rPr>
                             <w:caps/>
@@ -4468,8 +5276,120 @@
 </file>
 
 <file path=word/numbering.xml><?xml version="1.0" encoding="utf-8"?>
-<w:numbering xmlns:wpc="http://schemas.microsoft.com/office/word/2010/wordprocessingCanvas" xmlns:cx="http://schemas.microsoft.com/office/drawing/2014/chartex" xmlns:cx1="http://schemas.microsoft.com/office/drawing/2015/9/8/chartex" xmlns:cx2="http://schemas.microsoft.com/office/drawing/2015/10/21/chartex" xmlns:cx3="http://schemas.microsoft.com/office/drawing/2016/5/9/chartex" xmlns:cx4="http://schemas.microsoft.com/office/drawing/2016/5/10/chartex" xmlns:cx5="http://schemas.microsoft.com/office/drawing/2016/5/11/chartex" xmlns:mc="http://schemas.openxmlformats.org/markup-compatibility/2006" xmlns:o="urn:schemas-microsoft-com:office:office" xmlns:r="http://schemas.openxmlformats.org/officeDocument/2006/relationships" xmlns:m="http://schemas.openxmlformats.org/officeDocument/2006/math" xmlns:v="urn:schemas-microsoft-com:vml" xmlns:wp14="http://schemas.microsoft.com/office/word/2010/wordprocessingDrawing" xmlns:wp="http://schemas.openxmlformats.org/drawingml/2006/wordprocessingDrawing" xmlns:w10="urn:schemas-microsoft-com:office:word" xmlns:w="http://schemas.openxmlformats.org/wordprocessingml/2006/main" xmlns:w14="http://schemas.microsoft.com/office/word/2010/wordml" xmlns:w15="http://schemas.microsoft.com/office/word/2012/wordml" xmlns:w16se="http://schemas.microsoft.com/office/word/2015/wordml/symex" xmlns:wpg="http://schemas.microsoft.com/office/word/2010/wordprocessingGroup" xmlns:wpi="http://schemas.microsoft.com/office/word/2010/wordprocessingInk" xmlns:wne="http://schemas.microsoft.com/office/word/2006/wordml" xmlns:wps="http://schemas.microsoft.com/office/word/2010/wordprocessingShape" mc:Ignorable="w14 w15 w16se wp14">
+<w:numbering xmlns:wpc="http://schemas.microsoft.com/office/word/2010/wordprocessingCanvas" xmlns:cx="http://schemas.microsoft.com/office/drawing/2014/chartex" xmlns:cx1="http://schemas.microsoft.com/office/drawing/2015/9/8/chartex" xmlns:cx2="http://schemas.microsoft.com/office/drawing/2015/10/21/chartex" xmlns:cx3="http://schemas.microsoft.com/office/drawing/2016/5/9/chartex" xmlns:cx4="http://schemas.microsoft.com/office/drawing/2016/5/10/chartex" xmlns:cx5="http://schemas.microsoft.com/office/drawing/2016/5/11/chartex" xmlns:cx6="http://schemas.microsoft.com/office/drawing/2016/5/12/chartex" xmlns:cx7="http://schemas.microsoft.com/office/drawing/2016/5/13/chartex" xmlns:cx8="http://schemas.microsoft.com/office/drawing/2016/5/14/chartex" xmlns:mc="http://schemas.openxmlformats.org/markup-compatibility/2006" xmlns:aink="http://schemas.microsoft.com/office/drawing/2016/ink" xmlns:o="urn:schemas-microsoft-com:office:office" xmlns:r="http://schemas.openxmlformats.org/officeDocument/2006/relationships" xmlns:m="http://schemas.openxmlformats.org/officeDocument/2006/math" xmlns:v="urn:schemas-microsoft-com:vml" xmlns:wp14="http://schemas.microsoft.com/office/word/2010/wordprocessingDrawing" xmlns:wp="http://schemas.openxmlformats.org/drawingml/2006/wordprocessingDrawing" xmlns:w10="urn:schemas-microsoft-com:office:word" xmlns:w="http://schemas.openxmlformats.org/wordprocessingml/2006/main" xmlns:w14="http://schemas.microsoft.com/office/word/2010/wordml" xmlns:w15="http://schemas.microsoft.com/office/word/2012/wordml" xmlns:w16se="http://schemas.microsoft.com/office/word/2015/wordml/symex" xmlns:wpg="http://schemas.microsoft.com/office/word/2010/wordprocessingGroup" xmlns:wpi="http://schemas.microsoft.com/office/word/2010/wordprocessingInk" xmlns:wne="http://schemas.microsoft.com/office/word/2006/wordml" xmlns:wps="http://schemas.microsoft.com/office/word/2010/wordprocessingShape" mc:Ignorable="w14 w15 w16se wp14">
   <w:abstractNum w:abstractNumId="0" w15:restartNumberingAfterBreak="0">
+    <w:nsid w:val="07B31AB6"/>
+    <w:multiLevelType w:val="hybridMultilevel"/>
+    <w:tmpl w:val="DFFC7242"/>
+    <w:lvl w:ilvl="0" w:tplc="B576E41E">
+      <w:numFmt w:val="bullet"/>
+      <w:lvlText w:val="-"/>
+      <w:lvlJc w:val="left"/>
+      <w:pPr>
+        <w:ind w:left="720" w:hanging="360"/>
+      </w:pPr>
+      <w:rPr>
+        <w:rFonts w:ascii="Calibri" w:eastAsiaTheme="minorHAnsi" w:hAnsi="Calibri" w:cstheme="minorBidi" w:hint="default"/>
+      </w:rPr>
+    </w:lvl>
+    <w:lvl w:ilvl="1" w:tplc="040C0003" w:tentative="1">
+      <w:start w:val="1"/>
+      <w:numFmt w:val="bullet"/>
+      <w:lvlText w:val="o"/>
+      <w:lvlJc w:val="left"/>
+      <w:pPr>
+        <w:ind w:left="1440" w:hanging="360"/>
+      </w:pPr>
+      <w:rPr>
+        <w:rFonts w:ascii="Courier New" w:hAnsi="Courier New" w:cs="Courier New" w:hint="default"/>
+      </w:rPr>
+    </w:lvl>
+    <w:lvl w:ilvl="2" w:tplc="040C0005" w:tentative="1">
+      <w:start w:val="1"/>
+      <w:numFmt w:val="bullet"/>
+      <w:lvlText w:val=""/>
+      <w:lvlJc w:val="left"/>
+      <w:pPr>
+        <w:ind w:left="2160" w:hanging="360"/>
+      </w:pPr>
+      <w:rPr>
+        <w:rFonts w:ascii="Wingdings" w:hAnsi="Wingdings" w:hint="default"/>
+      </w:rPr>
+    </w:lvl>
+    <w:lvl w:ilvl="3" w:tplc="040C0001" w:tentative="1">
+      <w:start w:val="1"/>
+      <w:numFmt w:val="bullet"/>
+      <w:lvlText w:val=""/>
+      <w:lvlJc w:val="left"/>
+      <w:pPr>
+        <w:ind w:left="2880" w:hanging="360"/>
+      </w:pPr>
+      <w:rPr>
+        <w:rFonts w:ascii="Symbol" w:hAnsi="Symbol" w:hint="default"/>
+      </w:rPr>
+    </w:lvl>
+    <w:lvl w:ilvl="4" w:tplc="040C0003" w:tentative="1">
+      <w:start w:val="1"/>
+      <w:numFmt w:val="bullet"/>
+      <w:lvlText w:val="o"/>
+      <w:lvlJc w:val="left"/>
+      <w:pPr>
+        <w:ind w:left="3600" w:hanging="360"/>
+      </w:pPr>
+      <w:rPr>
+        <w:rFonts w:ascii="Courier New" w:hAnsi="Courier New" w:cs="Courier New" w:hint="default"/>
+      </w:rPr>
+    </w:lvl>
+    <w:lvl w:ilvl="5" w:tplc="040C0005" w:tentative="1">
+      <w:start w:val="1"/>
+      <w:numFmt w:val="bullet"/>
+      <w:lvlText w:val=""/>
+      <w:lvlJc w:val="left"/>
+      <w:pPr>
+        <w:ind w:left="4320" w:hanging="360"/>
+      </w:pPr>
+      <w:rPr>
+        <w:rFonts w:ascii="Wingdings" w:hAnsi="Wingdings" w:hint="default"/>
+      </w:rPr>
+    </w:lvl>
+    <w:lvl w:ilvl="6" w:tplc="040C0001" w:tentative="1">
+      <w:start w:val="1"/>
+      <w:numFmt w:val="bullet"/>
+      <w:lvlText w:val=""/>
+      <w:lvlJc w:val="left"/>
+      <w:pPr>
+        <w:ind w:left="5040" w:hanging="360"/>
+      </w:pPr>
+      <w:rPr>
+        <w:rFonts w:ascii="Symbol" w:hAnsi="Symbol" w:hint="default"/>
+      </w:rPr>
+    </w:lvl>
+    <w:lvl w:ilvl="7" w:tplc="040C0003" w:tentative="1">
+      <w:start w:val="1"/>
+      <w:numFmt w:val="bullet"/>
+      <w:lvlText w:val="o"/>
+      <w:lvlJc w:val="left"/>
+      <w:pPr>
+        <w:ind w:left="5760" w:hanging="360"/>
+      </w:pPr>
+      <w:rPr>
+        <w:rFonts w:ascii="Courier New" w:hAnsi="Courier New" w:cs="Courier New" w:hint="default"/>
+      </w:rPr>
+    </w:lvl>
+    <w:lvl w:ilvl="8" w:tplc="040C0005" w:tentative="1">
+      <w:start w:val="1"/>
+      <w:numFmt w:val="bullet"/>
+      <w:lvlText w:val=""/>
+      <w:lvlJc w:val="left"/>
+      <w:pPr>
+        <w:ind w:left="6480" w:hanging="360"/>
+      </w:pPr>
+      <w:rPr>
+        <w:rFonts w:ascii="Wingdings" w:hAnsi="Wingdings" w:hint="default"/>
+      </w:rPr>
+    </w:lvl>
+  </w:abstractNum>
+  <w:abstractNum w:abstractNumId="1" w15:restartNumberingAfterBreak="0">
     <w:nsid w:val="087E783F"/>
     <w:multiLevelType w:val="hybridMultilevel"/>
     <w:tmpl w:val="77126EF0"/>
@@ -4555,7 +5475,232 @@
       </w:pPr>
     </w:lvl>
   </w:abstractNum>
-  <w:abstractNum w:abstractNumId="1" w15:restartNumberingAfterBreak="0">
+  <w:abstractNum w:abstractNumId="2" w15:restartNumberingAfterBreak="0">
+    <w:nsid w:val="0C582D35"/>
+    <w:multiLevelType w:val="hybridMultilevel"/>
+    <w:tmpl w:val="0C44CF04"/>
+    <w:lvl w:ilvl="0" w:tplc="040C0001">
+      <w:start w:val="1"/>
+      <w:numFmt w:val="bullet"/>
+      <w:lvlText w:val=""/>
+      <w:lvlJc w:val="left"/>
+      <w:pPr>
+        <w:ind w:left="720" w:hanging="360"/>
+      </w:pPr>
+      <w:rPr>
+        <w:rFonts w:ascii="Symbol" w:hAnsi="Symbol" w:hint="default"/>
+      </w:rPr>
+    </w:lvl>
+    <w:lvl w:ilvl="1" w:tplc="040C0003" w:tentative="1">
+      <w:start w:val="1"/>
+      <w:numFmt w:val="bullet"/>
+      <w:lvlText w:val="o"/>
+      <w:lvlJc w:val="left"/>
+      <w:pPr>
+        <w:ind w:left="1440" w:hanging="360"/>
+      </w:pPr>
+      <w:rPr>
+        <w:rFonts w:ascii="Courier New" w:hAnsi="Courier New" w:cs="Courier New" w:hint="default"/>
+      </w:rPr>
+    </w:lvl>
+    <w:lvl w:ilvl="2" w:tplc="040C0005" w:tentative="1">
+      <w:start w:val="1"/>
+      <w:numFmt w:val="bullet"/>
+      <w:lvlText w:val=""/>
+      <w:lvlJc w:val="left"/>
+      <w:pPr>
+        <w:ind w:left="2160" w:hanging="360"/>
+      </w:pPr>
+      <w:rPr>
+        <w:rFonts w:ascii="Wingdings" w:hAnsi="Wingdings" w:hint="default"/>
+      </w:rPr>
+    </w:lvl>
+    <w:lvl w:ilvl="3" w:tplc="040C0001" w:tentative="1">
+      <w:start w:val="1"/>
+      <w:numFmt w:val="bullet"/>
+      <w:lvlText w:val=""/>
+      <w:lvlJc w:val="left"/>
+      <w:pPr>
+        <w:ind w:left="2880" w:hanging="360"/>
+      </w:pPr>
+      <w:rPr>
+        <w:rFonts w:ascii="Symbol" w:hAnsi="Symbol" w:hint="default"/>
+      </w:rPr>
+    </w:lvl>
+    <w:lvl w:ilvl="4" w:tplc="040C0003" w:tentative="1">
+      <w:start w:val="1"/>
+      <w:numFmt w:val="bullet"/>
+      <w:lvlText w:val="o"/>
+      <w:lvlJc w:val="left"/>
+      <w:pPr>
+        <w:ind w:left="3600" w:hanging="360"/>
+      </w:pPr>
+      <w:rPr>
+        <w:rFonts w:ascii="Courier New" w:hAnsi="Courier New" w:cs="Courier New" w:hint="default"/>
+      </w:rPr>
+    </w:lvl>
+    <w:lvl w:ilvl="5" w:tplc="040C0005" w:tentative="1">
+      <w:start w:val="1"/>
+      <w:numFmt w:val="bullet"/>
+      <w:lvlText w:val=""/>
+      <w:lvlJc w:val="left"/>
+      <w:pPr>
+        <w:ind w:left="4320" w:hanging="360"/>
+      </w:pPr>
+      <w:rPr>
+        <w:rFonts w:ascii="Wingdings" w:hAnsi="Wingdings" w:hint="default"/>
+      </w:rPr>
+    </w:lvl>
+    <w:lvl w:ilvl="6" w:tplc="040C0001" w:tentative="1">
+      <w:start w:val="1"/>
+      <w:numFmt w:val="bullet"/>
+      <w:lvlText w:val=""/>
+      <w:lvlJc w:val="left"/>
+      <w:pPr>
+        <w:ind w:left="5040" w:hanging="360"/>
+      </w:pPr>
+      <w:rPr>
+        <w:rFonts w:ascii="Symbol" w:hAnsi="Symbol" w:hint="default"/>
+      </w:rPr>
+    </w:lvl>
+    <w:lvl w:ilvl="7" w:tplc="040C0003" w:tentative="1">
+      <w:start w:val="1"/>
+      <w:numFmt w:val="bullet"/>
+      <w:lvlText w:val="o"/>
+      <w:lvlJc w:val="left"/>
+      <w:pPr>
+        <w:ind w:left="5760" w:hanging="360"/>
+      </w:pPr>
+      <w:rPr>
+        <w:rFonts w:ascii="Courier New" w:hAnsi="Courier New" w:cs="Courier New" w:hint="default"/>
+      </w:rPr>
+    </w:lvl>
+    <w:lvl w:ilvl="8" w:tplc="040C0005" w:tentative="1">
+      <w:start w:val="1"/>
+      <w:numFmt w:val="bullet"/>
+      <w:lvlText w:val=""/>
+      <w:lvlJc w:val="left"/>
+      <w:pPr>
+        <w:ind w:left="6480" w:hanging="360"/>
+      </w:pPr>
+      <w:rPr>
+        <w:rFonts w:ascii="Wingdings" w:hAnsi="Wingdings" w:hint="default"/>
+      </w:rPr>
+    </w:lvl>
+  </w:abstractNum>
+  <w:abstractNum w:abstractNumId="3" w15:restartNumberingAfterBreak="0">
+    <w:nsid w:val="151B5837"/>
+    <w:multiLevelType w:val="hybridMultilevel"/>
+    <w:tmpl w:val="5862334E"/>
+    <w:lvl w:ilvl="0" w:tplc="544690AA">
+      <w:numFmt w:val="bullet"/>
+      <w:lvlText w:val=""/>
+      <w:lvlJc w:val="left"/>
+      <w:pPr>
+        <w:ind w:left="720" w:hanging="360"/>
+      </w:pPr>
+      <w:rPr>
+        <w:rFonts w:ascii="Symbol" w:eastAsiaTheme="minorHAnsi" w:hAnsi="Symbol" w:cstheme="minorBidi" w:hint="default"/>
+      </w:rPr>
+    </w:lvl>
+    <w:lvl w:ilvl="1" w:tplc="040C0003" w:tentative="1">
+      <w:start w:val="1"/>
+      <w:numFmt w:val="bullet"/>
+      <w:lvlText w:val="o"/>
+      <w:lvlJc w:val="left"/>
+      <w:pPr>
+        <w:ind w:left="1440" w:hanging="360"/>
+      </w:pPr>
+      <w:rPr>
+        <w:rFonts w:ascii="Courier New" w:hAnsi="Courier New" w:cs="Courier New" w:hint="default"/>
+      </w:rPr>
+    </w:lvl>
+    <w:lvl w:ilvl="2" w:tplc="040C0005" w:tentative="1">
+      <w:start w:val="1"/>
+      <w:numFmt w:val="bullet"/>
+      <w:lvlText w:val=""/>
+      <w:lvlJc w:val="left"/>
+      <w:pPr>
+        <w:ind w:left="2160" w:hanging="360"/>
+      </w:pPr>
+      <w:rPr>
+        <w:rFonts w:ascii="Wingdings" w:hAnsi="Wingdings" w:hint="default"/>
+      </w:rPr>
+    </w:lvl>
+    <w:lvl w:ilvl="3" w:tplc="040C0001" w:tentative="1">
+      <w:start w:val="1"/>
+      <w:numFmt w:val="bullet"/>
+      <w:lvlText w:val=""/>
+      <w:lvlJc w:val="left"/>
+      <w:pPr>
+        <w:ind w:left="2880" w:hanging="360"/>
+      </w:pPr>
+      <w:rPr>
+        <w:rFonts w:ascii="Symbol" w:hAnsi="Symbol" w:hint="default"/>
+      </w:rPr>
+    </w:lvl>
+    <w:lvl w:ilvl="4" w:tplc="040C0003" w:tentative="1">
+      <w:start w:val="1"/>
+      <w:numFmt w:val="bullet"/>
+      <w:lvlText w:val="o"/>
+      <w:lvlJc w:val="left"/>
+      <w:pPr>
+        <w:ind w:left="3600" w:hanging="360"/>
+      </w:pPr>
+      <w:rPr>
+        <w:rFonts w:ascii="Courier New" w:hAnsi="Courier New" w:cs="Courier New" w:hint="default"/>
+      </w:rPr>
+    </w:lvl>
+    <w:lvl w:ilvl="5" w:tplc="040C0005" w:tentative="1">
+      <w:start w:val="1"/>
+      <w:numFmt w:val="bullet"/>
+      <w:lvlText w:val=""/>
+      <w:lvlJc w:val="left"/>
+      <w:pPr>
+        <w:ind w:left="4320" w:hanging="360"/>
+      </w:pPr>
+      <w:rPr>
+        <w:rFonts w:ascii="Wingdings" w:hAnsi="Wingdings" w:hint="default"/>
+      </w:rPr>
+    </w:lvl>
+    <w:lvl w:ilvl="6" w:tplc="040C0001" w:tentative="1">
+      <w:start w:val="1"/>
+      <w:numFmt w:val="bullet"/>
+      <w:lvlText w:val=""/>
+      <w:lvlJc w:val="left"/>
+      <w:pPr>
+        <w:ind w:left="5040" w:hanging="360"/>
+      </w:pPr>
+      <w:rPr>
+        <w:rFonts w:ascii="Symbol" w:hAnsi="Symbol" w:hint="default"/>
+      </w:rPr>
+    </w:lvl>
+    <w:lvl w:ilvl="7" w:tplc="040C0003" w:tentative="1">
+      <w:start w:val="1"/>
+      <w:numFmt w:val="bullet"/>
+      <w:lvlText w:val="o"/>
+      <w:lvlJc w:val="left"/>
+      <w:pPr>
+        <w:ind w:left="5760" w:hanging="360"/>
+      </w:pPr>
+      <w:rPr>
+        <w:rFonts w:ascii="Courier New" w:hAnsi="Courier New" w:cs="Courier New" w:hint="default"/>
+      </w:rPr>
+    </w:lvl>
+    <w:lvl w:ilvl="8" w:tplc="040C0005" w:tentative="1">
+      <w:start w:val="1"/>
+      <w:numFmt w:val="bullet"/>
+      <w:lvlText w:val=""/>
+      <w:lvlJc w:val="left"/>
+      <w:pPr>
+        <w:ind w:left="6480" w:hanging="360"/>
+      </w:pPr>
+      <w:rPr>
+        <w:rFonts w:ascii="Wingdings" w:hAnsi="Wingdings" w:hint="default"/>
+      </w:rPr>
+    </w:lvl>
+  </w:abstractNum>
+  <w:abstractNum w:abstractNumId="4" w15:restartNumberingAfterBreak="0">
     <w:nsid w:val="301A208D"/>
     <w:multiLevelType w:val="hybridMultilevel"/>
     <w:tmpl w:val="61AA3114"/>
@@ -4641,7 +5786,7 @@
       </w:pPr>
     </w:lvl>
   </w:abstractNum>
-  <w:abstractNum w:abstractNumId="2" w15:restartNumberingAfterBreak="0">
+  <w:abstractNum w:abstractNumId="5" w15:restartNumberingAfterBreak="0">
     <w:nsid w:val="350945DB"/>
     <w:multiLevelType w:val="hybridMultilevel"/>
     <w:tmpl w:val="16CE20F8"/>
@@ -4754,7 +5899,7 @@
       </w:rPr>
     </w:lvl>
   </w:abstractNum>
-  <w:abstractNum w:abstractNumId="3" w15:restartNumberingAfterBreak="0">
+  <w:abstractNum w:abstractNumId="6" w15:restartNumberingAfterBreak="0">
     <w:nsid w:val="3D552603"/>
     <w:multiLevelType w:val="hybridMultilevel"/>
     <w:tmpl w:val="12580A06"/>
@@ -4867,7 +6012,7 @@
       </w:rPr>
     </w:lvl>
   </w:abstractNum>
-  <w:abstractNum w:abstractNumId="4" w15:restartNumberingAfterBreak="0">
+  <w:abstractNum w:abstractNumId="7" w15:restartNumberingAfterBreak="0">
     <w:nsid w:val="4002578E"/>
     <w:multiLevelType w:val="hybridMultilevel"/>
     <w:tmpl w:val="653664D2"/>
@@ -4953,7 +6098,7 @@
       </w:pPr>
     </w:lvl>
   </w:abstractNum>
-  <w:abstractNum w:abstractNumId="5" w15:restartNumberingAfterBreak="0">
+  <w:abstractNum w:abstractNumId="8" w15:restartNumberingAfterBreak="0">
     <w:nsid w:val="415E005F"/>
     <w:multiLevelType w:val="hybridMultilevel"/>
     <w:tmpl w:val="CED8BE38"/>
@@ -5066,7 +6211,7 @@
       </w:rPr>
     </w:lvl>
   </w:abstractNum>
-  <w:abstractNum w:abstractNumId="6" w15:restartNumberingAfterBreak="0">
+  <w:abstractNum w:abstractNumId="9" w15:restartNumberingAfterBreak="0">
     <w:nsid w:val="49615F92"/>
     <w:multiLevelType w:val="hybridMultilevel"/>
     <w:tmpl w:val="63C04142"/>
@@ -5152,7 +6297,7 @@
       </w:pPr>
     </w:lvl>
   </w:abstractNum>
-  <w:abstractNum w:abstractNumId="7" w15:restartNumberingAfterBreak="0">
+  <w:abstractNum w:abstractNumId="10" w15:restartNumberingAfterBreak="0">
     <w:nsid w:val="53065554"/>
     <w:multiLevelType w:val="hybridMultilevel"/>
     <w:tmpl w:val="590A4A5A"/>
@@ -5238,7 +6383,7 @@
       </w:pPr>
     </w:lvl>
   </w:abstractNum>
-  <w:abstractNum w:abstractNumId="8" w15:restartNumberingAfterBreak="0">
+  <w:abstractNum w:abstractNumId="11" w15:restartNumberingAfterBreak="0">
     <w:nsid w:val="5CDD6256"/>
     <w:multiLevelType w:val="hybridMultilevel"/>
     <w:tmpl w:val="8A7C3F5A"/>
@@ -5324,7 +6469,7 @@
       </w:pPr>
     </w:lvl>
   </w:abstractNum>
-  <w:abstractNum w:abstractNumId="9" w15:restartNumberingAfterBreak="0">
+  <w:abstractNum w:abstractNumId="12" w15:restartNumberingAfterBreak="0">
     <w:nsid w:val="5D012F31"/>
     <w:multiLevelType w:val="hybridMultilevel"/>
     <w:tmpl w:val="5900E1A2"/>
@@ -5437,7 +6582,7 @@
       </w:rPr>
     </w:lvl>
   </w:abstractNum>
-  <w:abstractNum w:abstractNumId="10" w15:restartNumberingAfterBreak="0">
+  <w:abstractNum w:abstractNumId="13" w15:restartNumberingAfterBreak="0">
     <w:nsid w:val="691B6FF0"/>
     <w:multiLevelType w:val="hybridMultilevel"/>
     <w:tmpl w:val="7E0E4A20"/>
@@ -5523,7 +6668,7 @@
       </w:pPr>
     </w:lvl>
   </w:abstractNum>
-  <w:abstractNum w:abstractNumId="11" w15:restartNumberingAfterBreak="0">
+  <w:abstractNum w:abstractNumId="14" w15:restartNumberingAfterBreak="0">
     <w:nsid w:val="69FA721F"/>
     <w:multiLevelType w:val="hybridMultilevel"/>
     <w:tmpl w:val="27625E98"/>
@@ -5609,7 +6754,7 @@
       </w:pPr>
     </w:lvl>
   </w:abstractNum>
-  <w:abstractNum w:abstractNumId="12" w15:restartNumberingAfterBreak="0">
+  <w:abstractNum w:abstractNumId="15" w15:restartNumberingAfterBreak="0">
     <w:nsid w:val="6B712CD0"/>
     <w:multiLevelType w:val="hybridMultilevel"/>
     <w:tmpl w:val="BFFE0A44"/>
@@ -5695,7 +6840,7 @@
       </w:pPr>
     </w:lvl>
   </w:abstractNum>
-  <w:abstractNum w:abstractNumId="13" w15:restartNumberingAfterBreak="0">
+  <w:abstractNum w:abstractNumId="16" w15:restartNumberingAfterBreak="0">
     <w:nsid w:val="714F36C0"/>
     <w:multiLevelType w:val="hybridMultilevel"/>
     <w:tmpl w:val="54A489FE"/>
@@ -5781,7 +6926,7 @@
       </w:pPr>
     </w:lvl>
   </w:abstractNum>
-  <w:abstractNum w:abstractNumId="14" w15:restartNumberingAfterBreak="0">
+  <w:abstractNum w:abstractNumId="17" w15:restartNumberingAfterBreak="0">
     <w:nsid w:val="759C2879"/>
     <w:multiLevelType w:val="hybridMultilevel"/>
     <w:tmpl w:val="EF46CED0"/>
@@ -5894,7 +7039,7 @@
       </w:rPr>
     </w:lvl>
   </w:abstractNum>
-  <w:abstractNum w:abstractNumId="15" w15:restartNumberingAfterBreak="0">
+  <w:abstractNum w:abstractNumId="18" w15:restartNumberingAfterBreak="0">
     <w:nsid w:val="7B4311AA"/>
     <w:multiLevelType w:val="hybridMultilevel"/>
     <w:tmpl w:val="DA6ACCDE"/>
@@ -5981,52 +7126,61 @@
     </w:lvl>
   </w:abstractNum>
   <w:num w:numId="1">
+    <w:abstractNumId w:val="16"/>
+  </w:num>
+  <w:num w:numId="2">
+    <w:abstractNumId w:val="7"/>
+  </w:num>
+  <w:num w:numId="3">
+    <w:abstractNumId w:val="11"/>
+  </w:num>
+  <w:num w:numId="4">
+    <w:abstractNumId w:val="9"/>
+  </w:num>
+  <w:num w:numId="5">
+    <w:abstractNumId w:val="10"/>
+  </w:num>
+  <w:num w:numId="6">
     <w:abstractNumId w:val="13"/>
   </w:num>
-  <w:num w:numId="2">
+  <w:num w:numId="7">
+    <w:abstractNumId w:val="12"/>
+  </w:num>
+  <w:num w:numId="8">
+    <w:abstractNumId w:val="17"/>
+  </w:num>
+  <w:num w:numId="9">
+    <w:abstractNumId w:val="8"/>
+  </w:num>
+  <w:num w:numId="10">
+    <w:abstractNumId w:val="5"/>
+  </w:num>
+  <w:num w:numId="11">
+    <w:abstractNumId w:val="6"/>
+  </w:num>
+  <w:num w:numId="12">
+    <w:abstractNumId w:val="14"/>
+  </w:num>
+  <w:num w:numId="13">
+    <w:abstractNumId w:val="18"/>
+  </w:num>
+  <w:num w:numId="14">
+    <w:abstractNumId w:val="15"/>
+  </w:num>
+  <w:num w:numId="15">
     <w:abstractNumId w:val="4"/>
   </w:num>
-  <w:num w:numId="3">
-    <w:abstractNumId w:val="8"/>
+  <w:num w:numId="16">
+    <w:abstractNumId w:val="1"/>
   </w:num>
-  <w:num w:numId="4">
-    <w:abstractNumId w:val="6"/>
-  </w:num>
-  <w:num w:numId="5">
-    <w:abstractNumId w:val="7"/>
-  </w:num>
-  <w:num w:numId="6">
-    <w:abstractNumId w:val="10"/>
-  </w:num>
-  <w:num w:numId="7">
-    <w:abstractNumId w:val="9"/>
-  </w:num>
-  <w:num w:numId="8">
-    <w:abstractNumId w:val="14"/>
-  </w:num>
-  <w:num w:numId="9">
-    <w:abstractNumId w:val="5"/>
-  </w:num>
-  <w:num w:numId="10">
+  <w:num w:numId="17">
     <w:abstractNumId w:val="2"/>
   </w:num>
-  <w:num w:numId="11">
+  <w:num w:numId="18">
+    <w:abstractNumId w:val="0"/>
+  </w:num>
+  <w:num w:numId="19">
     <w:abstractNumId w:val="3"/>
-  </w:num>
-  <w:num w:numId="12">
-    <w:abstractNumId w:val="11"/>
-  </w:num>
-  <w:num w:numId="13">
-    <w:abstractNumId w:val="15"/>
-  </w:num>
-  <w:num w:numId="14">
-    <w:abstractNumId w:val="12"/>
-  </w:num>
-  <w:num w:numId="15">
-    <w:abstractNumId w:val="1"/>
-  </w:num>
-  <w:num w:numId="16">
-    <w:abstractNumId w:val="0"/>
   </w:num>
 </w:numbering>
 </file>
@@ -6428,11 +7582,11 @@
     <w:name w:val="Normal"/>
     <w:qFormat/>
   </w:style>
-  <w:style w:type="paragraph" w:styleId="Titre1">
+  <w:style w:type="paragraph" w:styleId="Heading1">
     <w:name w:val="heading 1"/>
     <w:basedOn w:val="Normal"/>
     <w:next w:val="Normal"/>
-    <w:link w:val="Titre1Car"/>
+    <w:link w:val="Heading1Char"/>
     <w:uiPriority w:val="9"/>
     <w:qFormat/>
     <w:rsid w:val="00C875A0"/>
@@ -6449,11 +7603,11 @@
       <w:szCs w:val="32"/>
     </w:rPr>
   </w:style>
-  <w:style w:type="paragraph" w:styleId="Titre2">
+  <w:style w:type="paragraph" w:styleId="Heading2">
     <w:name w:val="heading 2"/>
     <w:basedOn w:val="Normal"/>
     <w:next w:val="Normal"/>
-    <w:link w:val="Titre2Car"/>
+    <w:link w:val="Heading2Char"/>
     <w:uiPriority w:val="9"/>
     <w:unhideWhenUsed/>
     <w:qFormat/>
@@ -6471,13 +7625,12 @@
       <w:szCs w:val="26"/>
     </w:rPr>
   </w:style>
-  <w:style w:type="character" w:default="1" w:styleId="Policepardfaut">
+  <w:style w:type="character" w:default="1" w:styleId="DefaultParagraphFont">
     <w:name w:val="Default Paragraph Font"/>
     <w:uiPriority w:val="1"/>
-    <w:semiHidden/>
     <w:unhideWhenUsed/>
   </w:style>
-  <w:style w:type="table" w:default="1" w:styleId="TableauNormal">
+  <w:style w:type="table" w:default="1" w:styleId="TableNormal">
     <w:name w:val="Normal Table"/>
     <w:uiPriority w:val="99"/>
     <w:semiHidden/>
@@ -6492,15 +7645,15 @@
       </w:tblCellMar>
     </w:tblPr>
   </w:style>
-  <w:style w:type="numbering" w:default="1" w:styleId="Aucuneliste">
+  <w:style w:type="numbering" w:default="1" w:styleId="NoList">
     <w:name w:val="No List"/>
     <w:uiPriority w:val="99"/>
     <w:semiHidden/>
     <w:unhideWhenUsed/>
   </w:style>
-  <w:style w:type="paragraph" w:styleId="Sansinterligne">
+  <w:style w:type="paragraph" w:styleId="NoSpacing">
     <w:name w:val="No Spacing"/>
-    <w:link w:val="SansinterligneCar"/>
+    <w:link w:val="NoSpacingChar"/>
     <w:uiPriority w:val="1"/>
     <w:qFormat/>
     <w:rsid w:val="00C23D81"/>
@@ -6512,10 +7665,10 @@
       <w:lang w:eastAsia="fr-FR"/>
     </w:rPr>
   </w:style>
-  <w:style w:type="character" w:customStyle="1" w:styleId="SansinterligneCar">
-    <w:name w:val="Sans interligne Car"/>
-    <w:basedOn w:val="Policepardfaut"/>
-    <w:link w:val="Sansinterligne"/>
+  <w:style w:type="character" w:customStyle="1" w:styleId="NoSpacingChar">
+    <w:name w:val="No Spacing Char"/>
+    <w:basedOn w:val="DefaultParagraphFont"/>
+    <w:link w:val="NoSpacing"/>
     <w:uiPriority w:val="1"/>
     <w:rsid w:val="00C23D81"/>
     <w:rPr>
@@ -6523,10 +7676,10 @@
       <w:lang w:eastAsia="fr-FR"/>
     </w:rPr>
   </w:style>
-  <w:style w:type="character" w:customStyle="1" w:styleId="Titre1Car">
-    <w:name w:val="Titre 1 Car"/>
-    <w:basedOn w:val="Policepardfaut"/>
-    <w:link w:val="Titre1"/>
+  <w:style w:type="character" w:customStyle="1" w:styleId="Heading1Char">
+    <w:name w:val="Heading 1 Char"/>
+    <w:basedOn w:val="DefaultParagraphFont"/>
+    <w:link w:val="Heading1"/>
     <w:uiPriority w:val="9"/>
     <w:rsid w:val="00C875A0"/>
     <w:rPr>
@@ -6536,11 +7689,11 @@
       <w:szCs w:val="32"/>
     </w:rPr>
   </w:style>
-  <w:style w:type="paragraph" w:styleId="Sous-titre">
+  <w:style w:type="paragraph" w:styleId="Subtitle">
     <w:name w:val="Subtitle"/>
     <w:basedOn w:val="Normal"/>
     <w:next w:val="Normal"/>
-    <w:link w:val="Sous-titreCar"/>
+    <w:link w:val="SubtitleChar"/>
     <w:uiPriority w:val="11"/>
     <w:qFormat/>
     <w:rsid w:val="00C875A0"/>
@@ -6555,10 +7708,10 @@
       <w:spacing w:val="15"/>
     </w:rPr>
   </w:style>
-  <w:style w:type="character" w:customStyle="1" w:styleId="Sous-titreCar">
-    <w:name w:val="Sous-titre Car"/>
-    <w:basedOn w:val="Policepardfaut"/>
-    <w:link w:val="Sous-titre"/>
+  <w:style w:type="character" w:customStyle="1" w:styleId="SubtitleChar">
+    <w:name w:val="Subtitle Char"/>
+    <w:basedOn w:val="DefaultParagraphFont"/>
+    <w:link w:val="Subtitle"/>
     <w:uiPriority w:val="11"/>
     <w:rsid w:val="00C875A0"/>
     <w:rPr>
@@ -6567,9 +7720,9 @@
       <w:spacing w:val="15"/>
     </w:rPr>
   </w:style>
-  <w:style w:type="table" w:styleId="Grilledutableau">
+  <w:style w:type="table" w:styleId="TableGrid">
     <w:name w:val="Table Grid"/>
-    <w:basedOn w:val="TableauNormal"/>
+    <w:basedOn w:val="TableNormal"/>
     <w:uiPriority w:val="39"/>
     <w:rsid w:val="008710D0"/>
     <w:pPr>
@@ -6586,7 +7739,7 @@
       </w:tblBorders>
     </w:tblPr>
   </w:style>
-  <w:style w:type="paragraph" w:styleId="Paragraphedeliste">
+  <w:style w:type="paragraph" w:styleId="ListParagraph">
     <w:name w:val="List Paragraph"/>
     <w:basedOn w:val="Normal"/>
     <w:uiPriority w:val="34"/>
@@ -6597,10 +7750,10 @@
       <w:contextualSpacing/>
     </w:pPr>
   </w:style>
-  <w:style w:type="paragraph" w:styleId="En-tte">
+  <w:style w:type="paragraph" w:styleId="Header">
     <w:name w:val="header"/>
     <w:basedOn w:val="Normal"/>
-    <w:link w:val="En-tteCar"/>
+    <w:link w:val="HeaderChar"/>
     <w:uiPriority w:val="99"/>
     <w:unhideWhenUsed/>
     <w:rsid w:val="00F31AF0"/>
@@ -6612,17 +7765,17 @@
       <w:spacing w:after="0" w:line="240" w:lineRule="auto"/>
     </w:pPr>
   </w:style>
-  <w:style w:type="character" w:customStyle="1" w:styleId="En-tteCar">
-    <w:name w:val="En-tête Car"/>
-    <w:basedOn w:val="Policepardfaut"/>
-    <w:link w:val="En-tte"/>
+  <w:style w:type="character" w:customStyle="1" w:styleId="HeaderChar">
+    <w:name w:val="Header Char"/>
+    <w:basedOn w:val="DefaultParagraphFont"/>
+    <w:link w:val="Header"/>
     <w:uiPriority w:val="99"/>
     <w:rsid w:val="00F31AF0"/>
   </w:style>
-  <w:style w:type="paragraph" w:styleId="Pieddepage">
+  <w:style w:type="paragraph" w:styleId="Footer">
     <w:name w:val="footer"/>
     <w:basedOn w:val="Normal"/>
-    <w:link w:val="PieddepageCar"/>
+    <w:link w:val="FooterChar"/>
     <w:uiPriority w:val="99"/>
     <w:unhideWhenUsed/>
     <w:rsid w:val="00F31AF0"/>
@@ -6634,16 +7787,16 @@
       <w:spacing w:after="0" w:line="240" w:lineRule="auto"/>
     </w:pPr>
   </w:style>
-  <w:style w:type="character" w:customStyle="1" w:styleId="PieddepageCar">
-    <w:name w:val="Pied de page Car"/>
-    <w:basedOn w:val="Policepardfaut"/>
-    <w:link w:val="Pieddepage"/>
+  <w:style w:type="character" w:customStyle="1" w:styleId="FooterChar">
+    <w:name w:val="Footer Char"/>
+    <w:basedOn w:val="DefaultParagraphFont"/>
+    <w:link w:val="Footer"/>
     <w:uiPriority w:val="99"/>
     <w:rsid w:val="00F31AF0"/>
   </w:style>
-  <w:style w:type="paragraph" w:styleId="En-ttedetabledesmatires">
+  <w:style w:type="paragraph" w:styleId="TOCHeading">
     <w:name w:val="TOC Heading"/>
-    <w:basedOn w:val="Titre1"/>
+    <w:basedOn w:val="Heading1"/>
     <w:next w:val="Normal"/>
     <w:uiPriority w:val="39"/>
     <w:unhideWhenUsed/>
@@ -6656,7 +7809,7 @@
       <w:lang w:eastAsia="fr-FR"/>
     </w:rPr>
   </w:style>
-  <w:style w:type="paragraph" w:styleId="TM1">
+  <w:style w:type="paragraph" w:styleId="TOC1">
     <w:name w:val="toc 1"/>
     <w:basedOn w:val="Normal"/>
     <w:next w:val="Normal"/>
@@ -6668,9 +7821,9 @@
       <w:spacing w:after="100"/>
     </w:pPr>
   </w:style>
-  <w:style w:type="character" w:styleId="Lienhypertexte">
+  <w:style w:type="character" w:styleId="Hyperlink">
     <w:name w:val="Hyperlink"/>
-    <w:basedOn w:val="Policepardfaut"/>
+    <w:basedOn w:val="DefaultParagraphFont"/>
     <w:uiPriority w:val="99"/>
     <w:unhideWhenUsed/>
     <w:rsid w:val="00F44397"/>
@@ -6679,10 +7832,10 @@
       <w:u w:val="single"/>
     </w:rPr>
   </w:style>
-  <w:style w:type="character" w:customStyle="1" w:styleId="Titre2Car">
-    <w:name w:val="Titre 2 Car"/>
-    <w:basedOn w:val="Policepardfaut"/>
-    <w:link w:val="Titre2"/>
+  <w:style w:type="character" w:customStyle="1" w:styleId="Heading2Char">
+    <w:name w:val="Heading 2 Char"/>
+    <w:basedOn w:val="DefaultParagraphFont"/>
+    <w:link w:val="Heading2"/>
     <w:uiPriority w:val="9"/>
     <w:rsid w:val="00F44397"/>
     <w:rPr>
@@ -6692,7 +7845,7 @@
       <w:szCs w:val="26"/>
     </w:rPr>
   </w:style>
-  <w:style w:type="paragraph" w:styleId="TM2">
+  <w:style w:type="paragraph" w:styleId="TOC2">
     <w:name w:val="toc 2"/>
     <w:basedOn w:val="Normal"/>
     <w:next w:val="Normal"/>
@@ -6707,14 +7860,14 @@
   </w:style>
   <w:style w:type="character" w:customStyle="1" w:styleId="apple-converted-space">
     <w:name w:val="apple-converted-space"/>
-    <w:basedOn w:val="Policepardfaut"/>
+    <w:basedOn w:val="DefaultParagraphFont"/>
     <w:rsid w:val="00D25580"/>
   </w:style>
-  <w:style w:type="paragraph" w:styleId="Titre">
+  <w:style w:type="paragraph" w:styleId="Title">
     <w:name w:val="Title"/>
     <w:basedOn w:val="Normal"/>
     <w:next w:val="Normal"/>
-    <w:link w:val="TitreCar"/>
+    <w:link w:val="TitleChar"/>
     <w:uiPriority w:val="10"/>
     <w:qFormat/>
     <w:rsid w:val="00137CDD"/>
@@ -6730,10 +7883,10 @@
       <w:szCs w:val="56"/>
     </w:rPr>
   </w:style>
-  <w:style w:type="character" w:customStyle="1" w:styleId="TitreCar">
-    <w:name w:val="Titre Car"/>
-    <w:basedOn w:val="Policepardfaut"/>
-    <w:link w:val="Titre"/>
+  <w:style w:type="character" w:customStyle="1" w:styleId="TitleChar">
+    <w:name w:val="Title Char"/>
+    <w:basedOn w:val="DefaultParagraphFont"/>
+    <w:link w:val="Title"/>
     <w:uiPriority w:val="10"/>
     <w:rsid w:val="00137CDD"/>
     <w:rPr>
@@ -6742,6 +7895,18 @@
       <w:kern w:val="28"/>
       <w:sz w:val="56"/>
       <w:szCs w:val="56"/>
+    </w:rPr>
+  </w:style>
+  <w:style w:type="character" w:styleId="Mention">
+    <w:name w:val="Mention"/>
+    <w:basedOn w:val="DefaultParagraphFont"/>
+    <w:uiPriority w:val="99"/>
+    <w:semiHidden/>
+    <w:unhideWhenUsed/>
+    <w:rsid w:val="00892716"/>
+    <w:rPr>
+      <w:color w:val="2B579A"/>
+      <w:shd w:val="clear" w:color="auto" w:fill="E6E6E6"/>
     </w:rPr>
   </w:style>
 </w:styles>
@@ -7066,7 +8231,7 @@
 </file>
 
 <file path=customXml/itemProps2.xml><?xml version="1.0" encoding="utf-8"?>
-<ds:datastoreItem xmlns:ds="http://schemas.openxmlformats.org/officeDocument/2006/customXml" ds:itemID="{E84377EF-9665-42AC-A06E-23710D29DCE5}">
+<ds:datastoreItem xmlns:ds="http://schemas.openxmlformats.org/officeDocument/2006/customXml" ds:itemID="{E8BB9D21-B211-424C-9378-55CB574778FB}">
   <ds:schemaRefs>
     <ds:schemaRef ds:uri="http://schemas.openxmlformats.org/officeDocument/2006/bibliography"/>
   </ds:schemaRefs>

</xml_diff>

<commit_message>
#11 décrire l'algorithme dans le rapport
</commit_message>
<xml_diff>
--- a/doc/rapport-karaoke.docx
+++ b/doc/rapport-karaoke.docx
@@ -1,6 +1,6 @@
 
 <file path=word/document.xml><?xml version="1.0" encoding="utf-8"?>
-<w:document xmlns:wpc="http://schemas.microsoft.com/office/word/2010/wordprocessingCanvas" xmlns:cx="http://schemas.microsoft.com/office/drawing/2014/chartex" xmlns:cx1="http://schemas.microsoft.com/office/drawing/2015/9/8/chartex" xmlns:cx2="http://schemas.microsoft.com/office/drawing/2015/10/21/chartex" xmlns:cx3="http://schemas.microsoft.com/office/drawing/2016/5/9/chartex" xmlns:cx4="http://schemas.microsoft.com/office/drawing/2016/5/10/chartex" xmlns:cx5="http://schemas.microsoft.com/office/drawing/2016/5/11/chartex" xmlns:cx6="http://schemas.microsoft.com/office/drawing/2016/5/12/chartex" xmlns:cx7="http://schemas.microsoft.com/office/drawing/2016/5/13/chartex" xmlns:cx8="http://schemas.microsoft.com/office/drawing/2016/5/14/chartex" xmlns:mc="http://schemas.openxmlformats.org/markup-compatibility/2006" xmlns:aink="http://schemas.microsoft.com/office/drawing/2016/ink" xmlns:o="urn:schemas-microsoft-com:office:office" xmlns:r="http://schemas.openxmlformats.org/officeDocument/2006/relationships" xmlns:m="http://schemas.openxmlformats.org/officeDocument/2006/math" xmlns:v="urn:schemas-microsoft-com:vml" xmlns:wp14="http://schemas.microsoft.com/office/word/2010/wordprocessingDrawing" xmlns:wp="http://schemas.openxmlformats.org/drawingml/2006/wordprocessingDrawing" xmlns:w10="urn:schemas-microsoft-com:office:word" xmlns:w="http://schemas.openxmlformats.org/wordprocessingml/2006/main" xmlns:w14="http://schemas.microsoft.com/office/word/2010/wordml" xmlns:w15="http://schemas.microsoft.com/office/word/2012/wordml" xmlns:w16se="http://schemas.microsoft.com/office/word/2015/wordml/symex" xmlns:wpg="http://schemas.microsoft.com/office/word/2010/wordprocessingGroup" xmlns:wpi="http://schemas.microsoft.com/office/word/2010/wordprocessingInk" xmlns:wne="http://schemas.microsoft.com/office/word/2006/wordml" xmlns:wps="http://schemas.microsoft.com/office/word/2010/wordprocessingShape" mc:Ignorable="w14 w15 w16se wp14">
+<w:document xmlns:wpc="http://schemas.microsoft.com/office/word/2010/wordprocessingCanvas" xmlns:cx="http://schemas.microsoft.com/office/drawing/2014/chartex" xmlns:cx1="http://schemas.microsoft.com/office/drawing/2015/9/8/chartex" xmlns:cx2="http://schemas.microsoft.com/office/drawing/2015/10/21/chartex" xmlns:cx3="http://schemas.microsoft.com/office/drawing/2016/5/9/chartex" xmlns:cx4="http://schemas.microsoft.com/office/drawing/2016/5/10/chartex" xmlns:cx5="http://schemas.microsoft.com/office/drawing/2016/5/11/chartex" xmlns:mc="http://schemas.openxmlformats.org/markup-compatibility/2006" xmlns:o="urn:schemas-microsoft-com:office:office" xmlns:r="http://schemas.openxmlformats.org/officeDocument/2006/relationships" xmlns:m="http://schemas.openxmlformats.org/officeDocument/2006/math" xmlns:v="urn:schemas-microsoft-com:vml" xmlns:wp14="http://schemas.microsoft.com/office/word/2010/wordprocessingDrawing" xmlns:wp="http://schemas.openxmlformats.org/drawingml/2006/wordprocessingDrawing" xmlns:w10="urn:schemas-microsoft-com:office:word" xmlns:w="http://schemas.openxmlformats.org/wordprocessingml/2006/main" xmlns:w14="http://schemas.microsoft.com/office/word/2010/wordml" xmlns:w15="http://schemas.microsoft.com/office/word/2012/wordml" xmlns:w16se="http://schemas.microsoft.com/office/word/2015/wordml/symex" xmlns:wpg="http://schemas.microsoft.com/office/word/2010/wordprocessingGroup" xmlns:wpi="http://schemas.microsoft.com/office/word/2010/wordprocessingInk" xmlns:wne="http://schemas.microsoft.com/office/word/2006/wordml" xmlns:wps="http://schemas.microsoft.com/office/word/2010/wordprocessingShape" mc:Ignorable="w14 w15 w16se wp14">
   <w:body>
     <w:sdt>
       <w:sdtPr>
@@ -63,7 +63,7 @@
         </w:p>
         <w:p>
           <w:pPr>
-            <w:pStyle w:val="NoSpacing"/>
+            <w:pStyle w:val="Sansinterligne"/>
             <w:spacing w:before="40" w:after="40"/>
             <w:rPr>
               <w:caps/>
@@ -115,7 +115,7 @@
                             <w:txbxContent>
                               <w:p>
                                 <w:pPr>
-                                  <w:pStyle w:val="NoSpacing"/>
+                                  <w:pStyle w:val="Sansinterligne"/>
                                   <w:numPr>
                                     <w:ilvl w:val="0"/>
                                     <w:numId w:val="17"/>
@@ -140,7 +140,7 @@
                               </w:p>
                               <w:p>
                                 <w:pPr>
-                                  <w:pStyle w:val="NoSpacing"/>
+                                  <w:pStyle w:val="Sansinterligne"/>
                                   <w:numPr>
                                     <w:ilvl w:val="0"/>
                                     <w:numId w:val="17"/>
@@ -165,7 +165,7 @@
                               </w:p>
                               <w:p>
                                 <w:pPr>
-                                  <w:pStyle w:val="NoSpacing"/>
+                                  <w:pStyle w:val="Sansinterligne"/>
                                   <w:numPr>
                                     <w:ilvl w:val="0"/>
                                     <w:numId w:val="17"/>
@@ -185,21 +185,12 @@
                                     <w:sz w:val="28"/>
                                     <w:szCs w:val="28"/>
                                   </w:rPr>
-                                  <w:t>phily</w:t>
-                                </w:r>
-                                <w:r>
-                                  <w:rPr>
-                                    <w:caps/>
-                                    <w:color w:val="5B9BD5" w:themeColor="accent1"/>
-                                    <w:sz w:val="28"/>
-                                    <w:szCs w:val="28"/>
-                                  </w:rPr>
-                                  <w:t xml:space="preserve"> TOM</w:t>
+                                  <w:t>phily TOM</w:t>
                                 </w:r>
                               </w:p>
                               <w:p>
                                 <w:pPr>
-                                  <w:pStyle w:val="NoSpacing"/>
+                                  <w:pStyle w:val="Sansinterligne"/>
                                   <w:numPr>
                                     <w:ilvl w:val="0"/>
                                     <w:numId w:val="17"/>
@@ -219,21 +210,12 @@
                                     <w:sz w:val="28"/>
                                     <w:szCs w:val="28"/>
                                   </w:rPr>
-                                  <w:t>rostan</w:t>
-                                </w:r>
-                                <w:r>
-                                  <w:rPr>
-                                    <w:caps/>
-                                    <w:color w:val="5B9BD5" w:themeColor="accent1"/>
-                                    <w:sz w:val="28"/>
-                                    <w:szCs w:val="28"/>
-                                  </w:rPr>
-                                  <w:t xml:space="preserve"> ESTELLE</w:t>
+                                  <w:t>rostan ESTELLE</w:t>
                                 </w:r>
                               </w:p>
                               <w:p>
                                 <w:pPr>
-                                  <w:pStyle w:val="NoSpacing"/>
+                                  <w:pStyle w:val="Sansinterligne"/>
                                   <w:numPr>
                                     <w:ilvl w:val="0"/>
                                     <w:numId w:val="17"/>
@@ -253,16 +235,7 @@
                                     <w:sz w:val="28"/>
                                     <w:szCs w:val="28"/>
                                   </w:rPr>
-                                  <w:t>Traoré</w:t>
-                                </w:r>
-                                <w:r>
-                                  <w:rPr>
-                                    <w:caps/>
-                                    <w:color w:val="5B9BD5" w:themeColor="accent1"/>
-                                    <w:sz w:val="28"/>
-                                    <w:szCs w:val="28"/>
-                                  </w:rPr>
-                                  <w:t xml:space="preserve"> AICHATOU</w:t>
+                                  <w:t>Traoré AICHATOU</w:t>
                                 </w:r>
                               </w:p>
                             </w:txbxContent>
@@ -296,7 +269,7 @@
                       <w:txbxContent>
                         <w:p>
                           <w:pPr>
-                            <w:pStyle w:val="NoSpacing"/>
+                            <w:pStyle w:val="Sansinterligne"/>
                             <w:numPr>
                               <w:ilvl w:val="0"/>
                               <w:numId w:val="17"/>
@@ -321,7 +294,7 @@
                         </w:p>
                         <w:p>
                           <w:pPr>
-                            <w:pStyle w:val="NoSpacing"/>
+                            <w:pStyle w:val="Sansinterligne"/>
                             <w:numPr>
                               <w:ilvl w:val="0"/>
                               <w:numId w:val="17"/>
@@ -346,7 +319,7 @@
                         </w:p>
                         <w:p>
                           <w:pPr>
-                            <w:pStyle w:val="NoSpacing"/>
+                            <w:pStyle w:val="Sansinterligne"/>
                             <w:numPr>
                               <w:ilvl w:val="0"/>
                               <w:numId w:val="17"/>
@@ -366,21 +339,12 @@
                               <w:sz w:val="28"/>
                               <w:szCs w:val="28"/>
                             </w:rPr>
-                            <w:t>phily</w:t>
-                          </w:r>
-                          <w:r>
-                            <w:rPr>
-                              <w:caps/>
-                              <w:color w:val="5B9BD5" w:themeColor="accent1"/>
-                              <w:sz w:val="28"/>
-                              <w:szCs w:val="28"/>
-                            </w:rPr>
-                            <w:t xml:space="preserve"> TOM</w:t>
+                            <w:t>phily TOM</w:t>
                           </w:r>
                         </w:p>
                         <w:p>
                           <w:pPr>
-                            <w:pStyle w:val="NoSpacing"/>
+                            <w:pStyle w:val="Sansinterligne"/>
                             <w:numPr>
                               <w:ilvl w:val="0"/>
                               <w:numId w:val="17"/>
@@ -400,21 +364,12 @@
                               <w:sz w:val="28"/>
                               <w:szCs w:val="28"/>
                             </w:rPr>
-                            <w:t>rostan</w:t>
-                          </w:r>
-                          <w:r>
-                            <w:rPr>
-                              <w:caps/>
-                              <w:color w:val="5B9BD5" w:themeColor="accent1"/>
-                              <w:sz w:val="28"/>
-                              <w:szCs w:val="28"/>
-                            </w:rPr>
-                            <w:t xml:space="preserve"> ESTELLE</w:t>
+                            <w:t>rostan ESTELLE</w:t>
                           </w:r>
                         </w:p>
                         <w:p>
                           <w:pPr>
-                            <w:pStyle w:val="NoSpacing"/>
+                            <w:pStyle w:val="Sansinterligne"/>
                             <w:numPr>
                               <w:ilvl w:val="0"/>
                               <w:numId w:val="17"/>
@@ -434,16 +389,7 @@
                               <w:sz w:val="28"/>
                               <w:szCs w:val="28"/>
                             </w:rPr>
-                            <w:t>Traoré</w:t>
-                          </w:r>
-                          <w:r>
-                            <w:rPr>
-                              <w:caps/>
-                              <w:color w:val="5B9BD5" w:themeColor="accent1"/>
-                              <w:sz w:val="28"/>
-                              <w:szCs w:val="28"/>
-                            </w:rPr>
-                            <w:t xml:space="preserve"> AICHATOU</w:t>
+                            <w:t>Traoré AICHATOU</w:t>
                           </w:r>
                         </w:p>
                       </w:txbxContent>
@@ -612,10 +558,11 @@
                                   <w:dataBinding w:prefixMappings="xmlns:ns0='http://purl.org/dc/elements/1.1/' xmlns:ns1='http://schemas.openxmlformats.org/package/2006/metadata/core-properties' " w:xpath="/ns1:coreProperties[1]/ns0:creator[1]" w:storeItemID="{6C3C8BC8-F283-45AE-878A-BAB7291924A1}"/>
                                   <w:text/>
                                 </w:sdtPr>
+                                <w:sdtEndPr/>
                                 <w:sdtContent>
                                   <w:p>
                                     <w:pPr>
-                                      <w:pStyle w:val="NoSpacing"/>
+                                      <w:pStyle w:val="Sansinterligne"/>
                                       <w:spacing w:before="40" w:after="40"/>
                                       <w:rPr>
                                         <w:caps/>
@@ -673,10 +620,11 @@
                             <w:dataBinding w:prefixMappings="xmlns:ns0='http://purl.org/dc/elements/1.1/' xmlns:ns1='http://schemas.openxmlformats.org/package/2006/metadata/core-properties' " w:xpath="/ns1:coreProperties[1]/ns0:creator[1]" w:storeItemID="{6C3C8BC8-F283-45AE-878A-BAB7291924A1}"/>
                             <w:text/>
                           </w:sdtPr>
+                          <w:sdtEndPr/>
                           <w:sdtContent>
                             <w:p>
                               <w:pPr>
-                                <w:pStyle w:val="NoSpacing"/>
+                                <w:pStyle w:val="Sansinterligne"/>
                                 <w:spacing w:before="40" w:after="40"/>
                                 <w:rPr>
                                   <w:caps/>
@@ -1264,7 +1212,7 @@
                             <w:txbxContent>
                               <w:p>
                                 <w:pPr>
-                                  <w:pStyle w:val="NoSpacing"/>
+                                  <w:pStyle w:val="Sansinterligne"/>
                                   <w:rPr>
                                     <w:color w:val="7F7F7F" w:themeColor="text1" w:themeTint="80"/>
                                     <w:sz w:val="18"/>
@@ -1368,7 +1316,7 @@
                       <w:txbxContent>
                         <w:p>
                           <w:pPr>
-                            <w:pStyle w:val="NoSpacing"/>
+                            <w:pStyle w:val="Sansinterligne"/>
                             <w:rPr>
                               <w:color w:val="7F7F7F" w:themeColor="text1" w:themeTint="80"/>
                               <w:sz w:val="18"/>
@@ -1542,7 +1490,7 @@
                                 <w:sdtContent>
                                   <w:p>
                                     <w:pPr>
-                                      <w:pStyle w:val="NoSpacing"/>
+                                      <w:pStyle w:val="Sansinterligne"/>
                                       <w:jc w:val="right"/>
                                       <w:rPr>
                                         <w:color w:val="FFFFFF" w:themeColor="background1"/>
@@ -1583,7 +1531,8 @@
               </mc:Choice>
               <mc:Fallback>
                 <w:pict>
-                  <v:rect id="Rectangle 130" o:spid="_x0000_s1034" style="position:absolute;margin-left:-4.4pt;margin-top:0;width:46.8pt;height:77.75pt;z-index:251660288;visibility:visible;mso-wrap-style:square;mso-width-percent:76;mso-height-percent:98;mso-top-percent:23;mso-wrap-distance-left:9pt;mso-wrap-distance-top:0;mso-wrap-distance-right:9pt;mso-wrap-distance-bottom:0;mso-position-horizontal:right;mso-position-horizontal-relative:margin;mso-position-vertical-relative:page;mso-width-percent:76;mso-height-percent:98;mso-top-percent:23;mso-width-relative:page;mso-height-relative:page;v-text-anchor:bottom" o:gfxdata="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" fillcolor="#5b9bd5 [3204]" stroked="f" strokeweight="1pt">
+                  <v:rect id="Rectangle 130" o:spid="_x0000_s1034" style="position:absolute;margin-left:-4.4pt;margin-top:0;width:46.8pt;height:77.75pt;z-index:251660288;visibility:visible;mso-wrap-style:square;mso-width-percent:76;mso-height-percent:98;mso-top-percent:23;mso-wrap-distance-left:9pt;mso-wrap-distance-top:0;mso-wrap-distance-right:9pt;mso-wrap-distance-bottom:0;mso-position-horizontal:right;mso-position-horizontal-relative:margin;mso-position-vertical-relative:page;mso-width-percent:76;mso-height-percent:98;mso-top-percent:23;mso-width-relative:page;mso-height-relative:page;v-text-anchor:bottom" o:gfxdata="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" fillcolor="#5b9bd5 [3204]" stroked="f" strokeweight="1pt">
+                    <v:path arrowok="t"/>
                     <o:lock v:ext="edit" aspectratio="t"/>
                     <v:textbox inset="3.6pt,,3.6pt">
                       <w:txbxContent>
@@ -1609,7 +1558,7 @@
                           <w:sdtContent>
                             <w:p>
                               <w:pPr>
-                                <w:pStyle w:val="NoSpacing"/>
+                                <w:pStyle w:val="Sansinterligne"/>
                                 <w:jc w:val="right"/>
                                 <w:rPr>
                                   <w:color w:val="FFFFFF" w:themeColor="background1"/>
@@ -1645,7 +1594,7 @@
     </w:sdt>
     <w:p>
       <w:pPr>
-        <w:pStyle w:val="TOCHeading"/>
+        <w:pStyle w:val="En-ttedetabledesmatires"/>
         <w:rPr>
           <w:spacing w:val="-10"/>
           <w:kern w:val="28"/>
@@ -1690,7 +1639,7 @@
       <w:sdtContent>
         <w:p>
           <w:pPr>
-            <w:pStyle w:val="TOCHeading"/>
+            <w:pStyle w:val="En-ttedetabledesmatires"/>
           </w:pPr>
           <w:r>
             <w:t>T</w:t>
@@ -1701,7 +1650,7 @@
         </w:p>
         <w:p>
           <w:pPr>
-            <w:pStyle w:val="TOC1"/>
+            <w:pStyle w:val="TM1"/>
             <w:tabs>
               <w:tab w:val="left" w:pos="440"/>
               <w:tab w:val="right" w:leader="dot" w:pos="9062"/>
@@ -1724,7 +1673,7 @@
           <w:hyperlink w:anchor="_Toc483347614" w:history="1">
             <w:r>
               <w:rPr>
-                <w:rStyle w:val="Hyperlink"/>
+                <w:rStyle w:val="Lienhypertexte"/>
                 <w:noProof/>
               </w:rPr>
               <w:t>I.</w:t>
@@ -1739,7 +1688,7 @@
             </w:r>
             <w:r>
               <w:rPr>
-                <w:rStyle w:val="Hyperlink"/>
+                <w:rStyle w:val="Lienhypertexte"/>
                 <w:noProof/>
               </w:rPr>
               <w:t>Présentation du sujet</w:t>
@@ -1796,7 +1745,7 @@
         </w:p>
         <w:p>
           <w:pPr>
-            <w:pStyle w:val="TOC2"/>
+            <w:pStyle w:val="TM2"/>
             <w:tabs>
               <w:tab w:val="left" w:pos="660"/>
               <w:tab w:val="right" w:leader="dot" w:pos="9062"/>
@@ -1808,7 +1757,7 @@
           <w:hyperlink w:anchor="_Toc483347615" w:history="1">
             <w:r>
               <w:rPr>
-                <w:rStyle w:val="Hyperlink"/>
+                <w:rStyle w:val="Lienhypertexte"/>
                 <w:noProof/>
               </w:rPr>
               <w:t>1.</w:t>
@@ -1821,7 +1770,7 @@
             </w:r>
             <w:r>
               <w:rPr>
-                <w:rStyle w:val="Hyperlink"/>
+                <w:rStyle w:val="Lienhypertexte"/>
                 <w:noProof/>
               </w:rPr>
               <w:t>Contexte</w:t>
@@ -1878,7 +1827,7 @@
         </w:p>
         <w:p>
           <w:pPr>
-            <w:pStyle w:val="TOC2"/>
+            <w:pStyle w:val="TM2"/>
             <w:tabs>
               <w:tab w:val="left" w:pos="660"/>
               <w:tab w:val="right" w:leader="dot" w:pos="9062"/>
@@ -1890,7 +1839,7 @@
           <w:hyperlink w:anchor="_Toc483347616" w:history="1">
             <w:r>
               <w:rPr>
-                <w:rStyle w:val="Hyperlink"/>
+                <w:rStyle w:val="Lienhypertexte"/>
                 <w:noProof/>
               </w:rPr>
               <w:t>2.</w:t>
@@ -1903,7 +1852,7 @@
             </w:r>
             <w:r>
               <w:rPr>
-                <w:rStyle w:val="Hyperlink"/>
+                <w:rStyle w:val="Lienhypertexte"/>
                 <w:noProof/>
               </w:rPr>
               <w:t>Taches planifiées</w:t>
@@ -1960,7 +1909,7 @@
         </w:p>
         <w:p>
           <w:pPr>
-            <w:pStyle w:val="TOC2"/>
+            <w:pStyle w:val="TM2"/>
             <w:tabs>
               <w:tab w:val="left" w:pos="660"/>
               <w:tab w:val="right" w:leader="dot" w:pos="9062"/>
@@ -1972,7 +1921,7 @@
           <w:hyperlink w:anchor="_Toc483347617" w:history="1">
             <w:r>
               <w:rPr>
-                <w:rStyle w:val="Hyperlink"/>
+                <w:rStyle w:val="Lienhypertexte"/>
                 <w:noProof/>
               </w:rPr>
               <w:t>3.</w:t>
@@ -1985,7 +1934,7 @@
             </w:r>
             <w:r>
               <w:rPr>
-                <w:rStyle w:val="Hyperlink"/>
+                <w:rStyle w:val="Lienhypertexte"/>
                 <w:noProof/>
               </w:rPr>
               <w:t>Taches existant</w:t>
@@ -2042,7 +1991,7 @@
         </w:p>
         <w:p>
           <w:pPr>
-            <w:pStyle w:val="TOC1"/>
+            <w:pStyle w:val="TM1"/>
             <w:tabs>
               <w:tab w:val="left" w:pos="440"/>
               <w:tab w:val="right" w:leader="dot" w:pos="9062"/>
@@ -2056,7 +2005,7 @@
           <w:hyperlink w:anchor="_Toc483347618" w:history="1">
             <w:r>
               <w:rPr>
-                <w:rStyle w:val="Hyperlink"/>
+                <w:rStyle w:val="Lienhypertexte"/>
                 <w:noProof/>
               </w:rPr>
               <w:t>II.</w:t>
@@ -2071,7 +2020,7 @@
             </w:r>
             <w:r>
               <w:rPr>
-                <w:rStyle w:val="Hyperlink"/>
+                <w:rStyle w:val="Lienhypertexte"/>
                 <w:noProof/>
               </w:rPr>
               <w:t>Travail accompli</w:t>
@@ -2128,7 +2077,7 @@
         </w:p>
         <w:p>
           <w:pPr>
-            <w:pStyle w:val="TOC2"/>
+            <w:pStyle w:val="TM2"/>
             <w:tabs>
               <w:tab w:val="left" w:pos="660"/>
               <w:tab w:val="right" w:leader="dot" w:pos="9062"/>
@@ -2140,7 +2089,7 @@
           <w:hyperlink w:anchor="_Toc483347619" w:history="1">
             <w:r>
               <w:rPr>
-                <w:rStyle w:val="Hyperlink"/>
+                <w:rStyle w:val="Lienhypertexte"/>
                 <w:noProof/>
               </w:rPr>
               <w:t>1.</w:t>
@@ -2153,7 +2102,7 @@
             </w:r>
             <w:r>
               <w:rPr>
-                <w:rStyle w:val="Hyperlink"/>
+                <w:rStyle w:val="Lienhypertexte"/>
                 <w:noProof/>
               </w:rPr>
               <w:t>Choix techniques</w:t>
@@ -2210,7 +2159,7 @@
         </w:p>
         <w:p>
           <w:pPr>
-            <w:pStyle w:val="TOC2"/>
+            <w:pStyle w:val="TM2"/>
             <w:tabs>
               <w:tab w:val="left" w:pos="660"/>
               <w:tab w:val="right" w:leader="dot" w:pos="9062"/>
@@ -2222,7 +2171,7 @@
           <w:hyperlink w:anchor="_Toc483347620" w:history="1">
             <w:r>
               <w:rPr>
-                <w:rStyle w:val="Hyperlink"/>
+                <w:rStyle w:val="Lienhypertexte"/>
                 <w:noProof/>
               </w:rPr>
               <w:t>2.</w:t>
@@ -2235,7 +2184,7 @@
             </w:r>
             <w:r>
               <w:rPr>
-                <w:rStyle w:val="Hyperlink"/>
+                <w:rStyle w:val="Lienhypertexte"/>
                 <w:noProof/>
               </w:rPr>
               <w:t>Taches effectuées</w:t>
@@ -2294,7 +2243,7 @@
         </w:p>
         <w:p>
           <w:pPr>
-            <w:pStyle w:val="TOC2"/>
+            <w:pStyle w:val="TM2"/>
             <w:tabs>
               <w:tab w:val="left" w:pos="660"/>
               <w:tab w:val="right" w:leader="dot" w:pos="9062"/>
@@ -2306,7 +2255,7 @@
           <w:hyperlink w:anchor="_Toc483347621" w:history="1">
             <w:r>
               <w:rPr>
-                <w:rStyle w:val="Hyperlink"/>
+                <w:rStyle w:val="Lienhypertexte"/>
                 <w:noProof/>
               </w:rPr>
               <w:t>3.</w:t>
@@ -2319,7 +2268,7 @@
             </w:r>
             <w:r>
               <w:rPr>
-                <w:rStyle w:val="Hyperlink"/>
+                <w:rStyle w:val="Lienhypertexte"/>
                 <w:noProof/>
               </w:rPr>
               <w:t>Résultat livré au client</w:t>
@@ -2376,7 +2325,7 @@
         </w:p>
         <w:p>
           <w:pPr>
-            <w:pStyle w:val="TOC1"/>
+            <w:pStyle w:val="TM1"/>
             <w:tabs>
               <w:tab w:val="left" w:pos="660"/>
               <w:tab w:val="right" w:leader="dot" w:pos="9062"/>
@@ -2390,7 +2339,7 @@
           <w:hyperlink w:anchor="_Toc483347622" w:history="1">
             <w:r>
               <w:rPr>
-                <w:rStyle w:val="Hyperlink"/>
+                <w:rStyle w:val="Lienhypertexte"/>
                 <w:noProof/>
               </w:rPr>
               <w:t>III.</w:t>
@@ -2405,7 +2354,7 @@
             </w:r>
             <w:r>
               <w:rPr>
-                <w:rStyle w:val="Hyperlink"/>
+                <w:rStyle w:val="Lienhypertexte"/>
                 <w:noProof/>
               </w:rPr>
               <w:t>Gestion de projet</w:t>
@@ -2462,7 +2411,7 @@
         </w:p>
         <w:p>
           <w:pPr>
-            <w:pStyle w:val="TOC2"/>
+            <w:pStyle w:val="TM2"/>
             <w:tabs>
               <w:tab w:val="left" w:pos="660"/>
               <w:tab w:val="right" w:leader="dot" w:pos="9062"/>
@@ -2474,7 +2423,7 @@
           <w:hyperlink w:anchor="_Toc483347623" w:history="1">
             <w:r>
               <w:rPr>
-                <w:rStyle w:val="Hyperlink"/>
+                <w:rStyle w:val="Lienhypertexte"/>
                 <w:noProof/>
               </w:rPr>
               <w:t>1.</w:t>
@@ -2487,7 +2436,7 @@
             </w:r>
             <w:r>
               <w:rPr>
-                <w:rStyle w:val="Hyperlink"/>
+                <w:rStyle w:val="Lienhypertexte"/>
                 <w:noProof/>
               </w:rPr>
               <w:t>Outils utilisés</w:t>
@@ -2544,7 +2493,7 @@
         </w:p>
         <w:p>
           <w:pPr>
-            <w:pStyle w:val="TOC2"/>
+            <w:pStyle w:val="TM2"/>
             <w:tabs>
               <w:tab w:val="left" w:pos="660"/>
               <w:tab w:val="right" w:leader="dot" w:pos="9062"/>
@@ -2556,7 +2505,7 @@
           <w:hyperlink w:anchor="_Toc483347624" w:history="1">
             <w:r>
               <w:rPr>
-                <w:rStyle w:val="Hyperlink"/>
+                <w:rStyle w:val="Lienhypertexte"/>
                 <w:noProof/>
               </w:rPr>
               <w:t>2.</w:t>
@@ -2569,7 +2518,7 @@
             </w:r>
             <w:r>
               <w:rPr>
-                <w:rStyle w:val="Hyperlink"/>
+                <w:rStyle w:val="Lienhypertexte"/>
                 <w:noProof/>
               </w:rPr>
               <w:t>Organisation des taches dans le groupe</w:t>
@@ -2626,7 +2575,7 @@
         </w:p>
         <w:p>
           <w:pPr>
-            <w:pStyle w:val="TOC1"/>
+            <w:pStyle w:val="TM1"/>
             <w:tabs>
               <w:tab w:val="left" w:pos="660"/>
               <w:tab w:val="right" w:leader="dot" w:pos="9062"/>
@@ -2640,7 +2589,7 @@
           <w:hyperlink w:anchor="_Toc483347625" w:history="1">
             <w:r>
               <w:rPr>
-                <w:rStyle w:val="Hyperlink"/>
+                <w:rStyle w:val="Lienhypertexte"/>
                 <w:noProof/>
               </w:rPr>
               <w:t>IV.</w:t>
@@ -2655,7 +2604,7 @@
             </w:r>
             <w:r>
               <w:rPr>
-                <w:rStyle w:val="Hyperlink"/>
+                <w:rStyle w:val="Lienhypertexte"/>
                 <w:noProof/>
               </w:rPr>
               <w:t>Conclusion</w:t>
@@ -2851,7 +2800,7 @@
     </w:p>
     <w:p>
       <w:pPr>
-        <w:pStyle w:val="Heading1"/>
+        <w:pStyle w:val="Titre1"/>
         <w:numPr>
           <w:ilvl w:val="0"/>
           <w:numId w:val="3"/>
@@ -2879,7 +2828,7 @@
     </w:p>
     <w:p>
       <w:pPr>
-        <w:pStyle w:val="Heading2"/>
+        <w:pStyle w:val="Titre2"/>
         <w:numPr>
           <w:ilvl w:val="0"/>
           <w:numId w:val="12"/>
@@ -2909,7 +2858,7 @@
     <w:p/>
     <w:p>
       <w:pPr>
-        <w:pStyle w:val="Heading2"/>
+        <w:pStyle w:val="Titre2"/>
         <w:numPr>
           <w:ilvl w:val="0"/>
           <w:numId w:val="12"/>
@@ -2976,7 +2925,7 @@
     <w:p/>
     <w:p>
       <w:pPr>
-        <w:pStyle w:val="Heading2"/>
+        <w:pStyle w:val="Titre2"/>
         <w:numPr>
           <w:ilvl w:val="0"/>
           <w:numId w:val="12"/>
@@ -2993,7 +2942,7 @@
     <w:p/>
     <w:p>
       <w:pPr>
-        <w:pStyle w:val="Heading1"/>
+        <w:pStyle w:val="Titre1"/>
         <w:numPr>
           <w:ilvl w:val="0"/>
           <w:numId w:val="3"/>
@@ -3020,7 +2969,7 @@
     </w:p>
     <w:p>
       <w:pPr>
-        <w:pStyle w:val="Heading2"/>
+        <w:pStyle w:val="Titre2"/>
         <w:numPr>
           <w:ilvl w:val="0"/>
           <w:numId w:val="15"/>
@@ -3042,7 +2991,7 @@
     </w:p>
     <w:p>
       <w:pPr>
-        <w:pStyle w:val="ListParagraph"/>
+        <w:pStyle w:val="Paragraphedeliste"/>
         <w:numPr>
           <w:ilvl w:val="0"/>
           <w:numId w:val="9"/>
@@ -3140,6 +3089,7 @@
         </w:rPr>
         <w:t xml:space="preserve"> sur </w:t>
       </w:r>
+      <w:proofErr w:type="spellStart"/>
       <w:proofErr w:type="gramStart"/>
       <w:r>
         <w:rPr>
@@ -3148,6 +3098,7 @@
         </w:rPr>
         <w:t>navigator.getUserMedia</w:t>
       </w:r>
+      <w:proofErr w:type="spellEnd"/>
       <w:proofErr w:type="gramEnd"/>
       <w:r>
         <w:rPr>
@@ -3159,7 +3110,7 @@
     </w:p>
     <w:p>
       <w:pPr>
-        <w:pStyle w:val="ListParagraph"/>
+        <w:pStyle w:val="Paragraphedeliste"/>
         <w:numPr>
           <w:ilvl w:val="0"/>
           <w:numId w:val="19"/>
@@ -3172,6 +3123,7 @@
           <w:szCs w:val="24"/>
         </w:rPr>
       </w:pPr>
+      <w:proofErr w:type="spellStart"/>
       <w:proofErr w:type="gramStart"/>
       <w:r>
         <w:rPr>
@@ -3180,9 +3132,9 @@
           <w:sz w:val="24"/>
           <w:szCs w:val="24"/>
         </w:rPr>
-        <w:t>getUserMedia(</w:t>
-      </w:r>
-      <w:proofErr w:type="gramEnd"/>
+        <w:t>getUserMedia</w:t>
+      </w:r>
+      <w:proofErr w:type="spellEnd"/>
       <w:r>
         <w:rPr>
           <w:i/>
@@ -3190,6 +3142,16 @@
           <w:sz w:val="24"/>
           <w:szCs w:val="24"/>
         </w:rPr>
+        <w:t>(</w:t>
+      </w:r>
+      <w:proofErr w:type="gramEnd"/>
+      <w:r>
+        <w:rPr>
+          <w:i/>
+          <w:iCs/>
+          <w:sz w:val="24"/>
+          <w:szCs w:val="24"/>
+        </w:rPr>
         <w:t>)</w:t>
       </w:r>
     </w:p>
@@ -3206,7 +3168,71 @@
           <w:sz w:val="24"/>
           <w:szCs w:val="24"/>
         </w:rPr>
-        <w:t>Le rythme de développement pour trouver une API de capture plus adaptée a accéléré grâce à l’effort WebRTC (Web Real Time Communication). Cette spécification est supervisée par le groupe de W3C WebRTC. GetUserMedia () est lié à WebRTC car elle est la passerelle pour cet ensemble d'API. Il fournit les moyens d'accéder au flux local de l'utilisateur notamment le microphone et la caméra.</w:t>
+        <w:t xml:space="preserve">Le rythme de développement pour trouver une API de capture plus adaptée a accéléré grâce à l’effort </w:t>
+      </w:r>
+      <w:proofErr w:type="spellStart"/>
+      <w:r>
+        <w:rPr>
+          <w:sz w:val="24"/>
+          <w:szCs w:val="24"/>
+        </w:rPr>
+        <w:t>WebRTC</w:t>
+      </w:r>
+      <w:proofErr w:type="spellEnd"/>
+      <w:r>
+        <w:rPr>
+          <w:sz w:val="24"/>
+          <w:szCs w:val="24"/>
+        </w:rPr>
+        <w:t xml:space="preserve"> (Web Real Time Communication). Cette spécification est supervisée par le groupe de W3C </w:t>
+      </w:r>
+      <w:proofErr w:type="spellStart"/>
+      <w:r>
+        <w:rPr>
+          <w:sz w:val="24"/>
+          <w:szCs w:val="24"/>
+        </w:rPr>
+        <w:t>WebRTC</w:t>
+      </w:r>
+      <w:proofErr w:type="spellEnd"/>
+      <w:r>
+        <w:rPr>
+          <w:sz w:val="24"/>
+          <w:szCs w:val="24"/>
+        </w:rPr>
+        <w:t xml:space="preserve">. </w:t>
+      </w:r>
+      <w:proofErr w:type="spellStart"/>
+      <w:r>
+        <w:rPr>
+          <w:sz w:val="24"/>
+          <w:szCs w:val="24"/>
+        </w:rPr>
+        <w:t>GetUserMedia</w:t>
+      </w:r>
+      <w:proofErr w:type="spellEnd"/>
+      <w:r>
+        <w:rPr>
+          <w:sz w:val="24"/>
+          <w:szCs w:val="24"/>
+        </w:rPr>
+        <w:t xml:space="preserve"> () est lié à </w:t>
+      </w:r>
+      <w:proofErr w:type="spellStart"/>
+      <w:r>
+        <w:rPr>
+          <w:sz w:val="24"/>
+          <w:szCs w:val="24"/>
+        </w:rPr>
+        <w:t>WebRTC</w:t>
+      </w:r>
+      <w:proofErr w:type="spellEnd"/>
+      <w:r>
+        <w:rPr>
+          <w:sz w:val="24"/>
+          <w:szCs w:val="24"/>
+        </w:rPr>
+        <w:t xml:space="preserve"> car elle est la passerelle pour cet ensemble d'API. Il fournit les moyens d'accéder au flux local de l'utilisateur notamment le microphone et la caméra.</w:t>
       </w:r>
     </w:p>
     <w:p>
@@ -3238,13 +3264,22 @@
           <w:szCs w:val="24"/>
         </w:rPr>
       </w:pPr>
+      <w:proofErr w:type="spellStart"/>
       <w:proofErr w:type="gramStart"/>
       <w:r>
         <w:rPr>
           <w:sz w:val="24"/>
           <w:szCs w:val="24"/>
         </w:rPr>
-        <w:t>getUserMedia(</w:t>
+        <w:t>getUserMedia</w:t>
+      </w:r>
+      <w:proofErr w:type="spellEnd"/>
+      <w:r>
+        <w:rPr>
+          <w:sz w:val="24"/>
+          <w:szCs w:val="24"/>
+        </w:rPr>
+        <w:t>(</w:t>
       </w:r>
       <w:proofErr w:type="gramEnd"/>
       <w:r>
@@ -3252,7 +3287,23 @@
           <w:sz w:val="24"/>
           <w:szCs w:val="24"/>
         </w:rPr>
-        <w:t xml:space="preserve">) a été pris en charge depuis Chrome 21, Opera 18, </w:t>
+        <w:t xml:space="preserve">) a été pris en charge depuis Chrome 21, </w:t>
+      </w:r>
+      <w:proofErr w:type="spellStart"/>
+      <w:r>
+        <w:rPr>
+          <w:sz w:val="24"/>
+          <w:szCs w:val="24"/>
+        </w:rPr>
+        <w:t>Opera</w:t>
+      </w:r>
+      <w:proofErr w:type="spellEnd"/>
+      <w:r>
+        <w:rPr>
+          <w:sz w:val="24"/>
+          <w:szCs w:val="24"/>
+        </w:rPr>
+        <w:t xml:space="preserve"> 18, </w:t>
       </w:r>
       <w:r>
         <w:rPr>
@@ -3339,7 +3390,7 @@
     <w:p/>
     <w:p>
       <w:pPr>
-        <w:pStyle w:val="ListParagraph"/>
+        <w:pStyle w:val="Paragraphedeliste"/>
         <w:numPr>
           <w:ilvl w:val="0"/>
           <w:numId w:val="8"/>
@@ -3447,7 +3498,7 @@
     </w:p>
     <w:p>
       <w:pPr>
-        <w:pStyle w:val="ListParagraph"/>
+        <w:pStyle w:val="Paragraphedeliste"/>
         <w:numPr>
           <w:ilvl w:val="0"/>
           <w:numId w:val="8"/>
@@ -3570,7 +3621,7 @@
     </w:p>
     <w:p>
       <w:pPr>
-        <w:pStyle w:val="ListParagraph"/>
+        <w:pStyle w:val="Paragraphedeliste"/>
         <w:numPr>
           <w:ilvl w:val="0"/>
           <w:numId w:val="10"/>
@@ -3664,7 +3715,7 @@
     </w:p>
     <w:p>
       <w:pPr>
-        <w:pStyle w:val="ListParagraph"/>
+        <w:pStyle w:val="Paragraphedeliste"/>
         <w:numPr>
           <w:ilvl w:val="0"/>
           <w:numId w:val="10"/>
@@ -3702,6 +3753,64 @@
           <w:sz w:val="24"/>
           <w:szCs w:val="24"/>
         </w:rPr>
+        <w:t xml:space="preserve">Dans cette partie, </w:t>
+      </w:r>
+      <w:r>
+        <w:rPr>
+          <w:sz w:val="24"/>
+          <w:szCs w:val="24"/>
+        </w:rPr>
+        <w:t>nous décrirons</w:t>
+      </w:r>
+      <w:r>
+        <w:rPr>
+          <w:sz w:val="24"/>
+          <w:szCs w:val="24"/>
+        </w:rPr>
+        <w:t xml:space="preserve"> l’algorithme qu’on a utilisé dans notre application, c’est l’algorithme pitch détection, Le but de ce détecteur e</w:t>
+      </w:r>
+      <w:r>
+        <w:rPr>
+          <w:sz w:val="24"/>
+          <w:szCs w:val="24"/>
+        </w:rPr>
+        <w:t>st de trouv</w:t>
+      </w:r>
+      <w:r>
+        <w:rPr>
+          <w:sz w:val="24"/>
+          <w:szCs w:val="24"/>
+        </w:rPr>
+        <w:t xml:space="preserve">er la fréquence fondamentale </w:t>
+      </w:r>
+      <w:r>
+        <w:rPr>
+          <w:sz w:val="24"/>
+          <w:szCs w:val="24"/>
+        </w:rPr>
+        <w:t>d'un signal</w:t>
+      </w:r>
+      <w:r>
+        <w:rPr>
+          <w:sz w:val="24"/>
+          <w:szCs w:val="24"/>
+        </w:rPr>
+        <w:t>.</w:t>
+      </w:r>
+    </w:p>
+    <w:p>
+      <w:pPr>
+        <w:jc w:val="both"/>
+        <w:rPr>
+          <w:sz w:val="24"/>
+          <w:szCs w:val="24"/>
+        </w:rPr>
+      </w:pPr>
+      <w:r>
+        <w:rPr>
+          <w:sz w:val="24"/>
+          <w:szCs w:val="24"/>
+        </w:rPr>
         <w:t>C’est un algorithme conçu pour estimer le pitch</w:t>
       </w:r>
       <w:r>
@@ -3758,7 +3867,35 @@
           <w:sz w:val="24"/>
           <w:szCs w:val="24"/>
         </w:rPr>
-        <w:t xml:space="preserve"> un enregistrement numérique de la parole ou une note musicale ou une tonalité. Cela peut se faire dans le domaine temporel ou le domaine fréquentiel ou les deux domaines. Nous l’avons utilisé pour l’analyse des fréquences des sons </w:t>
+        <w:t> un enregistrement numérique de la parole ou une note musicale ou une tonalité. Cela peut se faire dans le domaine temporel ou le domaine fréquentiel ou les deux domaines. Nous l’avons utilisé pour</w:t>
+      </w:r>
+      <w:r>
+        <w:rPr>
+          <w:sz w:val="24"/>
+          <w:szCs w:val="24"/>
+        </w:rPr>
+        <w:t xml:space="preserve"> </w:t>
+      </w:r>
+      <w:r>
+        <w:rPr>
+          <w:sz w:val="24"/>
+          <w:szCs w:val="24"/>
+        </w:rPr>
+        <w:t>estimer un pitch de signaux dans</w:t>
+      </w:r>
+      <w:r>
+        <w:rPr>
+          <w:sz w:val="24"/>
+          <w:szCs w:val="24"/>
+        </w:rPr>
+        <w:t xml:space="preserve"> une gamme de fréquences, et d’analysé</w:t>
+      </w:r>
+      <w:r>
+        <w:rPr>
+          <w:sz w:val="24"/>
+          <w:szCs w:val="24"/>
+        </w:rPr>
+        <w:t xml:space="preserve"> des fréquences des sons </w:t>
       </w:r>
       <w:r>
         <w:rPr>
@@ -3796,8 +3933,9 @@
           <w:szCs w:val="24"/>
           <w:u w:val="single"/>
         </w:rPr>
-        <w:t>Pourquoi pitch detect</w:t>
-      </w:r>
+        <w:t xml:space="preserve">Pourquoi pitch </w:t>
+      </w:r>
+      <w:proofErr w:type="spellStart"/>
       <w:r>
         <w:rPr>
           <w:b/>
@@ -3806,8 +3944,9 @@
           <w:szCs w:val="24"/>
           <w:u w:val="single"/>
         </w:rPr>
-        <w:t> ?</w:t>
-      </w:r>
+        <w:t>detect</w:t>
+      </w:r>
+      <w:proofErr w:type="spellEnd"/>
       <w:r>
         <w:rPr>
           <w:b/>
@@ -3816,6 +3955,16 @@
           <w:szCs w:val="24"/>
           <w:u w:val="single"/>
         </w:rPr>
+        <w:t> ?</w:t>
+      </w:r>
+      <w:r>
+        <w:rPr>
+          <w:b/>
+          <w:bCs/>
+          <w:sz w:val="24"/>
+          <w:szCs w:val="24"/>
+          <w:u w:val="single"/>
+        </w:rPr>
         <w:t> :</w:t>
       </w:r>
     </w:p>
@@ -3832,13 +3981,12 @@
           <w:sz w:val="24"/>
           <w:szCs w:val="24"/>
         </w:rPr>
-        <w:lastRenderedPageBreak/>
         <w:t xml:space="preserve">Les techniques d'estimation par la fréquence fondamentale peuvent être séparées en deux catégories : </w:t>
       </w:r>
     </w:p>
     <w:p>
       <w:pPr>
-        <w:pStyle w:val="ListParagraph"/>
+        <w:pStyle w:val="Paragraphedeliste"/>
         <w:numPr>
           <w:ilvl w:val="0"/>
           <w:numId w:val="18"/>
@@ -3866,7 +4014,7 @@
     </w:p>
     <w:p>
       <w:pPr>
-        <w:pStyle w:val="ListParagraph"/>
+        <w:pStyle w:val="Paragraphedeliste"/>
         <w:numPr>
           <w:ilvl w:val="0"/>
           <w:numId w:val="18"/>
@@ -3903,6 +4051,28 @@
     </w:p>
     <w:p>
       <w:pPr>
+        <w:jc w:val="both"/>
+        <w:rPr>
+          <w:sz w:val="24"/>
+          <w:szCs w:val="24"/>
+        </w:rPr>
+      </w:pPr>
+      <w:r>
+        <w:rPr>
+          <w:sz w:val="24"/>
+          <w:szCs w:val="24"/>
+        </w:rPr>
+        <w:t xml:space="preserve">On outre, ça nous </w:t>
+      </w:r>
+      <w:r>
+        <w:t>permet d'obtenir une fréquence fondamentale</w:t>
+      </w:r>
+      <w:r>
+        <w:t xml:space="preserve"> en traitant le spectre de la parole directement.</w:t>
+      </w:r>
+    </w:p>
+    <w:p>
+      <w:pPr>
         <w:tabs>
           <w:tab w:val="left" w:pos="1695"/>
         </w:tabs>
@@ -4021,16 +4191,7 @@
           <w:sz w:val="24"/>
           <w:szCs w:val="24"/>
         </w:rPr>
-        <w:t xml:space="preserve"> permettant de représenter un fragment de musique par une conventi</w:t>
-      </w:r>
-      <w:bookmarkStart w:id="6" w:name="_GoBack"/>
-      <w:bookmarkEnd w:id="6"/>
-      <w:r>
-        <w:rPr>
-          <w:sz w:val="24"/>
-          <w:szCs w:val="24"/>
-        </w:rPr>
-        <w:t>on d'écriture de la hauteur et de la durée d'un son</w:t>
+        <w:t xml:space="preserve"> permettant de représenter un fragment de musique par une convention d'écriture de la hauteur et de la durée d'un son</w:t>
       </w:r>
       <w:r>
         <w:rPr>
@@ -4092,7 +4253,7 @@
       <w:hyperlink r:id="rId16" w:history="1">
         <w:r>
           <w:rPr>
-            <w:rStyle w:val="Hyperlink"/>
+            <w:rStyle w:val="Lienhypertexte"/>
             <w:sz w:val="24"/>
             <w:szCs w:val="24"/>
           </w:rPr>
@@ -4139,19 +4300,374 @@
       <w:pPr>
         <w:jc w:val="both"/>
         <w:rPr>
-          <w:sz w:val="24"/>
-          <w:szCs w:val="24"/>
-        </w:rPr>
-      </w:pPr>
-    </w:p>
-    <w:p>
-      <w:pPr>
-        <w:pStyle w:val="Heading2"/>
-      </w:pPr>
-    </w:p>
-    <w:p>
-      <w:pPr>
-        <w:pStyle w:val="Heading2"/>
+          <w:b/>
+          <w:bCs/>
+          <w:sz w:val="24"/>
+          <w:szCs w:val="24"/>
+          <w:u w:val="single"/>
+        </w:rPr>
+      </w:pPr>
+      <w:r>
+        <w:rPr>
+          <w:b/>
+          <w:bCs/>
+          <w:sz w:val="24"/>
+          <w:szCs w:val="24"/>
+          <w:u w:val="single"/>
+        </w:rPr>
+        <w:t xml:space="preserve">Les avantages et les inconvénients : </w:t>
+      </w:r>
+    </w:p>
+    <w:p>
+      <w:r>
+        <w:rPr>
+          <w:sz w:val="24"/>
+          <w:szCs w:val="24"/>
+        </w:rPr>
+        <w:t>La complexité d’évaluation du Fondamental est une tâche difficile pour de</w:t>
+      </w:r>
+      <w:r>
+        <w:rPr>
+          <w:sz w:val="24"/>
+          <w:szCs w:val="24"/>
+        </w:rPr>
+        <w:t xml:space="preserve"> </w:t>
+      </w:r>
+      <w:r>
+        <w:rPr>
+          <w:sz w:val="24"/>
+          <w:szCs w:val="24"/>
+        </w:rPr>
+        <w:t>nombreuses raisons telles que la non-stationnarité du signal vocal, une certaines</w:t>
+      </w:r>
+      <w:r>
+        <w:rPr>
+          <w:sz w:val="24"/>
+          <w:szCs w:val="24"/>
+        </w:rPr>
+        <w:t xml:space="preserve"> irrégularités dans </w:t>
+      </w:r>
+      <w:r>
+        <w:rPr>
+          <w:sz w:val="24"/>
+          <w:szCs w:val="24"/>
+        </w:rPr>
+        <w:t>l’excitation glottique ou encore une interaction avec le premier</w:t>
+      </w:r>
+      <w:r>
+        <w:rPr>
+          <w:sz w:val="24"/>
+          <w:szCs w:val="24"/>
+        </w:rPr>
+        <w:t xml:space="preserve"> </w:t>
+      </w:r>
+      <w:r>
+        <w:rPr>
+          <w:sz w:val="24"/>
+          <w:szCs w:val="24"/>
+        </w:rPr>
+        <w:t>formant, la décision du voisement, la distinction entre les segments non voisée et les</w:t>
+      </w:r>
+      <w:r>
+        <w:rPr>
+          <w:sz w:val="24"/>
+          <w:szCs w:val="24"/>
+        </w:rPr>
+        <w:t xml:space="preserve"> </w:t>
+      </w:r>
+      <w:r>
+        <w:rPr>
+          <w:sz w:val="24"/>
+          <w:szCs w:val="24"/>
+        </w:rPr>
+        <w:t xml:space="preserve">segments voisée à énergie réduite, </w:t>
+      </w:r>
+      <w:r>
+        <w:rPr>
+          <w:sz w:val="24"/>
+          <w:szCs w:val="24"/>
+        </w:rPr>
+        <w:t xml:space="preserve">pour cela, l’algorithme </w:t>
+      </w:r>
+      <w:r>
+        <w:t>pitch détection</w:t>
+      </w:r>
+      <w:r>
+        <w:t xml:space="preserve"> a des avantages et des inconvénients tels que : </w:t>
+      </w:r>
+    </w:p>
+    <w:p>
+      <w:pPr>
+        <w:pStyle w:val="Paragraphedeliste"/>
+        <w:numPr>
+          <w:ilvl w:val="0"/>
+          <w:numId w:val="18"/>
+        </w:numPr>
+        <w:rPr>
+          <w:sz w:val="24"/>
+          <w:szCs w:val="24"/>
+        </w:rPr>
+      </w:pPr>
+      <w:r>
+        <w:rPr>
+          <w:sz w:val="24"/>
+          <w:szCs w:val="24"/>
+        </w:rPr>
+        <w:t>Avantages :</w:t>
+      </w:r>
+    </w:p>
+    <w:p>
+      <w:pPr>
+        <w:pStyle w:val="Paragraphedeliste"/>
+        <w:numPr>
+          <w:ilvl w:val="0"/>
+          <w:numId w:val="20"/>
+        </w:numPr>
+        <w:rPr>
+          <w:sz w:val="24"/>
+          <w:szCs w:val="24"/>
+        </w:rPr>
+      </w:pPr>
+      <w:r>
+        <w:t>L’estimation de la fréquence fondamentale</w:t>
+      </w:r>
+      <w:r>
+        <w:t xml:space="preserve"> avec des </w:t>
+      </w:r>
+      <w:r>
+        <w:t>calculs</w:t>
+      </w:r>
+      <w:r>
+        <w:t xml:space="preserve"> très simples.</w:t>
+      </w:r>
+    </w:p>
+    <w:p>
+      <w:pPr>
+        <w:pStyle w:val="Paragraphedeliste"/>
+        <w:numPr>
+          <w:ilvl w:val="0"/>
+          <w:numId w:val="20"/>
+        </w:numPr>
+        <w:rPr>
+          <w:sz w:val="24"/>
+          <w:szCs w:val="24"/>
+        </w:rPr>
+      </w:pPr>
+      <w:r>
+        <w:t>Peu couteuse en temps de calcul car il nécessite</w:t>
+      </w:r>
+      <w:r>
+        <w:t xml:space="preserve"> peu d’opérations arithmétiques de multiplications et d’additions</w:t>
+      </w:r>
+      <w:r>
+        <w:t>.</w:t>
+      </w:r>
+    </w:p>
+    <w:p>
+      <w:pPr>
+        <w:pStyle w:val="Paragraphedeliste"/>
+        <w:numPr>
+          <w:ilvl w:val="0"/>
+          <w:numId w:val="18"/>
+        </w:numPr>
+        <w:rPr>
+          <w:sz w:val="24"/>
+          <w:szCs w:val="24"/>
+        </w:rPr>
+      </w:pPr>
+      <w:r>
+        <w:rPr>
+          <w:sz w:val="24"/>
+          <w:szCs w:val="24"/>
+        </w:rPr>
+        <w:t>Inconvénients :</w:t>
+      </w:r>
+    </w:p>
+    <w:p>
+      <w:pPr>
+        <w:pStyle w:val="Paragraphedeliste"/>
+        <w:numPr>
+          <w:ilvl w:val="0"/>
+          <w:numId w:val="21"/>
+        </w:numPr>
+        <w:rPr>
+          <w:sz w:val="24"/>
+          <w:szCs w:val="24"/>
+        </w:rPr>
+      </w:pPr>
+      <w:r>
+        <w:rPr>
+          <w:sz w:val="24"/>
+          <w:szCs w:val="24"/>
+        </w:rPr>
+        <w:t>Des erreurs qui affects pratiquement.</w:t>
+      </w:r>
+    </w:p>
+    <w:p>
+      <w:pPr>
+        <w:pStyle w:val="Paragraphedeliste"/>
+        <w:numPr>
+          <w:ilvl w:val="0"/>
+          <w:numId w:val="21"/>
+        </w:numPr>
+        <w:rPr>
+          <w:sz w:val="24"/>
+          <w:szCs w:val="24"/>
+        </w:rPr>
+      </w:pPr>
+      <w:r>
+        <w:t xml:space="preserve">Manque </w:t>
+      </w:r>
+      <w:r>
+        <w:t>de précision</w:t>
+      </w:r>
+      <w:r>
+        <w:t>.</w:t>
+      </w:r>
+    </w:p>
+    <w:p>
+      <w:pPr>
+        <w:rPr>
+          <w:b/>
+          <w:bCs/>
+          <w:sz w:val="24"/>
+          <w:szCs w:val="24"/>
+          <w:u w:val="single"/>
+        </w:rPr>
+      </w:pPr>
+      <w:r>
+        <w:rPr>
+          <w:b/>
+          <w:bCs/>
+          <w:sz w:val="24"/>
+          <w:szCs w:val="24"/>
+          <w:u w:val="single"/>
+        </w:rPr>
+        <w:t>Description de</w:t>
+      </w:r>
+      <w:r>
+        <w:rPr>
+          <w:b/>
+          <w:bCs/>
+          <w:sz w:val="24"/>
+          <w:szCs w:val="24"/>
+          <w:u w:val="single"/>
+        </w:rPr>
+        <w:t xml:space="preserve"> </w:t>
+      </w:r>
+      <w:r>
+        <w:rPr>
+          <w:b/>
+          <w:bCs/>
+          <w:sz w:val="24"/>
+          <w:szCs w:val="24"/>
+          <w:u w:val="single"/>
+        </w:rPr>
+        <w:t>la technique :</w:t>
+      </w:r>
+    </w:p>
+    <w:p>
+      <w:r>
+        <w:t>Dans l’</w:t>
+      </w:r>
+      <w:r>
+        <w:t xml:space="preserve">algorithmes d’extraction de la F0, trois phases essentielles durant le traitement </w:t>
+      </w:r>
+      <w:r>
+        <w:t>s’impliquent</w:t>
+      </w:r>
+      <w:r>
+        <w:t xml:space="preserve"> : le prétraitement, le traitement et le pos traitement.</w:t>
+      </w:r>
+    </w:p>
+    <w:p>
+      <w:r>
+        <w:lastRenderedPageBreak/>
+        <w:t xml:space="preserve">La phase de prétraitement est réservée à la préparation du signal issue d’un microphone. Elle consiste à choisir la durée des trames d’analyse et du recouvrement afin de moins compromettre la condition </w:t>
+      </w:r>
+      <w:r>
+        <w:t>de stationnarité exigée par l’</w:t>
+      </w:r>
+      <w:r>
+        <w:t>algorithmes de traitement</w:t>
+      </w:r>
+      <w:r>
+        <w:t>.</w:t>
+      </w:r>
+    </w:p>
+    <w:p>
+      <w:r>
+        <w:t xml:space="preserve">La phase de traitement est </w:t>
+      </w:r>
+      <w:r>
+        <w:t>réservée à l’extraction de la fréquence fondamentale</w:t>
+      </w:r>
+      <w:r>
+        <w:t xml:space="preserve"> et dépend donc de l’algorithme utilisé.</w:t>
+      </w:r>
+    </w:p>
+    <w:p>
+      <w:r>
+        <w:t xml:space="preserve">La phase de post traitement </w:t>
+      </w:r>
+      <w:r>
+        <w:t>a</w:t>
+      </w:r>
+      <w:r>
+        <w:t xml:space="preserve"> pour but de diminuer les erreurs qui peuvent être de plusieurs types.</w:t>
+      </w:r>
+    </w:p>
+    <w:p>
+      <w:pPr>
+        <w:rPr>
+          <w:b/>
+          <w:bCs/>
+          <w:sz w:val="24"/>
+          <w:szCs w:val="24"/>
+          <w:u w:val="single"/>
+        </w:rPr>
+      </w:pPr>
+      <w:r>
+        <w:rPr>
+          <w:b/>
+          <w:bCs/>
+          <w:sz w:val="24"/>
+          <w:szCs w:val="24"/>
+          <w:u w:val="single"/>
+        </w:rPr>
+        <w:t xml:space="preserve">En bref : </w:t>
+      </w:r>
+    </w:p>
+    <w:p>
+      <w:r>
+        <w:t>Les algorithmes de détection de hauteur peuvent être divisés en méthodes qui fonctionnent dans le domaine temporel, le domaine fréquentiel ou les deux.</w:t>
+      </w:r>
+      <w:r>
+        <w:t xml:space="preserve"> </w:t>
+      </w:r>
+      <w:r>
+        <w:t>Un groupe de méthodes de détection de hauteur utilise la détection et la synchronisation d'une fonction de domaine temporel.</w:t>
+      </w:r>
+      <w:r>
+        <w:t> </w:t>
+      </w:r>
+      <w:r>
+        <w:t>D'autres méthodes de domaine temporel utilisent des f</w:t>
+      </w:r>
+      <w:bookmarkStart w:id="6" w:name="_GoBack"/>
+      <w:bookmarkEnd w:id="6"/>
+      <w:r>
+        <w:t>onctions d'autocorrélation ou des normes de différence pour détecter la similitude entre la forme d'onde et une version temporelle de la même.</w:t>
+      </w:r>
+    </w:p>
+    <w:p>
+      <w:pPr>
+        <w:pStyle w:val="Titre2"/>
+      </w:pPr>
+    </w:p>
+    <w:p>
+      <w:pPr>
+        <w:pStyle w:val="Titre2"/>
         <w:numPr>
           <w:ilvl w:val="0"/>
           <w:numId w:val="15"/>
@@ -4170,7 +4686,7 @@
     <w:p/>
     <w:p>
       <w:pPr>
-        <w:pStyle w:val="Heading2"/>
+        <w:pStyle w:val="Titre2"/>
         <w:numPr>
           <w:ilvl w:val="0"/>
           <w:numId w:val="15"/>
@@ -4183,7 +4699,7 @@
     <w:p/>
     <w:p>
       <w:pPr>
-        <w:pStyle w:val="Heading2"/>
+        <w:pStyle w:val="Titre2"/>
         <w:numPr>
           <w:ilvl w:val="0"/>
           <w:numId w:val="15"/>
@@ -4198,7 +4714,7 @@
     <w:p/>
     <w:p>
       <w:pPr>
-        <w:pStyle w:val="Heading1"/>
+        <w:pStyle w:val="Titre1"/>
         <w:numPr>
           <w:ilvl w:val="0"/>
           <w:numId w:val="3"/>
@@ -4218,7 +4734,7 @@
     </w:p>
     <w:p>
       <w:pPr>
-        <w:pStyle w:val="Heading2"/>
+        <w:pStyle w:val="Titre2"/>
         <w:numPr>
           <w:ilvl w:val="0"/>
           <w:numId w:val="16"/>
@@ -4232,7 +4748,7 @@
     </w:p>
     <w:p>
       <w:pPr>
-        <w:pStyle w:val="ListParagraph"/>
+        <w:pStyle w:val="Paragraphedeliste"/>
         <w:numPr>
           <w:ilvl w:val="0"/>
           <w:numId w:val="11"/>
@@ -4252,7 +4768,7 @@
     </w:p>
     <w:p>
       <w:pPr>
-        <w:pStyle w:val="ListParagraph"/>
+        <w:pStyle w:val="Paragraphedeliste"/>
         <w:rPr>
           <w:sz w:val="24"/>
           <w:szCs w:val="24"/>
@@ -4317,16 +4833,16 @@
     </w:p>
     <w:p>
       <w:pPr>
-        <w:pStyle w:val="ListParagraph"/>
-        <w:rPr>
-          <w:sz w:val="24"/>
-          <w:szCs w:val="24"/>
-        </w:rPr>
-      </w:pPr>
-    </w:p>
-    <w:p>
-      <w:pPr>
-        <w:pStyle w:val="ListParagraph"/>
+        <w:pStyle w:val="Paragraphedeliste"/>
+        <w:rPr>
+          <w:sz w:val="24"/>
+          <w:szCs w:val="24"/>
+        </w:rPr>
+      </w:pPr>
+    </w:p>
+    <w:p>
+      <w:pPr>
+        <w:pStyle w:val="Paragraphedeliste"/>
         <w:numPr>
           <w:ilvl w:val="0"/>
           <w:numId w:val="11"/>
@@ -4346,27 +4862,26 @@
     </w:p>
     <w:p>
       <w:pPr>
-        <w:pStyle w:val="ListParagraph"/>
-        <w:rPr>
-          <w:sz w:val="24"/>
-          <w:szCs w:val="24"/>
-        </w:rPr>
-      </w:pPr>
-    </w:p>
-    <w:p>
-      <w:pPr>
-        <w:pStyle w:val="ListParagraph"/>
-        <w:rPr>
-          <w:sz w:val="24"/>
-          <w:szCs w:val="24"/>
-        </w:rPr>
-      </w:pPr>
-      <w:r>
-        <w:rPr>
-          <w:sz w:val="24"/>
-          <w:szCs w:val="24"/>
-        </w:rPr>
-        <w:lastRenderedPageBreak/>
+        <w:pStyle w:val="Paragraphedeliste"/>
+        <w:rPr>
+          <w:sz w:val="24"/>
+          <w:szCs w:val="24"/>
+        </w:rPr>
+      </w:pPr>
+    </w:p>
+    <w:p>
+      <w:pPr>
+        <w:pStyle w:val="Paragraphedeliste"/>
+        <w:rPr>
+          <w:sz w:val="24"/>
+          <w:szCs w:val="24"/>
+        </w:rPr>
+      </w:pPr>
+      <w:r>
+        <w:rPr>
+          <w:sz w:val="24"/>
+          <w:szCs w:val="24"/>
+        </w:rPr>
         <w:t xml:space="preserve">         </w:t>
       </w:r>
       <w:r>
@@ -4421,7 +4936,7 @@
     </w:p>
     <w:p>
       <w:pPr>
-        <w:pStyle w:val="Subtitle"/>
+        <w:pStyle w:val="Sous-titre"/>
         <w:numPr>
           <w:ilvl w:val="0"/>
           <w:numId w:val="0"/>
@@ -4434,7 +4949,7 @@
     </w:p>
     <w:p>
       <w:pPr>
-        <w:pStyle w:val="Subtitle"/>
+        <w:pStyle w:val="Sous-titre"/>
         <w:numPr>
           <w:ilvl w:val="0"/>
           <w:numId w:val="0"/>
@@ -4447,7 +4962,7 @@
     </w:p>
     <w:p>
       <w:pPr>
-        <w:pStyle w:val="Subtitle"/>
+        <w:pStyle w:val="Sous-titre"/>
         <w:numPr>
           <w:ilvl w:val="0"/>
           <w:numId w:val="0"/>
@@ -4460,7 +4975,7 @@
     </w:p>
     <w:p>
       <w:pPr>
-        <w:pStyle w:val="Subtitle"/>
+        <w:pStyle w:val="Sous-titre"/>
         <w:numPr>
           <w:ilvl w:val="0"/>
           <w:numId w:val="0"/>
@@ -4473,7 +4988,7 @@
     </w:p>
     <w:p>
       <w:pPr>
-        <w:pStyle w:val="Subtitle"/>
+        <w:pStyle w:val="Sous-titre"/>
         <w:numPr>
           <w:ilvl w:val="0"/>
           <w:numId w:val="0"/>
@@ -4486,7 +5001,7 @@
     </w:p>
     <w:p>
       <w:pPr>
-        <w:pStyle w:val="Heading2"/>
+        <w:pStyle w:val="Titre2"/>
         <w:numPr>
           <w:ilvl w:val="0"/>
           <w:numId w:val="16"/>
@@ -4500,7 +5015,7 @@
     </w:p>
     <w:tbl>
       <w:tblPr>
-        <w:tblStyle w:val="TableGrid"/>
+        <w:tblStyle w:val="Grilledutableau"/>
         <w:tblW w:w="0" w:type="auto"/>
         <w:tblLook w:val="04A0" w:firstRow="1" w:lastRow="0" w:firstColumn="1" w:lastColumn="0" w:noHBand="0" w:noVBand="1"/>
       </w:tblPr>
@@ -4593,8 +5108,17 @@
                 <w:sz w:val="28"/>
                 <w:szCs w:val="28"/>
               </w:rPr>
-              <w:t>Traoré &amp; Marouane</w:t>
-            </w:r>
+              <w:t xml:space="preserve">Traoré &amp; </w:t>
+            </w:r>
+            <w:proofErr w:type="spellStart"/>
+            <w:r>
+              <w:rPr>
+                <w:sz w:val="28"/>
+                <w:szCs w:val="28"/>
+              </w:rPr>
+              <w:t>Marouane</w:t>
+            </w:r>
+            <w:proofErr w:type="spellEnd"/>
           </w:p>
         </w:tc>
       </w:tr>
@@ -4630,12 +5154,21 @@
                 <w:szCs w:val="28"/>
               </w:rPr>
             </w:pPr>
+            <w:proofErr w:type="spellStart"/>
             <w:r>
               <w:rPr>
                 <w:sz w:val="28"/>
                 <w:szCs w:val="28"/>
               </w:rPr>
-              <w:t>Phily &amp; Bouchti</w:t>
+              <w:t>Phily</w:t>
+            </w:r>
+            <w:proofErr w:type="spellEnd"/>
+            <w:r>
+              <w:rPr>
+                <w:sz w:val="28"/>
+                <w:szCs w:val="28"/>
+              </w:rPr>
+              <w:t xml:space="preserve"> &amp; Bouchti</w:t>
             </w:r>
           </w:p>
         </w:tc>
@@ -4672,6 +5205,7 @@
                 <w:szCs w:val="28"/>
               </w:rPr>
             </w:pPr>
+            <w:proofErr w:type="spellStart"/>
             <w:r>
               <w:rPr>
                 <w:sz w:val="28"/>
@@ -4679,6 +5213,7 @@
               </w:rPr>
               <w:t>Rostan</w:t>
             </w:r>
+            <w:proofErr w:type="spellEnd"/>
           </w:p>
         </w:tc>
       </w:tr>
@@ -4756,12 +5291,21 @@
                 <w:szCs w:val="28"/>
               </w:rPr>
             </w:pPr>
+            <w:proofErr w:type="spellStart"/>
             <w:r>
               <w:rPr>
                 <w:sz w:val="28"/>
                 <w:szCs w:val="28"/>
               </w:rPr>
-              <w:t>Marouane &amp; Bouchti</w:t>
+              <w:t>Marouane</w:t>
+            </w:r>
+            <w:proofErr w:type="spellEnd"/>
+            <w:r>
+              <w:rPr>
+                <w:sz w:val="28"/>
+                <w:szCs w:val="28"/>
+              </w:rPr>
+              <w:t xml:space="preserve"> &amp; Bouchti</w:t>
             </w:r>
           </w:p>
         </w:tc>
@@ -4803,8 +5347,17 @@
                 <w:sz w:val="28"/>
                 <w:szCs w:val="28"/>
               </w:rPr>
-              <w:t>Traoré &amp; Phily</w:t>
-            </w:r>
+              <w:t xml:space="preserve">Traoré &amp; </w:t>
+            </w:r>
+            <w:proofErr w:type="spellStart"/>
+            <w:r>
+              <w:rPr>
+                <w:sz w:val="28"/>
+                <w:szCs w:val="28"/>
+              </w:rPr>
+              <w:t>Phily</w:t>
+            </w:r>
+            <w:proofErr w:type="spellEnd"/>
           </w:p>
         </w:tc>
       </w:tr>
@@ -4825,8 +5378,17 @@
                 <w:sz w:val="28"/>
                 <w:szCs w:val="28"/>
               </w:rPr>
-              <w:t>Implémentation du Framework Vexflox</w:t>
-            </w:r>
+              <w:t xml:space="preserve">Implémentation du Framework </w:t>
+            </w:r>
+            <w:proofErr w:type="spellStart"/>
+            <w:r>
+              <w:rPr>
+                <w:sz w:val="28"/>
+                <w:szCs w:val="28"/>
+              </w:rPr>
+              <w:t>Vexflox</w:t>
+            </w:r>
+            <w:proofErr w:type="spellEnd"/>
           </w:p>
         </w:tc>
         <w:tc>
@@ -4840,6 +5402,7 @@
                 <w:szCs w:val="28"/>
               </w:rPr>
             </w:pPr>
+            <w:proofErr w:type="spellStart"/>
             <w:r>
               <w:rPr>
                 <w:sz w:val="28"/>
@@ -4847,6 +5410,7 @@
               </w:rPr>
               <w:t>Rostan</w:t>
             </w:r>
+            <w:proofErr w:type="spellEnd"/>
           </w:p>
         </w:tc>
       </w:tr>
@@ -4905,7 +5469,7 @@
     <w:p/>
     <w:p>
       <w:pPr>
-        <w:pStyle w:val="Subtitle"/>
+        <w:pStyle w:val="Sous-titre"/>
         <w:numPr>
           <w:ilvl w:val="0"/>
           <w:numId w:val="0"/>
@@ -4922,14 +5486,14 @@
       </w:r>
       <w:r>
         <w:rPr>
-          <w:rStyle w:val="Heading2Char"/>
+          <w:rStyle w:val="Titre2Car"/>
         </w:rPr>
         <w:t>Différence entre planning initial et final</w:t>
       </w:r>
     </w:p>
     <w:p>
       <w:pPr>
-        <w:pStyle w:val="Heading1"/>
+        <w:pStyle w:val="Titre1"/>
         <w:numPr>
           <w:ilvl w:val="0"/>
           <w:numId w:val="3"/>
@@ -4971,7 +5535,7 @@
 </file>
 
 <file path=word/endnotes.xml><?xml version="1.0" encoding="utf-8"?>
-<w:endnotes xmlns:wpc="http://schemas.microsoft.com/office/word/2010/wordprocessingCanvas" xmlns:cx="http://schemas.microsoft.com/office/drawing/2014/chartex" xmlns:cx1="http://schemas.microsoft.com/office/drawing/2015/9/8/chartex" xmlns:cx2="http://schemas.microsoft.com/office/drawing/2015/10/21/chartex" xmlns:cx3="http://schemas.microsoft.com/office/drawing/2016/5/9/chartex" xmlns:cx4="http://schemas.microsoft.com/office/drawing/2016/5/10/chartex" xmlns:cx5="http://schemas.microsoft.com/office/drawing/2016/5/11/chartex" xmlns:cx6="http://schemas.microsoft.com/office/drawing/2016/5/12/chartex" xmlns:cx7="http://schemas.microsoft.com/office/drawing/2016/5/13/chartex" xmlns:cx8="http://schemas.microsoft.com/office/drawing/2016/5/14/chartex" xmlns:mc="http://schemas.openxmlformats.org/markup-compatibility/2006" xmlns:aink="http://schemas.microsoft.com/office/drawing/2016/ink" xmlns:o="urn:schemas-microsoft-com:office:office" xmlns:r="http://schemas.openxmlformats.org/officeDocument/2006/relationships" xmlns:m="http://schemas.openxmlformats.org/officeDocument/2006/math" xmlns:v="urn:schemas-microsoft-com:vml" xmlns:wp14="http://schemas.microsoft.com/office/word/2010/wordprocessingDrawing" xmlns:wp="http://schemas.openxmlformats.org/drawingml/2006/wordprocessingDrawing" xmlns:w10="urn:schemas-microsoft-com:office:word" xmlns:w="http://schemas.openxmlformats.org/wordprocessingml/2006/main" xmlns:w14="http://schemas.microsoft.com/office/word/2010/wordml" xmlns:w15="http://schemas.microsoft.com/office/word/2012/wordml" xmlns:w16se="http://schemas.microsoft.com/office/word/2015/wordml/symex" xmlns:wpg="http://schemas.microsoft.com/office/word/2010/wordprocessingGroup" xmlns:wpi="http://schemas.microsoft.com/office/word/2010/wordprocessingInk" xmlns:wne="http://schemas.microsoft.com/office/word/2006/wordml" xmlns:wps="http://schemas.microsoft.com/office/word/2010/wordprocessingShape" mc:Ignorable="w14 w15 w16se wp14">
+<w:endnotes xmlns:wpc="http://schemas.microsoft.com/office/word/2010/wordprocessingCanvas" xmlns:cx="http://schemas.microsoft.com/office/drawing/2014/chartex" xmlns:cx1="http://schemas.microsoft.com/office/drawing/2015/9/8/chartex" xmlns:cx2="http://schemas.microsoft.com/office/drawing/2015/10/21/chartex" xmlns:cx3="http://schemas.microsoft.com/office/drawing/2016/5/9/chartex" xmlns:cx4="http://schemas.microsoft.com/office/drawing/2016/5/10/chartex" xmlns:cx5="http://schemas.microsoft.com/office/drawing/2016/5/11/chartex" xmlns:mc="http://schemas.openxmlformats.org/markup-compatibility/2006" xmlns:o="urn:schemas-microsoft-com:office:office" xmlns:r="http://schemas.openxmlformats.org/officeDocument/2006/relationships" xmlns:m="http://schemas.openxmlformats.org/officeDocument/2006/math" xmlns:v="urn:schemas-microsoft-com:vml" xmlns:wp14="http://schemas.microsoft.com/office/word/2010/wordprocessingDrawing" xmlns:wp="http://schemas.openxmlformats.org/drawingml/2006/wordprocessingDrawing" xmlns:w10="urn:schemas-microsoft-com:office:word" xmlns:w="http://schemas.openxmlformats.org/wordprocessingml/2006/main" xmlns:w14="http://schemas.microsoft.com/office/word/2010/wordml" xmlns:w15="http://schemas.microsoft.com/office/word/2012/wordml" xmlns:w16se="http://schemas.microsoft.com/office/word/2015/wordml/symex" xmlns:wpg="http://schemas.microsoft.com/office/word/2010/wordprocessingGroup" xmlns:wpi="http://schemas.microsoft.com/office/word/2010/wordprocessingInk" xmlns:wne="http://schemas.microsoft.com/office/word/2006/wordml" xmlns:wps="http://schemas.microsoft.com/office/word/2010/wordprocessingShape" mc:Ignorable="w14 w15 w16se wp14">
   <w:endnote w:type="separator" w:id="-1">
     <w:p>
       <w:pPr>
@@ -4996,10 +5560,10 @@
 </file>
 
 <file path=word/footer1.xml><?xml version="1.0" encoding="utf-8"?>
-<w:ftr xmlns:wpc="http://schemas.microsoft.com/office/word/2010/wordprocessingCanvas" xmlns:cx="http://schemas.microsoft.com/office/drawing/2014/chartex" xmlns:cx1="http://schemas.microsoft.com/office/drawing/2015/9/8/chartex" xmlns:cx2="http://schemas.microsoft.com/office/drawing/2015/10/21/chartex" xmlns:cx3="http://schemas.microsoft.com/office/drawing/2016/5/9/chartex" xmlns:cx4="http://schemas.microsoft.com/office/drawing/2016/5/10/chartex" xmlns:cx5="http://schemas.microsoft.com/office/drawing/2016/5/11/chartex" xmlns:cx6="http://schemas.microsoft.com/office/drawing/2016/5/12/chartex" xmlns:cx7="http://schemas.microsoft.com/office/drawing/2016/5/13/chartex" xmlns:cx8="http://schemas.microsoft.com/office/drawing/2016/5/14/chartex" xmlns:mc="http://schemas.openxmlformats.org/markup-compatibility/2006" xmlns:aink="http://schemas.microsoft.com/office/drawing/2016/ink" xmlns:o="urn:schemas-microsoft-com:office:office" xmlns:r="http://schemas.openxmlformats.org/officeDocument/2006/relationships" xmlns:m="http://schemas.openxmlformats.org/officeDocument/2006/math" xmlns:v="urn:schemas-microsoft-com:vml" xmlns:wp14="http://schemas.microsoft.com/office/word/2010/wordprocessingDrawing" xmlns:wp="http://schemas.openxmlformats.org/drawingml/2006/wordprocessingDrawing" xmlns:w10="urn:schemas-microsoft-com:office:word" xmlns:w="http://schemas.openxmlformats.org/wordprocessingml/2006/main" xmlns:w14="http://schemas.microsoft.com/office/word/2010/wordml" xmlns:w15="http://schemas.microsoft.com/office/word/2012/wordml" xmlns:w16se="http://schemas.microsoft.com/office/word/2015/wordml/symex" xmlns:wpg="http://schemas.microsoft.com/office/word/2010/wordprocessingGroup" xmlns:wpi="http://schemas.microsoft.com/office/word/2010/wordprocessingInk" xmlns:wne="http://schemas.microsoft.com/office/word/2006/wordml" xmlns:wps="http://schemas.microsoft.com/office/word/2010/wordprocessingShape" mc:Ignorable="w14 w15 w16se wp14">
+<w:ftr xmlns:wpc="http://schemas.microsoft.com/office/word/2010/wordprocessingCanvas" xmlns:cx="http://schemas.microsoft.com/office/drawing/2014/chartex" xmlns:cx1="http://schemas.microsoft.com/office/drawing/2015/9/8/chartex" xmlns:cx2="http://schemas.microsoft.com/office/drawing/2015/10/21/chartex" xmlns:cx3="http://schemas.microsoft.com/office/drawing/2016/5/9/chartex" xmlns:cx4="http://schemas.microsoft.com/office/drawing/2016/5/10/chartex" xmlns:cx5="http://schemas.microsoft.com/office/drawing/2016/5/11/chartex" xmlns:mc="http://schemas.openxmlformats.org/markup-compatibility/2006" xmlns:o="urn:schemas-microsoft-com:office:office" xmlns:r="http://schemas.openxmlformats.org/officeDocument/2006/relationships" xmlns:m="http://schemas.openxmlformats.org/officeDocument/2006/math" xmlns:v="urn:schemas-microsoft-com:vml" xmlns:wp14="http://schemas.microsoft.com/office/word/2010/wordprocessingDrawing" xmlns:wp="http://schemas.openxmlformats.org/drawingml/2006/wordprocessingDrawing" xmlns:w10="urn:schemas-microsoft-com:office:word" xmlns:w="http://schemas.openxmlformats.org/wordprocessingml/2006/main" xmlns:w14="http://schemas.microsoft.com/office/word/2010/wordml" xmlns:w15="http://schemas.microsoft.com/office/word/2012/wordml" xmlns:w16se="http://schemas.microsoft.com/office/word/2015/wordml/symex" xmlns:wpg="http://schemas.microsoft.com/office/word/2010/wordprocessingGroup" xmlns:wpi="http://schemas.microsoft.com/office/word/2010/wordprocessingInk" xmlns:wne="http://schemas.microsoft.com/office/word/2006/wordml" xmlns:wps="http://schemas.microsoft.com/office/word/2010/wordprocessingShape" mc:Ignorable="w14 w15 w16se wp14">
   <w:p>
     <w:pPr>
-      <w:pStyle w:val="Footer"/>
+      <w:pStyle w:val="Pieddepage"/>
       <w:jc w:val="right"/>
       <w:rPr>
         <w:i/>
@@ -5013,12 +5577,58 @@
         <w:sz w:val="24"/>
         <w:szCs w:val="24"/>
       </w:rPr>
-      <w:t>Réalisé par Traoré &amp; Phily &amp; Rostan &amp; Bouchti &amp; Marouane</w:t>
+      <w:t xml:space="preserve">Réalisé par Traoré &amp; </w:t>
     </w:r>
+    <w:proofErr w:type="spellStart"/>
+    <w:r>
+      <w:rPr>
+        <w:i/>
+        <w:sz w:val="24"/>
+        <w:szCs w:val="24"/>
+      </w:rPr>
+      <w:t>Phily</w:t>
+    </w:r>
+    <w:proofErr w:type="spellEnd"/>
+    <w:r>
+      <w:rPr>
+        <w:i/>
+        <w:sz w:val="24"/>
+        <w:szCs w:val="24"/>
+      </w:rPr>
+      <w:t xml:space="preserve"> &amp; </w:t>
+    </w:r>
+    <w:proofErr w:type="spellStart"/>
+    <w:r>
+      <w:rPr>
+        <w:i/>
+        <w:sz w:val="24"/>
+        <w:szCs w:val="24"/>
+      </w:rPr>
+      <w:t>Rostan</w:t>
+    </w:r>
+    <w:proofErr w:type="spellEnd"/>
+    <w:r>
+      <w:rPr>
+        <w:i/>
+        <w:sz w:val="24"/>
+        <w:szCs w:val="24"/>
+      </w:rPr>
+      <w:t xml:space="preserve"> &amp; Bouchti &amp; </w:t>
+    </w:r>
+    <w:proofErr w:type="spellStart"/>
+    <w:r>
+      <w:rPr>
+        <w:i/>
+        <w:sz w:val="24"/>
+        <w:szCs w:val="24"/>
+      </w:rPr>
+      <w:t>Marouane</w:t>
+    </w:r>
+    <w:proofErr w:type="spellEnd"/>
   </w:p>
   <w:p>
     <w:pPr>
-      <w:pStyle w:val="Footer"/>
+      <w:pStyle w:val="Pieddepage"/>
     </w:pPr>
     <w:r>
       <w:rPr>
@@ -5075,7 +5685,7 @@
 </file>
 
 <file path=word/footnotes.xml><?xml version="1.0" encoding="utf-8"?>
-<w:footnotes xmlns:wpc="http://schemas.microsoft.com/office/word/2010/wordprocessingCanvas" xmlns:cx="http://schemas.microsoft.com/office/drawing/2014/chartex" xmlns:cx1="http://schemas.microsoft.com/office/drawing/2015/9/8/chartex" xmlns:cx2="http://schemas.microsoft.com/office/drawing/2015/10/21/chartex" xmlns:cx3="http://schemas.microsoft.com/office/drawing/2016/5/9/chartex" xmlns:cx4="http://schemas.microsoft.com/office/drawing/2016/5/10/chartex" xmlns:cx5="http://schemas.microsoft.com/office/drawing/2016/5/11/chartex" xmlns:cx6="http://schemas.microsoft.com/office/drawing/2016/5/12/chartex" xmlns:cx7="http://schemas.microsoft.com/office/drawing/2016/5/13/chartex" xmlns:cx8="http://schemas.microsoft.com/office/drawing/2016/5/14/chartex" xmlns:mc="http://schemas.openxmlformats.org/markup-compatibility/2006" xmlns:aink="http://schemas.microsoft.com/office/drawing/2016/ink" xmlns:o="urn:schemas-microsoft-com:office:office" xmlns:r="http://schemas.openxmlformats.org/officeDocument/2006/relationships" xmlns:m="http://schemas.openxmlformats.org/officeDocument/2006/math" xmlns:v="urn:schemas-microsoft-com:vml" xmlns:wp14="http://schemas.microsoft.com/office/word/2010/wordprocessingDrawing" xmlns:wp="http://schemas.openxmlformats.org/drawingml/2006/wordprocessingDrawing" xmlns:w10="urn:schemas-microsoft-com:office:word" xmlns:w="http://schemas.openxmlformats.org/wordprocessingml/2006/main" xmlns:w14="http://schemas.microsoft.com/office/word/2010/wordml" xmlns:w15="http://schemas.microsoft.com/office/word/2012/wordml" xmlns:w16se="http://schemas.microsoft.com/office/word/2015/wordml/symex" xmlns:wpg="http://schemas.microsoft.com/office/word/2010/wordprocessingGroup" xmlns:wpi="http://schemas.microsoft.com/office/word/2010/wordprocessingInk" xmlns:wne="http://schemas.microsoft.com/office/word/2006/wordml" xmlns:wps="http://schemas.microsoft.com/office/word/2010/wordprocessingShape" mc:Ignorable="w14 w15 w16se wp14">
+<w:footnotes xmlns:wpc="http://schemas.microsoft.com/office/word/2010/wordprocessingCanvas" xmlns:cx="http://schemas.microsoft.com/office/drawing/2014/chartex" xmlns:cx1="http://schemas.microsoft.com/office/drawing/2015/9/8/chartex" xmlns:cx2="http://schemas.microsoft.com/office/drawing/2015/10/21/chartex" xmlns:cx3="http://schemas.microsoft.com/office/drawing/2016/5/9/chartex" xmlns:cx4="http://schemas.microsoft.com/office/drawing/2016/5/10/chartex" xmlns:cx5="http://schemas.microsoft.com/office/drawing/2016/5/11/chartex" xmlns:mc="http://schemas.openxmlformats.org/markup-compatibility/2006" xmlns:o="urn:schemas-microsoft-com:office:office" xmlns:r="http://schemas.openxmlformats.org/officeDocument/2006/relationships" xmlns:m="http://schemas.openxmlformats.org/officeDocument/2006/math" xmlns:v="urn:schemas-microsoft-com:vml" xmlns:wp14="http://schemas.microsoft.com/office/word/2010/wordprocessingDrawing" xmlns:wp="http://schemas.openxmlformats.org/drawingml/2006/wordprocessingDrawing" xmlns:w10="urn:schemas-microsoft-com:office:word" xmlns:w="http://schemas.openxmlformats.org/wordprocessingml/2006/main" xmlns:w14="http://schemas.microsoft.com/office/word/2010/wordml" xmlns:w15="http://schemas.microsoft.com/office/word/2012/wordml" xmlns:w16se="http://schemas.microsoft.com/office/word/2015/wordml/symex" xmlns:wpg="http://schemas.microsoft.com/office/word/2010/wordprocessingGroup" xmlns:wpi="http://schemas.microsoft.com/office/word/2010/wordprocessingInk" xmlns:wne="http://schemas.microsoft.com/office/word/2006/wordml" xmlns:wps="http://schemas.microsoft.com/office/word/2010/wordprocessingShape" mc:Ignorable="w14 w15 w16se wp14">
   <w:footnote w:type="separator" w:id="-1">
     <w:p>
       <w:pPr>
@@ -5100,10 +5710,10 @@
 </file>
 
 <file path=word/header1.xml><?xml version="1.0" encoding="utf-8"?>
-<w:hdr xmlns:wpc="http://schemas.microsoft.com/office/word/2010/wordprocessingCanvas" xmlns:cx="http://schemas.microsoft.com/office/drawing/2014/chartex" xmlns:cx1="http://schemas.microsoft.com/office/drawing/2015/9/8/chartex" xmlns:cx2="http://schemas.microsoft.com/office/drawing/2015/10/21/chartex" xmlns:cx3="http://schemas.microsoft.com/office/drawing/2016/5/9/chartex" xmlns:cx4="http://schemas.microsoft.com/office/drawing/2016/5/10/chartex" xmlns:cx5="http://schemas.microsoft.com/office/drawing/2016/5/11/chartex" xmlns:cx6="http://schemas.microsoft.com/office/drawing/2016/5/12/chartex" xmlns:cx7="http://schemas.microsoft.com/office/drawing/2016/5/13/chartex" xmlns:cx8="http://schemas.microsoft.com/office/drawing/2016/5/14/chartex" xmlns:mc="http://schemas.openxmlformats.org/markup-compatibility/2006" xmlns:aink="http://schemas.microsoft.com/office/drawing/2016/ink" xmlns:o="urn:schemas-microsoft-com:office:office" xmlns:r="http://schemas.openxmlformats.org/officeDocument/2006/relationships" xmlns:m="http://schemas.openxmlformats.org/officeDocument/2006/math" xmlns:v="urn:schemas-microsoft-com:vml" xmlns:wp14="http://schemas.microsoft.com/office/word/2010/wordprocessingDrawing" xmlns:wp="http://schemas.openxmlformats.org/drawingml/2006/wordprocessingDrawing" xmlns:w10="urn:schemas-microsoft-com:office:word" xmlns:w="http://schemas.openxmlformats.org/wordprocessingml/2006/main" xmlns:w14="http://schemas.microsoft.com/office/word/2010/wordml" xmlns:w15="http://schemas.microsoft.com/office/word/2012/wordml" xmlns:w16se="http://schemas.microsoft.com/office/word/2015/wordml/symex" xmlns:wpg="http://schemas.microsoft.com/office/word/2010/wordprocessingGroup" xmlns:wpi="http://schemas.microsoft.com/office/word/2010/wordprocessingInk" xmlns:wne="http://schemas.microsoft.com/office/word/2006/wordml" xmlns:wps="http://schemas.microsoft.com/office/word/2010/wordprocessingShape" mc:Ignorable="w14 w15 w16se wp14">
+<w:hdr xmlns:wpc="http://schemas.microsoft.com/office/word/2010/wordprocessingCanvas" xmlns:cx="http://schemas.microsoft.com/office/drawing/2014/chartex" xmlns:cx1="http://schemas.microsoft.com/office/drawing/2015/9/8/chartex" xmlns:cx2="http://schemas.microsoft.com/office/drawing/2015/10/21/chartex" xmlns:cx3="http://schemas.microsoft.com/office/drawing/2016/5/9/chartex" xmlns:cx4="http://schemas.microsoft.com/office/drawing/2016/5/10/chartex" xmlns:cx5="http://schemas.microsoft.com/office/drawing/2016/5/11/chartex" xmlns:mc="http://schemas.openxmlformats.org/markup-compatibility/2006" xmlns:o="urn:schemas-microsoft-com:office:office" xmlns:r="http://schemas.openxmlformats.org/officeDocument/2006/relationships" xmlns:m="http://schemas.openxmlformats.org/officeDocument/2006/math" xmlns:v="urn:schemas-microsoft-com:vml" xmlns:wp14="http://schemas.microsoft.com/office/word/2010/wordprocessingDrawing" xmlns:wp="http://schemas.openxmlformats.org/drawingml/2006/wordprocessingDrawing" xmlns:w10="urn:schemas-microsoft-com:office:word" xmlns:w="http://schemas.openxmlformats.org/wordprocessingml/2006/main" xmlns:w14="http://schemas.microsoft.com/office/word/2010/wordml" xmlns:w15="http://schemas.microsoft.com/office/word/2012/wordml" xmlns:w16se="http://schemas.microsoft.com/office/word/2015/wordml/symex" xmlns:wpg="http://schemas.microsoft.com/office/word/2010/wordprocessingGroup" xmlns:wpi="http://schemas.microsoft.com/office/word/2010/wordprocessingInk" xmlns:wne="http://schemas.microsoft.com/office/word/2006/wordml" xmlns:wps="http://schemas.microsoft.com/office/word/2010/wordprocessingShape" mc:Ignorable="w14 w15 w16se wp14">
   <w:p>
     <w:pPr>
-      <w:pStyle w:val="Header"/>
+      <w:pStyle w:val="En-tte"/>
     </w:pPr>
     <w:r>
       <w:rPr>
@@ -5188,7 +5798,7 @@
                           <w:sdtContent>
                             <w:p>
                               <w:pPr>
-                                <w:pStyle w:val="Header"/>
+                                <w:pStyle w:val="En-tte"/>
                                 <w:jc w:val="center"/>
                                 <w:rPr>
                                   <w:caps/>
@@ -5246,7 +5856,7 @@
                     <w:sdtContent>
                       <w:p>
                         <w:pPr>
-                          <w:pStyle w:val="Header"/>
+                          <w:pStyle w:val="En-tte"/>
                           <w:jc w:val="center"/>
                           <w:rPr>
                             <w:caps/>
@@ -5276,11 +5886,11 @@
 </file>
 
 <file path=word/numbering.xml><?xml version="1.0" encoding="utf-8"?>
-<w:numbering xmlns:wpc="http://schemas.microsoft.com/office/word/2010/wordprocessingCanvas" xmlns:cx="http://schemas.microsoft.com/office/drawing/2014/chartex" xmlns:cx1="http://schemas.microsoft.com/office/drawing/2015/9/8/chartex" xmlns:cx2="http://schemas.microsoft.com/office/drawing/2015/10/21/chartex" xmlns:cx3="http://schemas.microsoft.com/office/drawing/2016/5/9/chartex" xmlns:cx4="http://schemas.microsoft.com/office/drawing/2016/5/10/chartex" xmlns:cx5="http://schemas.microsoft.com/office/drawing/2016/5/11/chartex" xmlns:cx6="http://schemas.microsoft.com/office/drawing/2016/5/12/chartex" xmlns:cx7="http://schemas.microsoft.com/office/drawing/2016/5/13/chartex" xmlns:cx8="http://schemas.microsoft.com/office/drawing/2016/5/14/chartex" xmlns:mc="http://schemas.openxmlformats.org/markup-compatibility/2006" xmlns:aink="http://schemas.microsoft.com/office/drawing/2016/ink" xmlns:o="urn:schemas-microsoft-com:office:office" xmlns:r="http://schemas.openxmlformats.org/officeDocument/2006/relationships" xmlns:m="http://schemas.openxmlformats.org/officeDocument/2006/math" xmlns:v="urn:schemas-microsoft-com:vml" xmlns:wp14="http://schemas.microsoft.com/office/word/2010/wordprocessingDrawing" xmlns:wp="http://schemas.openxmlformats.org/drawingml/2006/wordprocessingDrawing" xmlns:w10="urn:schemas-microsoft-com:office:word" xmlns:w="http://schemas.openxmlformats.org/wordprocessingml/2006/main" xmlns:w14="http://schemas.microsoft.com/office/word/2010/wordml" xmlns:w15="http://schemas.microsoft.com/office/word/2012/wordml" xmlns:w16se="http://schemas.microsoft.com/office/word/2015/wordml/symex" xmlns:wpg="http://schemas.microsoft.com/office/word/2010/wordprocessingGroup" xmlns:wpi="http://schemas.microsoft.com/office/word/2010/wordprocessingInk" xmlns:wne="http://schemas.microsoft.com/office/word/2006/wordml" xmlns:wps="http://schemas.microsoft.com/office/word/2010/wordprocessingShape" mc:Ignorable="w14 w15 w16se wp14">
+<w:numbering xmlns:wpc="http://schemas.microsoft.com/office/word/2010/wordprocessingCanvas" xmlns:cx="http://schemas.microsoft.com/office/drawing/2014/chartex" xmlns:cx1="http://schemas.microsoft.com/office/drawing/2015/9/8/chartex" xmlns:cx2="http://schemas.microsoft.com/office/drawing/2015/10/21/chartex" xmlns:cx3="http://schemas.microsoft.com/office/drawing/2016/5/9/chartex" xmlns:cx4="http://schemas.microsoft.com/office/drawing/2016/5/10/chartex" xmlns:cx5="http://schemas.microsoft.com/office/drawing/2016/5/11/chartex" xmlns:mc="http://schemas.openxmlformats.org/markup-compatibility/2006" xmlns:o="urn:schemas-microsoft-com:office:office" xmlns:r="http://schemas.openxmlformats.org/officeDocument/2006/relationships" xmlns:m="http://schemas.openxmlformats.org/officeDocument/2006/math" xmlns:v="urn:schemas-microsoft-com:vml" xmlns:wp14="http://schemas.microsoft.com/office/word/2010/wordprocessingDrawing" xmlns:wp="http://schemas.openxmlformats.org/drawingml/2006/wordprocessingDrawing" xmlns:w10="urn:schemas-microsoft-com:office:word" xmlns:w="http://schemas.openxmlformats.org/wordprocessingml/2006/main" xmlns:w14="http://schemas.microsoft.com/office/word/2010/wordml" xmlns:w15="http://schemas.microsoft.com/office/word/2012/wordml" xmlns:w16se="http://schemas.microsoft.com/office/word/2015/wordml/symex" xmlns:wpg="http://schemas.microsoft.com/office/word/2010/wordprocessingGroup" xmlns:wpi="http://schemas.microsoft.com/office/word/2010/wordprocessingInk" xmlns:wne="http://schemas.microsoft.com/office/word/2006/wordml" xmlns:wps="http://schemas.microsoft.com/office/word/2010/wordprocessingShape" mc:Ignorable="w14 w15 w16se wp14">
   <w:abstractNum w:abstractNumId="0" w15:restartNumberingAfterBreak="0">
     <w:nsid w:val="07B31AB6"/>
     <w:multiLevelType w:val="hybridMultilevel"/>
-    <w:tmpl w:val="DFFC7242"/>
+    <w:tmpl w:val="04965E98"/>
     <w:lvl w:ilvl="0" w:tplc="B576E41E">
       <w:numFmt w:val="bullet"/>
       <w:lvlText w:val="-"/>
@@ -6298,6 +6908,119 @@
     </w:lvl>
   </w:abstractNum>
   <w:abstractNum w:abstractNumId="10" w15:restartNumberingAfterBreak="0">
+    <w:nsid w:val="51A854CF"/>
+    <w:multiLevelType w:val="hybridMultilevel"/>
+    <w:tmpl w:val="BF42D5DC"/>
+    <w:lvl w:ilvl="0" w:tplc="040C0001">
+      <w:start w:val="1"/>
+      <w:numFmt w:val="bullet"/>
+      <w:lvlText w:val=""/>
+      <w:lvlJc w:val="left"/>
+      <w:pPr>
+        <w:ind w:left="1440" w:hanging="360"/>
+      </w:pPr>
+      <w:rPr>
+        <w:rFonts w:ascii="Symbol" w:hAnsi="Symbol" w:hint="default"/>
+      </w:rPr>
+    </w:lvl>
+    <w:lvl w:ilvl="1" w:tplc="040C0003" w:tentative="1">
+      <w:start w:val="1"/>
+      <w:numFmt w:val="bullet"/>
+      <w:lvlText w:val="o"/>
+      <w:lvlJc w:val="left"/>
+      <w:pPr>
+        <w:ind w:left="2160" w:hanging="360"/>
+      </w:pPr>
+      <w:rPr>
+        <w:rFonts w:ascii="Courier New" w:hAnsi="Courier New" w:cs="Courier New" w:hint="default"/>
+      </w:rPr>
+    </w:lvl>
+    <w:lvl w:ilvl="2" w:tplc="040C0005" w:tentative="1">
+      <w:start w:val="1"/>
+      <w:numFmt w:val="bullet"/>
+      <w:lvlText w:val=""/>
+      <w:lvlJc w:val="left"/>
+      <w:pPr>
+        <w:ind w:left="2880" w:hanging="360"/>
+      </w:pPr>
+      <w:rPr>
+        <w:rFonts w:ascii="Wingdings" w:hAnsi="Wingdings" w:hint="default"/>
+      </w:rPr>
+    </w:lvl>
+    <w:lvl w:ilvl="3" w:tplc="040C0001" w:tentative="1">
+      <w:start w:val="1"/>
+      <w:numFmt w:val="bullet"/>
+      <w:lvlText w:val=""/>
+      <w:lvlJc w:val="left"/>
+      <w:pPr>
+        <w:ind w:left="3600" w:hanging="360"/>
+      </w:pPr>
+      <w:rPr>
+        <w:rFonts w:ascii="Symbol" w:hAnsi="Symbol" w:hint="default"/>
+      </w:rPr>
+    </w:lvl>
+    <w:lvl w:ilvl="4" w:tplc="040C0003" w:tentative="1">
+      <w:start w:val="1"/>
+      <w:numFmt w:val="bullet"/>
+      <w:lvlText w:val="o"/>
+      <w:lvlJc w:val="left"/>
+      <w:pPr>
+        <w:ind w:left="4320" w:hanging="360"/>
+      </w:pPr>
+      <w:rPr>
+        <w:rFonts w:ascii="Courier New" w:hAnsi="Courier New" w:cs="Courier New" w:hint="default"/>
+      </w:rPr>
+    </w:lvl>
+    <w:lvl w:ilvl="5" w:tplc="040C0005" w:tentative="1">
+      <w:start w:val="1"/>
+      <w:numFmt w:val="bullet"/>
+      <w:lvlText w:val=""/>
+      <w:lvlJc w:val="left"/>
+      <w:pPr>
+        <w:ind w:left="5040" w:hanging="360"/>
+      </w:pPr>
+      <w:rPr>
+        <w:rFonts w:ascii="Wingdings" w:hAnsi="Wingdings" w:hint="default"/>
+      </w:rPr>
+    </w:lvl>
+    <w:lvl w:ilvl="6" w:tplc="040C0001" w:tentative="1">
+      <w:start w:val="1"/>
+      <w:numFmt w:val="bullet"/>
+      <w:lvlText w:val=""/>
+      <w:lvlJc w:val="left"/>
+      <w:pPr>
+        <w:ind w:left="5760" w:hanging="360"/>
+      </w:pPr>
+      <w:rPr>
+        <w:rFonts w:ascii="Symbol" w:hAnsi="Symbol" w:hint="default"/>
+      </w:rPr>
+    </w:lvl>
+    <w:lvl w:ilvl="7" w:tplc="040C0003" w:tentative="1">
+      <w:start w:val="1"/>
+      <w:numFmt w:val="bullet"/>
+      <w:lvlText w:val="o"/>
+      <w:lvlJc w:val="left"/>
+      <w:pPr>
+        <w:ind w:left="6480" w:hanging="360"/>
+      </w:pPr>
+      <w:rPr>
+        <w:rFonts w:ascii="Courier New" w:hAnsi="Courier New" w:cs="Courier New" w:hint="default"/>
+      </w:rPr>
+    </w:lvl>
+    <w:lvl w:ilvl="8" w:tplc="040C0005" w:tentative="1">
+      <w:start w:val="1"/>
+      <w:numFmt w:val="bullet"/>
+      <w:lvlText w:val=""/>
+      <w:lvlJc w:val="left"/>
+      <w:pPr>
+        <w:ind w:left="7200" w:hanging="360"/>
+      </w:pPr>
+      <w:rPr>
+        <w:rFonts w:ascii="Wingdings" w:hAnsi="Wingdings" w:hint="default"/>
+      </w:rPr>
+    </w:lvl>
+  </w:abstractNum>
+  <w:abstractNum w:abstractNumId="11" w15:restartNumberingAfterBreak="0">
     <w:nsid w:val="53065554"/>
     <w:multiLevelType w:val="hybridMultilevel"/>
     <w:tmpl w:val="590A4A5A"/>
@@ -6383,7 +7106,7 @@
       </w:pPr>
     </w:lvl>
   </w:abstractNum>
-  <w:abstractNum w:abstractNumId="11" w15:restartNumberingAfterBreak="0">
+  <w:abstractNum w:abstractNumId="12" w15:restartNumberingAfterBreak="0">
     <w:nsid w:val="5CDD6256"/>
     <w:multiLevelType w:val="hybridMultilevel"/>
     <w:tmpl w:val="8A7C3F5A"/>
@@ -6469,7 +7192,7 @@
       </w:pPr>
     </w:lvl>
   </w:abstractNum>
-  <w:abstractNum w:abstractNumId="12" w15:restartNumberingAfterBreak="0">
+  <w:abstractNum w:abstractNumId="13" w15:restartNumberingAfterBreak="0">
     <w:nsid w:val="5D012F31"/>
     <w:multiLevelType w:val="hybridMultilevel"/>
     <w:tmpl w:val="5900E1A2"/>
@@ -6582,7 +7305,120 @@
       </w:rPr>
     </w:lvl>
   </w:abstractNum>
-  <w:abstractNum w:abstractNumId="13" w15:restartNumberingAfterBreak="0">
+  <w:abstractNum w:abstractNumId="14" w15:restartNumberingAfterBreak="0">
+    <w:nsid w:val="5E356C79"/>
+    <w:multiLevelType w:val="hybridMultilevel"/>
+    <w:tmpl w:val="4FEC8670"/>
+    <w:lvl w:ilvl="0" w:tplc="040C0001">
+      <w:start w:val="1"/>
+      <w:numFmt w:val="bullet"/>
+      <w:lvlText w:val=""/>
+      <w:lvlJc w:val="left"/>
+      <w:pPr>
+        <w:ind w:left="1440" w:hanging="360"/>
+      </w:pPr>
+      <w:rPr>
+        <w:rFonts w:ascii="Symbol" w:hAnsi="Symbol" w:hint="default"/>
+      </w:rPr>
+    </w:lvl>
+    <w:lvl w:ilvl="1" w:tplc="040C0003" w:tentative="1">
+      <w:start w:val="1"/>
+      <w:numFmt w:val="bullet"/>
+      <w:lvlText w:val="o"/>
+      <w:lvlJc w:val="left"/>
+      <w:pPr>
+        <w:ind w:left="2160" w:hanging="360"/>
+      </w:pPr>
+      <w:rPr>
+        <w:rFonts w:ascii="Courier New" w:hAnsi="Courier New" w:cs="Courier New" w:hint="default"/>
+      </w:rPr>
+    </w:lvl>
+    <w:lvl w:ilvl="2" w:tplc="040C0005" w:tentative="1">
+      <w:start w:val="1"/>
+      <w:numFmt w:val="bullet"/>
+      <w:lvlText w:val=""/>
+      <w:lvlJc w:val="left"/>
+      <w:pPr>
+        <w:ind w:left="2880" w:hanging="360"/>
+      </w:pPr>
+      <w:rPr>
+        <w:rFonts w:ascii="Wingdings" w:hAnsi="Wingdings" w:hint="default"/>
+      </w:rPr>
+    </w:lvl>
+    <w:lvl w:ilvl="3" w:tplc="040C0001" w:tentative="1">
+      <w:start w:val="1"/>
+      <w:numFmt w:val="bullet"/>
+      <w:lvlText w:val=""/>
+      <w:lvlJc w:val="left"/>
+      <w:pPr>
+        <w:ind w:left="3600" w:hanging="360"/>
+      </w:pPr>
+      <w:rPr>
+        <w:rFonts w:ascii="Symbol" w:hAnsi="Symbol" w:hint="default"/>
+      </w:rPr>
+    </w:lvl>
+    <w:lvl w:ilvl="4" w:tplc="040C0003" w:tentative="1">
+      <w:start w:val="1"/>
+      <w:numFmt w:val="bullet"/>
+      <w:lvlText w:val="o"/>
+      <w:lvlJc w:val="left"/>
+      <w:pPr>
+        <w:ind w:left="4320" w:hanging="360"/>
+      </w:pPr>
+      <w:rPr>
+        <w:rFonts w:ascii="Courier New" w:hAnsi="Courier New" w:cs="Courier New" w:hint="default"/>
+      </w:rPr>
+    </w:lvl>
+    <w:lvl w:ilvl="5" w:tplc="040C0005" w:tentative="1">
+      <w:start w:val="1"/>
+      <w:numFmt w:val="bullet"/>
+      <w:lvlText w:val=""/>
+      <w:lvlJc w:val="left"/>
+      <w:pPr>
+        <w:ind w:left="5040" w:hanging="360"/>
+      </w:pPr>
+      <w:rPr>
+        <w:rFonts w:ascii="Wingdings" w:hAnsi="Wingdings" w:hint="default"/>
+      </w:rPr>
+    </w:lvl>
+    <w:lvl w:ilvl="6" w:tplc="040C0001" w:tentative="1">
+      <w:start w:val="1"/>
+      <w:numFmt w:val="bullet"/>
+      <w:lvlText w:val=""/>
+      <w:lvlJc w:val="left"/>
+      <w:pPr>
+        <w:ind w:left="5760" w:hanging="360"/>
+      </w:pPr>
+      <w:rPr>
+        <w:rFonts w:ascii="Symbol" w:hAnsi="Symbol" w:hint="default"/>
+      </w:rPr>
+    </w:lvl>
+    <w:lvl w:ilvl="7" w:tplc="040C0003" w:tentative="1">
+      <w:start w:val="1"/>
+      <w:numFmt w:val="bullet"/>
+      <w:lvlText w:val="o"/>
+      <w:lvlJc w:val="left"/>
+      <w:pPr>
+        <w:ind w:left="6480" w:hanging="360"/>
+      </w:pPr>
+      <w:rPr>
+        <w:rFonts w:ascii="Courier New" w:hAnsi="Courier New" w:cs="Courier New" w:hint="default"/>
+      </w:rPr>
+    </w:lvl>
+    <w:lvl w:ilvl="8" w:tplc="040C0005" w:tentative="1">
+      <w:start w:val="1"/>
+      <w:numFmt w:val="bullet"/>
+      <w:lvlText w:val=""/>
+      <w:lvlJc w:val="left"/>
+      <w:pPr>
+        <w:ind w:left="7200" w:hanging="360"/>
+      </w:pPr>
+      <w:rPr>
+        <w:rFonts w:ascii="Wingdings" w:hAnsi="Wingdings" w:hint="default"/>
+      </w:rPr>
+    </w:lvl>
+  </w:abstractNum>
+  <w:abstractNum w:abstractNumId="15" w15:restartNumberingAfterBreak="0">
     <w:nsid w:val="691B6FF0"/>
     <w:multiLevelType w:val="hybridMultilevel"/>
     <w:tmpl w:val="7E0E4A20"/>
@@ -6668,7 +7504,7 @@
       </w:pPr>
     </w:lvl>
   </w:abstractNum>
-  <w:abstractNum w:abstractNumId="14" w15:restartNumberingAfterBreak="0">
+  <w:abstractNum w:abstractNumId="16" w15:restartNumberingAfterBreak="0">
     <w:nsid w:val="69FA721F"/>
     <w:multiLevelType w:val="hybridMultilevel"/>
     <w:tmpl w:val="27625E98"/>
@@ -6754,7 +7590,7 @@
       </w:pPr>
     </w:lvl>
   </w:abstractNum>
-  <w:abstractNum w:abstractNumId="15" w15:restartNumberingAfterBreak="0">
+  <w:abstractNum w:abstractNumId="17" w15:restartNumberingAfterBreak="0">
     <w:nsid w:val="6B712CD0"/>
     <w:multiLevelType w:val="hybridMultilevel"/>
     <w:tmpl w:val="BFFE0A44"/>
@@ -6840,7 +7676,7 @@
       </w:pPr>
     </w:lvl>
   </w:abstractNum>
-  <w:abstractNum w:abstractNumId="16" w15:restartNumberingAfterBreak="0">
+  <w:abstractNum w:abstractNumId="18" w15:restartNumberingAfterBreak="0">
     <w:nsid w:val="714F36C0"/>
     <w:multiLevelType w:val="hybridMultilevel"/>
     <w:tmpl w:val="54A489FE"/>
@@ -6926,7 +7762,7 @@
       </w:pPr>
     </w:lvl>
   </w:abstractNum>
-  <w:abstractNum w:abstractNumId="17" w15:restartNumberingAfterBreak="0">
+  <w:abstractNum w:abstractNumId="19" w15:restartNumberingAfterBreak="0">
     <w:nsid w:val="759C2879"/>
     <w:multiLevelType w:val="hybridMultilevel"/>
     <w:tmpl w:val="EF46CED0"/>
@@ -7039,7 +7875,7 @@
       </w:rPr>
     </w:lvl>
   </w:abstractNum>
-  <w:abstractNum w:abstractNumId="18" w15:restartNumberingAfterBreak="0">
+  <w:abstractNum w:abstractNumId="20" w15:restartNumberingAfterBreak="0">
     <w:nsid w:val="7B4311AA"/>
     <w:multiLevelType w:val="hybridMultilevel"/>
     <w:tmpl w:val="DA6ACCDE"/>
@@ -7126,28 +7962,28 @@
     </w:lvl>
   </w:abstractNum>
   <w:num w:numId="1">
-    <w:abstractNumId w:val="16"/>
+    <w:abstractNumId w:val="18"/>
   </w:num>
   <w:num w:numId="2">
     <w:abstractNumId w:val="7"/>
   </w:num>
   <w:num w:numId="3">
-    <w:abstractNumId w:val="11"/>
+    <w:abstractNumId w:val="12"/>
   </w:num>
   <w:num w:numId="4">
     <w:abstractNumId w:val="9"/>
   </w:num>
   <w:num w:numId="5">
-    <w:abstractNumId w:val="10"/>
+    <w:abstractNumId w:val="11"/>
   </w:num>
   <w:num w:numId="6">
+    <w:abstractNumId w:val="15"/>
+  </w:num>
+  <w:num w:numId="7">
     <w:abstractNumId w:val="13"/>
   </w:num>
-  <w:num w:numId="7">
-    <w:abstractNumId w:val="12"/>
-  </w:num>
   <w:num w:numId="8">
-    <w:abstractNumId w:val="17"/>
+    <w:abstractNumId w:val="19"/>
   </w:num>
   <w:num w:numId="9">
     <w:abstractNumId w:val="8"/>
@@ -7159,13 +7995,13 @@
     <w:abstractNumId w:val="6"/>
   </w:num>
   <w:num w:numId="12">
-    <w:abstractNumId w:val="14"/>
+    <w:abstractNumId w:val="16"/>
   </w:num>
   <w:num w:numId="13">
-    <w:abstractNumId w:val="18"/>
+    <w:abstractNumId w:val="20"/>
   </w:num>
   <w:num w:numId="14">
-    <w:abstractNumId w:val="15"/>
+    <w:abstractNumId w:val="17"/>
   </w:num>
   <w:num w:numId="15">
     <w:abstractNumId w:val="4"/>
@@ -7181,6 +8017,12 @@
   </w:num>
   <w:num w:numId="19">
     <w:abstractNumId w:val="3"/>
+  </w:num>
+  <w:num w:numId="20">
+    <w:abstractNumId w:val="14"/>
+  </w:num>
+  <w:num w:numId="21">
+    <w:abstractNumId w:val="10"/>
   </w:num>
 </w:numbering>
 </file>
@@ -7582,11 +8424,11 @@
     <w:name w:val="Normal"/>
     <w:qFormat/>
   </w:style>
-  <w:style w:type="paragraph" w:styleId="Heading1">
+  <w:style w:type="paragraph" w:styleId="Titre1">
     <w:name w:val="heading 1"/>
     <w:basedOn w:val="Normal"/>
     <w:next w:val="Normal"/>
-    <w:link w:val="Heading1Char"/>
+    <w:link w:val="Titre1Car"/>
     <w:uiPriority w:val="9"/>
     <w:qFormat/>
     <w:rsid w:val="00C875A0"/>
@@ -7603,11 +8445,11 @@
       <w:szCs w:val="32"/>
     </w:rPr>
   </w:style>
-  <w:style w:type="paragraph" w:styleId="Heading2">
+  <w:style w:type="paragraph" w:styleId="Titre2">
     <w:name w:val="heading 2"/>
     <w:basedOn w:val="Normal"/>
     <w:next w:val="Normal"/>
-    <w:link w:val="Heading2Char"/>
+    <w:link w:val="Titre2Car"/>
     <w:uiPriority w:val="9"/>
     <w:unhideWhenUsed/>
     <w:qFormat/>
@@ -7625,12 +8467,13 @@
       <w:szCs w:val="26"/>
     </w:rPr>
   </w:style>
-  <w:style w:type="character" w:default="1" w:styleId="DefaultParagraphFont">
+  <w:style w:type="character" w:default="1" w:styleId="Policepardfaut">
     <w:name w:val="Default Paragraph Font"/>
     <w:uiPriority w:val="1"/>
+    <w:semiHidden/>
     <w:unhideWhenUsed/>
   </w:style>
-  <w:style w:type="table" w:default="1" w:styleId="TableNormal">
+  <w:style w:type="table" w:default="1" w:styleId="TableauNormal">
     <w:name w:val="Normal Table"/>
     <w:uiPriority w:val="99"/>
     <w:semiHidden/>
@@ -7645,15 +8488,15 @@
       </w:tblCellMar>
     </w:tblPr>
   </w:style>
-  <w:style w:type="numbering" w:default="1" w:styleId="NoList">
+  <w:style w:type="numbering" w:default="1" w:styleId="Aucuneliste">
     <w:name w:val="No List"/>
     <w:uiPriority w:val="99"/>
     <w:semiHidden/>
     <w:unhideWhenUsed/>
   </w:style>
-  <w:style w:type="paragraph" w:styleId="NoSpacing">
+  <w:style w:type="paragraph" w:styleId="Sansinterligne">
     <w:name w:val="No Spacing"/>
-    <w:link w:val="NoSpacingChar"/>
+    <w:link w:val="SansinterligneCar"/>
     <w:uiPriority w:val="1"/>
     <w:qFormat/>
     <w:rsid w:val="00C23D81"/>
@@ -7665,10 +8508,10 @@
       <w:lang w:eastAsia="fr-FR"/>
     </w:rPr>
   </w:style>
-  <w:style w:type="character" w:customStyle="1" w:styleId="NoSpacingChar">
-    <w:name w:val="No Spacing Char"/>
-    <w:basedOn w:val="DefaultParagraphFont"/>
-    <w:link w:val="NoSpacing"/>
+  <w:style w:type="character" w:customStyle="1" w:styleId="SansinterligneCar">
+    <w:name w:val="Sans interligne Car"/>
+    <w:basedOn w:val="Policepardfaut"/>
+    <w:link w:val="Sansinterligne"/>
     <w:uiPriority w:val="1"/>
     <w:rsid w:val="00C23D81"/>
     <w:rPr>
@@ -7676,10 +8519,10 @@
       <w:lang w:eastAsia="fr-FR"/>
     </w:rPr>
   </w:style>
-  <w:style w:type="character" w:customStyle="1" w:styleId="Heading1Char">
-    <w:name w:val="Heading 1 Char"/>
-    <w:basedOn w:val="DefaultParagraphFont"/>
-    <w:link w:val="Heading1"/>
+  <w:style w:type="character" w:customStyle="1" w:styleId="Titre1Car">
+    <w:name w:val="Titre 1 Car"/>
+    <w:basedOn w:val="Policepardfaut"/>
+    <w:link w:val="Titre1"/>
     <w:uiPriority w:val="9"/>
     <w:rsid w:val="00C875A0"/>
     <w:rPr>
@@ -7689,11 +8532,11 @@
       <w:szCs w:val="32"/>
     </w:rPr>
   </w:style>
-  <w:style w:type="paragraph" w:styleId="Subtitle">
+  <w:style w:type="paragraph" w:styleId="Sous-titre">
     <w:name w:val="Subtitle"/>
     <w:basedOn w:val="Normal"/>
     <w:next w:val="Normal"/>
-    <w:link w:val="SubtitleChar"/>
+    <w:link w:val="Sous-titreCar"/>
     <w:uiPriority w:val="11"/>
     <w:qFormat/>
     <w:rsid w:val="00C875A0"/>
@@ -7708,10 +8551,10 @@
       <w:spacing w:val="15"/>
     </w:rPr>
   </w:style>
-  <w:style w:type="character" w:customStyle="1" w:styleId="SubtitleChar">
-    <w:name w:val="Subtitle Char"/>
-    <w:basedOn w:val="DefaultParagraphFont"/>
-    <w:link w:val="Subtitle"/>
+  <w:style w:type="character" w:customStyle="1" w:styleId="Sous-titreCar">
+    <w:name w:val="Sous-titre Car"/>
+    <w:basedOn w:val="Policepardfaut"/>
+    <w:link w:val="Sous-titre"/>
     <w:uiPriority w:val="11"/>
     <w:rsid w:val="00C875A0"/>
     <w:rPr>
@@ -7720,9 +8563,9 @@
       <w:spacing w:val="15"/>
     </w:rPr>
   </w:style>
-  <w:style w:type="table" w:styleId="TableGrid">
+  <w:style w:type="table" w:styleId="Grilledutableau">
     <w:name w:val="Table Grid"/>
-    <w:basedOn w:val="TableNormal"/>
+    <w:basedOn w:val="TableauNormal"/>
     <w:uiPriority w:val="39"/>
     <w:rsid w:val="008710D0"/>
     <w:pPr>
@@ -7739,7 +8582,7 @@
       </w:tblBorders>
     </w:tblPr>
   </w:style>
-  <w:style w:type="paragraph" w:styleId="ListParagraph">
+  <w:style w:type="paragraph" w:styleId="Paragraphedeliste">
     <w:name w:val="List Paragraph"/>
     <w:basedOn w:val="Normal"/>
     <w:uiPriority w:val="34"/>
@@ -7750,10 +8593,10 @@
       <w:contextualSpacing/>
     </w:pPr>
   </w:style>
-  <w:style w:type="paragraph" w:styleId="Header">
+  <w:style w:type="paragraph" w:styleId="En-tte">
     <w:name w:val="header"/>
     <w:basedOn w:val="Normal"/>
-    <w:link w:val="HeaderChar"/>
+    <w:link w:val="En-tteCar"/>
     <w:uiPriority w:val="99"/>
     <w:unhideWhenUsed/>
     <w:rsid w:val="00F31AF0"/>
@@ -7765,17 +8608,17 @@
       <w:spacing w:after="0" w:line="240" w:lineRule="auto"/>
     </w:pPr>
   </w:style>
-  <w:style w:type="character" w:customStyle="1" w:styleId="HeaderChar">
-    <w:name w:val="Header Char"/>
-    <w:basedOn w:val="DefaultParagraphFont"/>
-    <w:link w:val="Header"/>
+  <w:style w:type="character" w:customStyle="1" w:styleId="En-tteCar">
+    <w:name w:val="En-tête Car"/>
+    <w:basedOn w:val="Policepardfaut"/>
+    <w:link w:val="En-tte"/>
     <w:uiPriority w:val="99"/>
     <w:rsid w:val="00F31AF0"/>
   </w:style>
-  <w:style w:type="paragraph" w:styleId="Footer">
+  <w:style w:type="paragraph" w:styleId="Pieddepage">
     <w:name w:val="footer"/>
     <w:basedOn w:val="Normal"/>
-    <w:link w:val="FooterChar"/>
+    <w:link w:val="PieddepageCar"/>
     <w:uiPriority w:val="99"/>
     <w:unhideWhenUsed/>
     <w:rsid w:val="00F31AF0"/>
@@ -7787,16 +8630,16 @@
       <w:spacing w:after="0" w:line="240" w:lineRule="auto"/>
     </w:pPr>
   </w:style>
-  <w:style w:type="character" w:customStyle="1" w:styleId="FooterChar">
-    <w:name w:val="Footer Char"/>
-    <w:basedOn w:val="DefaultParagraphFont"/>
-    <w:link w:val="Footer"/>
+  <w:style w:type="character" w:customStyle="1" w:styleId="PieddepageCar">
+    <w:name w:val="Pied de page Car"/>
+    <w:basedOn w:val="Policepardfaut"/>
+    <w:link w:val="Pieddepage"/>
     <w:uiPriority w:val="99"/>
     <w:rsid w:val="00F31AF0"/>
   </w:style>
-  <w:style w:type="paragraph" w:styleId="TOCHeading">
+  <w:style w:type="paragraph" w:styleId="En-ttedetabledesmatires">
     <w:name w:val="TOC Heading"/>
-    <w:basedOn w:val="Heading1"/>
+    <w:basedOn w:val="Titre1"/>
     <w:next w:val="Normal"/>
     <w:uiPriority w:val="39"/>
     <w:unhideWhenUsed/>
@@ -7809,7 +8652,7 @@
       <w:lang w:eastAsia="fr-FR"/>
     </w:rPr>
   </w:style>
-  <w:style w:type="paragraph" w:styleId="TOC1">
+  <w:style w:type="paragraph" w:styleId="TM1">
     <w:name w:val="toc 1"/>
     <w:basedOn w:val="Normal"/>
     <w:next w:val="Normal"/>
@@ -7821,9 +8664,9 @@
       <w:spacing w:after="100"/>
     </w:pPr>
   </w:style>
-  <w:style w:type="character" w:styleId="Hyperlink">
+  <w:style w:type="character" w:styleId="Lienhypertexte">
     <w:name w:val="Hyperlink"/>
-    <w:basedOn w:val="DefaultParagraphFont"/>
+    <w:basedOn w:val="Policepardfaut"/>
     <w:uiPriority w:val="99"/>
     <w:unhideWhenUsed/>
     <w:rsid w:val="00F44397"/>
@@ -7832,10 +8675,10 @@
       <w:u w:val="single"/>
     </w:rPr>
   </w:style>
-  <w:style w:type="character" w:customStyle="1" w:styleId="Heading2Char">
-    <w:name w:val="Heading 2 Char"/>
-    <w:basedOn w:val="DefaultParagraphFont"/>
-    <w:link w:val="Heading2"/>
+  <w:style w:type="character" w:customStyle="1" w:styleId="Titre2Car">
+    <w:name w:val="Titre 2 Car"/>
+    <w:basedOn w:val="Policepardfaut"/>
+    <w:link w:val="Titre2"/>
     <w:uiPriority w:val="9"/>
     <w:rsid w:val="00F44397"/>
     <w:rPr>
@@ -7845,7 +8688,7 @@
       <w:szCs w:val="26"/>
     </w:rPr>
   </w:style>
-  <w:style w:type="paragraph" w:styleId="TOC2">
+  <w:style w:type="paragraph" w:styleId="TM2">
     <w:name w:val="toc 2"/>
     <w:basedOn w:val="Normal"/>
     <w:next w:val="Normal"/>
@@ -7860,14 +8703,14 @@
   </w:style>
   <w:style w:type="character" w:customStyle="1" w:styleId="apple-converted-space">
     <w:name w:val="apple-converted-space"/>
-    <w:basedOn w:val="DefaultParagraphFont"/>
+    <w:basedOn w:val="Policepardfaut"/>
     <w:rsid w:val="00D25580"/>
   </w:style>
-  <w:style w:type="paragraph" w:styleId="Title">
+  <w:style w:type="paragraph" w:styleId="Titre">
     <w:name w:val="Title"/>
     <w:basedOn w:val="Normal"/>
     <w:next w:val="Normal"/>
-    <w:link w:val="TitleChar"/>
+    <w:link w:val="TitreCar"/>
     <w:uiPriority w:val="10"/>
     <w:qFormat/>
     <w:rsid w:val="00137CDD"/>
@@ -7883,10 +8726,10 @@
       <w:szCs w:val="56"/>
     </w:rPr>
   </w:style>
-  <w:style w:type="character" w:customStyle="1" w:styleId="TitleChar">
-    <w:name w:val="Title Char"/>
-    <w:basedOn w:val="DefaultParagraphFont"/>
-    <w:link w:val="Title"/>
+  <w:style w:type="character" w:customStyle="1" w:styleId="TitreCar">
+    <w:name w:val="Titre Car"/>
+    <w:basedOn w:val="Policepardfaut"/>
+    <w:link w:val="Titre"/>
     <w:uiPriority w:val="10"/>
     <w:rsid w:val="00137CDD"/>
     <w:rPr>
@@ -7899,7 +8742,7 @@
   </w:style>
   <w:style w:type="character" w:styleId="Mention">
     <w:name w:val="Mention"/>
-    <w:basedOn w:val="DefaultParagraphFont"/>
+    <w:basedOn w:val="Policepardfaut"/>
     <w:uiPriority w:val="99"/>
     <w:semiHidden/>
     <w:unhideWhenUsed/>
@@ -8231,7 +9074,7 @@
 </file>
 
 <file path=customXml/itemProps2.xml><?xml version="1.0" encoding="utf-8"?>
-<ds:datastoreItem xmlns:ds="http://schemas.openxmlformats.org/officeDocument/2006/customXml" ds:itemID="{E8BB9D21-B211-424C-9378-55CB574778FB}">
+<ds:datastoreItem xmlns:ds="http://schemas.openxmlformats.org/officeDocument/2006/customXml" ds:itemID="{09B21970-5A12-448B-8F0B-527B9EDA94A5}">
   <ds:schemaRefs>
     <ds:schemaRef ds:uri="http://schemas.openxmlformats.org/officeDocument/2006/bibliography"/>
   </ds:schemaRefs>

</xml_diff>

<commit_message>
#30 introduction du rapport
</commit_message>
<xml_diff>
--- a/doc/rapport-karaoke.docx
+++ b/doc/rapport-karaoke.docx
@@ -1596,18 +1596,81 @@
       <w:pPr>
         <w:pStyle w:val="En-ttedetabledesmatires"/>
         <w:rPr>
+          <w:rFonts w:eastAsiaTheme="minorHAnsi"/>
+        </w:rPr>
+      </w:pPr>
+      <w:r>
+        <w:rPr>
+          <w:rFonts w:eastAsiaTheme="minorHAnsi"/>
+        </w:rPr>
+        <w:t xml:space="preserve">Introduction </w:t>
+      </w:r>
+    </w:p>
+    <w:p>
+      <w:pPr>
+        <w:rPr>
+          <w:sz w:val="28"/>
+          <w:szCs w:val="28"/>
+        </w:rPr>
+      </w:pPr>
+      <w:r>
+        <w:rPr>
+          <w:sz w:val="28"/>
+          <w:szCs w:val="28"/>
+          <w:lang w:eastAsia="fr-FR"/>
+        </w:rPr>
+        <w:t xml:space="preserve">Le projet d’année en Master 1 MIAGE est important. Le choix du sujet l’est aussi. Outre le fait que le projet constitue une note importante pour notre moyenne du semestre, ce projet peut être un plus pour notre avenir professionnel. Le choix du sujet a été rapide, comme une évidence pour nous. Nous avons choisi de réaliser </w:t>
+      </w:r>
+      <w:r>
+        <w:rPr>
+          <w:sz w:val="28"/>
+          <w:szCs w:val="28"/>
+        </w:rPr>
+        <w:t xml:space="preserve">une application de karaoké inversée à l’aide de l’API </w:t>
+      </w:r>
+      <w:r>
+        <w:rPr>
+          <w:b/>
+          <w:sz w:val="28"/>
+          <w:szCs w:val="28"/>
+        </w:rPr>
+        <w:t>WEB AUDIO</w:t>
+      </w:r>
+      <w:r>
+        <w:rPr>
+          <w:sz w:val="28"/>
+          <w:szCs w:val="28"/>
+        </w:rPr>
+        <w:t xml:space="preserve">. De notre point de vue ce projet présente deux caractéristiques fondamentales :  d’une part la nouveauté de l’API pour nous et d’autre part en tant que futurs Miagistes, élargir nos champs de compétences avec cette API. </w:t>
+      </w:r>
+    </w:p>
+    <w:p>
+      <w:pPr>
+        <w:rPr>
+          <w:sz w:val="28"/>
+          <w:szCs w:val="28"/>
+        </w:rPr>
+      </w:pPr>
+      <w:r>
+        <w:rPr>
+          <w:sz w:val="28"/>
+          <w:szCs w:val="28"/>
+        </w:rPr>
+        <w:t>Nous allons voir à travers ce rapport dans une première partie la présentation du projet ainsi que ses principaux objectifs et dans une seconde partie, Quelles méthodes avons-nous utilisées afin de mettre en œuvre le projet ?  Le travail accompli et enfin dans une dernière partie nous verrons la gestion du projet, les résultats obtenus, ainsi que les évolutions possibles de l’application.</w:t>
+      </w:r>
+    </w:p>
+    <w:p>
+      <w:pPr>
+        <w:pStyle w:val="En-ttedetabledesmatires"/>
+        <w:rPr>
           <w:spacing w:val="-10"/>
           <w:kern w:val="28"/>
           <w:sz w:val="56"/>
           <w:szCs w:val="56"/>
         </w:rPr>
       </w:pPr>
-      <w:r>
-        <w:rPr>
-          <w:rFonts w:eastAsiaTheme="minorHAnsi"/>
-        </w:rPr>
-        <w:t xml:space="preserve">Résumé </w:t>
-      </w:r>
+      <w:bookmarkStart w:id="0" w:name="_GoBack"/>
+      <w:bookmarkEnd w:id="0"/>
       <w:r>
         <w:rPr>
           <w:rFonts w:eastAsiaTheme="minorHAnsi"/>
@@ -2809,8 +2872,8 @@
           <w:u w:val="single"/>
         </w:rPr>
       </w:pPr>
-      <w:bookmarkStart w:id="0" w:name="_Toc483347614"/>
-      <w:bookmarkStart w:id="1" w:name="_Toc483347616"/>
+      <w:bookmarkStart w:id="1" w:name="_Toc483347614"/>
+      <w:bookmarkStart w:id="2" w:name="_Toc483347616"/>
       <w:r>
         <w:rPr>
           <w:u w:val="single"/>
@@ -2818,7 +2881,7 @@
         <w:lastRenderedPageBreak/>
         <w:t>Présentation du sujet</w:t>
       </w:r>
-      <w:bookmarkEnd w:id="0"/>
+      <w:bookmarkEnd w:id="1"/>
       <w:r>
         <w:rPr>
           <w:u w:val="single"/>
@@ -2834,11 +2897,11 @@
           <w:numId w:val="12"/>
         </w:numPr>
       </w:pPr>
-      <w:bookmarkStart w:id="2" w:name="_Toc483347615"/>
+      <w:bookmarkStart w:id="3" w:name="_Toc483347615"/>
       <w:r>
         <w:t>Contexte</w:t>
       </w:r>
-      <w:bookmarkEnd w:id="2"/>
+      <w:bookmarkEnd w:id="3"/>
     </w:p>
     <w:p>
       <w:pPr>
@@ -2867,7 +2930,7 @@
       <w:r>
         <w:t>Taches planifiées</w:t>
       </w:r>
-      <w:bookmarkEnd w:id="1"/>
+      <w:bookmarkEnd w:id="2"/>
       <w:r>
         <w:t xml:space="preserve"> </w:t>
       </w:r>
@@ -2931,11 +2994,11 @@
           <w:numId w:val="12"/>
         </w:numPr>
       </w:pPr>
-      <w:bookmarkStart w:id="3" w:name="_Toc483347617"/>
+      <w:bookmarkStart w:id="4" w:name="_Toc483347617"/>
       <w:r>
         <w:t>Taches existant</w:t>
       </w:r>
-      <w:bookmarkEnd w:id="3"/>
+      <w:bookmarkEnd w:id="4"/>
     </w:p>
     <w:p/>
     <w:p/>
@@ -2951,7 +3014,7 @@
           <w:u w:val="single"/>
         </w:rPr>
       </w:pPr>
-      <w:bookmarkStart w:id="4" w:name="_Toc483347618"/>
+      <w:bookmarkStart w:id="5" w:name="_Toc483347618"/>
       <w:r>
         <w:rPr>
           <w:u w:val="single"/>
@@ -2965,7 +3028,7 @@
         </w:rPr>
         <w:t xml:space="preserve"> accompli</w:t>
       </w:r>
-      <w:bookmarkEnd w:id="4"/>
+      <w:bookmarkEnd w:id="5"/>
     </w:p>
     <w:p>
       <w:pPr>
@@ -2975,11 +3038,11 @@
           <w:numId w:val="15"/>
         </w:numPr>
       </w:pPr>
-      <w:bookmarkStart w:id="5" w:name="_Toc483347619"/>
+      <w:bookmarkStart w:id="6" w:name="_Toc483347619"/>
       <w:r>
         <w:t>Choix techniques</w:t>
       </w:r>
-      <w:bookmarkEnd w:id="5"/>
+      <w:bookmarkEnd w:id="6"/>
       <w:r>
         <w:t> </w:t>
       </w:r>
@@ -4065,10 +4128,7 @@
         <w:t xml:space="preserve">On outre, ça nous </w:t>
       </w:r>
       <w:r>
-        <w:t>permet d'obtenir une fréquence fondamentale</w:t>
-      </w:r>
-      <w:r>
-        <w:t xml:space="preserve"> en traitant le spectre de la parole directement.</w:t>
+        <w:t>permet d'obtenir une fréquence fondamentale en traitant le spectre de la parole directement.</w:t>
       </w:r>
     </w:p>
     <w:p>
@@ -4390,10 +4450,7 @@
         <w:t xml:space="preserve">pour cela, l’algorithme </w:t>
       </w:r>
       <w:r>
-        <w:t>pitch détection</w:t>
-      </w:r>
-      <w:r>
-        <w:t xml:space="preserve"> a des avantages et des inconvénients tels que : </w:t>
+        <w:t xml:space="preserve">pitch détection a des avantages et des inconvénients tels que : </w:t>
       </w:r>
     </w:p>
     <w:p>
@@ -4429,16 +4486,7 @@
         </w:rPr>
       </w:pPr>
       <w:r>
-        <w:t>L’estimation de la fréquence fondamentale</w:t>
-      </w:r>
-      <w:r>
-        <w:t xml:space="preserve"> avec des </w:t>
-      </w:r>
-      <w:r>
-        <w:t>calculs</w:t>
-      </w:r>
-      <w:r>
-        <w:t xml:space="preserve"> très simples.</w:t>
+        <w:t>L’estimation de la fréquence fondamentale avec des calculs très simples.</w:t>
       </w:r>
     </w:p>
     <w:p>
@@ -4454,13 +4502,7 @@
         </w:rPr>
       </w:pPr>
       <w:r>
-        <w:t>Peu couteuse en temps de calcul car il nécessite</w:t>
-      </w:r>
-      <w:r>
-        <w:t xml:space="preserve"> peu d’opérations arithmétiques de multiplications et d’additions</w:t>
-      </w:r>
-      <w:r>
-        <w:t>.</w:t>
+        <w:t>Peu couteuse en temps de calcul car il nécessite peu d’opérations arithmétiques de multiplications et d’additions.</w:t>
       </w:r>
     </w:p>
     <w:p>
@@ -4516,13 +4558,7 @@
         </w:rPr>
       </w:pPr>
       <w:r>
-        <w:t xml:space="preserve">Manque </w:t>
-      </w:r>
-      <w:r>
-        <w:t>de précision</w:t>
-      </w:r>
-      <w:r>
-        <w:t>.</w:t>
+        <w:t>Manque de précision.</w:t>
       </w:r>
     </w:p>
     <w:p>
@@ -4568,53 +4604,23 @@
     </w:p>
     <w:p>
       <w:r>
-        <w:t>Dans l’</w:t>
-      </w:r>
-      <w:r>
-        <w:t xml:space="preserve">algorithmes d’extraction de la F0, trois phases essentielles durant le traitement </w:t>
-      </w:r>
-      <w:r>
-        <w:t>s’impliquent</w:t>
-      </w:r>
-      <w:r>
-        <w:t xml:space="preserve"> : le prétraitement, le traitement et le pos traitement.</w:t>
+        <w:t>Dans l’algorithmes d’extraction de la F0, trois phases essentielles durant le traitement s’impliquent : le prétraitement, le traitement et le pos traitement.</w:t>
       </w:r>
     </w:p>
     <w:p>
       <w:r>
         <w:lastRenderedPageBreak/>
-        <w:t xml:space="preserve">La phase de prétraitement est réservée à la préparation du signal issue d’un microphone. Elle consiste à choisir la durée des trames d’analyse et du recouvrement afin de moins compromettre la condition </w:t>
-      </w:r>
-      <w:r>
-        <w:t>de stationnarité exigée par l’</w:t>
-      </w:r>
-      <w:r>
-        <w:t>algorithmes de traitement</w:t>
-      </w:r>
-      <w:r>
-        <w:t>.</w:t>
-      </w:r>
-    </w:p>
-    <w:p>
-      <w:r>
-        <w:t xml:space="preserve">La phase de traitement est </w:t>
-      </w:r>
-      <w:r>
-        <w:t>réservée à l’extraction de la fréquence fondamentale</w:t>
-      </w:r>
-      <w:r>
-        <w:t xml:space="preserve"> et dépend donc de l’algorithme utilisé.</w:t>
-      </w:r>
-    </w:p>
-    <w:p>
-      <w:r>
-        <w:t xml:space="preserve">La phase de post traitement </w:t>
-      </w:r>
-      <w:r>
-        <w:t>a</w:t>
-      </w:r>
-      <w:r>
-        <w:t xml:space="preserve"> pour but de diminuer les erreurs qui peuvent être de plusieurs types.</w:t>
+        <w:t>La phase de prétraitement est réservée à la préparation du signal issue d’un microphone. Elle consiste à choisir la durée des trames d’analyse et du recouvrement afin de moins compromettre la condition de stationnarité exigée par l’algorithmes de traitement.</w:t>
+      </w:r>
+    </w:p>
+    <w:p>
+      <w:r>
+        <w:t>La phase de traitement est réservée à l’extraction de la fréquence fondamentale et dépend donc de l’algorithme utilisé.</w:t>
+      </w:r>
+    </w:p>
+    <w:p>
+      <w:r>
+        <w:t>La phase de post traitement a pour but de diminuer les erreurs qui peuvent être de plusieurs types.</w:t>
       </w:r>
     </w:p>
     <w:p>
@@ -4646,18 +4652,7 @@
         <w:t xml:space="preserve"> </w:t>
       </w:r>
       <w:r>
-        <w:t>Un groupe de méthodes de détection de hauteur utilise la détection et la synchronisation d'une fonction de domaine temporel.</w:t>
-      </w:r>
-      <w:r>
-        <w:t> </w:t>
-      </w:r>
-      <w:r>
-        <w:t>D'autres méthodes de domaine temporel utilisent des f</w:t>
-      </w:r>
-      <w:bookmarkStart w:id="6" w:name="_GoBack"/>
-      <w:bookmarkEnd w:id="6"/>
-      <w:r>
-        <w:t>onctions d'autocorrélation ou des normes de différence pour détecter la similitude entre la forme d'onde et une version temporelle de la même.</w:t>
+        <w:t>Un groupe de méthodes de détection de hauteur utilise la détection et la synchronisation d'une fonction de domaine temporel. D'autres méthodes de domaine temporel utilisent des fonctions d'autocorrélation ou des normes de différence pour détecter la similitude entre la forme d'onde et une version temporelle de la même.</w:t>
       </w:r>
     </w:p>
     <w:p>
@@ -5108,17 +5103,8 @@
                 <w:sz w:val="28"/>
                 <w:szCs w:val="28"/>
               </w:rPr>
-              <w:t xml:space="preserve">Traoré &amp; </w:t>
-            </w:r>
-            <w:proofErr w:type="spellStart"/>
-            <w:r>
-              <w:rPr>
-                <w:sz w:val="28"/>
-                <w:szCs w:val="28"/>
-              </w:rPr>
-              <w:t>Marouane</w:t>
-            </w:r>
-            <w:proofErr w:type="spellEnd"/>
+              <w:t>Traoré &amp; Marouane</w:t>
+            </w:r>
           </w:p>
         </w:tc>
       </w:tr>
@@ -5154,21 +5140,12 @@
                 <w:szCs w:val="28"/>
               </w:rPr>
             </w:pPr>
-            <w:proofErr w:type="spellStart"/>
             <w:r>
               <w:rPr>
                 <w:sz w:val="28"/>
                 <w:szCs w:val="28"/>
               </w:rPr>
-              <w:t>Phily</w:t>
-            </w:r>
-            <w:proofErr w:type="spellEnd"/>
-            <w:r>
-              <w:rPr>
-                <w:sz w:val="28"/>
-                <w:szCs w:val="28"/>
-              </w:rPr>
-              <w:t xml:space="preserve"> &amp; Bouchti</w:t>
+              <w:t>Phily &amp; Bouchti</w:t>
             </w:r>
           </w:p>
         </w:tc>
@@ -5205,7 +5182,6 @@
                 <w:szCs w:val="28"/>
               </w:rPr>
             </w:pPr>
-            <w:proofErr w:type="spellStart"/>
             <w:r>
               <w:rPr>
                 <w:sz w:val="28"/>
@@ -5213,7 +5189,6 @@
               </w:rPr>
               <w:t>Rostan</w:t>
             </w:r>
-            <w:proofErr w:type="spellEnd"/>
           </w:p>
         </w:tc>
       </w:tr>
@@ -5291,21 +5266,12 @@
                 <w:szCs w:val="28"/>
               </w:rPr>
             </w:pPr>
-            <w:proofErr w:type="spellStart"/>
             <w:r>
               <w:rPr>
                 <w:sz w:val="28"/>
                 <w:szCs w:val="28"/>
               </w:rPr>
-              <w:t>Marouane</w:t>
-            </w:r>
-            <w:proofErr w:type="spellEnd"/>
-            <w:r>
-              <w:rPr>
-                <w:sz w:val="28"/>
-                <w:szCs w:val="28"/>
-              </w:rPr>
-              <w:t xml:space="preserve"> &amp; Bouchti</w:t>
+              <w:t>Marouane &amp; Bouchti</w:t>
             </w:r>
           </w:p>
         </w:tc>
@@ -5347,17 +5313,8 @@
                 <w:sz w:val="28"/>
                 <w:szCs w:val="28"/>
               </w:rPr>
-              <w:t xml:space="preserve">Traoré &amp; </w:t>
-            </w:r>
-            <w:proofErr w:type="spellStart"/>
-            <w:r>
-              <w:rPr>
-                <w:sz w:val="28"/>
-                <w:szCs w:val="28"/>
-              </w:rPr>
-              <w:t>Phily</w:t>
-            </w:r>
-            <w:proofErr w:type="spellEnd"/>
+              <w:t>Traoré &amp; Phily</w:t>
+            </w:r>
           </w:p>
         </w:tc>
       </w:tr>
@@ -5402,7 +5359,6 @@
                 <w:szCs w:val="28"/>
               </w:rPr>
             </w:pPr>
-            <w:proofErr w:type="spellStart"/>
             <w:r>
               <w:rPr>
                 <w:sz w:val="28"/>
@@ -5410,7 +5366,6 @@
               </w:rPr>
               <w:t>Rostan</w:t>
             </w:r>
-            <w:proofErr w:type="spellEnd"/>
           </w:p>
         </w:tc>
       </w:tr>
@@ -5577,54 +5532,8 @@
         <w:sz w:val="24"/>
         <w:szCs w:val="24"/>
       </w:rPr>
-      <w:t xml:space="preserve">Réalisé par Traoré &amp; </w:t>
+      <w:t>Réalisé par Traoré &amp; Phily &amp; Rostan &amp; Bouchti &amp; Marouane</w:t>
     </w:r>
-    <w:proofErr w:type="spellStart"/>
-    <w:r>
-      <w:rPr>
-        <w:i/>
-        <w:sz w:val="24"/>
-        <w:szCs w:val="24"/>
-      </w:rPr>
-      <w:t>Phily</w:t>
-    </w:r>
-    <w:proofErr w:type="spellEnd"/>
-    <w:r>
-      <w:rPr>
-        <w:i/>
-        <w:sz w:val="24"/>
-        <w:szCs w:val="24"/>
-      </w:rPr>
-      <w:t xml:space="preserve"> &amp; </w:t>
-    </w:r>
-    <w:proofErr w:type="spellStart"/>
-    <w:r>
-      <w:rPr>
-        <w:i/>
-        <w:sz w:val="24"/>
-        <w:szCs w:val="24"/>
-      </w:rPr>
-      <w:t>Rostan</w:t>
-    </w:r>
-    <w:proofErr w:type="spellEnd"/>
-    <w:r>
-      <w:rPr>
-        <w:i/>
-        <w:sz w:val="24"/>
-        <w:szCs w:val="24"/>
-      </w:rPr>
-      <w:t xml:space="preserve"> &amp; Bouchti &amp; </w:t>
-    </w:r>
-    <w:proofErr w:type="spellStart"/>
-    <w:r>
-      <w:rPr>
-        <w:i/>
-        <w:sz w:val="24"/>
-        <w:szCs w:val="24"/>
-      </w:rPr>
-      <w:t>Marouane</w:t>
-    </w:r>
-    <w:proofErr w:type="spellEnd"/>
   </w:p>
   <w:p>
     <w:pPr>
@@ -9074,7 +8983,7 @@
 </file>
 
 <file path=customXml/itemProps2.xml><?xml version="1.0" encoding="utf-8"?>
-<ds:datastoreItem xmlns:ds="http://schemas.openxmlformats.org/officeDocument/2006/customXml" ds:itemID="{09B21970-5A12-448B-8F0B-527B9EDA94A5}">
+<ds:datastoreItem xmlns:ds="http://schemas.openxmlformats.org/officeDocument/2006/customXml" ds:itemID="{CAFF78DA-2149-4CD7-9C22-3CAACF5B72E9}">
   <ds:schemaRefs>
     <ds:schemaRef ds:uri="http://schemas.openxmlformats.org/officeDocument/2006/bibliography"/>
   </ds:schemaRefs>

</xml_diff>

<commit_message>
#30 Dans le rapport ..
</commit_message>
<xml_diff>
--- a/doc/rapport-karaoke.docx
+++ b/doc/rapport-karaoke.docx
@@ -1,6 +1,6 @@
 
 <file path=word/document.xml><?xml version="1.0" encoding="utf-8"?>
-<w:document xmlns:wpc="http://schemas.microsoft.com/office/word/2010/wordprocessingCanvas" xmlns:cx="http://schemas.microsoft.com/office/drawing/2014/chartex" xmlns:cx1="http://schemas.microsoft.com/office/drawing/2015/9/8/chartex" xmlns:cx2="http://schemas.microsoft.com/office/drawing/2015/10/21/chartex" xmlns:cx3="http://schemas.microsoft.com/office/drawing/2016/5/9/chartex" xmlns:cx4="http://schemas.microsoft.com/office/drawing/2016/5/10/chartex" xmlns:cx5="http://schemas.microsoft.com/office/drawing/2016/5/11/chartex" xmlns:mc="http://schemas.openxmlformats.org/markup-compatibility/2006" xmlns:o="urn:schemas-microsoft-com:office:office" xmlns:r="http://schemas.openxmlformats.org/officeDocument/2006/relationships" xmlns:m="http://schemas.openxmlformats.org/officeDocument/2006/math" xmlns:v="urn:schemas-microsoft-com:vml" xmlns:wp14="http://schemas.microsoft.com/office/word/2010/wordprocessingDrawing" xmlns:wp="http://schemas.openxmlformats.org/drawingml/2006/wordprocessingDrawing" xmlns:w10="urn:schemas-microsoft-com:office:word" xmlns:w="http://schemas.openxmlformats.org/wordprocessingml/2006/main" xmlns:w14="http://schemas.microsoft.com/office/word/2010/wordml" xmlns:w15="http://schemas.microsoft.com/office/word/2012/wordml" xmlns:w16se="http://schemas.microsoft.com/office/word/2015/wordml/symex" xmlns:wpg="http://schemas.microsoft.com/office/word/2010/wordprocessingGroup" xmlns:wpi="http://schemas.microsoft.com/office/word/2010/wordprocessingInk" xmlns:wne="http://schemas.microsoft.com/office/word/2006/wordml" xmlns:wps="http://schemas.microsoft.com/office/word/2010/wordprocessingShape" mc:Ignorable="w14 w15 w16se wp14">
+<w:document xmlns:wpc="http://schemas.microsoft.com/office/word/2010/wordprocessingCanvas" xmlns:cx="http://schemas.microsoft.com/office/drawing/2014/chartex" xmlns:cx1="http://schemas.microsoft.com/office/drawing/2015/9/8/chartex" xmlns:cx2="http://schemas.microsoft.com/office/drawing/2015/10/21/chartex" xmlns:cx3="http://schemas.microsoft.com/office/drawing/2016/5/9/chartex" xmlns:cx4="http://schemas.microsoft.com/office/drawing/2016/5/10/chartex" xmlns:cx5="http://schemas.microsoft.com/office/drawing/2016/5/11/chartex" xmlns:cx6="http://schemas.microsoft.com/office/drawing/2016/5/12/chartex" xmlns:cx7="http://schemas.microsoft.com/office/drawing/2016/5/13/chartex" xmlns:cx8="http://schemas.microsoft.com/office/drawing/2016/5/14/chartex" xmlns:mc="http://schemas.openxmlformats.org/markup-compatibility/2006" xmlns:aink="http://schemas.microsoft.com/office/drawing/2016/ink" xmlns:o="urn:schemas-microsoft-com:office:office" xmlns:r="http://schemas.openxmlformats.org/officeDocument/2006/relationships" xmlns:m="http://schemas.openxmlformats.org/officeDocument/2006/math" xmlns:v="urn:schemas-microsoft-com:vml" xmlns:wp14="http://schemas.microsoft.com/office/word/2010/wordprocessingDrawing" xmlns:wp="http://schemas.openxmlformats.org/drawingml/2006/wordprocessingDrawing" xmlns:w10="urn:schemas-microsoft-com:office:word" xmlns:w="http://schemas.openxmlformats.org/wordprocessingml/2006/main" xmlns:w14="http://schemas.microsoft.com/office/word/2010/wordml" xmlns:w15="http://schemas.microsoft.com/office/word/2012/wordml" xmlns:w16se="http://schemas.microsoft.com/office/word/2015/wordml/symex" xmlns:wpg="http://schemas.microsoft.com/office/word/2010/wordprocessingGroup" xmlns:wpi="http://schemas.microsoft.com/office/word/2010/wordprocessingInk" xmlns:wne="http://schemas.microsoft.com/office/word/2006/wordml" xmlns:wps="http://schemas.microsoft.com/office/word/2010/wordprocessingShape" mc:Ignorable="w14 w15 w16se wp14">
   <w:body>
     <w:sdt>
       <w:sdtPr>
@@ -16,13 +16,104 @@
           <w:r>
             <w:rPr>
               <w:noProof/>
-              <w:lang w:eastAsia="fr-FR"/>
+            </w:rPr>
+            <mc:AlternateContent>
+              <mc:Choice Requires="wps">
+                <w:drawing>
+                  <wp:anchor distT="0" distB="0" distL="114300" distR="114300" simplePos="0" relativeHeight="251668991" behindDoc="0" locked="0" layoutInCell="1" allowOverlap="1">
+                    <wp:simplePos x="0" y="0"/>
+                    <wp:positionH relativeFrom="column">
+                      <wp:posOffset>-585469</wp:posOffset>
+                    </wp:positionH>
+                    <wp:positionV relativeFrom="paragraph">
+                      <wp:posOffset>-63500</wp:posOffset>
+                    </wp:positionV>
+                    <wp:extent cx="2247900" cy="571500"/>
+                    <wp:effectExtent l="0" t="0" r="0" b="0"/>
+                    <wp:wrapNone/>
+                    <wp:docPr id="19" name="Rectangle: Rounded Corners 19"/>
+                    <wp:cNvGraphicFramePr/>
+                    <a:graphic xmlns:a="http://schemas.openxmlformats.org/drawingml/2006/main">
+                      <a:graphicData uri="http://schemas.microsoft.com/office/word/2010/wordprocessingShape">
+                        <wps:wsp>
+                          <wps:cNvSpPr/>
+                          <wps:spPr>
+                            <a:xfrm>
+                              <a:off x="0" y="0"/>
+                              <a:ext cx="2247900" cy="571500"/>
+                            </a:xfrm>
+                            <a:prstGeom prst="roundRect">
+                              <a:avLst/>
+                            </a:prstGeom>
+                            <a:ln>
+                              <a:noFill/>
+                            </a:ln>
+                          </wps:spPr>
+                          <wps:style>
+                            <a:lnRef idx="2">
+                              <a:schemeClr val="accent6"/>
+                            </a:lnRef>
+                            <a:fillRef idx="1">
+                              <a:schemeClr val="lt1"/>
+                            </a:fillRef>
+                            <a:effectRef idx="0">
+                              <a:schemeClr val="accent6"/>
+                            </a:effectRef>
+                            <a:fontRef idx="minor">
+                              <a:schemeClr val="dk1"/>
+                            </a:fontRef>
+                          </wps:style>
+                          <wps:bodyPr rot="0" spcFirstLastPara="0" vertOverflow="overflow" horzOverflow="overflow" vert="horz" wrap="square" lIns="91440" tIns="45720" rIns="91440" bIns="45720" numCol="1" spcCol="0" rtlCol="0" fromWordArt="0" anchor="ctr" anchorCtr="0" forceAA="0" compatLnSpc="1">
+                            <a:prstTxWarp prst="textNoShape">
+                              <a:avLst/>
+                            </a:prstTxWarp>
+                            <a:noAutofit/>
+                          </wps:bodyPr>
+                        </wps:wsp>
+                      </a:graphicData>
+                    </a:graphic>
+                    <wp14:sizeRelH relativeFrom="margin">
+                      <wp14:pctWidth>0</wp14:pctWidth>
+                    </wp14:sizeRelH>
+                  </wp:anchor>
+                </w:drawing>
+              </mc:Choice>
+              <mc:Fallback>
+                <w:pict>
+                  <v:roundrect w14:anchorId="40E93975" id="Rectangle: Rounded Corners 19" o:spid="_x0000_s1026" style="position:absolute;margin-left:-46.1pt;margin-top:-5pt;width:177pt;height:45pt;z-index:251668991;visibility:visible;mso-wrap-style:square;mso-width-percent:0;mso-wrap-distance-left:9pt;mso-wrap-distance-top:0;mso-wrap-distance-right:9pt;mso-wrap-distance-bottom:0;mso-position-horizontal:absolute;mso-position-horizontal-relative:text;mso-position-vertical:absolute;mso-position-vertical-relative:text;mso-width-percent:0;mso-width-relative:margin;v-text-anchor:middle" arcsize="10923f" o:gfxdata="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" fillcolor="white [3201]" stroked="f" strokeweight="1pt">
+                    <v:stroke joinstyle="miter"/>
+                  </v:roundrect>
+                </w:pict>
+              </mc:Fallback>
+            </mc:AlternateContent>
+          </w:r>
+          <w:r>
+            <w:rPr>
+              <w:noProof/>
             </w:rPr>
             <w:drawing>
-              <wp:inline distT="0" distB="0" distL="0" distR="0" wp14:anchorId="49E0ADF3" wp14:editId="4B7E31CC">
-                <wp:extent cx="1761195" cy="1054735"/>
-                <wp:effectExtent l="0" t="0" r="0" b="0"/>
-                <wp:docPr id="1" name="Image 1"/>
+              <wp:anchor distT="0" distB="0" distL="114300" distR="114300" simplePos="0" relativeHeight="251670528" behindDoc="1" locked="0" layoutInCell="1" allowOverlap="1">
+                <wp:simplePos x="0" y="0"/>
+                <wp:positionH relativeFrom="column">
+                  <wp:posOffset>767080</wp:posOffset>
+                </wp:positionH>
+                <wp:positionV relativeFrom="paragraph">
+                  <wp:posOffset>9525</wp:posOffset>
+                </wp:positionV>
+                <wp:extent cx="695325" cy="417195"/>
+                <wp:effectExtent l="0" t="0" r="9525" b="1905"/>
+                <wp:wrapTight wrapText="bothSides">
+                  <wp:wrapPolygon edited="0">
+                    <wp:start x="0" y="0"/>
+                    <wp:lineTo x="0" y="20712"/>
+                    <wp:lineTo x="12427" y="20712"/>
+                    <wp:lineTo x="21304" y="17753"/>
+                    <wp:lineTo x="21304" y="5918"/>
+                    <wp:lineTo x="12427" y="0"/>
+                    <wp:lineTo x="0" y="0"/>
+                  </wp:wrapPolygon>
+                </wp:wrapTight>
+                <wp:docPr id="14" name="Picture 14" descr="https://lh5.googleusercontent.com/LMyOp7DPtaTpga32yhqHUUbZjtLtELn5noqglNtLQh8B_uMSp_SGjsxizcHxImYjpZgnJxvPfYRnAnvUn6Cr82AaXcXTuQOBkfNS2sKRjlpt1MQIfsvOqUrpsfO1gVACoF3Ed-JiunA"/>
                 <wp:cNvGraphicFramePr>
                   <a:graphicFrameLocks xmlns:a="http://schemas.openxmlformats.org/drawingml/2006/main" noChangeAspect="1"/>
                 </wp:cNvGraphicFramePr>
@@ -30,8 +121,10 @@
                   <a:graphicData uri="http://schemas.openxmlformats.org/drawingml/2006/picture">
                     <pic:pic xmlns:pic="http://schemas.openxmlformats.org/drawingml/2006/picture">
                       <pic:nvPicPr>
-                        <pic:cNvPr id="1" name="logo.jpg"/>
-                        <pic:cNvPicPr/>
+                        <pic:cNvPr id="0" name="Picture 2" descr="https://lh5.googleusercontent.com/LMyOp7DPtaTpga32yhqHUUbZjtLtELn5noqglNtLQh8B_uMSp_SGjsxizcHxImYjpZgnJxvPfYRnAnvUn6Cr82AaXcXTuQOBkfNS2sKRjlpt1MQIfsvOqUrpsfO1gVACoF3Ed-JiunA"/>
+                        <pic:cNvPicPr>
+                          <a:picLocks noChangeAspect="1" noChangeArrowheads="1"/>
+                        </pic:cNvPicPr>
                       </pic:nvPicPr>
                       <pic:blipFill>
                         <a:blip r:embed="rId9">
@@ -41,29 +134,289 @@
                             </a:ext>
                           </a:extLst>
                         </a:blip>
+                        <a:srcRect/>
                         <a:stretch>
                           <a:fillRect/>
                         </a:stretch>
                       </pic:blipFill>
-                      <pic:spPr>
+                      <pic:spPr bwMode="auto">
                         <a:xfrm>
                           <a:off x="0" y="0"/>
-                          <a:ext cx="1919713" cy="1149667"/>
+                          <a:ext cx="695325" cy="417195"/>
                         </a:xfrm>
                         <a:prstGeom prst="rect">
                           <a:avLst/>
                         </a:prstGeom>
+                        <a:noFill/>
+                        <a:ln>
+                          <a:noFill/>
+                        </a:ln>
                       </pic:spPr>
                     </pic:pic>
                   </a:graphicData>
                 </a:graphic>
-              </wp:inline>
+                <wp14:sizeRelH relativeFrom="page">
+                  <wp14:pctWidth>0</wp14:pctWidth>
+                </wp14:sizeRelH>
+                <wp14:sizeRelV relativeFrom="page">
+                  <wp14:pctHeight>0</wp14:pctHeight>
+                </wp14:sizeRelV>
+              </wp:anchor>
+            </w:drawing>
+          </w:r>
+          <w:r>
+            <w:rPr>
+              <w:noProof/>
+            </w:rPr>
+            <w:drawing>
+              <wp:anchor distT="0" distB="0" distL="114300" distR="114300" simplePos="0" relativeHeight="251669504" behindDoc="0" locked="0" layoutInCell="1" allowOverlap="1">
+                <wp:simplePos x="0" y="0"/>
+                <wp:positionH relativeFrom="column">
+                  <wp:posOffset>-223520</wp:posOffset>
+                </wp:positionH>
+                <wp:positionV relativeFrom="paragraph">
+                  <wp:posOffset>43180</wp:posOffset>
+                </wp:positionV>
+                <wp:extent cx="748665" cy="352425"/>
+                <wp:effectExtent l="0" t="0" r="0" b="9525"/>
+                <wp:wrapSquare wrapText="bothSides"/>
+                <wp:docPr id="15" name="Picture 15" descr="https://lh4.googleusercontent.com/IRbezQRWfTM8YNDuRs79UJuz7bD6f2vnx6lEi6YGjA0Fou4136t4kp36fBz2ZR2UnS_oiZw57CHPG3ELgXIkiBqHNIxoyt8O8VEDvgzw6DHKfe8KvVV2dVNPSLYYCC96G3Lm6SAWIsw"/>
+                <wp:cNvGraphicFramePr>
+                  <a:graphicFrameLocks xmlns:a="http://schemas.openxmlformats.org/drawingml/2006/main" noChangeAspect="1"/>
+                </wp:cNvGraphicFramePr>
+                <a:graphic xmlns:a="http://schemas.openxmlformats.org/drawingml/2006/main">
+                  <a:graphicData uri="http://schemas.openxmlformats.org/drawingml/2006/picture">
+                    <pic:pic xmlns:pic="http://schemas.openxmlformats.org/drawingml/2006/picture">
+                      <pic:nvPicPr>
+                        <pic:cNvPr id="0" name="Picture 1" descr="https://lh4.googleusercontent.com/IRbezQRWfTM8YNDuRs79UJuz7bD6f2vnx6lEi6YGjA0Fou4136t4kp36fBz2ZR2UnS_oiZw57CHPG3ELgXIkiBqHNIxoyt8O8VEDvgzw6DHKfe8KvVV2dVNPSLYYCC96G3Lm6SAWIsw"/>
+                        <pic:cNvPicPr>
+                          <a:picLocks noChangeAspect="1" noChangeArrowheads="1"/>
+                        </pic:cNvPicPr>
+                      </pic:nvPicPr>
+                      <pic:blipFill>
+                        <a:blip r:embed="rId10">
+                          <a:extLst>
+                            <a:ext uri="{28A0092B-C50C-407E-A947-70E740481C1C}">
+                              <a14:useLocalDpi xmlns:a14="http://schemas.microsoft.com/office/drawing/2010/main" val="0"/>
+                            </a:ext>
+                          </a:extLst>
+                        </a:blip>
+                        <a:srcRect/>
+                        <a:stretch>
+                          <a:fillRect/>
+                        </a:stretch>
+                      </pic:blipFill>
+                      <pic:spPr bwMode="auto">
+                        <a:xfrm>
+                          <a:off x="0" y="0"/>
+                          <a:ext cx="748665" cy="352425"/>
+                        </a:xfrm>
+                        <a:prstGeom prst="rect">
+                          <a:avLst/>
+                        </a:prstGeom>
+                        <a:noFill/>
+                        <a:ln>
+                          <a:noFill/>
+                        </a:ln>
+                      </pic:spPr>
+                    </pic:pic>
+                  </a:graphicData>
+                </a:graphic>
+                <wp14:sizeRelH relativeFrom="page">
+                  <wp14:pctWidth>0</wp14:pctWidth>
+                </wp14:sizeRelH>
+                <wp14:sizeRelV relativeFrom="page">
+                  <wp14:pctHeight>0</wp14:pctHeight>
+                </wp14:sizeRelV>
+              </wp:anchor>
             </w:drawing>
           </w:r>
         </w:p>
         <w:p>
+          <w:r>
+            <w:rPr>
+              <w:noProof/>
+            </w:rPr>
+            <mc:AlternateContent>
+              <mc:Choice Requires="wps">
+                <w:drawing>
+                  <wp:anchor distT="0" distB="0" distL="114300" distR="114300" simplePos="0" relativeHeight="251660288" behindDoc="0" locked="0" layoutInCell="1" allowOverlap="1">
+                    <wp:simplePos x="0" y="0"/>
+                    <wp:positionH relativeFrom="margin">
+                      <wp:align>right</wp:align>
+                    </wp:positionH>
+                    <wp:positionV relativeFrom="page">
+                      <wp:posOffset>247650</wp:posOffset>
+                    </wp:positionV>
+                    <wp:extent cx="841375" cy="987425"/>
+                    <wp:effectExtent l="0" t="0" r="0" b="0"/>
+                    <wp:wrapNone/>
+                    <wp:docPr id="130" name="Rectangle 130"/>
+                    <wp:cNvGraphicFramePr>
+                      <a:graphicFrameLocks xmlns:a="http://schemas.openxmlformats.org/drawingml/2006/main" noChangeAspect="1"/>
+                    </wp:cNvGraphicFramePr>
+                    <a:graphic xmlns:a="http://schemas.openxmlformats.org/drawingml/2006/main">
+                      <a:graphicData uri="http://schemas.microsoft.com/office/word/2010/wordprocessingShape">
+                        <wps:wsp>
+                          <wps:cNvSpPr>
+                            <a:spLocks noChangeAspect="1"/>
+                          </wps:cNvSpPr>
+                          <wps:spPr>
+                            <a:xfrm>
+                              <a:off x="0" y="0"/>
+                              <a:ext cx="841375" cy="987425"/>
+                            </a:xfrm>
+                            <a:prstGeom prst="rect">
+                              <a:avLst/>
+                            </a:prstGeom>
+                            <a:ln>
+                              <a:noFill/>
+                            </a:ln>
+                          </wps:spPr>
+                          <wps:style>
+                            <a:lnRef idx="2">
+                              <a:schemeClr val="accent1">
+                                <a:shade val="50000"/>
+                              </a:schemeClr>
+                            </a:lnRef>
+                            <a:fillRef idx="1">
+                              <a:schemeClr val="accent1"/>
+                            </a:fillRef>
+                            <a:effectRef idx="0">
+                              <a:schemeClr val="accent1"/>
+                            </a:effectRef>
+                            <a:fontRef idx="minor">
+                              <a:schemeClr val="lt1"/>
+                            </a:fontRef>
+                          </wps:style>
+                          <wps:txbx>
+                            <w:txbxContent>
+                              <w:sdt>
+                                <w:sdtPr>
+                                  <w:rPr>
+                                    <w:color w:val="FFFFFF" w:themeColor="background1"/>
+                                    <w:sz w:val="24"/>
+                                    <w:szCs w:val="24"/>
+                                  </w:rPr>
+                                  <w:alias w:val="Année"/>
+                                  <w:tag w:val=""/>
+                                  <w:id w:val="1595126926"/>
+                                  <w:dataBinding w:prefixMappings="xmlns:ns0='http://schemas.microsoft.com/office/2006/coverPageProps' " w:xpath="/ns0:CoverPageProperties[1]/ns0:PublishDate[1]" w:storeItemID="{55AF091B-3C7A-41E3-B477-F2FDAA23CFDA}"/>
+                                  <w:date>
+                                    <w:dateFormat w:val="yyyy"/>
+                                    <w:lid w:val="fr-FR"/>
+                                    <w:storeMappedDataAs w:val="dateTime"/>
+                                    <w:calendar w:val="gregorian"/>
+                                  </w:date>
+                                </w:sdtPr>
+                                <w:sdtEndPr/>
+                                <w:sdtContent>
+                                  <w:p>
+                                    <w:pPr>
+                                      <w:pStyle w:val="NoSpacing"/>
+                                      <w:jc w:val="center"/>
+                                      <w:rPr>
+                                        <w:color w:val="FFFFFF" w:themeColor="background1"/>
+                                        <w:sz w:val="24"/>
+                                        <w:szCs w:val="24"/>
+                                      </w:rPr>
+                                    </w:pPr>
+                                    <w:r>
+                                      <w:rPr>
+                                        <w:color w:val="FFFFFF" w:themeColor="background1"/>
+                                        <w:sz w:val="24"/>
+                                        <w:szCs w:val="24"/>
+                                      </w:rPr>
+                                      <w:t>2016-2017</w:t>
+                                    </w:r>
+                                  </w:p>
+                                </w:sdtContent>
+                              </w:sdt>
+                            </w:txbxContent>
+                          </wps:txbx>
+                          <wps:bodyPr rot="0" spcFirstLastPara="0" vertOverflow="overflow" horzOverflow="overflow" vert="horz" wrap="square" lIns="45720" tIns="45720" rIns="45720" bIns="45720" numCol="1" spcCol="0" rtlCol="0" fromWordArt="0" anchor="b" anchorCtr="0" forceAA="0" compatLnSpc="1">
+                            <a:prstTxWarp prst="textNoShape">
+                              <a:avLst/>
+                            </a:prstTxWarp>
+                            <a:noAutofit/>
+                          </wps:bodyPr>
+                        </wps:wsp>
+                      </a:graphicData>
+                    </a:graphic>
+                    <wp14:sizeRelH relativeFrom="page">
+                      <wp14:pctWidth>0</wp14:pctWidth>
+                    </wp14:sizeRelH>
+                    <wp14:sizeRelV relativeFrom="page">
+                      <wp14:pctHeight>9800</wp14:pctHeight>
+                    </wp14:sizeRelV>
+                  </wp:anchor>
+                </w:drawing>
+              </mc:Choice>
+              <mc:Fallback>
+                <w:pict>
+                  <v:rect id="Rectangle 130" o:spid="_x0000_s1026" style="position:absolute;margin-left:15.05pt;margin-top:19.5pt;width:66.25pt;height:77.75pt;z-index:251660288;visibility:visible;mso-wrap-style:square;mso-width-percent:0;mso-height-percent:98;mso-wrap-distance-left:9pt;mso-wrap-distance-top:0;mso-wrap-distance-right:9pt;mso-wrap-distance-bottom:0;mso-position-horizontal:right;mso-position-horizontal-relative:margin;mso-position-vertical:absolute;mso-position-vertical-relative:page;mso-width-percent:0;mso-height-percent:98;mso-width-relative:page;mso-height-relative:page;v-text-anchor:bottom" o:gfxdata="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" fillcolor="#5b9bd5 [3204]" stroked="f" strokeweight="1pt">
+                    <o:lock v:ext="edit" aspectratio="t"/>
+                    <v:textbox inset="3.6pt,,3.6pt">
+                      <w:txbxContent>
+                        <w:sdt>
+                          <w:sdtPr>
+                            <w:rPr>
+                              <w:color w:val="FFFFFF" w:themeColor="background1"/>
+                              <w:sz w:val="24"/>
+                              <w:szCs w:val="24"/>
+                            </w:rPr>
+                            <w:alias w:val="Année"/>
+                            <w:tag w:val=""/>
+                            <w:id w:val="1595126926"/>
+                            <w:dataBinding w:prefixMappings="xmlns:ns0='http://schemas.microsoft.com/office/2006/coverPageProps' " w:xpath="/ns0:CoverPageProperties[1]/ns0:PublishDate[1]" w:storeItemID="{55AF091B-3C7A-41E3-B477-F2FDAA23CFDA}"/>
+                            <w:date>
+                              <w:dateFormat w:val="yyyy"/>
+                              <w:lid w:val="fr-FR"/>
+                              <w:storeMappedDataAs w:val="dateTime"/>
+                              <w:calendar w:val="gregorian"/>
+                            </w:date>
+                          </w:sdtPr>
+                          <w:sdtEndPr/>
+                          <w:sdtContent>
+                            <w:p>
+                              <w:pPr>
+                                <w:pStyle w:val="NoSpacing"/>
+                                <w:jc w:val="center"/>
+                                <w:rPr>
+                                  <w:color w:val="FFFFFF" w:themeColor="background1"/>
+                                  <w:sz w:val="24"/>
+                                  <w:szCs w:val="24"/>
+                                </w:rPr>
+                              </w:pPr>
+                              <w:r>
+                                <w:rPr>
+                                  <w:color w:val="FFFFFF" w:themeColor="background1"/>
+                                  <w:sz w:val="24"/>
+                                  <w:szCs w:val="24"/>
+                                </w:rPr>
+                                <w:t>2016-2017</w:t>
+                              </w:r>
+                            </w:p>
+                          </w:sdtContent>
+                        </w:sdt>
+                      </w:txbxContent>
+                    </v:textbox>
+                    <w10:wrap anchorx="margin" anchory="page"/>
+                  </v:rect>
+                </w:pict>
+              </mc:Fallback>
+            </mc:AlternateContent>
+          </w:r>
+        </w:p>
+        <w:p>
           <w:pPr>
-            <w:pStyle w:val="Sansinterligne"/>
+            <w:pStyle w:val="NoSpacing"/>
+            <w:spacing w:before="40" w:after="40"/>
+          </w:pPr>
+        </w:p>
+        <w:p>
+          <w:pPr>
+            <w:pStyle w:val="NoSpacing"/>
             <w:spacing w:before="40" w:after="40"/>
             <w:rPr>
               <w:caps/>
@@ -79,341 +432,13 @@
             <mc:AlternateContent>
               <mc:Choice Requires="wps">
                 <w:drawing>
-                  <wp:anchor distT="0" distB="0" distL="114300" distR="114300" simplePos="0" relativeHeight="251667456" behindDoc="0" locked="0" layoutInCell="1" allowOverlap="1" wp14:anchorId="0CB870E3" wp14:editId="1ACF5D27">
-                    <wp:simplePos x="0" y="0"/>
-                    <wp:positionH relativeFrom="margin">
-                      <wp:align>right</wp:align>
-                    </wp:positionH>
-                    <wp:positionV relativeFrom="paragraph">
-                      <wp:posOffset>6126952</wp:posOffset>
-                    </wp:positionV>
-                    <wp:extent cx="2510318" cy="1445792"/>
-                    <wp:effectExtent l="0" t="0" r="4445" b="2540"/>
-                    <wp:wrapNone/>
-                    <wp:docPr id="5" name="Text Box 5"/>
-                    <wp:cNvGraphicFramePr/>
-                    <a:graphic xmlns:a="http://schemas.openxmlformats.org/drawingml/2006/main">
-                      <a:graphicData uri="http://schemas.microsoft.com/office/word/2010/wordprocessingShape">
-                        <wps:wsp>
-                          <wps:cNvSpPr txBox="1"/>
-                          <wps:spPr>
-                            <a:xfrm>
-                              <a:off x="0" y="0"/>
-                              <a:ext cx="2510318" cy="1445792"/>
-                            </a:xfrm>
-                            <a:prstGeom prst="rect">
-                              <a:avLst/>
-                            </a:prstGeom>
-                            <a:solidFill>
-                              <a:schemeClr val="lt1"/>
-                            </a:solidFill>
-                            <a:ln w="6350">
-                              <a:noFill/>
-                            </a:ln>
-                          </wps:spPr>
-                          <wps:txbx>
-                            <w:txbxContent>
-                              <w:p>
-                                <w:pPr>
-                                  <w:pStyle w:val="Sansinterligne"/>
-                                  <w:numPr>
-                                    <w:ilvl w:val="0"/>
-                                    <w:numId w:val="17"/>
-                                  </w:numPr>
-                                  <w:spacing w:before="40" w:after="40"/>
-                                  <w:rPr>
-                                    <w:caps/>
-                                    <w:color w:val="5B9BD5" w:themeColor="accent1"/>
-                                    <w:sz w:val="28"/>
-                                    <w:szCs w:val="28"/>
-                                  </w:rPr>
-                                </w:pPr>
-                                <w:r>
-                                  <w:rPr>
-                                    <w:caps/>
-                                    <w:color w:val="5B9BD5" w:themeColor="accent1"/>
-                                    <w:sz w:val="28"/>
-                                    <w:szCs w:val="28"/>
-                                  </w:rPr>
-                                  <w:t>Bouchti NORDINE</w:t>
-                                </w:r>
-                              </w:p>
-                              <w:p>
-                                <w:pPr>
-                                  <w:pStyle w:val="Sansinterligne"/>
-                                  <w:numPr>
-                                    <w:ilvl w:val="0"/>
-                                    <w:numId w:val="17"/>
-                                  </w:numPr>
-                                  <w:spacing w:before="40" w:after="40"/>
-                                  <w:rPr>
-                                    <w:caps/>
-                                    <w:color w:val="5B9BD5" w:themeColor="accent1"/>
-                                    <w:sz w:val="28"/>
-                                    <w:szCs w:val="28"/>
-                                  </w:rPr>
-                                </w:pPr>
-                                <w:r>
-                                  <w:rPr>
-                                    <w:caps/>
-                                    <w:color w:val="5B9BD5" w:themeColor="accent1"/>
-                                    <w:sz w:val="28"/>
-                                    <w:szCs w:val="28"/>
-                                  </w:rPr>
-                                  <w:t>LAMINE Marouane</w:t>
-                                </w:r>
-                              </w:p>
-                              <w:p>
-                                <w:pPr>
-                                  <w:pStyle w:val="Sansinterligne"/>
-                                  <w:numPr>
-                                    <w:ilvl w:val="0"/>
-                                    <w:numId w:val="17"/>
-                                  </w:numPr>
-                                  <w:spacing w:before="40" w:after="40"/>
-                                  <w:rPr>
-                                    <w:caps/>
-                                    <w:color w:val="5B9BD5" w:themeColor="accent1"/>
-                                    <w:sz w:val="28"/>
-                                    <w:szCs w:val="28"/>
-                                  </w:rPr>
-                                </w:pPr>
-                                <w:r>
-                                  <w:rPr>
-                                    <w:caps/>
-                                    <w:color w:val="5B9BD5" w:themeColor="accent1"/>
-                                    <w:sz w:val="28"/>
-                                    <w:szCs w:val="28"/>
-                                  </w:rPr>
-                                  <w:t>phily TOM</w:t>
-                                </w:r>
-                              </w:p>
-                              <w:p>
-                                <w:pPr>
-                                  <w:pStyle w:val="Sansinterligne"/>
-                                  <w:numPr>
-                                    <w:ilvl w:val="0"/>
-                                    <w:numId w:val="17"/>
-                                  </w:numPr>
-                                  <w:spacing w:before="40" w:after="40"/>
-                                  <w:rPr>
-                                    <w:caps/>
-                                    <w:color w:val="5B9BD5" w:themeColor="accent1"/>
-                                    <w:sz w:val="28"/>
-                                    <w:szCs w:val="28"/>
-                                  </w:rPr>
-                                </w:pPr>
-                                <w:r>
-                                  <w:rPr>
-                                    <w:caps/>
-                                    <w:color w:val="5B9BD5" w:themeColor="accent1"/>
-                                    <w:sz w:val="28"/>
-                                    <w:szCs w:val="28"/>
-                                  </w:rPr>
-                                  <w:t>rostan ESTELLE</w:t>
-                                </w:r>
-                              </w:p>
-                              <w:p>
-                                <w:pPr>
-                                  <w:pStyle w:val="Sansinterligne"/>
-                                  <w:numPr>
-                                    <w:ilvl w:val="0"/>
-                                    <w:numId w:val="17"/>
-                                  </w:numPr>
-                                  <w:spacing w:before="40" w:after="40"/>
-                                  <w:rPr>
-                                    <w:caps/>
-                                    <w:color w:val="5B9BD5" w:themeColor="accent1"/>
-                                    <w:sz w:val="28"/>
-                                    <w:szCs w:val="28"/>
-                                  </w:rPr>
-                                </w:pPr>
-                                <w:r>
-                                  <w:rPr>
-                                    <w:caps/>
-                                    <w:color w:val="5B9BD5" w:themeColor="accent1"/>
-                                    <w:sz w:val="28"/>
-                                    <w:szCs w:val="28"/>
-                                  </w:rPr>
-                                  <w:t>Traoré AICHATOU</w:t>
-                                </w:r>
-                              </w:p>
-                            </w:txbxContent>
-                          </wps:txbx>
-                          <wps:bodyPr rot="0" spcFirstLastPara="0" vertOverflow="overflow" horzOverflow="overflow" vert="horz" wrap="square" lIns="91440" tIns="45720" rIns="91440" bIns="45720" numCol="1" spcCol="0" rtlCol="0" fromWordArt="0" anchor="t" anchorCtr="0" forceAA="0" compatLnSpc="1">
-                            <a:prstTxWarp prst="textNoShape">
-                              <a:avLst/>
-                            </a:prstTxWarp>
-                            <a:noAutofit/>
-                          </wps:bodyPr>
-                        </wps:wsp>
-                      </a:graphicData>
-                    </a:graphic>
-                    <wp14:sizeRelH relativeFrom="margin">
-                      <wp14:pctWidth>0</wp14:pctWidth>
-                    </wp14:sizeRelH>
-                    <wp14:sizeRelV relativeFrom="margin">
-                      <wp14:pctHeight>0</wp14:pctHeight>
-                    </wp14:sizeRelV>
-                  </wp:anchor>
-                </w:drawing>
-              </mc:Choice>
-              <mc:Fallback>
-                <w:pict>
-                  <v:shapetype w14:anchorId="0CB870E3" id="_x0000_t202" coordsize="21600,21600" o:spt="202" path="m,l,21600r21600,l21600,xe">
-                    <v:stroke joinstyle="miter"/>
-                    <v:path gradientshapeok="t" o:connecttype="rect"/>
-                  </v:shapetype>
-                  <v:shape id="Text Box 5" o:spid="_x0000_s1026" type="#_x0000_t202" style="position:absolute;margin-left:146.45pt;margin-top:482.45pt;width:197.65pt;height:113.85pt;z-index:251667456;visibility:visible;mso-wrap-style:square;mso-width-percent:0;mso-height-percent:0;mso-wrap-distance-left:9pt;mso-wrap-distance-top:0;mso-wrap-distance-right:9pt;mso-wrap-distance-bottom:0;mso-position-horizontal:right;mso-position-horizontal-relative:margin;mso-position-vertical:absolute;mso-position-vertical-relative:text;mso-width-percent:0;mso-height-percent:0;mso-width-relative:margin;mso-height-relative:margin;v-text-anchor:top" o:gfxdata="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" fillcolor="white [3201]" stroked="f" strokeweight=".5pt">
-                    <v:textbox>
-                      <w:txbxContent>
-                        <w:p>
-                          <w:pPr>
-                            <w:pStyle w:val="Sansinterligne"/>
-                            <w:numPr>
-                              <w:ilvl w:val="0"/>
-                              <w:numId w:val="17"/>
-                            </w:numPr>
-                            <w:spacing w:before="40" w:after="40"/>
-                            <w:rPr>
-                              <w:caps/>
-                              <w:color w:val="5B9BD5" w:themeColor="accent1"/>
-                              <w:sz w:val="28"/>
-                              <w:szCs w:val="28"/>
-                            </w:rPr>
-                          </w:pPr>
-                          <w:r>
-                            <w:rPr>
-                              <w:caps/>
-                              <w:color w:val="5B9BD5" w:themeColor="accent1"/>
-                              <w:sz w:val="28"/>
-                              <w:szCs w:val="28"/>
-                            </w:rPr>
-                            <w:t>Bouchti NORDINE</w:t>
-                          </w:r>
-                        </w:p>
-                        <w:p>
-                          <w:pPr>
-                            <w:pStyle w:val="Sansinterligne"/>
-                            <w:numPr>
-                              <w:ilvl w:val="0"/>
-                              <w:numId w:val="17"/>
-                            </w:numPr>
-                            <w:spacing w:before="40" w:after="40"/>
-                            <w:rPr>
-                              <w:caps/>
-                              <w:color w:val="5B9BD5" w:themeColor="accent1"/>
-                              <w:sz w:val="28"/>
-                              <w:szCs w:val="28"/>
-                            </w:rPr>
-                          </w:pPr>
-                          <w:r>
-                            <w:rPr>
-                              <w:caps/>
-                              <w:color w:val="5B9BD5" w:themeColor="accent1"/>
-                              <w:sz w:val="28"/>
-                              <w:szCs w:val="28"/>
-                            </w:rPr>
-                            <w:t>LAMINE Marouane</w:t>
-                          </w:r>
-                        </w:p>
-                        <w:p>
-                          <w:pPr>
-                            <w:pStyle w:val="Sansinterligne"/>
-                            <w:numPr>
-                              <w:ilvl w:val="0"/>
-                              <w:numId w:val="17"/>
-                            </w:numPr>
-                            <w:spacing w:before="40" w:after="40"/>
-                            <w:rPr>
-                              <w:caps/>
-                              <w:color w:val="5B9BD5" w:themeColor="accent1"/>
-                              <w:sz w:val="28"/>
-                              <w:szCs w:val="28"/>
-                            </w:rPr>
-                          </w:pPr>
-                          <w:r>
-                            <w:rPr>
-                              <w:caps/>
-                              <w:color w:val="5B9BD5" w:themeColor="accent1"/>
-                              <w:sz w:val="28"/>
-                              <w:szCs w:val="28"/>
-                            </w:rPr>
-                            <w:t>phily TOM</w:t>
-                          </w:r>
-                        </w:p>
-                        <w:p>
-                          <w:pPr>
-                            <w:pStyle w:val="Sansinterligne"/>
-                            <w:numPr>
-                              <w:ilvl w:val="0"/>
-                              <w:numId w:val="17"/>
-                            </w:numPr>
-                            <w:spacing w:before="40" w:after="40"/>
-                            <w:rPr>
-                              <w:caps/>
-                              <w:color w:val="5B9BD5" w:themeColor="accent1"/>
-                              <w:sz w:val="28"/>
-                              <w:szCs w:val="28"/>
-                            </w:rPr>
-                          </w:pPr>
-                          <w:r>
-                            <w:rPr>
-                              <w:caps/>
-                              <w:color w:val="5B9BD5" w:themeColor="accent1"/>
-                              <w:sz w:val="28"/>
-                              <w:szCs w:val="28"/>
-                            </w:rPr>
-                            <w:t>rostan ESTELLE</w:t>
-                          </w:r>
-                        </w:p>
-                        <w:p>
-                          <w:pPr>
-                            <w:pStyle w:val="Sansinterligne"/>
-                            <w:numPr>
-                              <w:ilvl w:val="0"/>
-                              <w:numId w:val="17"/>
-                            </w:numPr>
-                            <w:spacing w:before="40" w:after="40"/>
-                            <w:rPr>
-                              <w:caps/>
-                              <w:color w:val="5B9BD5" w:themeColor="accent1"/>
-                              <w:sz w:val="28"/>
-                              <w:szCs w:val="28"/>
-                            </w:rPr>
-                          </w:pPr>
-                          <w:r>
-                            <w:rPr>
-                              <w:caps/>
-                              <w:color w:val="5B9BD5" w:themeColor="accent1"/>
-                              <w:sz w:val="28"/>
-                              <w:szCs w:val="28"/>
-                            </w:rPr>
-                            <w:t>Traoré AICHATOU</w:t>
-                          </w:r>
-                        </w:p>
-                      </w:txbxContent>
-                    </v:textbox>
-                    <w10:wrap anchorx="margin"/>
-                  </v:shape>
-                </w:pict>
-              </mc:Fallback>
-            </mc:AlternateContent>
-          </w:r>
-          <w:r>
-            <w:rPr>
-              <w:noProof/>
-            </w:rPr>
-            <mc:AlternateContent>
-              <mc:Choice Requires="wps">
-                <w:drawing>
                   <wp:anchor distT="0" distB="0" distL="114300" distR="114300" simplePos="0" relativeHeight="251668480" behindDoc="0" locked="0" layoutInCell="1" allowOverlap="1">
                     <wp:simplePos x="0" y="0"/>
                     <wp:positionH relativeFrom="column">
-                      <wp:posOffset>3224958</wp:posOffset>
+                      <wp:posOffset>3243580</wp:posOffset>
                     </wp:positionH>
                     <wp:positionV relativeFrom="paragraph">
-                      <wp:posOffset>5745007</wp:posOffset>
+                      <wp:posOffset>6286500</wp:posOffset>
                     </wp:positionV>
                     <wp:extent cx="2052084" cy="382772"/>
                     <wp:effectExtent l="0" t="0" r="5715" b="0"/>
@@ -476,7 +501,11 @@
               </mc:Choice>
               <mc:Fallback>
                 <w:pict>
-                  <v:shape id="Text Box 6" o:spid="_x0000_s1027" type="#_x0000_t202" style="position:absolute;margin-left:253.95pt;margin-top:452.35pt;width:161.6pt;height:30.15pt;z-index:251668480;visibility:visible;mso-wrap-style:square;mso-wrap-distance-left:9pt;mso-wrap-distance-top:0;mso-wrap-distance-right:9pt;mso-wrap-distance-bottom:0;mso-position-horizontal:absolute;mso-position-horizontal-relative:text;mso-position-vertical:absolute;mso-position-vertical-relative:text;v-text-anchor:top" o:gfxdata="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" fillcolor="white [3201]" stroked="f" strokeweight=".5pt">
+                  <v:shapetype id="_x0000_t202" coordsize="21600,21600" o:spt="202" path="m,l,21600r21600,l21600,xe">
+                    <v:stroke joinstyle="miter"/>
+                    <v:path gradientshapeok="t" o:connecttype="rect"/>
+                  </v:shapetype>
+                  <v:shape id="Text Box 6" o:spid="_x0000_s1027" type="#_x0000_t202" style="position:absolute;margin-left:255.4pt;margin-top:495pt;width:161.6pt;height:30.15pt;z-index:251668480;visibility:visible;mso-wrap-style:square;mso-wrap-distance-left:9pt;mso-wrap-distance-top:0;mso-wrap-distance-right:9pt;mso-wrap-distance-bottom:0;mso-position-horizontal:absolute;mso-position-horizontal-relative:text;mso-position-vertical:absolute;mso-position-vertical-relative:text;v-text-anchor:top" o:gfxdata="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" fillcolor="white [3201]" stroked="f" strokeweight=".5pt">
                     <v:textbox>
                       <w:txbxContent>
                         <w:p>
@@ -500,6 +529,330 @@
                         </w:p>
                       </w:txbxContent>
                     </v:textbox>
+                  </v:shape>
+                </w:pict>
+              </mc:Fallback>
+            </mc:AlternateContent>
+          </w:r>
+          <w:r>
+            <w:rPr>
+              <w:noProof/>
+            </w:rPr>
+            <mc:AlternateContent>
+              <mc:Choice Requires="wps">
+                <w:drawing>
+                  <wp:anchor distT="0" distB="0" distL="114300" distR="114300" simplePos="0" relativeHeight="251667456" behindDoc="0" locked="0" layoutInCell="1" allowOverlap="1" wp14:anchorId="0CB870E3" wp14:editId="1ACF5D27">
+                    <wp:simplePos x="0" y="0"/>
+                    <wp:positionH relativeFrom="margin">
+                      <wp:align>right</wp:align>
+                    </wp:positionH>
+                    <wp:positionV relativeFrom="paragraph">
+                      <wp:posOffset>6669405</wp:posOffset>
+                    </wp:positionV>
+                    <wp:extent cx="2510318" cy="1445792"/>
+                    <wp:effectExtent l="0" t="0" r="4445" b="2540"/>
+                    <wp:wrapNone/>
+                    <wp:docPr id="5" name="Text Box 5"/>
+                    <wp:cNvGraphicFramePr/>
+                    <a:graphic xmlns:a="http://schemas.openxmlformats.org/drawingml/2006/main">
+                      <a:graphicData uri="http://schemas.microsoft.com/office/word/2010/wordprocessingShape">
+                        <wps:wsp>
+                          <wps:cNvSpPr txBox="1"/>
+                          <wps:spPr>
+                            <a:xfrm>
+                              <a:off x="0" y="0"/>
+                              <a:ext cx="2510318" cy="1445792"/>
+                            </a:xfrm>
+                            <a:prstGeom prst="rect">
+                              <a:avLst/>
+                            </a:prstGeom>
+                            <a:solidFill>
+                              <a:schemeClr val="lt1"/>
+                            </a:solidFill>
+                            <a:ln w="6350">
+                              <a:noFill/>
+                            </a:ln>
+                          </wps:spPr>
+                          <wps:txbx>
+                            <w:txbxContent>
+                              <w:p>
+                                <w:pPr>
+                                  <w:pStyle w:val="NoSpacing"/>
+                                  <w:numPr>
+                                    <w:ilvl w:val="0"/>
+                                    <w:numId w:val="17"/>
+                                  </w:numPr>
+                                  <w:spacing w:before="40" w:after="40"/>
+                                  <w:rPr>
+                                    <w:caps/>
+                                    <w:color w:val="5B9BD5" w:themeColor="accent1"/>
+                                    <w:sz w:val="28"/>
+                                    <w:szCs w:val="28"/>
+                                  </w:rPr>
+                                </w:pPr>
+                                <w:r>
+                                  <w:rPr>
+                                    <w:caps/>
+                                    <w:color w:val="5B9BD5" w:themeColor="accent1"/>
+                                    <w:sz w:val="28"/>
+                                    <w:szCs w:val="28"/>
+                                  </w:rPr>
+                                  <w:t>Bouchti NORDINE</w:t>
+                                </w:r>
+                              </w:p>
+                              <w:p>
+                                <w:pPr>
+                                  <w:pStyle w:val="NoSpacing"/>
+                                  <w:numPr>
+                                    <w:ilvl w:val="0"/>
+                                    <w:numId w:val="17"/>
+                                  </w:numPr>
+                                  <w:spacing w:before="40" w:after="40"/>
+                                  <w:rPr>
+                                    <w:caps/>
+                                    <w:color w:val="5B9BD5" w:themeColor="accent1"/>
+                                    <w:sz w:val="28"/>
+                                    <w:szCs w:val="28"/>
+                                  </w:rPr>
+                                </w:pPr>
+                                <w:r>
+                                  <w:rPr>
+                                    <w:caps/>
+                                    <w:color w:val="5B9BD5" w:themeColor="accent1"/>
+                                    <w:sz w:val="28"/>
+                                    <w:szCs w:val="28"/>
+                                  </w:rPr>
+                                  <w:t>LAMINE Marouane</w:t>
+                                </w:r>
+                              </w:p>
+                              <w:p>
+                                <w:pPr>
+                                  <w:pStyle w:val="NoSpacing"/>
+                                  <w:numPr>
+                                    <w:ilvl w:val="0"/>
+                                    <w:numId w:val="17"/>
+                                  </w:numPr>
+                                  <w:spacing w:before="40" w:after="40"/>
+                                  <w:rPr>
+                                    <w:caps/>
+                                    <w:color w:val="5B9BD5" w:themeColor="accent1"/>
+                                    <w:sz w:val="28"/>
+                                    <w:szCs w:val="28"/>
+                                  </w:rPr>
+                                </w:pPr>
+                                <w:r>
+                                  <w:rPr>
+                                    <w:caps/>
+                                    <w:color w:val="5B9BD5" w:themeColor="accent1"/>
+                                    <w:sz w:val="28"/>
+                                    <w:szCs w:val="28"/>
+                                  </w:rPr>
+                                  <w:t>phily TOM</w:t>
+                                </w:r>
+                              </w:p>
+                              <w:p>
+                                <w:pPr>
+                                  <w:pStyle w:val="NoSpacing"/>
+                                  <w:numPr>
+                                    <w:ilvl w:val="0"/>
+                                    <w:numId w:val="17"/>
+                                  </w:numPr>
+                                  <w:spacing w:before="40" w:after="40"/>
+                                  <w:rPr>
+                                    <w:caps/>
+                                    <w:color w:val="5B9BD5" w:themeColor="accent1"/>
+                                    <w:sz w:val="28"/>
+                                    <w:szCs w:val="28"/>
+                                  </w:rPr>
+                                </w:pPr>
+                                <w:r>
+                                  <w:rPr>
+                                    <w:caps/>
+                                    <w:color w:val="5B9BD5" w:themeColor="accent1"/>
+                                    <w:sz w:val="28"/>
+                                    <w:szCs w:val="28"/>
+                                  </w:rPr>
+                                  <w:t>rostan ESTELLE</w:t>
+                                </w:r>
+                              </w:p>
+                              <w:p>
+                                <w:pPr>
+                                  <w:pStyle w:val="NoSpacing"/>
+                                  <w:numPr>
+                                    <w:ilvl w:val="0"/>
+                                    <w:numId w:val="17"/>
+                                  </w:numPr>
+                                  <w:spacing w:before="40" w:after="40"/>
+                                  <w:rPr>
+                                    <w:caps/>
+                                    <w:color w:val="5B9BD5" w:themeColor="accent1"/>
+                                    <w:sz w:val="28"/>
+                                    <w:szCs w:val="28"/>
+                                  </w:rPr>
+                                </w:pPr>
+                                <w:r>
+                                  <w:rPr>
+                                    <w:caps/>
+                                    <w:color w:val="5B9BD5" w:themeColor="accent1"/>
+                                    <w:sz w:val="28"/>
+                                    <w:szCs w:val="28"/>
+                                  </w:rPr>
+                                  <w:t>Traoré AICHATOU</w:t>
+                                </w:r>
+                              </w:p>
+                            </w:txbxContent>
+                          </wps:txbx>
+                          <wps:bodyPr rot="0" spcFirstLastPara="0" vertOverflow="overflow" horzOverflow="overflow" vert="horz" wrap="square" lIns="91440" tIns="45720" rIns="91440" bIns="45720" numCol="1" spcCol="0" rtlCol="0" fromWordArt="0" anchor="t" anchorCtr="0" forceAA="0" compatLnSpc="1">
+                            <a:prstTxWarp prst="textNoShape">
+                              <a:avLst/>
+                            </a:prstTxWarp>
+                            <a:noAutofit/>
+                          </wps:bodyPr>
+                        </wps:wsp>
+                      </a:graphicData>
+                    </a:graphic>
+                    <wp14:sizeRelH relativeFrom="margin">
+                      <wp14:pctWidth>0</wp14:pctWidth>
+                    </wp14:sizeRelH>
+                    <wp14:sizeRelV relativeFrom="margin">
+                      <wp14:pctHeight>0</wp14:pctHeight>
+                    </wp14:sizeRelV>
+                  </wp:anchor>
+                </w:drawing>
+              </mc:Choice>
+              <mc:Fallback>
+                <w:pict>
+                  <v:shape w14:anchorId="0CB870E3" id="Text Box 5" o:spid="_x0000_s1028" type="#_x0000_t202" style="position:absolute;margin-left:146.45pt;margin-top:525.15pt;width:197.65pt;height:113.85pt;z-index:251667456;visibility:visible;mso-wrap-style:square;mso-width-percent:0;mso-height-percent:0;mso-wrap-distance-left:9pt;mso-wrap-distance-top:0;mso-wrap-distance-right:9pt;mso-wrap-distance-bottom:0;mso-position-horizontal:right;mso-position-horizontal-relative:margin;mso-position-vertical:absolute;mso-position-vertical-relative:text;mso-width-percent:0;mso-height-percent:0;mso-width-relative:margin;mso-height-relative:margin;v-text-anchor:top" o:gfxdata="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" fillcolor="white [3201]" stroked="f" strokeweight=".5pt">
+                    <v:textbox>
+                      <w:txbxContent>
+                        <w:p>
+                          <w:pPr>
+                            <w:pStyle w:val="NoSpacing"/>
+                            <w:numPr>
+                              <w:ilvl w:val="0"/>
+                              <w:numId w:val="17"/>
+                            </w:numPr>
+                            <w:spacing w:before="40" w:after="40"/>
+                            <w:rPr>
+                              <w:caps/>
+                              <w:color w:val="5B9BD5" w:themeColor="accent1"/>
+                              <w:sz w:val="28"/>
+                              <w:szCs w:val="28"/>
+                            </w:rPr>
+                          </w:pPr>
+                          <w:r>
+                            <w:rPr>
+                              <w:caps/>
+                              <w:color w:val="5B9BD5" w:themeColor="accent1"/>
+                              <w:sz w:val="28"/>
+                              <w:szCs w:val="28"/>
+                            </w:rPr>
+                            <w:t>Bouchti NORDINE</w:t>
+                          </w:r>
+                        </w:p>
+                        <w:p>
+                          <w:pPr>
+                            <w:pStyle w:val="NoSpacing"/>
+                            <w:numPr>
+                              <w:ilvl w:val="0"/>
+                              <w:numId w:val="17"/>
+                            </w:numPr>
+                            <w:spacing w:before="40" w:after="40"/>
+                            <w:rPr>
+                              <w:caps/>
+                              <w:color w:val="5B9BD5" w:themeColor="accent1"/>
+                              <w:sz w:val="28"/>
+                              <w:szCs w:val="28"/>
+                            </w:rPr>
+                          </w:pPr>
+                          <w:r>
+                            <w:rPr>
+                              <w:caps/>
+                              <w:color w:val="5B9BD5" w:themeColor="accent1"/>
+                              <w:sz w:val="28"/>
+                              <w:szCs w:val="28"/>
+                            </w:rPr>
+                            <w:t>LAMINE Marouane</w:t>
+                          </w:r>
+                        </w:p>
+                        <w:p>
+                          <w:pPr>
+                            <w:pStyle w:val="NoSpacing"/>
+                            <w:numPr>
+                              <w:ilvl w:val="0"/>
+                              <w:numId w:val="17"/>
+                            </w:numPr>
+                            <w:spacing w:before="40" w:after="40"/>
+                            <w:rPr>
+                              <w:caps/>
+                              <w:color w:val="5B9BD5" w:themeColor="accent1"/>
+                              <w:sz w:val="28"/>
+                              <w:szCs w:val="28"/>
+                            </w:rPr>
+                          </w:pPr>
+                          <w:r>
+                            <w:rPr>
+                              <w:caps/>
+                              <w:color w:val="5B9BD5" w:themeColor="accent1"/>
+                              <w:sz w:val="28"/>
+                              <w:szCs w:val="28"/>
+                            </w:rPr>
+                            <w:t>phily TOM</w:t>
+                          </w:r>
+                        </w:p>
+                        <w:p>
+                          <w:pPr>
+                            <w:pStyle w:val="NoSpacing"/>
+                            <w:numPr>
+                              <w:ilvl w:val="0"/>
+                              <w:numId w:val="17"/>
+                            </w:numPr>
+                            <w:spacing w:before="40" w:after="40"/>
+                            <w:rPr>
+                              <w:caps/>
+                              <w:color w:val="5B9BD5" w:themeColor="accent1"/>
+                              <w:sz w:val="28"/>
+                              <w:szCs w:val="28"/>
+                            </w:rPr>
+                          </w:pPr>
+                          <w:r>
+                            <w:rPr>
+                              <w:caps/>
+                              <w:color w:val="5B9BD5" w:themeColor="accent1"/>
+                              <w:sz w:val="28"/>
+                              <w:szCs w:val="28"/>
+                            </w:rPr>
+                            <w:t>rostan ESTELLE</w:t>
+                          </w:r>
+                        </w:p>
+                        <w:p>
+                          <w:pPr>
+                            <w:pStyle w:val="NoSpacing"/>
+                            <w:numPr>
+                              <w:ilvl w:val="0"/>
+                              <w:numId w:val="17"/>
+                            </w:numPr>
+                            <w:spacing w:before="40" w:after="40"/>
+                            <w:rPr>
+                              <w:caps/>
+                              <w:color w:val="5B9BD5" w:themeColor="accent1"/>
+                              <w:sz w:val="28"/>
+                              <w:szCs w:val="28"/>
+                            </w:rPr>
+                          </w:pPr>
+                          <w:r>
+                            <w:rPr>
+                              <w:caps/>
+                              <w:color w:val="5B9BD5" w:themeColor="accent1"/>
+                              <w:sz w:val="28"/>
+                              <w:szCs w:val="28"/>
+                            </w:rPr>
+                            <w:t>Traoré AICHATOU</w:t>
+                          </w:r>
+                        </w:p>
+                      </w:txbxContent>
+                    </v:textbox>
+                    <w10:wrap anchorx="margin"/>
                   </v:shape>
                 </w:pict>
               </mc:Fallback>
@@ -562,7 +915,7 @@
                                 <w:sdtContent>
                                   <w:p>
                                     <w:pPr>
-                                      <w:pStyle w:val="Sansinterligne"/>
+                                      <w:pStyle w:val="NoSpacing"/>
                                       <w:spacing w:before="40" w:after="40"/>
                                       <w:rPr>
                                         <w:caps/>
@@ -603,7 +956,7 @@
               </mc:Choice>
               <mc:Fallback>
                 <w:pict>
-                  <v:shape id="Text Box 2" o:spid="_x0000_s1028" type="#_x0000_t202" style="position:absolute;margin-left:0;margin-top:485.85pt;width:193.5pt;height:31pt;z-index:251665408;visibility:visible;mso-wrap-style:square;mso-height-percent:0;mso-wrap-distance-left:9pt;mso-wrap-distance-top:0;mso-wrap-distance-right:9pt;mso-wrap-distance-bottom:0;mso-position-horizontal:left;mso-position-horizontal-relative:margin;mso-position-vertical:absolute;mso-position-vertical-relative:text;mso-height-percent:0;mso-height-relative:margin;v-text-anchor:top" o:gfxdata="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" filled="f" stroked="f" strokeweight=".5pt">
+                  <v:shape id="Text Box 2" o:spid="_x0000_s1029" type="#_x0000_t202" style="position:absolute;margin-left:0;margin-top:485.85pt;width:193.5pt;height:31pt;z-index:251665408;visibility:visible;mso-wrap-style:square;mso-height-percent:0;mso-wrap-distance-left:9pt;mso-wrap-distance-top:0;mso-wrap-distance-right:9pt;mso-wrap-distance-bottom:0;mso-position-horizontal:left;mso-position-horizontal-relative:margin;mso-position-vertical:absolute;mso-position-vertical-relative:text;mso-height-percent:0;mso-height-relative:margin;v-text-anchor:top" o:gfxdata="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" filled="f" stroked="f" strokeweight=".5pt">
                     <v:textbox>
                       <w:txbxContent>
                         <w:sdt>
@@ -624,7 +977,7 @@
                           <w:sdtContent>
                             <w:p>
                               <w:pPr>
-                                <w:pStyle w:val="Sansinterligne"/>
+                                <w:pStyle w:val="NoSpacing"/>
                                 <w:spacing w:before="40" w:after="40"/>
                                 <w:rPr>
                                   <w:caps/>
@@ -740,7 +1093,7 @@
               </mc:Choice>
               <mc:Fallback>
                 <w:pict>
-                  <v:shape id="Zone de texte 2" o:spid="_x0000_s1029" type="#_x0000_t202" style="position:absolute;margin-left:58.9pt;margin-top:123.35pt;width:256.9pt;height:36.8pt;z-index:251664384;visibility:visible;mso-wrap-style:square;mso-width-percent:0;mso-height-percent:0;mso-wrap-distance-left:9pt;mso-wrap-distance-top:3.6pt;mso-wrap-distance-right:9pt;mso-wrap-distance-bottom:3.6pt;mso-position-horizontal:absolute;mso-position-horizontal-relative:text;mso-position-vertical:absolute;mso-position-vertical-relative:text;mso-width-percent:0;mso-height-percent:0;mso-width-relative:margin;mso-height-relative:margin;v-text-anchor:top" o:gfxdata="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">
+                  <v:shape id="Zone de texte 2" o:spid="_x0000_s1030" type="#_x0000_t202" style="position:absolute;margin-left:58.9pt;margin-top:123.35pt;width:256.9pt;height:36.8pt;z-index:251664384;visibility:visible;mso-wrap-style:square;mso-width-percent:0;mso-height-percent:0;mso-wrap-distance-left:9pt;mso-wrap-distance-top:3.6pt;mso-wrap-distance-right:9pt;mso-wrap-distance-bottom:3.6pt;mso-position-horizontal:absolute;mso-position-horizontal-relative:text;mso-position-vertical:absolute;mso-position-vertical-relative:text;mso-width-percent:0;mso-height-percent:0;mso-width-relative:margin;mso-height-relative:margin;v-text-anchor:top" o:gfxdata="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">
                     <v:textbox>
                       <w:txbxContent>
                         <w:p>
@@ -1090,9 +1443,9 @@
               </mc:Choice>
               <mc:Fallback>
                 <w:pict>
-                  <v:group id="Groupe 125" o:spid="_x0000_s1030" style="position:absolute;margin-left:0;margin-top:0;width:540pt;height:556.55pt;z-index:-251657216;mso-width-percent:1154;mso-height-percent:670;mso-top-percent:45;mso-position-horizontal:center;mso-position-horizontal-relative:margin;mso-position-vertical-relative:page;mso-width-percent:1154;mso-height-percent:670;mso-top-percent:45;mso-width-relative:margin" coordsize="55613,54044" o:gfxdata="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">
+                  <v:group id="Groupe 125" o:spid="_x0000_s1031" style="position:absolute;margin-left:0;margin-top:0;width:540pt;height:556.55pt;z-index:-251657216;mso-width-percent:1154;mso-height-percent:670;mso-top-percent:45;mso-position-horizontal:center;mso-position-horizontal-relative:margin;mso-position-vertical-relative:page;mso-width-percent:1154;mso-height-percent:670;mso-top-percent:45;mso-width-relative:margin" coordsize="55613,54044" o:gfxdata="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">
                     <o:lock v:ext="edit" aspectratio="t"/>
-                    <v:shape id="Forme libre 10" o:spid="_x0000_s1031" style="position:absolute;width:55575;height:54044;visibility:visible;mso-wrap-style:square;v-text-anchor:bottom" coordsize="720,700" o:spt="100" o:gfxdata="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" adj="-11796480,,5400" path="m,c,644,,644,,644v23,6,62,14,113,21c250,685,476,700,720,644v,-27,,-27,,-27c720,,720,,720,,,,,,,e" fillcolor="#4d5f78 [2994]" stroked="f">
+                    <v:shape id="Forme libre 10" o:spid="_x0000_s1032" style="position:absolute;width:55575;height:54044;visibility:visible;mso-wrap-style:square;v-text-anchor:bottom" coordsize="720,700" o:spt="100" o:gfxdata="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" adj="-11796480,,5400" path="m,c,644,,644,,644v23,6,62,14,113,21c250,685,476,700,720,644v,-27,,-27,,-27c720,,720,,720,,,,,,,e" fillcolor="#4d5f78 [2994]" stroked="f">
                       <v:fill color2="#2a3442 [2018]" rotate="t" colors="0 #5d6d85;.5 #485972;1 #334258" focus="100%" type="gradient">
                         <o:fill v:ext="view" type="gradientUnscaled"/>
                       </v:fill>
@@ -1146,7 +1499,7 @@
                         </w:txbxContent>
                       </v:textbox>
                     </v:shape>
-                    <v:shape id="Forme libre 11" o:spid="_x0000_s1032" style="position:absolute;left:8763;top:47697;width:46850;height:5099;visibility:visible;mso-wrap-style:square;v-text-anchor:bottom" coordsize="607,66" o:gfxdata="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" path="m607,c450,44,300,57,176,57,109,57,49,53,,48,66,58,152,66,251,66,358,66,480,56,607,27,607,,607,,607,e" fillcolor="white [3212]" stroked="f">
+                    <v:shape id="Forme libre 11" o:spid="_x0000_s1033" style="position:absolute;left:8763;top:47697;width:46850;height:5099;visibility:visible;mso-wrap-style:square;v-text-anchor:bottom" coordsize="607,66" o:gfxdata="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" path="m607,c450,44,300,57,176,57,109,57,49,53,,48,66,58,152,66,251,66,358,66,480,56,607,27,607,,607,,607,e" fillcolor="white [3212]" stroked="f">
                       <v:fill opacity="19789f"/>
                       <v:path arrowok="t" o:connecttype="custom" o:connectlocs="4685030,0;1358427,440373;0,370840;1937302,509905;4685030,208598;4685030,0" o:connectangles="0,0,0,0,0,0"/>
                     </v:shape>
@@ -1212,7 +1565,7 @@
                             <w:txbxContent>
                               <w:p>
                                 <w:pPr>
-                                  <w:pStyle w:val="Sansinterligne"/>
+                                  <w:pStyle w:val="NoSpacing"/>
                                   <w:rPr>
                                     <w:color w:val="7F7F7F" w:themeColor="text1" w:themeTint="80"/>
                                     <w:sz w:val="18"/>
@@ -1311,12 +1664,12 @@
               </mc:Choice>
               <mc:Fallback>
                 <w:pict>
-                  <v:shape id="Zone de texte 128" o:spid="_x0000_s1033" type="#_x0000_t202" style="position:absolute;margin-left:0;margin-top:0;width:453pt;height:11.5pt;z-index:251662336;visibility:visible;mso-wrap-style:square;mso-width-percent:1154;mso-height-percent:0;mso-wrap-distance-left:9pt;mso-wrap-distance-top:0;mso-wrap-distance-right:9pt;mso-wrap-distance-bottom:0;mso-position-horizontal:center;mso-position-horizontal-relative:page;mso-position-vertical:bottom;mso-position-vertical-relative:margin;mso-width-percent:1154;mso-height-percent:0;mso-width-relative:margin;mso-height-relative:margin;v-text-anchor:bottom" o:gfxdata="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" filled="f" stroked="f" strokeweight=".5pt">
+                  <v:shape id="Zone de texte 128" o:spid="_x0000_s1034" type="#_x0000_t202" style="position:absolute;margin-left:0;margin-top:0;width:453pt;height:11.5pt;z-index:251662336;visibility:visible;mso-wrap-style:square;mso-width-percent:1154;mso-height-percent:0;mso-wrap-distance-left:9pt;mso-wrap-distance-top:0;mso-wrap-distance-right:9pt;mso-wrap-distance-bottom:0;mso-position-horizontal:center;mso-position-horizontal-relative:page;mso-position-vertical:bottom;mso-position-vertical-relative:margin;mso-width-percent:1154;mso-height-percent:0;mso-width-relative:margin;mso-height-relative:margin;v-text-anchor:bottom" o:gfxdata="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" filled="f" stroked="f" strokeweight=".5pt">
                     <v:textbox style="mso-fit-shape-to-text:t" inset="1in,0,86.4pt,0">
                       <w:txbxContent>
                         <w:p>
                           <w:pPr>
-                            <w:pStyle w:val="Sansinterligne"/>
+                            <w:pStyle w:val="NoSpacing"/>
                             <w:rPr>
                               <w:color w:val="7F7F7F" w:themeColor="text1" w:themeTint="80"/>
                               <w:sz w:val="18"/>
@@ -1402,190 +1755,6 @@
             </mc:AlternateContent>
           </w:r>
           <w:r>
-            <w:rPr>
-              <w:noProof/>
-            </w:rPr>
-            <mc:AlternateContent>
-              <mc:Choice Requires="wps">
-                <w:drawing>
-                  <wp:anchor distT="0" distB="0" distL="114300" distR="114300" simplePos="0" relativeHeight="251660288" behindDoc="0" locked="0" layoutInCell="1" allowOverlap="1">
-                    <wp:simplePos x="0" y="0"/>
-                    <wp:positionH relativeFrom="margin">
-                      <wp:align>right</wp:align>
-                    </wp:positionH>
-                    <mc:AlternateContent>
-                      <mc:Choice Requires="wp14">
-                        <wp:positionV relativeFrom="page">
-                          <wp14:pctPosVOffset>2300</wp14:pctPosVOffset>
-                        </wp:positionV>
-                      </mc:Choice>
-                      <mc:Fallback>
-                        <wp:positionV relativeFrom="page">
-                          <wp:posOffset>245745</wp:posOffset>
-                        </wp:positionV>
-                      </mc:Fallback>
-                    </mc:AlternateContent>
-                    <wp:extent cx="594360" cy="987552"/>
-                    <wp:effectExtent l="0" t="0" r="0" b="5080"/>
-                    <wp:wrapNone/>
-                    <wp:docPr id="130" name="Rectangle 130"/>
-                    <wp:cNvGraphicFramePr>
-                      <a:graphicFrameLocks xmlns:a="http://schemas.openxmlformats.org/drawingml/2006/main" noChangeAspect="1"/>
-                    </wp:cNvGraphicFramePr>
-                    <a:graphic xmlns:a="http://schemas.openxmlformats.org/drawingml/2006/main">
-                      <a:graphicData uri="http://schemas.microsoft.com/office/word/2010/wordprocessingShape">
-                        <wps:wsp>
-                          <wps:cNvSpPr>
-                            <a:spLocks noChangeAspect="1"/>
-                          </wps:cNvSpPr>
-                          <wps:spPr>
-                            <a:xfrm>
-                              <a:off x="0" y="0"/>
-                              <a:ext cx="594360" cy="987552"/>
-                            </a:xfrm>
-                            <a:prstGeom prst="rect">
-                              <a:avLst/>
-                            </a:prstGeom>
-                            <a:ln>
-                              <a:noFill/>
-                            </a:ln>
-                          </wps:spPr>
-                          <wps:style>
-                            <a:lnRef idx="2">
-                              <a:schemeClr val="accent1">
-                                <a:shade val="50000"/>
-                              </a:schemeClr>
-                            </a:lnRef>
-                            <a:fillRef idx="1">
-                              <a:schemeClr val="accent1"/>
-                            </a:fillRef>
-                            <a:effectRef idx="0">
-                              <a:schemeClr val="accent1"/>
-                            </a:effectRef>
-                            <a:fontRef idx="minor">
-                              <a:schemeClr val="lt1"/>
-                            </a:fontRef>
-                          </wps:style>
-                          <wps:txbx>
-                            <w:txbxContent>
-                              <w:sdt>
-                                <w:sdtPr>
-                                  <w:rPr>
-                                    <w:color w:val="FFFFFF" w:themeColor="background1"/>
-                                    <w:sz w:val="24"/>
-                                    <w:szCs w:val="24"/>
-                                  </w:rPr>
-                                  <w:alias w:val="Année"/>
-                                  <w:tag w:val=""/>
-                                  <w:id w:val="1595126926"/>
-                                  <w:dataBinding w:prefixMappings="xmlns:ns0='http://schemas.microsoft.com/office/2006/coverPageProps' " w:xpath="/ns0:CoverPageProperties[1]/ns0:PublishDate[1]" w:storeItemID="{55AF091B-3C7A-41E3-B477-F2FDAA23CFDA}"/>
-                                  <w:date>
-                                    <w:dateFormat w:val="yyyy"/>
-                                    <w:lid w:val="fr-FR"/>
-                                    <w:storeMappedDataAs w:val="dateTime"/>
-                                    <w:calendar w:val="gregorian"/>
-                                  </w:date>
-                                </w:sdtPr>
-                                <w:sdtEndPr/>
-                                <w:sdtContent>
-                                  <w:p>
-                                    <w:pPr>
-                                      <w:pStyle w:val="Sansinterligne"/>
-                                      <w:jc w:val="right"/>
-                                      <w:rPr>
-                                        <w:color w:val="FFFFFF" w:themeColor="background1"/>
-                                        <w:sz w:val="24"/>
-                                        <w:szCs w:val="24"/>
-                                      </w:rPr>
-                                    </w:pPr>
-                                    <w:r>
-                                      <w:rPr>
-                                        <w:color w:val="FFFFFF" w:themeColor="background1"/>
-                                        <w:sz w:val="24"/>
-                                        <w:szCs w:val="24"/>
-                                      </w:rPr>
-                                      <w:t>2016-2017</w:t>
-                                    </w:r>
-                                  </w:p>
-                                </w:sdtContent>
-                              </w:sdt>
-                            </w:txbxContent>
-                          </wps:txbx>
-                          <wps:bodyPr rot="0" spcFirstLastPara="0" vertOverflow="overflow" horzOverflow="overflow" vert="horz" wrap="square" lIns="45720" tIns="45720" rIns="45720" bIns="45720" numCol="1" spcCol="0" rtlCol="0" fromWordArt="0" anchor="b" anchorCtr="0" forceAA="0" compatLnSpc="1">
-                            <a:prstTxWarp prst="textNoShape">
-                              <a:avLst/>
-                            </a:prstTxWarp>
-                            <a:noAutofit/>
-                          </wps:bodyPr>
-                        </wps:wsp>
-                      </a:graphicData>
-                    </a:graphic>
-                    <wp14:sizeRelH relativeFrom="page">
-                      <wp14:pctWidth>7600</wp14:pctWidth>
-                    </wp14:sizeRelH>
-                    <wp14:sizeRelV relativeFrom="page">
-                      <wp14:pctHeight>9800</wp14:pctHeight>
-                    </wp14:sizeRelV>
-                  </wp:anchor>
-                </w:drawing>
-              </mc:Choice>
-              <mc:Fallback>
-                <w:pict>
-                  <v:rect id="Rectangle 130" o:spid="_x0000_s1034" style="position:absolute;margin-left:-4.4pt;margin-top:0;width:46.8pt;height:77.75pt;z-index:251660288;visibility:visible;mso-wrap-style:square;mso-width-percent:76;mso-height-percent:98;mso-top-percent:23;mso-wrap-distance-left:9pt;mso-wrap-distance-top:0;mso-wrap-distance-right:9pt;mso-wrap-distance-bottom:0;mso-position-horizontal:right;mso-position-horizontal-relative:margin;mso-position-vertical-relative:page;mso-width-percent:76;mso-height-percent:98;mso-top-percent:23;mso-width-relative:page;mso-height-relative:page;v-text-anchor:bottom" o:gfxdata="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" fillcolor="#5b9bd5 [3204]" stroked="f" strokeweight="1pt">
-                    <v:path arrowok="t"/>
-                    <o:lock v:ext="edit" aspectratio="t"/>
-                    <v:textbox inset="3.6pt,,3.6pt">
-                      <w:txbxContent>
-                        <w:sdt>
-                          <w:sdtPr>
-                            <w:rPr>
-                              <w:color w:val="FFFFFF" w:themeColor="background1"/>
-                              <w:sz w:val="24"/>
-                              <w:szCs w:val="24"/>
-                            </w:rPr>
-                            <w:alias w:val="Année"/>
-                            <w:tag w:val=""/>
-                            <w:id w:val="1595126926"/>
-                            <w:dataBinding w:prefixMappings="xmlns:ns0='http://schemas.microsoft.com/office/2006/coverPageProps' " w:xpath="/ns0:CoverPageProperties[1]/ns0:PublishDate[1]" w:storeItemID="{55AF091B-3C7A-41E3-B477-F2FDAA23CFDA}"/>
-                            <w:date>
-                              <w:dateFormat w:val="yyyy"/>
-                              <w:lid w:val="fr-FR"/>
-                              <w:storeMappedDataAs w:val="dateTime"/>
-                              <w:calendar w:val="gregorian"/>
-                            </w:date>
-                          </w:sdtPr>
-                          <w:sdtEndPr/>
-                          <w:sdtContent>
-                            <w:p>
-                              <w:pPr>
-                                <w:pStyle w:val="Sansinterligne"/>
-                                <w:jc w:val="right"/>
-                                <w:rPr>
-                                  <w:color w:val="FFFFFF" w:themeColor="background1"/>
-                                  <w:sz w:val="24"/>
-                                  <w:szCs w:val="24"/>
-                                </w:rPr>
-                              </w:pPr>
-                              <w:r>
-                                <w:rPr>
-                                  <w:color w:val="FFFFFF" w:themeColor="background1"/>
-                                  <w:sz w:val="24"/>
-                                  <w:szCs w:val="24"/>
-                                </w:rPr>
-                                <w:t>2016-2017</w:t>
-                              </w:r>
-                            </w:p>
-                          </w:sdtContent>
-                        </w:sdt>
-                      </w:txbxContent>
-                    </v:textbox>
-                    <w10:wrap anchorx="margin" anchory="page"/>
-                  </v:rect>
-                </w:pict>
-              </mc:Fallback>
-            </mc:AlternateContent>
-          </w:r>
-          <w:r>
             <w:br w:type="page"/>
           </w:r>
         </w:p>
@@ -1594,7 +1763,7 @@
     </w:sdt>
     <w:p>
       <w:pPr>
-        <w:pStyle w:val="En-ttedetabledesmatires"/>
+        <w:pStyle w:val="TOCHeading"/>
         <w:rPr>
           <w:rFonts w:eastAsiaTheme="minorHAnsi"/>
         </w:rPr>
@@ -1608,6 +1777,7 @@
     </w:p>
     <w:p>
       <w:pPr>
+        <w:jc w:val="both"/>
         <w:rPr>
           <w:sz w:val="28"/>
           <w:szCs w:val="28"/>
@@ -1646,6 +1816,7 @@
     </w:p>
     <w:p>
       <w:pPr>
+        <w:jc w:val="both"/>
         <w:rPr>
           <w:sz w:val="28"/>
           <w:szCs w:val="28"/>
@@ -1661,7 +1832,7 @@
     </w:p>
     <w:p>
       <w:pPr>
-        <w:pStyle w:val="En-ttedetabledesmatires"/>
+        <w:pStyle w:val="TOCHeading"/>
         <w:rPr>
           <w:spacing w:val="-10"/>
           <w:kern w:val="28"/>
@@ -1669,8 +1840,6 @@
           <w:szCs w:val="56"/>
         </w:rPr>
       </w:pPr>
-      <w:bookmarkStart w:id="0" w:name="_GoBack"/>
-      <w:bookmarkEnd w:id="0"/>
       <w:r>
         <w:rPr>
           <w:rFonts w:eastAsiaTheme="minorHAnsi"/>
@@ -1702,7 +1871,7 @@
       <w:sdtContent>
         <w:p>
           <w:pPr>
-            <w:pStyle w:val="En-ttedetabledesmatires"/>
+            <w:pStyle w:val="TOCHeading"/>
           </w:pPr>
           <w:r>
             <w:t>T</w:t>
@@ -1713,7 +1882,7 @@
         </w:p>
         <w:p>
           <w:pPr>
-            <w:pStyle w:val="TM1"/>
+            <w:pStyle w:val="TOC1"/>
             <w:tabs>
               <w:tab w:val="left" w:pos="440"/>
               <w:tab w:val="right" w:leader="dot" w:pos="9062"/>
@@ -1736,7 +1905,7 @@
           <w:hyperlink w:anchor="_Toc483347614" w:history="1">
             <w:r>
               <w:rPr>
-                <w:rStyle w:val="Lienhypertexte"/>
+                <w:rStyle w:val="Hyperlink"/>
                 <w:noProof/>
               </w:rPr>
               <w:t>I.</w:t>
@@ -1751,7 +1920,7 @@
             </w:r>
             <w:r>
               <w:rPr>
-                <w:rStyle w:val="Lienhypertexte"/>
+                <w:rStyle w:val="Hyperlink"/>
                 <w:noProof/>
               </w:rPr>
               <w:t>Présentation du sujet</w:t>
@@ -1808,7 +1977,7 @@
         </w:p>
         <w:p>
           <w:pPr>
-            <w:pStyle w:val="TM2"/>
+            <w:pStyle w:val="TOC2"/>
             <w:tabs>
               <w:tab w:val="left" w:pos="660"/>
               <w:tab w:val="right" w:leader="dot" w:pos="9062"/>
@@ -1820,7 +1989,7 @@
           <w:hyperlink w:anchor="_Toc483347615" w:history="1">
             <w:r>
               <w:rPr>
-                <w:rStyle w:val="Lienhypertexte"/>
+                <w:rStyle w:val="Hyperlink"/>
                 <w:noProof/>
               </w:rPr>
               <w:t>1.</w:t>
@@ -1833,7 +2002,7 @@
             </w:r>
             <w:r>
               <w:rPr>
-                <w:rStyle w:val="Lienhypertexte"/>
+                <w:rStyle w:val="Hyperlink"/>
                 <w:noProof/>
               </w:rPr>
               <w:t>Contexte</w:t>
@@ -1890,7 +2059,7 @@
         </w:p>
         <w:p>
           <w:pPr>
-            <w:pStyle w:val="TM2"/>
+            <w:pStyle w:val="TOC2"/>
             <w:tabs>
               <w:tab w:val="left" w:pos="660"/>
               <w:tab w:val="right" w:leader="dot" w:pos="9062"/>
@@ -1902,7 +2071,7 @@
           <w:hyperlink w:anchor="_Toc483347616" w:history="1">
             <w:r>
               <w:rPr>
-                <w:rStyle w:val="Lienhypertexte"/>
+                <w:rStyle w:val="Hyperlink"/>
                 <w:noProof/>
               </w:rPr>
               <w:t>2.</w:t>
@@ -1915,7 +2084,7 @@
             </w:r>
             <w:r>
               <w:rPr>
-                <w:rStyle w:val="Lienhypertexte"/>
+                <w:rStyle w:val="Hyperlink"/>
                 <w:noProof/>
               </w:rPr>
               <w:t>Taches planifiées</w:t>
@@ -1972,7 +2141,7 @@
         </w:p>
         <w:p>
           <w:pPr>
-            <w:pStyle w:val="TM2"/>
+            <w:pStyle w:val="TOC2"/>
             <w:tabs>
               <w:tab w:val="left" w:pos="660"/>
               <w:tab w:val="right" w:leader="dot" w:pos="9062"/>
@@ -1984,7 +2153,7 @@
           <w:hyperlink w:anchor="_Toc483347617" w:history="1">
             <w:r>
               <w:rPr>
-                <w:rStyle w:val="Lienhypertexte"/>
+                <w:rStyle w:val="Hyperlink"/>
                 <w:noProof/>
               </w:rPr>
               <w:t>3.</w:t>
@@ -1997,7 +2166,7 @@
             </w:r>
             <w:r>
               <w:rPr>
-                <w:rStyle w:val="Lienhypertexte"/>
+                <w:rStyle w:val="Hyperlink"/>
                 <w:noProof/>
               </w:rPr>
               <w:t>Taches existant</w:t>
@@ -2054,7 +2223,7 @@
         </w:p>
         <w:p>
           <w:pPr>
-            <w:pStyle w:val="TM1"/>
+            <w:pStyle w:val="TOC1"/>
             <w:tabs>
               <w:tab w:val="left" w:pos="440"/>
               <w:tab w:val="right" w:leader="dot" w:pos="9062"/>
@@ -2068,7 +2237,7 @@
           <w:hyperlink w:anchor="_Toc483347618" w:history="1">
             <w:r>
               <w:rPr>
-                <w:rStyle w:val="Lienhypertexte"/>
+                <w:rStyle w:val="Hyperlink"/>
                 <w:noProof/>
               </w:rPr>
               <w:t>II.</w:t>
@@ -2083,7 +2252,7 @@
             </w:r>
             <w:r>
               <w:rPr>
-                <w:rStyle w:val="Lienhypertexte"/>
+                <w:rStyle w:val="Hyperlink"/>
                 <w:noProof/>
               </w:rPr>
               <w:t>Travail accompli</w:t>
@@ -2140,7 +2309,7 @@
         </w:p>
         <w:p>
           <w:pPr>
-            <w:pStyle w:val="TM2"/>
+            <w:pStyle w:val="TOC2"/>
             <w:tabs>
               <w:tab w:val="left" w:pos="660"/>
               <w:tab w:val="right" w:leader="dot" w:pos="9062"/>
@@ -2152,7 +2321,7 @@
           <w:hyperlink w:anchor="_Toc483347619" w:history="1">
             <w:r>
               <w:rPr>
-                <w:rStyle w:val="Lienhypertexte"/>
+                <w:rStyle w:val="Hyperlink"/>
                 <w:noProof/>
               </w:rPr>
               <w:t>1.</w:t>
@@ -2165,7 +2334,7 @@
             </w:r>
             <w:r>
               <w:rPr>
-                <w:rStyle w:val="Lienhypertexte"/>
+                <w:rStyle w:val="Hyperlink"/>
                 <w:noProof/>
               </w:rPr>
               <w:t>Choix techniques</w:t>
@@ -2222,7 +2391,7 @@
         </w:p>
         <w:p>
           <w:pPr>
-            <w:pStyle w:val="TM2"/>
+            <w:pStyle w:val="TOC2"/>
             <w:tabs>
               <w:tab w:val="left" w:pos="660"/>
               <w:tab w:val="right" w:leader="dot" w:pos="9062"/>
@@ -2234,7 +2403,7 @@
           <w:hyperlink w:anchor="_Toc483347620" w:history="1">
             <w:r>
               <w:rPr>
-                <w:rStyle w:val="Lienhypertexte"/>
+                <w:rStyle w:val="Hyperlink"/>
                 <w:noProof/>
               </w:rPr>
               <w:t>2.</w:t>
@@ -2247,7 +2416,7 @@
             </w:r>
             <w:r>
               <w:rPr>
-                <w:rStyle w:val="Lienhypertexte"/>
+                <w:rStyle w:val="Hyperlink"/>
                 <w:noProof/>
               </w:rPr>
               <w:t>Taches effectuées</w:t>
@@ -2306,7 +2475,7 @@
         </w:p>
         <w:p>
           <w:pPr>
-            <w:pStyle w:val="TM2"/>
+            <w:pStyle w:val="TOC2"/>
             <w:tabs>
               <w:tab w:val="left" w:pos="660"/>
               <w:tab w:val="right" w:leader="dot" w:pos="9062"/>
@@ -2318,7 +2487,7 @@
           <w:hyperlink w:anchor="_Toc483347621" w:history="1">
             <w:r>
               <w:rPr>
-                <w:rStyle w:val="Lienhypertexte"/>
+                <w:rStyle w:val="Hyperlink"/>
                 <w:noProof/>
               </w:rPr>
               <w:t>3.</w:t>
@@ -2331,7 +2500,7 @@
             </w:r>
             <w:r>
               <w:rPr>
-                <w:rStyle w:val="Lienhypertexte"/>
+                <w:rStyle w:val="Hyperlink"/>
                 <w:noProof/>
               </w:rPr>
               <w:t>Résultat livré au client</w:t>
@@ -2388,7 +2557,7 @@
         </w:p>
         <w:p>
           <w:pPr>
-            <w:pStyle w:val="TM1"/>
+            <w:pStyle w:val="TOC1"/>
             <w:tabs>
               <w:tab w:val="left" w:pos="660"/>
               <w:tab w:val="right" w:leader="dot" w:pos="9062"/>
@@ -2402,7 +2571,7 @@
           <w:hyperlink w:anchor="_Toc483347622" w:history="1">
             <w:r>
               <w:rPr>
-                <w:rStyle w:val="Lienhypertexte"/>
+                <w:rStyle w:val="Hyperlink"/>
                 <w:noProof/>
               </w:rPr>
               <w:t>III.</w:t>
@@ -2417,7 +2586,7 @@
             </w:r>
             <w:r>
               <w:rPr>
-                <w:rStyle w:val="Lienhypertexte"/>
+                <w:rStyle w:val="Hyperlink"/>
                 <w:noProof/>
               </w:rPr>
               <w:t>Gestion de projet</w:t>
@@ -2474,7 +2643,7 @@
         </w:p>
         <w:p>
           <w:pPr>
-            <w:pStyle w:val="TM2"/>
+            <w:pStyle w:val="TOC2"/>
             <w:tabs>
               <w:tab w:val="left" w:pos="660"/>
               <w:tab w:val="right" w:leader="dot" w:pos="9062"/>
@@ -2486,7 +2655,7 @@
           <w:hyperlink w:anchor="_Toc483347623" w:history="1">
             <w:r>
               <w:rPr>
-                <w:rStyle w:val="Lienhypertexte"/>
+                <w:rStyle w:val="Hyperlink"/>
                 <w:noProof/>
               </w:rPr>
               <w:t>1.</w:t>
@@ -2499,7 +2668,7 @@
             </w:r>
             <w:r>
               <w:rPr>
-                <w:rStyle w:val="Lienhypertexte"/>
+                <w:rStyle w:val="Hyperlink"/>
                 <w:noProof/>
               </w:rPr>
               <w:t>Outils utilisés</w:t>
@@ -2556,7 +2725,7 @@
         </w:p>
         <w:p>
           <w:pPr>
-            <w:pStyle w:val="TM2"/>
+            <w:pStyle w:val="TOC2"/>
             <w:tabs>
               <w:tab w:val="left" w:pos="660"/>
               <w:tab w:val="right" w:leader="dot" w:pos="9062"/>
@@ -2568,7 +2737,7 @@
           <w:hyperlink w:anchor="_Toc483347624" w:history="1">
             <w:r>
               <w:rPr>
-                <w:rStyle w:val="Lienhypertexte"/>
+                <w:rStyle w:val="Hyperlink"/>
                 <w:noProof/>
               </w:rPr>
               <w:t>2.</w:t>
@@ -2581,7 +2750,7 @@
             </w:r>
             <w:r>
               <w:rPr>
-                <w:rStyle w:val="Lienhypertexte"/>
+                <w:rStyle w:val="Hyperlink"/>
                 <w:noProof/>
               </w:rPr>
               <w:t>Organisation des taches dans le groupe</w:t>
@@ -2638,7 +2807,7 @@
         </w:p>
         <w:p>
           <w:pPr>
-            <w:pStyle w:val="TM1"/>
+            <w:pStyle w:val="TOC1"/>
             <w:tabs>
               <w:tab w:val="left" w:pos="660"/>
               <w:tab w:val="right" w:leader="dot" w:pos="9062"/>
@@ -2652,7 +2821,7 @@
           <w:hyperlink w:anchor="_Toc483347625" w:history="1">
             <w:r>
               <w:rPr>
-                <w:rStyle w:val="Lienhypertexte"/>
+                <w:rStyle w:val="Hyperlink"/>
                 <w:noProof/>
               </w:rPr>
               <w:t>IV.</w:t>
@@ -2667,7 +2836,7 @@
             </w:r>
             <w:r>
               <w:rPr>
-                <w:rStyle w:val="Lienhypertexte"/>
+                <w:rStyle w:val="Hyperlink"/>
                 <w:noProof/>
               </w:rPr>
               <w:t>Conclusion</w:t>
@@ -2863,7 +3032,16 @@
     </w:p>
     <w:p>
       <w:pPr>
-        <w:pStyle w:val="Titre1"/>
+        <w:jc w:val="right"/>
+        <w:rPr>
+          <w:sz w:val="24"/>
+          <w:szCs w:val="24"/>
+        </w:rPr>
+      </w:pPr>
+    </w:p>
+    <w:p>
+      <w:pPr>
+        <w:pStyle w:val="Heading1"/>
         <w:numPr>
           <w:ilvl w:val="0"/>
           <w:numId w:val="3"/>
@@ -2872,8 +3050,8 @@
           <w:u w:val="single"/>
         </w:rPr>
       </w:pPr>
-      <w:bookmarkStart w:id="1" w:name="_Toc483347614"/>
-      <w:bookmarkStart w:id="2" w:name="_Toc483347616"/>
+      <w:bookmarkStart w:id="0" w:name="_Toc483347614"/>
+      <w:bookmarkStart w:id="1" w:name="_Toc483347616"/>
       <w:r>
         <w:rPr>
           <w:u w:val="single"/>
@@ -2881,7 +3059,7 @@
         <w:lastRenderedPageBreak/>
         <w:t>Présentation du sujet</w:t>
       </w:r>
-      <w:bookmarkEnd w:id="1"/>
+      <w:bookmarkEnd w:id="0"/>
       <w:r>
         <w:rPr>
           <w:u w:val="single"/>
@@ -2891,17 +3069,17 @@
     </w:p>
     <w:p>
       <w:pPr>
-        <w:pStyle w:val="Titre2"/>
+        <w:pStyle w:val="Heading2"/>
         <w:numPr>
           <w:ilvl w:val="0"/>
           <w:numId w:val="12"/>
         </w:numPr>
       </w:pPr>
-      <w:bookmarkStart w:id="3" w:name="_Toc483347615"/>
+      <w:bookmarkStart w:id="2" w:name="_Toc483347615"/>
       <w:r>
         <w:t>Contexte</w:t>
       </w:r>
-      <w:bookmarkEnd w:id="3"/>
+      <w:bookmarkEnd w:id="2"/>
     </w:p>
     <w:p>
       <w:pPr>
@@ -2921,7 +3099,7 @@
     <w:p/>
     <w:p>
       <w:pPr>
-        <w:pStyle w:val="Titre2"/>
+        <w:pStyle w:val="Heading2"/>
         <w:numPr>
           <w:ilvl w:val="0"/>
           <w:numId w:val="12"/>
@@ -2930,7 +3108,7 @@
       <w:r>
         <w:t>Taches planifiées</w:t>
       </w:r>
-      <w:bookmarkEnd w:id="2"/>
+      <w:bookmarkEnd w:id="1"/>
       <w:r>
         <w:t xml:space="preserve"> </w:t>
       </w:r>
@@ -2957,7 +3135,7 @@
                     <pic:cNvPicPr/>
                   </pic:nvPicPr>
                   <pic:blipFill>
-                    <a:blip r:embed="rId10">
+                    <a:blip r:embed="rId11">
                       <a:extLst>
                         <a:ext uri="{28A0092B-C50C-407E-A947-70E740481C1C}">
                           <a14:useLocalDpi xmlns:a14="http://schemas.microsoft.com/office/drawing/2010/main" val="0"/>
@@ -2988,24 +3166,24 @@
     <w:p/>
     <w:p>
       <w:pPr>
-        <w:pStyle w:val="Titre2"/>
+        <w:pStyle w:val="Heading2"/>
         <w:numPr>
           <w:ilvl w:val="0"/>
           <w:numId w:val="12"/>
         </w:numPr>
       </w:pPr>
-      <w:bookmarkStart w:id="4" w:name="_Toc483347617"/>
+      <w:bookmarkStart w:id="3" w:name="_Toc483347617"/>
       <w:r>
         <w:t>Taches existant</w:t>
       </w:r>
-      <w:bookmarkEnd w:id="4"/>
+      <w:bookmarkEnd w:id="3"/>
     </w:p>
     <w:p/>
     <w:p/>
     <w:p/>
     <w:p>
       <w:pPr>
-        <w:pStyle w:val="Titre1"/>
+        <w:pStyle w:val="Heading1"/>
         <w:numPr>
           <w:ilvl w:val="0"/>
           <w:numId w:val="3"/>
@@ -3014,7 +3192,7 @@
           <w:u w:val="single"/>
         </w:rPr>
       </w:pPr>
-      <w:bookmarkStart w:id="5" w:name="_Toc483347618"/>
+      <w:bookmarkStart w:id="4" w:name="_Toc483347618"/>
       <w:r>
         <w:rPr>
           <w:u w:val="single"/>
@@ -3028,21 +3206,21 @@
         </w:rPr>
         <w:t xml:space="preserve"> accompli</w:t>
       </w:r>
-      <w:bookmarkEnd w:id="5"/>
-    </w:p>
-    <w:p>
-      <w:pPr>
-        <w:pStyle w:val="Titre2"/>
+      <w:bookmarkEnd w:id="4"/>
+    </w:p>
+    <w:p>
+      <w:pPr>
+        <w:pStyle w:val="Heading2"/>
         <w:numPr>
           <w:ilvl w:val="0"/>
           <w:numId w:val="15"/>
         </w:numPr>
       </w:pPr>
-      <w:bookmarkStart w:id="6" w:name="_Toc483347619"/>
+      <w:bookmarkStart w:id="5" w:name="_Toc483347619"/>
       <w:r>
         <w:t>Choix techniques</w:t>
       </w:r>
-      <w:bookmarkEnd w:id="6"/>
+      <w:bookmarkEnd w:id="5"/>
       <w:r>
         <w:t> </w:t>
       </w:r>
@@ -3054,7 +3232,7 @@
     </w:p>
     <w:p>
       <w:pPr>
-        <w:pStyle w:val="Paragraphedeliste"/>
+        <w:pStyle w:val="ListParagraph"/>
         <w:numPr>
           <w:ilvl w:val="0"/>
           <w:numId w:val="9"/>
@@ -3173,7 +3351,7 @@
     </w:p>
     <w:p>
       <w:pPr>
-        <w:pStyle w:val="Paragraphedeliste"/>
+        <w:pStyle w:val="ListParagraph"/>
         <w:numPr>
           <w:ilvl w:val="0"/>
           <w:numId w:val="19"/>
@@ -3350,23 +3528,7 @@
           <w:sz w:val="24"/>
           <w:szCs w:val="24"/>
         </w:rPr>
-        <w:t xml:space="preserve">) a été pris en charge depuis Chrome 21, </w:t>
-      </w:r>
-      <w:proofErr w:type="spellStart"/>
-      <w:r>
-        <w:rPr>
-          <w:sz w:val="24"/>
-          <w:szCs w:val="24"/>
-        </w:rPr>
-        <w:t>Opera</w:t>
-      </w:r>
-      <w:proofErr w:type="spellEnd"/>
-      <w:r>
-        <w:rPr>
-          <w:sz w:val="24"/>
-          <w:szCs w:val="24"/>
-        </w:rPr>
-        <w:t xml:space="preserve"> 18, </w:t>
+        <w:t xml:space="preserve">) a été pris en charge depuis Chrome 21, Opera 18, </w:t>
       </w:r>
       <w:r>
         <w:rPr>
@@ -3405,7 +3567,7 @@
                     <pic:cNvPicPr/>
                   </pic:nvPicPr>
                   <pic:blipFill>
-                    <a:blip r:embed="rId11" cstate="print">
+                    <a:blip r:embed="rId12" cstate="print">
                       <a:extLst>
                         <a:ext uri="{28A0092B-C50C-407E-A947-70E740481C1C}">
                           <a14:useLocalDpi xmlns:a14="http://schemas.microsoft.com/office/drawing/2010/main" val="0"/>
@@ -3453,7 +3615,7 @@
     <w:p/>
     <w:p>
       <w:pPr>
-        <w:pStyle w:val="Paragraphedeliste"/>
+        <w:pStyle w:val="ListParagraph"/>
         <w:numPr>
           <w:ilvl w:val="0"/>
           <w:numId w:val="8"/>
@@ -3507,7 +3669,7 @@
                     <pic:cNvPicPr/>
                   </pic:nvPicPr>
                   <pic:blipFill>
-                    <a:blip r:embed="rId12" cstate="print">
+                    <a:blip r:embed="rId13" cstate="print">
                       <a:extLst>
                         <a:ext uri="{28A0092B-C50C-407E-A947-70E740481C1C}">
                           <a14:useLocalDpi xmlns:a14="http://schemas.microsoft.com/office/drawing/2010/main" val="0"/>
@@ -3561,7 +3723,7 @@
     </w:p>
     <w:p>
       <w:pPr>
-        <w:pStyle w:val="Paragraphedeliste"/>
+        <w:pStyle w:val="ListParagraph"/>
         <w:numPr>
           <w:ilvl w:val="0"/>
           <w:numId w:val="8"/>
@@ -3601,7 +3763,7 @@
                     <pic:cNvPicPr/>
                   </pic:nvPicPr>
                   <pic:blipFill>
-                    <a:blip r:embed="rId13" cstate="print">
+                    <a:blip r:embed="rId14" cstate="print">
                       <a:extLst>
                         <a:ext uri="{28A0092B-C50C-407E-A947-70E740481C1C}">
                           <a14:useLocalDpi xmlns:a14="http://schemas.microsoft.com/office/drawing/2010/main" val="0"/>
@@ -3655,7 +3817,7 @@
                     <pic:cNvPicPr/>
                   </pic:nvPicPr>
                   <pic:blipFill>
-                    <a:blip r:embed="rId14" cstate="print">
+                    <a:blip r:embed="rId15" cstate="print">
                       <a:extLst>
                         <a:ext uri="{28A0092B-C50C-407E-A947-70E740481C1C}">
                           <a14:useLocalDpi xmlns:a14="http://schemas.microsoft.com/office/drawing/2010/main" val="0"/>
@@ -3684,7 +3846,7 @@
     </w:p>
     <w:p>
       <w:pPr>
-        <w:pStyle w:val="Paragraphedeliste"/>
+        <w:pStyle w:val="ListParagraph"/>
         <w:numPr>
           <w:ilvl w:val="0"/>
           <w:numId w:val="10"/>
@@ -3729,7 +3891,7 @@
                     <pic:cNvPicPr/>
                   </pic:nvPicPr>
                   <pic:blipFill>
-                    <a:blip r:embed="rId15">
+                    <a:blip r:embed="rId16">
                       <a:extLst>
                         <a:ext uri="{28A0092B-C50C-407E-A947-70E740481C1C}">
                           <a14:useLocalDpi xmlns:a14="http://schemas.microsoft.com/office/drawing/2010/main" val="0"/>
@@ -3778,7 +3940,7 @@
     </w:p>
     <w:p>
       <w:pPr>
-        <w:pStyle w:val="Paragraphedeliste"/>
+        <w:pStyle w:val="ListParagraph"/>
         <w:numPr>
           <w:ilvl w:val="0"/>
           <w:numId w:val="10"/>
@@ -3816,21 +3978,35 @@
           <w:sz w:val="24"/>
           <w:szCs w:val="24"/>
         </w:rPr>
-        <w:t xml:space="preserve">Dans cette partie, </w:t>
-      </w:r>
-      <w:r>
-        <w:rPr>
-          <w:sz w:val="24"/>
-          <w:szCs w:val="24"/>
-        </w:rPr>
-        <w:t>nous décrirons</w:t>
-      </w:r>
-      <w:r>
-        <w:rPr>
-          <w:sz w:val="24"/>
-          <w:szCs w:val="24"/>
-        </w:rPr>
-        <w:t xml:space="preserve"> l’algorithme qu’on a utilisé dans notre application, c’est l’algorithme pitch détection, Le but de ce détecteur e</w:t>
+        <w:t xml:space="preserve">Dans cette </w:t>
+      </w:r>
+      <w:r>
+        <w:rPr>
+          <w:sz w:val="24"/>
+          <w:szCs w:val="24"/>
+        </w:rPr>
+        <w:t>partie, on a décidé</w:t>
+      </w:r>
+      <w:r>
+        <w:rPr>
+          <w:sz w:val="24"/>
+          <w:szCs w:val="24"/>
+        </w:rPr>
+        <w:t xml:space="preserve"> </w:t>
+      </w:r>
+      <w:r>
+        <w:rPr>
+          <w:sz w:val="24"/>
+          <w:szCs w:val="24"/>
+        </w:rPr>
+        <w:t>quel algorithme qu’on va utiliser</w:t>
+      </w:r>
+      <w:r>
+        <w:rPr>
+          <w:sz w:val="24"/>
+          <w:szCs w:val="24"/>
+        </w:rPr>
+        <w:t xml:space="preserve"> dans notre application, c’est l’algorithme pitch détection, Le but de ce détecteur e</w:t>
       </w:r>
       <w:r>
         <w:rPr>
@@ -4049,7 +4225,7 @@
     </w:p>
     <w:p>
       <w:pPr>
-        <w:pStyle w:val="Paragraphedeliste"/>
+        <w:pStyle w:val="ListParagraph"/>
         <w:numPr>
           <w:ilvl w:val="0"/>
           <w:numId w:val="18"/>
@@ -4077,7 +4253,7 @@
     </w:p>
     <w:p>
       <w:pPr>
-        <w:pStyle w:val="Paragraphedeliste"/>
+        <w:pStyle w:val="ListParagraph"/>
         <w:numPr>
           <w:ilvl w:val="0"/>
           <w:numId w:val="18"/>
@@ -4251,7 +4427,16 @@
           <w:sz w:val="24"/>
           <w:szCs w:val="24"/>
         </w:rPr>
-        <w:t xml:space="preserve"> permettant de représenter un fragment de musique par une convention d'écriture de la hauteur et de la durée d'un son</w:t>
+        <w:t xml:space="preserve"> permettant de représenter un fragment de musique par une convention d'éc</w:t>
+      </w:r>
+      <w:bookmarkStart w:id="6" w:name="_GoBack"/>
+      <w:bookmarkEnd w:id="6"/>
+      <w:r>
+        <w:rPr>
+          <w:sz w:val="24"/>
+          <w:szCs w:val="24"/>
+        </w:rPr>
+        <w:t>riture de la hauteur et de la durée d'un son</w:t>
       </w:r>
       <w:r>
         <w:rPr>
@@ -4310,10 +4495,10 @@
         </w:rPr>
         <w:t xml:space="preserve"> </w:t>
       </w:r>
-      <w:hyperlink r:id="rId16" w:history="1">
+      <w:hyperlink r:id="rId17" w:history="1">
         <w:r>
           <w:rPr>
-            <w:rStyle w:val="Lienhypertexte"/>
+            <w:rStyle w:val="Hyperlink"/>
             <w:sz w:val="24"/>
             <w:szCs w:val="24"/>
           </w:rPr>
@@ -4379,6 +4564,9 @@
       </w:r>
     </w:p>
     <w:p>
+      <w:pPr>
+        <w:jc w:val="both"/>
+      </w:pPr>
       <w:r>
         <w:rPr>
           <w:sz w:val="24"/>
@@ -4455,11 +4643,12 @@
     </w:p>
     <w:p>
       <w:pPr>
-        <w:pStyle w:val="Paragraphedeliste"/>
+        <w:pStyle w:val="ListParagraph"/>
         <w:numPr>
           <w:ilvl w:val="0"/>
           <w:numId w:val="18"/>
         </w:numPr>
+        <w:jc w:val="both"/>
         <w:rPr>
           <w:sz w:val="24"/>
           <w:szCs w:val="24"/>
@@ -4475,11 +4664,12 @@
     </w:p>
     <w:p>
       <w:pPr>
-        <w:pStyle w:val="Paragraphedeliste"/>
+        <w:pStyle w:val="ListParagraph"/>
         <w:numPr>
           <w:ilvl w:val="0"/>
           <w:numId w:val="20"/>
         </w:numPr>
+        <w:jc w:val="both"/>
         <w:rPr>
           <w:sz w:val="24"/>
           <w:szCs w:val="24"/>
@@ -4491,7 +4681,7 @@
     </w:p>
     <w:p>
       <w:pPr>
-        <w:pStyle w:val="Paragraphedeliste"/>
+        <w:pStyle w:val="ListParagraph"/>
         <w:numPr>
           <w:ilvl w:val="0"/>
           <w:numId w:val="20"/>
@@ -4507,7 +4697,7 @@
     </w:p>
     <w:p>
       <w:pPr>
-        <w:pStyle w:val="Paragraphedeliste"/>
+        <w:pStyle w:val="ListParagraph"/>
         <w:numPr>
           <w:ilvl w:val="0"/>
           <w:numId w:val="18"/>
@@ -4527,7 +4717,7 @@
     </w:p>
     <w:p>
       <w:pPr>
-        <w:pStyle w:val="Paragraphedeliste"/>
+        <w:pStyle w:val="ListParagraph"/>
         <w:numPr>
           <w:ilvl w:val="0"/>
           <w:numId w:val="21"/>
@@ -4547,7 +4737,7 @@
     </w:p>
     <w:p>
       <w:pPr>
-        <w:pStyle w:val="Paragraphedeliste"/>
+        <w:pStyle w:val="ListParagraph"/>
         <w:numPr>
           <w:ilvl w:val="0"/>
           <w:numId w:val="21"/>
@@ -4608,23 +4798,33 @@
       </w:r>
     </w:p>
     <w:p>
+      <w:pPr>
+        <w:jc w:val="both"/>
+      </w:pPr>
       <w:r>
         <w:lastRenderedPageBreak/>
         <w:t>La phase de prétraitement est réservée à la préparation du signal issue d’un microphone. Elle consiste à choisir la durée des trames d’analyse et du recouvrement afin de moins compromettre la condition de stationnarité exigée par l’algorithmes de traitement.</w:t>
       </w:r>
     </w:p>
     <w:p>
+      <w:pPr>
+        <w:jc w:val="both"/>
+      </w:pPr>
       <w:r>
         <w:t>La phase de traitement est réservée à l’extraction de la fréquence fondamentale et dépend donc de l’algorithme utilisé.</w:t>
       </w:r>
     </w:p>
     <w:p>
+      <w:pPr>
+        <w:jc w:val="both"/>
+      </w:pPr>
       <w:r>
         <w:t>La phase de post traitement a pour but de diminuer les erreurs qui peuvent être de plusieurs types.</w:t>
       </w:r>
     </w:p>
     <w:p>
       <w:pPr>
+        <w:jc w:val="both"/>
         <w:rPr>
           <w:b/>
           <w:bCs/>
@@ -4645,6 +4845,9 @@
       </w:r>
     </w:p>
     <w:p>
+      <w:pPr>
+        <w:jc w:val="both"/>
+      </w:pPr>
       <w:r>
         <w:t>Les algorithmes de détection de hauteur peuvent être divisés en méthodes qui fonctionnent dans le domaine temporel, le domaine fréquentiel ou les deux.</w:t>
       </w:r>
@@ -4657,12 +4860,12 @@
     </w:p>
     <w:p>
       <w:pPr>
-        <w:pStyle w:val="Titre2"/>
-      </w:pPr>
-    </w:p>
-    <w:p>
-      <w:pPr>
-        <w:pStyle w:val="Titre2"/>
+        <w:pStyle w:val="Heading2"/>
+      </w:pPr>
+    </w:p>
+    <w:p>
+      <w:pPr>
+        <w:pStyle w:val="Heading2"/>
         <w:numPr>
           <w:ilvl w:val="0"/>
           <w:numId w:val="15"/>
@@ -4681,7 +4884,7 @@
     <w:p/>
     <w:p>
       <w:pPr>
-        <w:pStyle w:val="Titre2"/>
+        <w:pStyle w:val="Heading2"/>
         <w:numPr>
           <w:ilvl w:val="0"/>
           <w:numId w:val="15"/>
@@ -4694,7 +4897,7 @@
     <w:p/>
     <w:p>
       <w:pPr>
-        <w:pStyle w:val="Titre2"/>
+        <w:pStyle w:val="Heading2"/>
         <w:numPr>
           <w:ilvl w:val="0"/>
           <w:numId w:val="15"/>
@@ -4709,7 +4912,7 @@
     <w:p/>
     <w:p>
       <w:pPr>
-        <w:pStyle w:val="Titre1"/>
+        <w:pStyle w:val="Heading1"/>
         <w:numPr>
           <w:ilvl w:val="0"/>
           <w:numId w:val="3"/>
@@ -4729,7 +4932,7 @@
     </w:p>
     <w:p>
       <w:pPr>
-        <w:pStyle w:val="Titre2"/>
+        <w:pStyle w:val="Heading2"/>
         <w:numPr>
           <w:ilvl w:val="0"/>
           <w:numId w:val="16"/>
@@ -4743,7 +4946,7 @@
     </w:p>
     <w:p>
       <w:pPr>
-        <w:pStyle w:val="Paragraphedeliste"/>
+        <w:pStyle w:val="ListParagraph"/>
         <w:numPr>
           <w:ilvl w:val="0"/>
           <w:numId w:val="11"/>
@@ -4763,7 +4966,7 @@
     </w:p>
     <w:p>
       <w:pPr>
-        <w:pStyle w:val="Paragraphedeliste"/>
+        <w:pStyle w:val="ListParagraph"/>
         <w:rPr>
           <w:sz w:val="24"/>
           <w:szCs w:val="24"/>
@@ -4792,7 +4995,7 @@
                     <pic:cNvPicPr/>
                   </pic:nvPicPr>
                   <pic:blipFill>
-                    <a:blip r:embed="rId17">
+                    <a:blip r:embed="rId18">
                       <a:extLst>
                         <a:ext uri="{28A0092B-C50C-407E-A947-70E740481C1C}">
                           <a14:useLocalDpi xmlns:a14="http://schemas.microsoft.com/office/drawing/2010/main" val="0"/>
@@ -4828,16 +5031,16 @@
     </w:p>
     <w:p>
       <w:pPr>
-        <w:pStyle w:val="Paragraphedeliste"/>
-        <w:rPr>
-          <w:sz w:val="24"/>
-          <w:szCs w:val="24"/>
-        </w:rPr>
-      </w:pPr>
-    </w:p>
-    <w:p>
-      <w:pPr>
-        <w:pStyle w:val="Paragraphedeliste"/>
+        <w:pStyle w:val="ListParagraph"/>
+        <w:rPr>
+          <w:sz w:val="24"/>
+          <w:szCs w:val="24"/>
+        </w:rPr>
+      </w:pPr>
+    </w:p>
+    <w:p>
+      <w:pPr>
+        <w:pStyle w:val="ListParagraph"/>
         <w:numPr>
           <w:ilvl w:val="0"/>
           <w:numId w:val="11"/>
@@ -4857,16 +5060,16 @@
     </w:p>
     <w:p>
       <w:pPr>
-        <w:pStyle w:val="Paragraphedeliste"/>
-        <w:rPr>
-          <w:sz w:val="24"/>
-          <w:szCs w:val="24"/>
-        </w:rPr>
-      </w:pPr>
-    </w:p>
-    <w:p>
-      <w:pPr>
-        <w:pStyle w:val="Paragraphedeliste"/>
+        <w:pStyle w:val="ListParagraph"/>
+        <w:rPr>
+          <w:sz w:val="24"/>
+          <w:szCs w:val="24"/>
+        </w:rPr>
+      </w:pPr>
+    </w:p>
+    <w:p>
+      <w:pPr>
+        <w:pStyle w:val="ListParagraph"/>
         <w:rPr>
           <w:sz w:val="24"/>
           <w:szCs w:val="24"/>
@@ -4902,7 +5105,7 @@
                     <pic:cNvPicPr/>
                   </pic:nvPicPr>
                   <pic:blipFill>
-                    <a:blip r:embed="rId18" cstate="print">
+                    <a:blip r:embed="rId19" cstate="print">
                       <a:extLst>
                         <a:ext uri="{28A0092B-C50C-407E-A947-70E740481C1C}">
                           <a14:useLocalDpi xmlns:a14="http://schemas.microsoft.com/office/drawing/2010/main" val="0"/>
@@ -4931,7 +5134,7 @@
     </w:p>
     <w:p>
       <w:pPr>
-        <w:pStyle w:val="Sous-titre"/>
+        <w:pStyle w:val="Subtitle"/>
         <w:numPr>
           <w:ilvl w:val="0"/>
           <w:numId w:val="0"/>
@@ -4944,7 +5147,7 @@
     </w:p>
     <w:p>
       <w:pPr>
-        <w:pStyle w:val="Sous-titre"/>
+        <w:pStyle w:val="Subtitle"/>
         <w:numPr>
           <w:ilvl w:val="0"/>
           <w:numId w:val="0"/>
@@ -4957,7 +5160,7 @@
     </w:p>
     <w:p>
       <w:pPr>
-        <w:pStyle w:val="Sous-titre"/>
+        <w:pStyle w:val="Subtitle"/>
         <w:numPr>
           <w:ilvl w:val="0"/>
           <w:numId w:val="0"/>
@@ -4970,7 +5173,7 @@
     </w:p>
     <w:p>
       <w:pPr>
-        <w:pStyle w:val="Sous-titre"/>
+        <w:pStyle w:val="Subtitle"/>
         <w:numPr>
           <w:ilvl w:val="0"/>
           <w:numId w:val="0"/>
@@ -4983,7 +5186,7 @@
     </w:p>
     <w:p>
       <w:pPr>
-        <w:pStyle w:val="Sous-titre"/>
+        <w:pStyle w:val="Subtitle"/>
         <w:numPr>
           <w:ilvl w:val="0"/>
           <w:numId w:val="0"/>
@@ -4996,7 +5199,7 @@
     </w:p>
     <w:p>
       <w:pPr>
-        <w:pStyle w:val="Titre2"/>
+        <w:pStyle w:val="Heading2"/>
         <w:numPr>
           <w:ilvl w:val="0"/>
           <w:numId w:val="16"/>
@@ -5010,7 +5213,7 @@
     </w:p>
     <w:tbl>
       <w:tblPr>
-        <w:tblStyle w:val="Grilledutableau"/>
+        <w:tblStyle w:val="TableGrid"/>
         <w:tblW w:w="0" w:type="auto"/>
         <w:tblLook w:val="04A0" w:firstRow="1" w:lastRow="0" w:firstColumn="1" w:lastColumn="0" w:noHBand="0" w:noVBand="1"/>
       </w:tblPr>
@@ -5424,7 +5627,7 @@
     <w:p/>
     <w:p>
       <w:pPr>
-        <w:pStyle w:val="Sous-titre"/>
+        <w:pStyle w:val="Subtitle"/>
         <w:numPr>
           <w:ilvl w:val="0"/>
           <w:numId w:val="0"/>
@@ -5441,14 +5644,14 @@
       </w:r>
       <w:r>
         <w:rPr>
-          <w:rStyle w:val="Titre2Car"/>
+          <w:rStyle w:val="Heading2Char"/>
         </w:rPr>
         <w:t>Différence entre planning initial et final</w:t>
       </w:r>
     </w:p>
     <w:p>
       <w:pPr>
-        <w:pStyle w:val="Titre1"/>
+        <w:pStyle w:val="Heading1"/>
         <w:numPr>
           <w:ilvl w:val="0"/>
           <w:numId w:val="3"/>
@@ -5476,10 +5679,10 @@
       </w:r>
     </w:p>
     <w:sectPr>
-      <w:headerReference w:type="default" r:id="rId19"/>
-      <w:footerReference w:type="default" r:id="rId20"/>
+      <w:headerReference w:type="default" r:id="rId20"/>
+      <w:footerReference w:type="default" r:id="rId21"/>
       <w:pgSz w:w="11906" w:h="16838"/>
-      <w:pgMar w:top="1417" w:right="1417" w:bottom="1417" w:left="1417" w:header="708" w:footer="708" w:gutter="0"/>
+      <w:pgMar w:top="1135" w:right="1417" w:bottom="1417" w:left="1417" w:header="708" w:footer="708" w:gutter="0"/>
       <w:pgNumType w:start="0"/>
       <w:cols w:space="708"/>
       <w:titlePg/>
@@ -5490,7 +5693,7 @@
 </file>
 
 <file path=word/endnotes.xml><?xml version="1.0" encoding="utf-8"?>
-<w:endnotes xmlns:wpc="http://schemas.microsoft.com/office/word/2010/wordprocessingCanvas" xmlns:cx="http://schemas.microsoft.com/office/drawing/2014/chartex" xmlns:cx1="http://schemas.microsoft.com/office/drawing/2015/9/8/chartex" xmlns:cx2="http://schemas.microsoft.com/office/drawing/2015/10/21/chartex" xmlns:cx3="http://schemas.microsoft.com/office/drawing/2016/5/9/chartex" xmlns:cx4="http://schemas.microsoft.com/office/drawing/2016/5/10/chartex" xmlns:cx5="http://schemas.microsoft.com/office/drawing/2016/5/11/chartex" xmlns:mc="http://schemas.openxmlformats.org/markup-compatibility/2006" xmlns:o="urn:schemas-microsoft-com:office:office" xmlns:r="http://schemas.openxmlformats.org/officeDocument/2006/relationships" xmlns:m="http://schemas.openxmlformats.org/officeDocument/2006/math" xmlns:v="urn:schemas-microsoft-com:vml" xmlns:wp14="http://schemas.microsoft.com/office/word/2010/wordprocessingDrawing" xmlns:wp="http://schemas.openxmlformats.org/drawingml/2006/wordprocessingDrawing" xmlns:w10="urn:schemas-microsoft-com:office:word" xmlns:w="http://schemas.openxmlformats.org/wordprocessingml/2006/main" xmlns:w14="http://schemas.microsoft.com/office/word/2010/wordml" xmlns:w15="http://schemas.microsoft.com/office/word/2012/wordml" xmlns:w16se="http://schemas.microsoft.com/office/word/2015/wordml/symex" xmlns:wpg="http://schemas.microsoft.com/office/word/2010/wordprocessingGroup" xmlns:wpi="http://schemas.microsoft.com/office/word/2010/wordprocessingInk" xmlns:wne="http://schemas.microsoft.com/office/word/2006/wordml" xmlns:wps="http://schemas.microsoft.com/office/word/2010/wordprocessingShape" mc:Ignorable="w14 w15 w16se wp14">
+<w:endnotes xmlns:wpc="http://schemas.microsoft.com/office/word/2010/wordprocessingCanvas" xmlns:cx="http://schemas.microsoft.com/office/drawing/2014/chartex" xmlns:cx1="http://schemas.microsoft.com/office/drawing/2015/9/8/chartex" xmlns:cx2="http://schemas.microsoft.com/office/drawing/2015/10/21/chartex" xmlns:cx3="http://schemas.microsoft.com/office/drawing/2016/5/9/chartex" xmlns:cx4="http://schemas.microsoft.com/office/drawing/2016/5/10/chartex" xmlns:cx5="http://schemas.microsoft.com/office/drawing/2016/5/11/chartex" xmlns:cx6="http://schemas.microsoft.com/office/drawing/2016/5/12/chartex" xmlns:cx7="http://schemas.microsoft.com/office/drawing/2016/5/13/chartex" xmlns:cx8="http://schemas.microsoft.com/office/drawing/2016/5/14/chartex" xmlns:mc="http://schemas.openxmlformats.org/markup-compatibility/2006" xmlns:aink="http://schemas.microsoft.com/office/drawing/2016/ink" xmlns:o="urn:schemas-microsoft-com:office:office" xmlns:r="http://schemas.openxmlformats.org/officeDocument/2006/relationships" xmlns:m="http://schemas.openxmlformats.org/officeDocument/2006/math" xmlns:v="urn:schemas-microsoft-com:vml" xmlns:wp14="http://schemas.microsoft.com/office/word/2010/wordprocessingDrawing" xmlns:wp="http://schemas.openxmlformats.org/drawingml/2006/wordprocessingDrawing" xmlns:w10="urn:schemas-microsoft-com:office:word" xmlns:w="http://schemas.openxmlformats.org/wordprocessingml/2006/main" xmlns:w14="http://schemas.microsoft.com/office/word/2010/wordml" xmlns:w15="http://schemas.microsoft.com/office/word/2012/wordml" xmlns:w16se="http://schemas.microsoft.com/office/word/2015/wordml/symex" xmlns:wpg="http://schemas.microsoft.com/office/word/2010/wordprocessingGroup" xmlns:wpi="http://schemas.microsoft.com/office/word/2010/wordprocessingInk" xmlns:wne="http://schemas.microsoft.com/office/word/2006/wordml" xmlns:wps="http://schemas.microsoft.com/office/word/2010/wordprocessingShape" mc:Ignorable="w14 w15 w16se wp14">
   <w:endnote w:type="separator" w:id="-1">
     <w:p>
       <w:pPr>
@@ -5515,10 +5718,10 @@
 </file>
 
 <file path=word/footer1.xml><?xml version="1.0" encoding="utf-8"?>
-<w:ftr xmlns:wpc="http://schemas.microsoft.com/office/word/2010/wordprocessingCanvas" xmlns:cx="http://schemas.microsoft.com/office/drawing/2014/chartex" xmlns:cx1="http://schemas.microsoft.com/office/drawing/2015/9/8/chartex" xmlns:cx2="http://schemas.microsoft.com/office/drawing/2015/10/21/chartex" xmlns:cx3="http://schemas.microsoft.com/office/drawing/2016/5/9/chartex" xmlns:cx4="http://schemas.microsoft.com/office/drawing/2016/5/10/chartex" xmlns:cx5="http://schemas.microsoft.com/office/drawing/2016/5/11/chartex" xmlns:mc="http://schemas.openxmlformats.org/markup-compatibility/2006" xmlns:o="urn:schemas-microsoft-com:office:office" xmlns:r="http://schemas.openxmlformats.org/officeDocument/2006/relationships" xmlns:m="http://schemas.openxmlformats.org/officeDocument/2006/math" xmlns:v="urn:schemas-microsoft-com:vml" xmlns:wp14="http://schemas.microsoft.com/office/word/2010/wordprocessingDrawing" xmlns:wp="http://schemas.openxmlformats.org/drawingml/2006/wordprocessingDrawing" xmlns:w10="urn:schemas-microsoft-com:office:word" xmlns:w="http://schemas.openxmlformats.org/wordprocessingml/2006/main" xmlns:w14="http://schemas.microsoft.com/office/word/2010/wordml" xmlns:w15="http://schemas.microsoft.com/office/word/2012/wordml" xmlns:w16se="http://schemas.microsoft.com/office/word/2015/wordml/symex" xmlns:wpg="http://schemas.microsoft.com/office/word/2010/wordprocessingGroup" xmlns:wpi="http://schemas.microsoft.com/office/word/2010/wordprocessingInk" xmlns:wne="http://schemas.microsoft.com/office/word/2006/wordml" xmlns:wps="http://schemas.microsoft.com/office/word/2010/wordprocessingShape" mc:Ignorable="w14 w15 w16se wp14">
+<w:ftr xmlns:wpc="http://schemas.microsoft.com/office/word/2010/wordprocessingCanvas" xmlns:cx="http://schemas.microsoft.com/office/drawing/2014/chartex" xmlns:cx1="http://schemas.microsoft.com/office/drawing/2015/9/8/chartex" xmlns:cx2="http://schemas.microsoft.com/office/drawing/2015/10/21/chartex" xmlns:cx3="http://schemas.microsoft.com/office/drawing/2016/5/9/chartex" xmlns:cx4="http://schemas.microsoft.com/office/drawing/2016/5/10/chartex" xmlns:cx5="http://schemas.microsoft.com/office/drawing/2016/5/11/chartex" xmlns:cx6="http://schemas.microsoft.com/office/drawing/2016/5/12/chartex" xmlns:cx7="http://schemas.microsoft.com/office/drawing/2016/5/13/chartex" xmlns:cx8="http://schemas.microsoft.com/office/drawing/2016/5/14/chartex" xmlns:mc="http://schemas.openxmlformats.org/markup-compatibility/2006" xmlns:aink="http://schemas.microsoft.com/office/drawing/2016/ink" xmlns:o="urn:schemas-microsoft-com:office:office" xmlns:r="http://schemas.openxmlformats.org/officeDocument/2006/relationships" xmlns:m="http://schemas.openxmlformats.org/officeDocument/2006/math" xmlns:v="urn:schemas-microsoft-com:vml" xmlns:wp14="http://schemas.microsoft.com/office/word/2010/wordprocessingDrawing" xmlns:wp="http://schemas.openxmlformats.org/drawingml/2006/wordprocessingDrawing" xmlns:w10="urn:schemas-microsoft-com:office:word" xmlns:w="http://schemas.openxmlformats.org/wordprocessingml/2006/main" xmlns:w14="http://schemas.microsoft.com/office/word/2010/wordml" xmlns:w15="http://schemas.microsoft.com/office/word/2012/wordml" xmlns:w16se="http://schemas.microsoft.com/office/word/2015/wordml/symex" xmlns:wpg="http://schemas.microsoft.com/office/word/2010/wordprocessingGroup" xmlns:wpi="http://schemas.microsoft.com/office/word/2010/wordprocessingInk" xmlns:wne="http://schemas.microsoft.com/office/word/2006/wordml" xmlns:wps="http://schemas.microsoft.com/office/word/2010/wordprocessingShape" mc:Ignorable="w14 w15 w16se wp14">
   <w:p>
     <w:pPr>
-      <w:pStyle w:val="Pieddepage"/>
+      <w:pStyle w:val="Footer"/>
       <w:jc w:val="right"/>
       <w:rPr>
         <w:i/>
@@ -5532,12 +5735,38 @@
         <w:sz w:val="24"/>
         <w:szCs w:val="24"/>
       </w:rPr>
-      <w:t>Réalisé par Traoré &amp; Phily &amp; Rostan &amp; Bouchti &amp; Marouane</w:t>
+      <w:t xml:space="preserve">Réalisé par Traoré &amp; Phily &amp; Rostan &amp; </w:t>
+    </w:r>
+    <w:proofErr w:type="spellStart"/>
+    <w:r>
+      <w:rPr>
+        <w:i/>
+        <w:sz w:val="24"/>
+        <w:szCs w:val="24"/>
+      </w:rPr>
+      <w:t>Bouchti</w:t>
+    </w:r>
+    <w:proofErr w:type="spellEnd"/>
+    <w:r>
+      <w:rPr>
+        <w:i/>
+        <w:sz w:val="24"/>
+        <w:szCs w:val="24"/>
+      </w:rPr>
+      <w:t xml:space="preserve"> &amp; </w:t>
+    </w:r>
+    <w:r>
+      <w:rPr>
+        <w:i/>
+        <w:sz w:val="24"/>
+        <w:szCs w:val="24"/>
+      </w:rPr>
+      <w:t>Lamine</w:t>
     </w:r>
   </w:p>
   <w:p>
     <w:pPr>
-      <w:pStyle w:val="Pieddepage"/>
+      <w:pStyle w:val="Footer"/>
     </w:pPr>
     <w:r>
       <w:rPr>
@@ -5551,7 +5780,7 @@
         <wp:inline distT="0" distB="0" distL="0" distR="0" wp14:anchorId="6BA82CED" wp14:editId="2DD065A0">
           <wp:extent cx="1000125" cy="428625"/>
           <wp:effectExtent l="0" t="0" r="9525" b="9525"/>
-          <wp:docPr id="13" name="Image 13"/>
+          <wp:docPr id="18" name="Image 13"/>
           <wp:cNvGraphicFramePr>
             <a:graphicFrameLocks xmlns:a="http://schemas.openxmlformats.org/drawingml/2006/main" noChangeAspect="1"/>
           </wp:cNvGraphicFramePr>
@@ -5594,7 +5823,7 @@
 </file>
 
 <file path=word/footnotes.xml><?xml version="1.0" encoding="utf-8"?>
-<w:footnotes xmlns:wpc="http://schemas.microsoft.com/office/word/2010/wordprocessingCanvas" xmlns:cx="http://schemas.microsoft.com/office/drawing/2014/chartex" xmlns:cx1="http://schemas.microsoft.com/office/drawing/2015/9/8/chartex" xmlns:cx2="http://schemas.microsoft.com/office/drawing/2015/10/21/chartex" xmlns:cx3="http://schemas.microsoft.com/office/drawing/2016/5/9/chartex" xmlns:cx4="http://schemas.microsoft.com/office/drawing/2016/5/10/chartex" xmlns:cx5="http://schemas.microsoft.com/office/drawing/2016/5/11/chartex" xmlns:mc="http://schemas.openxmlformats.org/markup-compatibility/2006" xmlns:o="urn:schemas-microsoft-com:office:office" xmlns:r="http://schemas.openxmlformats.org/officeDocument/2006/relationships" xmlns:m="http://schemas.openxmlformats.org/officeDocument/2006/math" xmlns:v="urn:schemas-microsoft-com:vml" xmlns:wp14="http://schemas.microsoft.com/office/word/2010/wordprocessingDrawing" xmlns:wp="http://schemas.openxmlformats.org/drawingml/2006/wordprocessingDrawing" xmlns:w10="urn:schemas-microsoft-com:office:word" xmlns:w="http://schemas.openxmlformats.org/wordprocessingml/2006/main" xmlns:w14="http://schemas.microsoft.com/office/word/2010/wordml" xmlns:w15="http://schemas.microsoft.com/office/word/2012/wordml" xmlns:w16se="http://schemas.microsoft.com/office/word/2015/wordml/symex" xmlns:wpg="http://schemas.microsoft.com/office/word/2010/wordprocessingGroup" xmlns:wpi="http://schemas.microsoft.com/office/word/2010/wordprocessingInk" xmlns:wne="http://schemas.microsoft.com/office/word/2006/wordml" xmlns:wps="http://schemas.microsoft.com/office/word/2010/wordprocessingShape" mc:Ignorable="w14 w15 w16se wp14">
+<w:footnotes xmlns:wpc="http://schemas.microsoft.com/office/word/2010/wordprocessingCanvas" xmlns:cx="http://schemas.microsoft.com/office/drawing/2014/chartex" xmlns:cx1="http://schemas.microsoft.com/office/drawing/2015/9/8/chartex" xmlns:cx2="http://schemas.microsoft.com/office/drawing/2015/10/21/chartex" xmlns:cx3="http://schemas.microsoft.com/office/drawing/2016/5/9/chartex" xmlns:cx4="http://schemas.microsoft.com/office/drawing/2016/5/10/chartex" xmlns:cx5="http://schemas.microsoft.com/office/drawing/2016/5/11/chartex" xmlns:cx6="http://schemas.microsoft.com/office/drawing/2016/5/12/chartex" xmlns:cx7="http://schemas.microsoft.com/office/drawing/2016/5/13/chartex" xmlns:cx8="http://schemas.microsoft.com/office/drawing/2016/5/14/chartex" xmlns:mc="http://schemas.openxmlformats.org/markup-compatibility/2006" xmlns:aink="http://schemas.microsoft.com/office/drawing/2016/ink" xmlns:o="urn:schemas-microsoft-com:office:office" xmlns:r="http://schemas.openxmlformats.org/officeDocument/2006/relationships" xmlns:m="http://schemas.openxmlformats.org/officeDocument/2006/math" xmlns:v="urn:schemas-microsoft-com:vml" xmlns:wp14="http://schemas.microsoft.com/office/word/2010/wordprocessingDrawing" xmlns:wp="http://schemas.openxmlformats.org/drawingml/2006/wordprocessingDrawing" xmlns:w10="urn:schemas-microsoft-com:office:word" xmlns:w="http://schemas.openxmlformats.org/wordprocessingml/2006/main" xmlns:w14="http://schemas.microsoft.com/office/word/2010/wordml" xmlns:w15="http://schemas.microsoft.com/office/word/2012/wordml" xmlns:w16se="http://schemas.microsoft.com/office/word/2015/wordml/symex" xmlns:wpg="http://schemas.microsoft.com/office/word/2010/wordprocessingGroup" xmlns:wpi="http://schemas.microsoft.com/office/word/2010/wordprocessingInk" xmlns:wne="http://schemas.microsoft.com/office/word/2006/wordml" xmlns:wps="http://schemas.microsoft.com/office/word/2010/wordprocessingShape" mc:Ignorable="w14 w15 w16se wp14">
   <w:footnote w:type="separator" w:id="-1">
     <w:p>
       <w:pPr>
@@ -5619,10 +5848,10 @@
 </file>
 
 <file path=word/header1.xml><?xml version="1.0" encoding="utf-8"?>
-<w:hdr xmlns:wpc="http://schemas.microsoft.com/office/word/2010/wordprocessingCanvas" xmlns:cx="http://schemas.microsoft.com/office/drawing/2014/chartex" xmlns:cx1="http://schemas.microsoft.com/office/drawing/2015/9/8/chartex" xmlns:cx2="http://schemas.microsoft.com/office/drawing/2015/10/21/chartex" xmlns:cx3="http://schemas.microsoft.com/office/drawing/2016/5/9/chartex" xmlns:cx4="http://schemas.microsoft.com/office/drawing/2016/5/10/chartex" xmlns:cx5="http://schemas.microsoft.com/office/drawing/2016/5/11/chartex" xmlns:mc="http://schemas.openxmlformats.org/markup-compatibility/2006" xmlns:o="urn:schemas-microsoft-com:office:office" xmlns:r="http://schemas.openxmlformats.org/officeDocument/2006/relationships" xmlns:m="http://schemas.openxmlformats.org/officeDocument/2006/math" xmlns:v="urn:schemas-microsoft-com:vml" xmlns:wp14="http://schemas.microsoft.com/office/word/2010/wordprocessingDrawing" xmlns:wp="http://schemas.openxmlformats.org/drawingml/2006/wordprocessingDrawing" xmlns:w10="urn:schemas-microsoft-com:office:word" xmlns:w="http://schemas.openxmlformats.org/wordprocessingml/2006/main" xmlns:w14="http://schemas.microsoft.com/office/word/2010/wordml" xmlns:w15="http://schemas.microsoft.com/office/word/2012/wordml" xmlns:w16se="http://schemas.microsoft.com/office/word/2015/wordml/symex" xmlns:wpg="http://schemas.microsoft.com/office/word/2010/wordprocessingGroup" xmlns:wpi="http://schemas.microsoft.com/office/word/2010/wordprocessingInk" xmlns:wne="http://schemas.microsoft.com/office/word/2006/wordml" xmlns:wps="http://schemas.microsoft.com/office/word/2010/wordprocessingShape" mc:Ignorable="w14 w15 w16se wp14">
+<w:hdr xmlns:wpc="http://schemas.microsoft.com/office/word/2010/wordprocessingCanvas" xmlns:cx="http://schemas.microsoft.com/office/drawing/2014/chartex" xmlns:cx1="http://schemas.microsoft.com/office/drawing/2015/9/8/chartex" xmlns:cx2="http://schemas.microsoft.com/office/drawing/2015/10/21/chartex" xmlns:cx3="http://schemas.microsoft.com/office/drawing/2016/5/9/chartex" xmlns:cx4="http://schemas.microsoft.com/office/drawing/2016/5/10/chartex" xmlns:cx5="http://schemas.microsoft.com/office/drawing/2016/5/11/chartex" xmlns:cx6="http://schemas.microsoft.com/office/drawing/2016/5/12/chartex" xmlns:cx7="http://schemas.microsoft.com/office/drawing/2016/5/13/chartex" xmlns:cx8="http://schemas.microsoft.com/office/drawing/2016/5/14/chartex" xmlns:mc="http://schemas.openxmlformats.org/markup-compatibility/2006" xmlns:aink="http://schemas.microsoft.com/office/drawing/2016/ink" xmlns:o="urn:schemas-microsoft-com:office:office" xmlns:r="http://schemas.openxmlformats.org/officeDocument/2006/relationships" xmlns:m="http://schemas.openxmlformats.org/officeDocument/2006/math" xmlns:v="urn:schemas-microsoft-com:vml" xmlns:wp14="http://schemas.microsoft.com/office/word/2010/wordprocessingDrawing" xmlns:wp="http://schemas.openxmlformats.org/drawingml/2006/wordprocessingDrawing" xmlns:w10="urn:schemas-microsoft-com:office:word" xmlns:w="http://schemas.openxmlformats.org/wordprocessingml/2006/main" xmlns:w14="http://schemas.microsoft.com/office/word/2010/wordml" xmlns:w15="http://schemas.microsoft.com/office/word/2012/wordml" xmlns:w16se="http://schemas.microsoft.com/office/word/2015/wordml/symex" xmlns:wpg="http://schemas.microsoft.com/office/word/2010/wordprocessingGroup" xmlns:wpi="http://schemas.microsoft.com/office/word/2010/wordprocessingInk" xmlns:wne="http://schemas.microsoft.com/office/word/2006/wordml" xmlns:wps="http://schemas.microsoft.com/office/word/2010/wordprocessingShape" mc:Ignorable="w14 w15 w16se wp14">
   <w:p>
     <w:pPr>
-      <w:pStyle w:val="En-tte"/>
+      <w:pStyle w:val="Header"/>
     </w:pPr>
     <w:r>
       <w:rPr>
@@ -5707,7 +5936,7 @@
                           <w:sdtContent>
                             <w:p>
                               <w:pPr>
-                                <w:pStyle w:val="En-tte"/>
+                                <w:pStyle w:val="Header"/>
                                 <w:jc w:val="center"/>
                                 <w:rPr>
                                   <w:caps/>
@@ -5765,7 +5994,7 @@
                     <w:sdtContent>
                       <w:p>
                         <w:pPr>
-                          <w:pStyle w:val="En-tte"/>
+                          <w:pStyle w:val="Header"/>
                           <w:jc w:val="center"/>
                           <w:rPr>
                             <w:caps/>
@@ -5795,7 +6024,7 @@
 </file>
 
 <file path=word/numbering.xml><?xml version="1.0" encoding="utf-8"?>
-<w:numbering xmlns:wpc="http://schemas.microsoft.com/office/word/2010/wordprocessingCanvas" xmlns:cx="http://schemas.microsoft.com/office/drawing/2014/chartex" xmlns:cx1="http://schemas.microsoft.com/office/drawing/2015/9/8/chartex" xmlns:cx2="http://schemas.microsoft.com/office/drawing/2015/10/21/chartex" xmlns:cx3="http://schemas.microsoft.com/office/drawing/2016/5/9/chartex" xmlns:cx4="http://schemas.microsoft.com/office/drawing/2016/5/10/chartex" xmlns:cx5="http://schemas.microsoft.com/office/drawing/2016/5/11/chartex" xmlns:mc="http://schemas.openxmlformats.org/markup-compatibility/2006" xmlns:o="urn:schemas-microsoft-com:office:office" xmlns:r="http://schemas.openxmlformats.org/officeDocument/2006/relationships" xmlns:m="http://schemas.openxmlformats.org/officeDocument/2006/math" xmlns:v="urn:schemas-microsoft-com:vml" xmlns:wp14="http://schemas.microsoft.com/office/word/2010/wordprocessingDrawing" xmlns:wp="http://schemas.openxmlformats.org/drawingml/2006/wordprocessingDrawing" xmlns:w10="urn:schemas-microsoft-com:office:word" xmlns:w="http://schemas.openxmlformats.org/wordprocessingml/2006/main" xmlns:w14="http://schemas.microsoft.com/office/word/2010/wordml" xmlns:w15="http://schemas.microsoft.com/office/word/2012/wordml" xmlns:w16se="http://schemas.microsoft.com/office/word/2015/wordml/symex" xmlns:wpg="http://schemas.microsoft.com/office/word/2010/wordprocessingGroup" xmlns:wpi="http://schemas.microsoft.com/office/word/2010/wordprocessingInk" xmlns:wne="http://schemas.microsoft.com/office/word/2006/wordml" xmlns:wps="http://schemas.microsoft.com/office/word/2010/wordprocessingShape" mc:Ignorable="w14 w15 w16se wp14">
+<w:numbering xmlns:wpc="http://schemas.microsoft.com/office/word/2010/wordprocessingCanvas" xmlns:cx="http://schemas.microsoft.com/office/drawing/2014/chartex" xmlns:cx1="http://schemas.microsoft.com/office/drawing/2015/9/8/chartex" xmlns:cx2="http://schemas.microsoft.com/office/drawing/2015/10/21/chartex" xmlns:cx3="http://schemas.microsoft.com/office/drawing/2016/5/9/chartex" xmlns:cx4="http://schemas.microsoft.com/office/drawing/2016/5/10/chartex" xmlns:cx5="http://schemas.microsoft.com/office/drawing/2016/5/11/chartex" xmlns:cx6="http://schemas.microsoft.com/office/drawing/2016/5/12/chartex" xmlns:cx7="http://schemas.microsoft.com/office/drawing/2016/5/13/chartex" xmlns:cx8="http://schemas.microsoft.com/office/drawing/2016/5/14/chartex" xmlns:mc="http://schemas.openxmlformats.org/markup-compatibility/2006" xmlns:aink="http://schemas.microsoft.com/office/drawing/2016/ink" xmlns:o="urn:schemas-microsoft-com:office:office" xmlns:r="http://schemas.openxmlformats.org/officeDocument/2006/relationships" xmlns:m="http://schemas.openxmlformats.org/officeDocument/2006/math" xmlns:v="urn:schemas-microsoft-com:vml" xmlns:wp14="http://schemas.microsoft.com/office/word/2010/wordprocessingDrawing" xmlns:wp="http://schemas.openxmlformats.org/drawingml/2006/wordprocessingDrawing" xmlns:w10="urn:schemas-microsoft-com:office:word" xmlns:w="http://schemas.openxmlformats.org/wordprocessingml/2006/main" xmlns:w14="http://schemas.microsoft.com/office/word/2010/wordml" xmlns:w15="http://schemas.microsoft.com/office/word/2012/wordml" xmlns:w16se="http://schemas.microsoft.com/office/word/2015/wordml/symex" xmlns:wpg="http://schemas.microsoft.com/office/word/2010/wordprocessingGroup" xmlns:wpi="http://schemas.microsoft.com/office/word/2010/wordprocessingInk" xmlns:wne="http://schemas.microsoft.com/office/word/2006/wordml" xmlns:wps="http://schemas.microsoft.com/office/word/2010/wordprocessingShape" mc:Ignorable="w14 w15 w16se wp14">
   <w:abstractNum w:abstractNumId="0" w15:restartNumberingAfterBreak="0">
     <w:nsid w:val="07B31AB6"/>
     <w:multiLevelType w:val="hybridMultilevel"/>
@@ -8333,11 +8562,11 @@
     <w:name w:val="Normal"/>
     <w:qFormat/>
   </w:style>
-  <w:style w:type="paragraph" w:styleId="Titre1">
+  <w:style w:type="paragraph" w:styleId="Heading1">
     <w:name w:val="heading 1"/>
     <w:basedOn w:val="Normal"/>
     <w:next w:val="Normal"/>
-    <w:link w:val="Titre1Car"/>
+    <w:link w:val="Heading1Char"/>
     <w:uiPriority w:val="9"/>
     <w:qFormat/>
     <w:rsid w:val="00C875A0"/>
@@ -8354,11 +8583,11 @@
       <w:szCs w:val="32"/>
     </w:rPr>
   </w:style>
-  <w:style w:type="paragraph" w:styleId="Titre2">
+  <w:style w:type="paragraph" w:styleId="Heading2">
     <w:name w:val="heading 2"/>
     <w:basedOn w:val="Normal"/>
     <w:next w:val="Normal"/>
-    <w:link w:val="Titre2Car"/>
+    <w:link w:val="Heading2Char"/>
     <w:uiPriority w:val="9"/>
     <w:unhideWhenUsed/>
     <w:qFormat/>
@@ -8376,13 +8605,13 @@
       <w:szCs w:val="26"/>
     </w:rPr>
   </w:style>
-  <w:style w:type="character" w:default="1" w:styleId="Policepardfaut">
+  <w:style w:type="character" w:default="1" w:styleId="DefaultParagraphFont">
     <w:name w:val="Default Paragraph Font"/>
     <w:uiPriority w:val="1"/>
     <w:semiHidden/>
     <w:unhideWhenUsed/>
   </w:style>
-  <w:style w:type="table" w:default="1" w:styleId="TableauNormal">
+  <w:style w:type="table" w:default="1" w:styleId="TableNormal">
     <w:name w:val="Normal Table"/>
     <w:uiPriority w:val="99"/>
     <w:semiHidden/>
@@ -8397,15 +8626,15 @@
       </w:tblCellMar>
     </w:tblPr>
   </w:style>
-  <w:style w:type="numbering" w:default="1" w:styleId="Aucuneliste">
+  <w:style w:type="numbering" w:default="1" w:styleId="NoList">
     <w:name w:val="No List"/>
     <w:uiPriority w:val="99"/>
     <w:semiHidden/>
     <w:unhideWhenUsed/>
   </w:style>
-  <w:style w:type="paragraph" w:styleId="Sansinterligne">
+  <w:style w:type="paragraph" w:styleId="NoSpacing">
     <w:name w:val="No Spacing"/>
-    <w:link w:val="SansinterligneCar"/>
+    <w:link w:val="NoSpacingChar"/>
     <w:uiPriority w:val="1"/>
     <w:qFormat/>
     <w:rsid w:val="00C23D81"/>
@@ -8417,10 +8646,10 @@
       <w:lang w:eastAsia="fr-FR"/>
     </w:rPr>
   </w:style>
-  <w:style w:type="character" w:customStyle="1" w:styleId="SansinterligneCar">
-    <w:name w:val="Sans interligne Car"/>
-    <w:basedOn w:val="Policepardfaut"/>
-    <w:link w:val="Sansinterligne"/>
+  <w:style w:type="character" w:customStyle="1" w:styleId="NoSpacingChar">
+    <w:name w:val="No Spacing Char"/>
+    <w:basedOn w:val="DefaultParagraphFont"/>
+    <w:link w:val="NoSpacing"/>
     <w:uiPriority w:val="1"/>
     <w:rsid w:val="00C23D81"/>
     <w:rPr>
@@ -8428,10 +8657,10 @@
       <w:lang w:eastAsia="fr-FR"/>
     </w:rPr>
   </w:style>
-  <w:style w:type="character" w:customStyle="1" w:styleId="Titre1Car">
-    <w:name w:val="Titre 1 Car"/>
-    <w:basedOn w:val="Policepardfaut"/>
-    <w:link w:val="Titre1"/>
+  <w:style w:type="character" w:customStyle="1" w:styleId="Heading1Char">
+    <w:name w:val="Heading 1 Char"/>
+    <w:basedOn w:val="DefaultParagraphFont"/>
+    <w:link w:val="Heading1"/>
     <w:uiPriority w:val="9"/>
     <w:rsid w:val="00C875A0"/>
     <w:rPr>
@@ -8441,11 +8670,11 @@
       <w:szCs w:val="32"/>
     </w:rPr>
   </w:style>
-  <w:style w:type="paragraph" w:styleId="Sous-titre">
+  <w:style w:type="paragraph" w:styleId="Subtitle">
     <w:name w:val="Subtitle"/>
     <w:basedOn w:val="Normal"/>
     <w:next w:val="Normal"/>
-    <w:link w:val="Sous-titreCar"/>
+    <w:link w:val="SubtitleChar"/>
     <w:uiPriority w:val="11"/>
     <w:qFormat/>
     <w:rsid w:val="00C875A0"/>
@@ -8460,10 +8689,10 @@
       <w:spacing w:val="15"/>
     </w:rPr>
   </w:style>
-  <w:style w:type="character" w:customStyle="1" w:styleId="Sous-titreCar">
-    <w:name w:val="Sous-titre Car"/>
-    <w:basedOn w:val="Policepardfaut"/>
-    <w:link w:val="Sous-titre"/>
+  <w:style w:type="character" w:customStyle="1" w:styleId="SubtitleChar">
+    <w:name w:val="Subtitle Char"/>
+    <w:basedOn w:val="DefaultParagraphFont"/>
+    <w:link w:val="Subtitle"/>
     <w:uiPriority w:val="11"/>
     <w:rsid w:val="00C875A0"/>
     <w:rPr>
@@ -8472,9 +8701,9 @@
       <w:spacing w:val="15"/>
     </w:rPr>
   </w:style>
-  <w:style w:type="table" w:styleId="Grilledutableau">
+  <w:style w:type="table" w:styleId="TableGrid">
     <w:name w:val="Table Grid"/>
-    <w:basedOn w:val="TableauNormal"/>
+    <w:basedOn w:val="TableNormal"/>
     <w:uiPriority w:val="39"/>
     <w:rsid w:val="008710D0"/>
     <w:pPr>
@@ -8491,7 +8720,7 @@
       </w:tblBorders>
     </w:tblPr>
   </w:style>
-  <w:style w:type="paragraph" w:styleId="Paragraphedeliste">
+  <w:style w:type="paragraph" w:styleId="ListParagraph">
     <w:name w:val="List Paragraph"/>
     <w:basedOn w:val="Normal"/>
     <w:uiPriority w:val="34"/>
@@ -8502,10 +8731,10 @@
       <w:contextualSpacing/>
     </w:pPr>
   </w:style>
-  <w:style w:type="paragraph" w:styleId="En-tte">
+  <w:style w:type="paragraph" w:styleId="Header">
     <w:name w:val="header"/>
     <w:basedOn w:val="Normal"/>
-    <w:link w:val="En-tteCar"/>
+    <w:link w:val="HeaderChar"/>
     <w:uiPriority w:val="99"/>
     <w:unhideWhenUsed/>
     <w:rsid w:val="00F31AF0"/>
@@ -8517,17 +8746,17 @@
       <w:spacing w:after="0" w:line="240" w:lineRule="auto"/>
     </w:pPr>
   </w:style>
-  <w:style w:type="character" w:customStyle="1" w:styleId="En-tteCar">
-    <w:name w:val="En-tête Car"/>
-    <w:basedOn w:val="Policepardfaut"/>
-    <w:link w:val="En-tte"/>
+  <w:style w:type="character" w:customStyle="1" w:styleId="HeaderChar">
+    <w:name w:val="Header Char"/>
+    <w:basedOn w:val="DefaultParagraphFont"/>
+    <w:link w:val="Header"/>
     <w:uiPriority w:val="99"/>
     <w:rsid w:val="00F31AF0"/>
   </w:style>
-  <w:style w:type="paragraph" w:styleId="Pieddepage">
+  <w:style w:type="paragraph" w:styleId="Footer">
     <w:name w:val="footer"/>
     <w:basedOn w:val="Normal"/>
-    <w:link w:val="PieddepageCar"/>
+    <w:link w:val="FooterChar"/>
     <w:uiPriority w:val="99"/>
     <w:unhideWhenUsed/>
     <w:rsid w:val="00F31AF0"/>
@@ -8539,16 +8768,16 @@
       <w:spacing w:after="0" w:line="240" w:lineRule="auto"/>
     </w:pPr>
   </w:style>
-  <w:style w:type="character" w:customStyle="1" w:styleId="PieddepageCar">
-    <w:name w:val="Pied de page Car"/>
-    <w:basedOn w:val="Policepardfaut"/>
-    <w:link w:val="Pieddepage"/>
+  <w:style w:type="character" w:customStyle="1" w:styleId="FooterChar">
+    <w:name w:val="Footer Char"/>
+    <w:basedOn w:val="DefaultParagraphFont"/>
+    <w:link w:val="Footer"/>
     <w:uiPriority w:val="99"/>
     <w:rsid w:val="00F31AF0"/>
   </w:style>
-  <w:style w:type="paragraph" w:styleId="En-ttedetabledesmatires">
+  <w:style w:type="paragraph" w:styleId="TOCHeading">
     <w:name w:val="TOC Heading"/>
-    <w:basedOn w:val="Titre1"/>
+    <w:basedOn w:val="Heading1"/>
     <w:next w:val="Normal"/>
     <w:uiPriority w:val="39"/>
     <w:unhideWhenUsed/>
@@ -8561,7 +8790,7 @@
       <w:lang w:eastAsia="fr-FR"/>
     </w:rPr>
   </w:style>
-  <w:style w:type="paragraph" w:styleId="TM1">
+  <w:style w:type="paragraph" w:styleId="TOC1">
     <w:name w:val="toc 1"/>
     <w:basedOn w:val="Normal"/>
     <w:next w:val="Normal"/>
@@ -8573,9 +8802,9 @@
       <w:spacing w:after="100"/>
     </w:pPr>
   </w:style>
-  <w:style w:type="character" w:styleId="Lienhypertexte">
+  <w:style w:type="character" w:styleId="Hyperlink">
     <w:name w:val="Hyperlink"/>
-    <w:basedOn w:val="Policepardfaut"/>
+    <w:basedOn w:val="DefaultParagraphFont"/>
     <w:uiPriority w:val="99"/>
     <w:unhideWhenUsed/>
     <w:rsid w:val="00F44397"/>
@@ -8584,10 +8813,10 @@
       <w:u w:val="single"/>
     </w:rPr>
   </w:style>
-  <w:style w:type="character" w:customStyle="1" w:styleId="Titre2Car">
-    <w:name w:val="Titre 2 Car"/>
-    <w:basedOn w:val="Policepardfaut"/>
-    <w:link w:val="Titre2"/>
+  <w:style w:type="character" w:customStyle="1" w:styleId="Heading2Char">
+    <w:name w:val="Heading 2 Char"/>
+    <w:basedOn w:val="DefaultParagraphFont"/>
+    <w:link w:val="Heading2"/>
     <w:uiPriority w:val="9"/>
     <w:rsid w:val="00F44397"/>
     <w:rPr>
@@ -8597,7 +8826,7 @@
       <w:szCs w:val="26"/>
     </w:rPr>
   </w:style>
-  <w:style w:type="paragraph" w:styleId="TM2">
+  <w:style w:type="paragraph" w:styleId="TOC2">
     <w:name w:val="toc 2"/>
     <w:basedOn w:val="Normal"/>
     <w:next w:val="Normal"/>
@@ -8612,14 +8841,14 @@
   </w:style>
   <w:style w:type="character" w:customStyle="1" w:styleId="apple-converted-space">
     <w:name w:val="apple-converted-space"/>
-    <w:basedOn w:val="Policepardfaut"/>
+    <w:basedOn w:val="DefaultParagraphFont"/>
     <w:rsid w:val="00D25580"/>
   </w:style>
-  <w:style w:type="paragraph" w:styleId="Titre">
+  <w:style w:type="paragraph" w:styleId="Title">
     <w:name w:val="Title"/>
     <w:basedOn w:val="Normal"/>
     <w:next w:val="Normal"/>
-    <w:link w:val="TitreCar"/>
+    <w:link w:val="TitleChar"/>
     <w:uiPriority w:val="10"/>
     <w:qFormat/>
     <w:rsid w:val="00137CDD"/>
@@ -8635,10 +8864,10 @@
       <w:szCs w:val="56"/>
     </w:rPr>
   </w:style>
-  <w:style w:type="character" w:customStyle="1" w:styleId="TitreCar">
-    <w:name w:val="Titre Car"/>
-    <w:basedOn w:val="Policepardfaut"/>
-    <w:link w:val="Titre"/>
+  <w:style w:type="character" w:customStyle="1" w:styleId="TitleChar">
+    <w:name w:val="Title Char"/>
+    <w:basedOn w:val="DefaultParagraphFont"/>
+    <w:link w:val="Title"/>
     <w:uiPriority w:val="10"/>
     <w:rsid w:val="00137CDD"/>
     <w:rPr>
@@ -8651,7 +8880,7 @@
   </w:style>
   <w:style w:type="character" w:styleId="Mention">
     <w:name w:val="Mention"/>
-    <w:basedOn w:val="Policepardfaut"/>
+    <w:basedOn w:val="DefaultParagraphFont"/>
     <w:uiPriority w:val="99"/>
     <w:semiHidden/>
     <w:unhideWhenUsed/>
@@ -8983,7 +9212,7 @@
 </file>
 
 <file path=customXml/itemProps2.xml><?xml version="1.0" encoding="utf-8"?>
-<ds:datastoreItem xmlns:ds="http://schemas.openxmlformats.org/officeDocument/2006/customXml" ds:itemID="{CAFF78DA-2149-4CD7-9C22-3CAACF5B72E9}">
+<ds:datastoreItem xmlns:ds="http://schemas.openxmlformats.org/officeDocument/2006/customXml" ds:itemID="{2253335D-3A21-49F5-8A3A-99A44196230A}">
   <ds:schemaRefs>
     <ds:schemaRef ds:uri="http://schemas.openxmlformats.org/officeDocument/2006/bibliography"/>
   </ds:schemaRefs>

</xml_diff>

<commit_message>
explication de l'identification des notes dans le rapport
</commit_message>
<xml_diff>
--- a/doc/rapport-karaoke.docx
+++ b/doc/rapport-karaoke.docx
@@ -1,6 +1,6 @@
 
 <file path=word/document.xml><?xml version="1.0" encoding="utf-8"?>
-<w:document xmlns:wpc="http://schemas.microsoft.com/office/word/2010/wordprocessingCanvas" xmlns:cx="http://schemas.microsoft.com/office/drawing/2014/chartex" xmlns:cx1="http://schemas.microsoft.com/office/drawing/2015/9/8/chartex" xmlns:cx2="http://schemas.microsoft.com/office/drawing/2015/10/21/chartex" xmlns:cx3="http://schemas.microsoft.com/office/drawing/2016/5/9/chartex" xmlns:cx4="http://schemas.microsoft.com/office/drawing/2016/5/10/chartex" xmlns:cx5="http://schemas.microsoft.com/office/drawing/2016/5/11/chartex" xmlns:cx6="http://schemas.microsoft.com/office/drawing/2016/5/12/chartex" xmlns:cx7="http://schemas.microsoft.com/office/drawing/2016/5/13/chartex" xmlns:cx8="http://schemas.microsoft.com/office/drawing/2016/5/14/chartex" xmlns:mc="http://schemas.openxmlformats.org/markup-compatibility/2006" xmlns:aink="http://schemas.microsoft.com/office/drawing/2016/ink" xmlns:o="urn:schemas-microsoft-com:office:office" xmlns:r="http://schemas.openxmlformats.org/officeDocument/2006/relationships" xmlns:m="http://schemas.openxmlformats.org/officeDocument/2006/math" xmlns:v="urn:schemas-microsoft-com:vml" xmlns:wp14="http://schemas.microsoft.com/office/word/2010/wordprocessingDrawing" xmlns:wp="http://schemas.openxmlformats.org/drawingml/2006/wordprocessingDrawing" xmlns:w10="urn:schemas-microsoft-com:office:word" xmlns:w="http://schemas.openxmlformats.org/wordprocessingml/2006/main" xmlns:w14="http://schemas.microsoft.com/office/word/2010/wordml" xmlns:w15="http://schemas.microsoft.com/office/word/2012/wordml" xmlns:w16se="http://schemas.microsoft.com/office/word/2015/wordml/symex" xmlns:wpg="http://schemas.microsoft.com/office/word/2010/wordprocessingGroup" xmlns:wpi="http://schemas.microsoft.com/office/word/2010/wordprocessingInk" xmlns:wne="http://schemas.microsoft.com/office/word/2006/wordml" xmlns:wps="http://schemas.microsoft.com/office/word/2010/wordprocessingShape" mc:Ignorable="w14 w15 w16se wp14">
+<w:document xmlns:wpc="http://schemas.microsoft.com/office/word/2010/wordprocessingCanvas" xmlns:cx="http://schemas.microsoft.com/office/drawing/2014/chartex" xmlns:cx1="http://schemas.microsoft.com/office/drawing/2015/9/8/chartex" xmlns:cx2="http://schemas.microsoft.com/office/drawing/2015/10/21/chartex" xmlns:cx3="http://schemas.microsoft.com/office/drawing/2016/5/9/chartex" xmlns:cx4="http://schemas.microsoft.com/office/drawing/2016/5/10/chartex" xmlns:cx5="http://schemas.microsoft.com/office/drawing/2016/5/11/chartex" xmlns:mc="http://schemas.openxmlformats.org/markup-compatibility/2006" xmlns:o="urn:schemas-microsoft-com:office:office" xmlns:r="http://schemas.openxmlformats.org/officeDocument/2006/relationships" xmlns:m="http://schemas.openxmlformats.org/officeDocument/2006/math" xmlns:v="urn:schemas-microsoft-com:vml" xmlns:wp14="http://schemas.microsoft.com/office/word/2010/wordprocessingDrawing" xmlns:wp="http://schemas.openxmlformats.org/drawingml/2006/wordprocessingDrawing" xmlns:w10="urn:schemas-microsoft-com:office:word" xmlns:w="http://schemas.openxmlformats.org/wordprocessingml/2006/main" xmlns:w14="http://schemas.microsoft.com/office/word/2010/wordml" xmlns:w15="http://schemas.microsoft.com/office/word/2012/wordml" xmlns:w16se="http://schemas.microsoft.com/office/word/2015/wordml/symex" xmlns:wpg="http://schemas.microsoft.com/office/word/2010/wordprocessingGroup" xmlns:wpi="http://schemas.microsoft.com/office/word/2010/wordprocessingInk" xmlns:wne="http://schemas.microsoft.com/office/word/2006/wordml" xmlns:wps="http://schemas.microsoft.com/office/word/2010/wordprocessingShape" mc:Ignorable="w14 w15 w16se wp14">
   <w:body>
     <w:sdt>
       <w:sdtPr>
@@ -16,6 +16,7 @@
           <w:r>
             <w:rPr>
               <w:noProof/>
+              <w:lang w:eastAsia="fr-FR"/>
             </w:rPr>
             <mc:AlternateContent>
               <mc:Choice Requires="wps">
@@ -78,7 +79,7 @@
                   </wp:anchor>
                 </w:drawing>
               </mc:Choice>
-              <mc:Fallback>
+              <mc:Fallback xmlns:cx6="http://schemas.microsoft.com/office/drawing/2016/5/12/chartex" xmlns:cx7="http://schemas.microsoft.com/office/drawing/2016/5/13/chartex" xmlns:cx8="http://schemas.microsoft.com/office/drawing/2016/5/14/chartex" xmlns:aink="http://schemas.microsoft.com/office/drawing/2016/ink">
                 <w:pict>
                   <v:roundrect w14:anchorId="40E93975" id="Rectangle: Rounded Corners 19" o:spid="_x0000_s1026" style="position:absolute;margin-left:-46.1pt;margin-top:-5pt;width:177pt;height:45pt;z-index:251668991;visibility:visible;mso-wrap-style:square;mso-width-percent:0;mso-wrap-distance-left:9pt;mso-wrap-distance-top:0;mso-wrap-distance-right:9pt;mso-wrap-distance-bottom:0;mso-position-horizontal:absolute;mso-position-horizontal-relative:text;mso-position-vertical:absolute;mso-position-vertical-relative:text;mso-width-percent:0;mso-width-relative:margin;v-text-anchor:middle" arcsize="10923f" o:gfxdata="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" fillcolor="white [3201]" stroked="f" strokeweight="1pt">
                     <v:stroke joinstyle="miter"/>
@@ -90,6 +91,7 @@
           <w:r>
             <w:rPr>
               <w:noProof/>
+              <w:lang w:eastAsia="fr-FR"/>
             </w:rPr>
             <w:drawing>
               <wp:anchor distT="0" distB="0" distL="114300" distR="114300" simplePos="0" relativeHeight="251670528" behindDoc="1" locked="0" layoutInCell="1" allowOverlap="1">
@@ -167,6 +169,7 @@
           <w:r>
             <w:rPr>
               <w:noProof/>
+              <w:lang w:eastAsia="fr-FR"/>
             </w:rPr>
             <w:drawing>
               <wp:anchor distT="0" distB="0" distL="114300" distR="114300" simplePos="0" relativeHeight="251669504" behindDoc="0" locked="0" layoutInCell="1" allowOverlap="1">
@@ -236,6 +239,7 @@
           <w:r>
             <w:rPr>
               <w:noProof/>
+              <w:lang w:eastAsia="fr-FR"/>
             </w:rPr>
             <mc:AlternateContent>
               <mc:Choice Requires="wps">
@@ -313,7 +317,7 @@
                                 <w:sdtContent>
                                   <w:p>
                                     <w:pPr>
-                                      <w:pStyle w:val="NoSpacing"/>
+                                      <w:pStyle w:val="Sansinterligne"/>
                                       <w:jc w:val="center"/>
                                       <w:rPr>
                                         <w:color w:val="FFFFFF" w:themeColor="background1"/>
@@ -354,7 +358,8 @@
               </mc:Choice>
               <mc:Fallback>
                 <w:pict>
-                  <v:rect id="Rectangle 130" o:spid="_x0000_s1026" style="position:absolute;margin-left:15.05pt;margin-top:19.5pt;width:66.25pt;height:77.75pt;z-index:251660288;visibility:visible;mso-wrap-style:square;mso-width-percent:0;mso-height-percent:98;mso-wrap-distance-left:9pt;mso-wrap-distance-top:0;mso-wrap-distance-right:9pt;mso-wrap-distance-bottom:0;mso-position-horizontal:right;mso-position-horizontal-relative:margin;mso-position-vertical:absolute;mso-position-vertical-relative:page;mso-width-percent:0;mso-height-percent:98;mso-width-relative:page;mso-height-relative:page;v-text-anchor:bottom" o:gfxdata="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" fillcolor="#5b9bd5 [3204]" stroked="f" strokeweight="1pt">
+                  <v:rect id="Rectangle 130" o:spid="_x0000_s1026" style="position:absolute;margin-left:15.05pt;margin-top:19.5pt;width:66.25pt;height:77.75pt;z-index:251660288;visibility:visible;mso-wrap-style:square;mso-width-percent:0;mso-height-percent:98;mso-wrap-distance-left:9pt;mso-wrap-distance-top:0;mso-wrap-distance-right:9pt;mso-wrap-distance-bottom:0;mso-position-horizontal:right;mso-position-horizontal-relative:margin;mso-position-vertical:absolute;mso-position-vertical-relative:page;mso-width-percent:0;mso-height-percent:98;mso-width-relative:page;mso-height-relative:page;v-text-anchor:bottom" o:gfxdata="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" fillcolor="#5b9bd5 [3204]" stroked="f" strokeweight="1pt">
+                    <v:path arrowok="t"/>
                     <o:lock v:ext="edit" aspectratio="t"/>
                     <v:textbox inset="3.6pt,,3.6pt">
                       <w:txbxContent>
@@ -380,7 +385,7 @@
                           <w:sdtContent>
                             <w:p>
                               <w:pPr>
-                                <w:pStyle w:val="NoSpacing"/>
+                                <w:pStyle w:val="Sansinterligne"/>
                                 <w:jc w:val="center"/>
                                 <w:rPr>
                                   <w:color w:val="FFFFFF" w:themeColor="background1"/>
@@ -410,13 +415,13 @@
         </w:p>
         <w:p>
           <w:pPr>
-            <w:pStyle w:val="NoSpacing"/>
+            <w:pStyle w:val="Sansinterligne"/>
             <w:spacing w:before="40" w:after="40"/>
           </w:pPr>
         </w:p>
         <w:p>
           <w:pPr>
-            <w:pStyle w:val="NoSpacing"/>
+            <w:pStyle w:val="Sansinterligne"/>
             <w:spacing w:before="40" w:after="40"/>
             <w:rPr>
               <w:caps/>
@@ -577,7 +582,7 @@
                             <w:txbxContent>
                               <w:p>
                                 <w:pPr>
-                                  <w:pStyle w:val="NoSpacing"/>
+                                  <w:pStyle w:val="Sansinterligne"/>
                                   <w:numPr>
                                     <w:ilvl w:val="0"/>
                                     <w:numId w:val="17"/>
@@ -602,7 +607,7 @@
                               </w:p>
                               <w:p>
                                 <w:pPr>
-                                  <w:pStyle w:val="NoSpacing"/>
+                                  <w:pStyle w:val="Sansinterligne"/>
                                   <w:numPr>
                                     <w:ilvl w:val="0"/>
                                     <w:numId w:val="17"/>
@@ -627,7 +632,7 @@
                               </w:p>
                               <w:p>
                                 <w:pPr>
-                                  <w:pStyle w:val="NoSpacing"/>
+                                  <w:pStyle w:val="Sansinterligne"/>
                                   <w:numPr>
                                     <w:ilvl w:val="0"/>
                                     <w:numId w:val="17"/>
@@ -652,7 +657,7 @@
                               </w:p>
                               <w:p>
                                 <w:pPr>
-                                  <w:pStyle w:val="NoSpacing"/>
+                                  <w:pStyle w:val="Sansinterligne"/>
                                   <w:numPr>
                                     <w:ilvl w:val="0"/>
                                     <w:numId w:val="17"/>
@@ -677,7 +682,7 @@
                               </w:p>
                               <w:p>
                                 <w:pPr>
-                                  <w:pStyle w:val="NoSpacing"/>
+                                  <w:pStyle w:val="Sansinterligne"/>
                                   <w:numPr>
                                     <w:ilvl w:val="0"/>
                                     <w:numId w:val="17"/>
@@ -727,7 +732,7 @@
                       <w:txbxContent>
                         <w:p>
                           <w:pPr>
-                            <w:pStyle w:val="NoSpacing"/>
+                            <w:pStyle w:val="Sansinterligne"/>
                             <w:numPr>
                               <w:ilvl w:val="0"/>
                               <w:numId w:val="17"/>
@@ -752,7 +757,7 @@
                         </w:p>
                         <w:p>
                           <w:pPr>
-                            <w:pStyle w:val="NoSpacing"/>
+                            <w:pStyle w:val="Sansinterligne"/>
                             <w:numPr>
                               <w:ilvl w:val="0"/>
                               <w:numId w:val="17"/>
@@ -777,7 +782,7 @@
                         </w:p>
                         <w:p>
                           <w:pPr>
-                            <w:pStyle w:val="NoSpacing"/>
+                            <w:pStyle w:val="Sansinterligne"/>
                             <w:numPr>
                               <w:ilvl w:val="0"/>
                               <w:numId w:val="17"/>
@@ -802,7 +807,7 @@
                         </w:p>
                         <w:p>
                           <w:pPr>
-                            <w:pStyle w:val="NoSpacing"/>
+                            <w:pStyle w:val="Sansinterligne"/>
                             <w:numPr>
                               <w:ilvl w:val="0"/>
                               <w:numId w:val="17"/>
@@ -827,7 +832,7 @@
                         </w:p>
                         <w:p>
                           <w:pPr>
-                            <w:pStyle w:val="NoSpacing"/>
+                            <w:pStyle w:val="Sansinterligne"/>
                             <w:numPr>
                               <w:ilvl w:val="0"/>
                               <w:numId w:val="17"/>
@@ -915,7 +920,7 @@
                                 <w:sdtContent>
                                   <w:p>
                                     <w:pPr>
-                                      <w:pStyle w:val="NoSpacing"/>
+                                      <w:pStyle w:val="Sansinterligne"/>
                                       <w:spacing w:before="40" w:after="40"/>
                                       <w:rPr>
                                         <w:caps/>
@@ -977,7 +982,7 @@
                           <w:sdtContent>
                             <w:p>
                               <w:pPr>
-                                <w:pStyle w:val="NoSpacing"/>
+                                <w:pStyle w:val="Sansinterligne"/>
                                 <w:spacing w:before="40" w:after="40"/>
                                 <w:rPr>
                                   <w:caps/>
@@ -1565,7 +1570,7 @@
                             <w:txbxContent>
                               <w:p>
                                 <w:pPr>
-                                  <w:pStyle w:val="NoSpacing"/>
+                                  <w:pStyle w:val="Sansinterligne"/>
                                   <w:rPr>
                                     <w:color w:val="7F7F7F" w:themeColor="text1" w:themeTint="80"/>
                                     <w:sz w:val="18"/>
@@ -1669,7 +1674,7 @@
                       <w:txbxContent>
                         <w:p>
                           <w:pPr>
-                            <w:pStyle w:val="NoSpacing"/>
+                            <w:pStyle w:val="Sansinterligne"/>
                             <w:rPr>
                               <w:color w:val="7F7F7F" w:themeColor="text1" w:themeTint="80"/>
                               <w:sz w:val="18"/>
@@ -1763,7 +1768,7 @@
     </w:sdt>
     <w:p>
       <w:pPr>
-        <w:pStyle w:val="TOCHeading"/>
+        <w:pStyle w:val="En-ttedetabledesmatires"/>
         <w:rPr>
           <w:rFonts w:eastAsiaTheme="minorHAnsi"/>
         </w:rPr>
@@ -1832,7 +1837,7 @@
     </w:p>
     <w:p>
       <w:pPr>
-        <w:pStyle w:val="TOCHeading"/>
+        <w:pStyle w:val="En-ttedetabledesmatires"/>
         <w:rPr>
           <w:spacing w:val="-10"/>
           <w:kern w:val="28"/>
@@ -1871,7 +1876,7 @@
       <w:sdtContent>
         <w:p>
           <w:pPr>
-            <w:pStyle w:val="TOCHeading"/>
+            <w:pStyle w:val="En-ttedetabledesmatires"/>
           </w:pPr>
           <w:r>
             <w:t>T</w:t>
@@ -1882,7 +1887,7 @@
         </w:p>
         <w:p>
           <w:pPr>
-            <w:pStyle w:val="TOC1"/>
+            <w:pStyle w:val="TM1"/>
             <w:tabs>
               <w:tab w:val="left" w:pos="440"/>
               <w:tab w:val="right" w:leader="dot" w:pos="9062"/>
@@ -1905,7 +1910,7 @@
           <w:hyperlink w:anchor="_Toc483347614" w:history="1">
             <w:r>
               <w:rPr>
-                <w:rStyle w:val="Hyperlink"/>
+                <w:rStyle w:val="Lienhypertexte"/>
                 <w:noProof/>
               </w:rPr>
               <w:t>I.</w:t>
@@ -1920,7 +1925,7 @@
             </w:r>
             <w:r>
               <w:rPr>
-                <w:rStyle w:val="Hyperlink"/>
+                <w:rStyle w:val="Lienhypertexte"/>
                 <w:noProof/>
               </w:rPr>
               <w:t>Présentation du sujet</w:t>
@@ -1977,7 +1982,7 @@
         </w:p>
         <w:p>
           <w:pPr>
-            <w:pStyle w:val="TOC2"/>
+            <w:pStyle w:val="TM2"/>
             <w:tabs>
               <w:tab w:val="left" w:pos="660"/>
               <w:tab w:val="right" w:leader="dot" w:pos="9062"/>
@@ -1989,7 +1994,7 @@
           <w:hyperlink w:anchor="_Toc483347615" w:history="1">
             <w:r>
               <w:rPr>
-                <w:rStyle w:val="Hyperlink"/>
+                <w:rStyle w:val="Lienhypertexte"/>
                 <w:noProof/>
               </w:rPr>
               <w:t>1.</w:t>
@@ -2002,7 +2007,7 @@
             </w:r>
             <w:r>
               <w:rPr>
-                <w:rStyle w:val="Hyperlink"/>
+                <w:rStyle w:val="Lienhypertexte"/>
                 <w:noProof/>
               </w:rPr>
               <w:t>Contexte</w:t>
@@ -2059,7 +2064,7 @@
         </w:p>
         <w:p>
           <w:pPr>
-            <w:pStyle w:val="TOC2"/>
+            <w:pStyle w:val="TM2"/>
             <w:tabs>
               <w:tab w:val="left" w:pos="660"/>
               <w:tab w:val="right" w:leader="dot" w:pos="9062"/>
@@ -2071,7 +2076,7 @@
           <w:hyperlink w:anchor="_Toc483347616" w:history="1">
             <w:r>
               <w:rPr>
-                <w:rStyle w:val="Hyperlink"/>
+                <w:rStyle w:val="Lienhypertexte"/>
                 <w:noProof/>
               </w:rPr>
               <w:t>2.</w:t>
@@ -2084,7 +2089,7 @@
             </w:r>
             <w:r>
               <w:rPr>
-                <w:rStyle w:val="Hyperlink"/>
+                <w:rStyle w:val="Lienhypertexte"/>
                 <w:noProof/>
               </w:rPr>
               <w:t>Taches planifiées</w:t>
@@ -2141,7 +2146,7 @@
         </w:p>
         <w:p>
           <w:pPr>
-            <w:pStyle w:val="TOC2"/>
+            <w:pStyle w:val="TM2"/>
             <w:tabs>
               <w:tab w:val="left" w:pos="660"/>
               <w:tab w:val="right" w:leader="dot" w:pos="9062"/>
@@ -2153,7 +2158,7 @@
           <w:hyperlink w:anchor="_Toc483347617" w:history="1">
             <w:r>
               <w:rPr>
-                <w:rStyle w:val="Hyperlink"/>
+                <w:rStyle w:val="Lienhypertexte"/>
                 <w:noProof/>
               </w:rPr>
               <w:t>3.</w:t>
@@ -2166,7 +2171,7 @@
             </w:r>
             <w:r>
               <w:rPr>
-                <w:rStyle w:val="Hyperlink"/>
+                <w:rStyle w:val="Lienhypertexte"/>
                 <w:noProof/>
               </w:rPr>
               <w:t>Taches existant</w:t>
@@ -2223,7 +2228,7 @@
         </w:p>
         <w:p>
           <w:pPr>
-            <w:pStyle w:val="TOC1"/>
+            <w:pStyle w:val="TM1"/>
             <w:tabs>
               <w:tab w:val="left" w:pos="440"/>
               <w:tab w:val="right" w:leader="dot" w:pos="9062"/>
@@ -2237,7 +2242,7 @@
           <w:hyperlink w:anchor="_Toc483347618" w:history="1">
             <w:r>
               <w:rPr>
-                <w:rStyle w:val="Hyperlink"/>
+                <w:rStyle w:val="Lienhypertexte"/>
                 <w:noProof/>
               </w:rPr>
               <w:t>II.</w:t>
@@ -2252,7 +2257,7 @@
             </w:r>
             <w:r>
               <w:rPr>
-                <w:rStyle w:val="Hyperlink"/>
+                <w:rStyle w:val="Lienhypertexte"/>
                 <w:noProof/>
               </w:rPr>
               <w:t>Travail accompli</w:t>
@@ -2309,7 +2314,7 @@
         </w:p>
         <w:p>
           <w:pPr>
-            <w:pStyle w:val="TOC2"/>
+            <w:pStyle w:val="TM2"/>
             <w:tabs>
               <w:tab w:val="left" w:pos="660"/>
               <w:tab w:val="right" w:leader="dot" w:pos="9062"/>
@@ -2321,7 +2326,7 @@
           <w:hyperlink w:anchor="_Toc483347619" w:history="1">
             <w:r>
               <w:rPr>
-                <w:rStyle w:val="Hyperlink"/>
+                <w:rStyle w:val="Lienhypertexte"/>
                 <w:noProof/>
               </w:rPr>
               <w:t>1.</w:t>
@@ -2334,7 +2339,7 @@
             </w:r>
             <w:r>
               <w:rPr>
-                <w:rStyle w:val="Hyperlink"/>
+                <w:rStyle w:val="Lienhypertexte"/>
                 <w:noProof/>
               </w:rPr>
               <w:t>Choix techniques</w:t>
@@ -2391,7 +2396,7 @@
         </w:p>
         <w:p>
           <w:pPr>
-            <w:pStyle w:val="TOC2"/>
+            <w:pStyle w:val="TM2"/>
             <w:tabs>
               <w:tab w:val="left" w:pos="660"/>
               <w:tab w:val="right" w:leader="dot" w:pos="9062"/>
@@ -2403,7 +2408,7 @@
           <w:hyperlink w:anchor="_Toc483347620" w:history="1">
             <w:r>
               <w:rPr>
-                <w:rStyle w:val="Hyperlink"/>
+                <w:rStyle w:val="Lienhypertexte"/>
                 <w:noProof/>
               </w:rPr>
               <w:t>2.</w:t>
@@ -2416,7 +2421,7 @@
             </w:r>
             <w:r>
               <w:rPr>
-                <w:rStyle w:val="Hyperlink"/>
+                <w:rStyle w:val="Lienhypertexte"/>
                 <w:noProof/>
               </w:rPr>
               <w:t>Taches effectuées</w:t>
@@ -2475,7 +2480,7 @@
         </w:p>
         <w:p>
           <w:pPr>
-            <w:pStyle w:val="TOC2"/>
+            <w:pStyle w:val="TM2"/>
             <w:tabs>
               <w:tab w:val="left" w:pos="660"/>
               <w:tab w:val="right" w:leader="dot" w:pos="9062"/>
@@ -2487,7 +2492,7 @@
           <w:hyperlink w:anchor="_Toc483347621" w:history="1">
             <w:r>
               <w:rPr>
-                <w:rStyle w:val="Hyperlink"/>
+                <w:rStyle w:val="Lienhypertexte"/>
                 <w:noProof/>
               </w:rPr>
               <w:t>3.</w:t>
@@ -2500,7 +2505,7 @@
             </w:r>
             <w:r>
               <w:rPr>
-                <w:rStyle w:val="Hyperlink"/>
+                <w:rStyle w:val="Lienhypertexte"/>
                 <w:noProof/>
               </w:rPr>
               <w:t>Résultat livré au client</w:t>
@@ -2557,7 +2562,7 @@
         </w:p>
         <w:p>
           <w:pPr>
-            <w:pStyle w:val="TOC1"/>
+            <w:pStyle w:val="TM1"/>
             <w:tabs>
               <w:tab w:val="left" w:pos="660"/>
               <w:tab w:val="right" w:leader="dot" w:pos="9062"/>
@@ -2571,7 +2576,7 @@
           <w:hyperlink w:anchor="_Toc483347622" w:history="1">
             <w:r>
               <w:rPr>
-                <w:rStyle w:val="Hyperlink"/>
+                <w:rStyle w:val="Lienhypertexte"/>
                 <w:noProof/>
               </w:rPr>
               <w:t>III.</w:t>
@@ -2586,7 +2591,7 @@
             </w:r>
             <w:r>
               <w:rPr>
-                <w:rStyle w:val="Hyperlink"/>
+                <w:rStyle w:val="Lienhypertexte"/>
                 <w:noProof/>
               </w:rPr>
               <w:t>Gestion de projet</w:t>
@@ -2643,7 +2648,7 @@
         </w:p>
         <w:p>
           <w:pPr>
-            <w:pStyle w:val="TOC2"/>
+            <w:pStyle w:val="TM2"/>
             <w:tabs>
               <w:tab w:val="left" w:pos="660"/>
               <w:tab w:val="right" w:leader="dot" w:pos="9062"/>
@@ -2655,7 +2660,7 @@
           <w:hyperlink w:anchor="_Toc483347623" w:history="1">
             <w:r>
               <w:rPr>
-                <w:rStyle w:val="Hyperlink"/>
+                <w:rStyle w:val="Lienhypertexte"/>
                 <w:noProof/>
               </w:rPr>
               <w:t>1.</w:t>
@@ -2668,7 +2673,7 @@
             </w:r>
             <w:r>
               <w:rPr>
-                <w:rStyle w:val="Hyperlink"/>
+                <w:rStyle w:val="Lienhypertexte"/>
                 <w:noProof/>
               </w:rPr>
               <w:t>Outils utilisés</w:t>
@@ -2725,7 +2730,7 @@
         </w:p>
         <w:p>
           <w:pPr>
-            <w:pStyle w:val="TOC2"/>
+            <w:pStyle w:val="TM2"/>
             <w:tabs>
               <w:tab w:val="left" w:pos="660"/>
               <w:tab w:val="right" w:leader="dot" w:pos="9062"/>
@@ -2737,7 +2742,7 @@
           <w:hyperlink w:anchor="_Toc483347624" w:history="1">
             <w:r>
               <w:rPr>
-                <w:rStyle w:val="Hyperlink"/>
+                <w:rStyle w:val="Lienhypertexte"/>
                 <w:noProof/>
               </w:rPr>
               <w:t>2.</w:t>
@@ -2750,7 +2755,7 @@
             </w:r>
             <w:r>
               <w:rPr>
-                <w:rStyle w:val="Hyperlink"/>
+                <w:rStyle w:val="Lienhypertexte"/>
                 <w:noProof/>
               </w:rPr>
               <w:t>Organisation des taches dans le groupe</w:t>
@@ -2807,7 +2812,7 @@
         </w:p>
         <w:p>
           <w:pPr>
-            <w:pStyle w:val="TOC1"/>
+            <w:pStyle w:val="TM1"/>
             <w:tabs>
               <w:tab w:val="left" w:pos="660"/>
               <w:tab w:val="right" w:leader="dot" w:pos="9062"/>
@@ -2821,7 +2826,7 @@
           <w:hyperlink w:anchor="_Toc483347625" w:history="1">
             <w:r>
               <w:rPr>
-                <w:rStyle w:val="Hyperlink"/>
+                <w:rStyle w:val="Lienhypertexte"/>
                 <w:noProof/>
               </w:rPr>
               <w:t>IV.</w:t>
@@ -2836,7 +2841,7 @@
             </w:r>
             <w:r>
               <w:rPr>
-                <w:rStyle w:val="Hyperlink"/>
+                <w:rStyle w:val="Lienhypertexte"/>
                 <w:noProof/>
               </w:rPr>
               <w:t>Conclusion</w:t>
@@ -3041,7 +3046,7 @@
     </w:p>
     <w:p>
       <w:pPr>
-        <w:pStyle w:val="Heading1"/>
+        <w:pStyle w:val="Titre1"/>
         <w:numPr>
           <w:ilvl w:val="0"/>
           <w:numId w:val="3"/>
@@ -3069,7 +3074,7 @@
     </w:p>
     <w:p>
       <w:pPr>
-        <w:pStyle w:val="Heading2"/>
+        <w:pStyle w:val="Titre2"/>
         <w:numPr>
           <w:ilvl w:val="0"/>
           <w:numId w:val="12"/>
@@ -3099,7 +3104,7 @@
     <w:p/>
     <w:p>
       <w:pPr>
-        <w:pStyle w:val="Heading2"/>
+        <w:pStyle w:val="Titre2"/>
         <w:numPr>
           <w:ilvl w:val="0"/>
           <w:numId w:val="12"/>
@@ -3166,7 +3171,7 @@
     <w:p/>
     <w:p>
       <w:pPr>
-        <w:pStyle w:val="Heading2"/>
+        <w:pStyle w:val="Titre2"/>
         <w:numPr>
           <w:ilvl w:val="0"/>
           <w:numId w:val="12"/>
@@ -3183,7 +3188,7 @@
     <w:p/>
     <w:p>
       <w:pPr>
-        <w:pStyle w:val="Heading1"/>
+        <w:pStyle w:val="Titre1"/>
         <w:numPr>
           <w:ilvl w:val="0"/>
           <w:numId w:val="3"/>
@@ -3210,7 +3215,7 @@
     </w:p>
     <w:p>
       <w:pPr>
-        <w:pStyle w:val="Heading2"/>
+        <w:pStyle w:val="Titre2"/>
         <w:numPr>
           <w:ilvl w:val="0"/>
           <w:numId w:val="15"/>
@@ -3232,7 +3237,7 @@
     </w:p>
     <w:p>
       <w:pPr>
-        <w:pStyle w:val="ListParagraph"/>
+        <w:pStyle w:val="Paragraphedeliste"/>
         <w:numPr>
           <w:ilvl w:val="0"/>
           <w:numId w:val="9"/>
@@ -3330,7 +3335,6 @@
         </w:rPr>
         <w:t xml:space="preserve"> sur </w:t>
       </w:r>
-      <w:proofErr w:type="spellStart"/>
       <w:proofErr w:type="gramStart"/>
       <w:r>
         <w:rPr>
@@ -3339,7 +3343,6 @@
         </w:rPr>
         <w:t>navigator.getUserMedia</w:t>
       </w:r>
-      <w:proofErr w:type="spellEnd"/>
       <w:proofErr w:type="gramEnd"/>
       <w:r>
         <w:rPr>
@@ -3351,7 +3354,7 @@
     </w:p>
     <w:p>
       <w:pPr>
-        <w:pStyle w:val="ListParagraph"/>
+        <w:pStyle w:val="Paragraphedeliste"/>
         <w:numPr>
           <w:ilvl w:val="0"/>
           <w:numId w:val="19"/>
@@ -3364,7 +3367,6 @@
           <w:szCs w:val="24"/>
         </w:rPr>
       </w:pPr>
-      <w:proofErr w:type="spellStart"/>
       <w:proofErr w:type="gramStart"/>
       <w:r>
         <w:rPr>
@@ -3373,9 +3375,9 @@
           <w:sz w:val="24"/>
           <w:szCs w:val="24"/>
         </w:rPr>
-        <w:t>getUserMedia</w:t>
-      </w:r>
-      <w:proofErr w:type="spellEnd"/>
+        <w:t>getUserMedia(</w:t>
+      </w:r>
+      <w:proofErr w:type="gramEnd"/>
       <w:r>
         <w:rPr>
           <w:i/>
@@ -3383,16 +3385,6 @@
           <w:sz w:val="24"/>
           <w:szCs w:val="24"/>
         </w:rPr>
-        <w:t>(</w:t>
-      </w:r>
-      <w:proofErr w:type="gramEnd"/>
-      <w:r>
-        <w:rPr>
-          <w:i/>
-          <w:iCs/>
-          <w:sz w:val="24"/>
-          <w:szCs w:val="24"/>
-        </w:rPr>
         <w:t>)</w:t>
       </w:r>
     </w:p>
@@ -3409,71 +3401,7 @@
           <w:sz w:val="24"/>
           <w:szCs w:val="24"/>
         </w:rPr>
-        <w:t xml:space="preserve">Le rythme de développement pour trouver une API de capture plus adaptée a accéléré grâce à l’effort </w:t>
-      </w:r>
-      <w:proofErr w:type="spellStart"/>
-      <w:r>
-        <w:rPr>
-          <w:sz w:val="24"/>
-          <w:szCs w:val="24"/>
-        </w:rPr>
-        <w:t>WebRTC</w:t>
-      </w:r>
-      <w:proofErr w:type="spellEnd"/>
-      <w:r>
-        <w:rPr>
-          <w:sz w:val="24"/>
-          <w:szCs w:val="24"/>
-        </w:rPr>
-        <w:t xml:space="preserve"> (Web Real Time Communication). Cette spécification est supervisée par le groupe de W3C </w:t>
-      </w:r>
-      <w:proofErr w:type="spellStart"/>
-      <w:r>
-        <w:rPr>
-          <w:sz w:val="24"/>
-          <w:szCs w:val="24"/>
-        </w:rPr>
-        <w:t>WebRTC</w:t>
-      </w:r>
-      <w:proofErr w:type="spellEnd"/>
-      <w:r>
-        <w:rPr>
-          <w:sz w:val="24"/>
-          <w:szCs w:val="24"/>
-        </w:rPr>
-        <w:t xml:space="preserve">. </w:t>
-      </w:r>
-      <w:proofErr w:type="spellStart"/>
-      <w:r>
-        <w:rPr>
-          <w:sz w:val="24"/>
-          <w:szCs w:val="24"/>
-        </w:rPr>
-        <w:t>GetUserMedia</w:t>
-      </w:r>
-      <w:proofErr w:type="spellEnd"/>
-      <w:r>
-        <w:rPr>
-          <w:sz w:val="24"/>
-          <w:szCs w:val="24"/>
-        </w:rPr>
-        <w:t xml:space="preserve"> () est lié à </w:t>
-      </w:r>
-      <w:proofErr w:type="spellStart"/>
-      <w:r>
-        <w:rPr>
-          <w:sz w:val="24"/>
-          <w:szCs w:val="24"/>
-        </w:rPr>
-        <w:t>WebRTC</w:t>
-      </w:r>
-      <w:proofErr w:type="spellEnd"/>
-      <w:r>
-        <w:rPr>
-          <w:sz w:val="24"/>
-          <w:szCs w:val="24"/>
-        </w:rPr>
-        <w:t xml:space="preserve"> car elle est la passerelle pour cet ensemble d'API. Il fournit les moyens d'accéder au flux local de l'utilisateur notamment le microphone et la caméra.</w:t>
+        <w:t>Le rythme de développement pour trouver une API de capture plus adaptée a accéléré grâce à l’effort WebRTC (Web Real Time Communication). Cette spécification est supervisée par le groupe de W3C WebRTC. GetUserMedia () est lié à WebRTC car elle est la passerelle pour cet ensemble d'API. Il fournit les moyens d'accéder au flux local de l'utilisateur notamment le microphone et la caméra.</w:t>
       </w:r>
     </w:p>
     <w:p>
@@ -3505,22 +3433,13 @@
           <w:szCs w:val="24"/>
         </w:rPr>
       </w:pPr>
-      <w:proofErr w:type="spellStart"/>
       <w:proofErr w:type="gramStart"/>
       <w:r>
         <w:rPr>
           <w:sz w:val="24"/>
           <w:szCs w:val="24"/>
         </w:rPr>
-        <w:t>getUserMedia</w:t>
-      </w:r>
-      <w:proofErr w:type="spellEnd"/>
-      <w:r>
-        <w:rPr>
-          <w:sz w:val="24"/>
-          <w:szCs w:val="24"/>
-        </w:rPr>
-        <w:t>(</w:t>
+        <w:t>getUserMedia(</w:t>
       </w:r>
       <w:proofErr w:type="gramEnd"/>
       <w:r>
@@ -3615,7 +3534,7 @@
     <w:p/>
     <w:p>
       <w:pPr>
-        <w:pStyle w:val="ListParagraph"/>
+        <w:pStyle w:val="Paragraphedeliste"/>
         <w:numPr>
           <w:ilvl w:val="0"/>
           <w:numId w:val="8"/>
@@ -3723,7 +3642,7 @@
     </w:p>
     <w:p>
       <w:pPr>
-        <w:pStyle w:val="ListParagraph"/>
+        <w:pStyle w:val="Paragraphedeliste"/>
         <w:numPr>
           <w:ilvl w:val="0"/>
           <w:numId w:val="8"/>
@@ -3846,7 +3765,7 @@
     </w:p>
     <w:p>
       <w:pPr>
-        <w:pStyle w:val="ListParagraph"/>
+        <w:pStyle w:val="Paragraphedeliste"/>
         <w:numPr>
           <w:ilvl w:val="0"/>
           <w:numId w:val="10"/>
@@ -3940,7 +3859,7 @@
     </w:p>
     <w:p>
       <w:pPr>
-        <w:pStyle w:val="ListParagraph"/>
+        <w:pStyle w:val="Paragraphedeliste"/>
         <w:numPr>
           <w:ilvl w:val="0"/>
           <w:numId w:val="10"/>
@@ -4172,9 +4091,8 @@
           <w:szCs w:val="24"/>
           <w:u w:val="single"/>
         </w:rPr>
-        <w:t xml:space="preserve">Pourquoi pitch </w:t>
-      </w:r>
-      <w:proofErr w:type="spellStart"/>
+        <w:t>Pourquoi pitch detect</w:t>
+      </w:r>
       <w:r>
         <w:rPr>
           <w:b/>
@@ -4183,9 +4101,8 @@
           <w:szCs w:val="24"/>
           <w:u w:val="single"/>
         </w:rPr>
-        <w:t>detect</w:t>
-      </w:r>
-      <w:proofErr w:type="spellEnd"/>
+        <w:t> ?</w:t>
+      </w:r>
       <w:r>
         <w:rPr>
           <w:b/>
@@ -4194,16 +4111,6 @@
           <w:szCs w:val="24"/>
           <w:u w:val="single"/>
         </w:rPr>
-        <w:t> ?</w:t>
-      </w:r>
-      <w:r>
-        <w:rPr>
-          <w:b/>
-          <w:bCs/>
-          <w:sz w:val="24"/>
-          <w:szCs w:val="24"/>
-          <w:u w:val="single"/>
-        </w:rPr>
         <w:t> :</w:t>
       </w:r>
     </w:p>
@@ -4225,7 +4132,7 @@
     </w:p>
     <w:p>
       <w:pPr>
-        <w:pStyle w:val="ListParagraph"/>
+        <w:pStyle w:val="Paragraphedeliste"/>
         <w:numPr>
           <w:ilvl w:val="0"/>
           <w:numId w:val="18"/>
@@ -4253,7 +4160,7 @@
     </w:p>
     <w:p>
       <w:pPr>
-        <w:pStyle w:val="ListParagraph"/>
+        <w:pStyle w:val="Paragraphedeliste"/>
         <w:numPr>
           <w:ilvl w:val="0"/>
           <w:numId w:val="18"/>
@@ -4427,16 +4334,7 @@
           <w:sz w:val="24"/>
           <w:szCs w:val="24"/>
         </w:rPr>
-        <w:t xml:space="preserve"> permettant de représenter un fragment de musique par une convention d'éc</w:t>
-      </w:r>
-      <w:bookmarkStart w:id="6" w:name="_GoBack"/>
-      <w:bookmarkEnd w:id="6"/>
-      <w:r>
-        <w:rPr>
-          <w:sz w:val="24"/>
-          <w:szCs w:val="24"/>
-        </w:rPr>
-        <w:t>riture de la hauteur et de la durée d'un son</w:t>
+        <w:t xml:space="preserve"> permettant de représenter un fragment de musique par une convention d'écriture de la hauteur et de la durée d'un son</w:t>
       </w:r>
       <w:r>
         <w:rPr>
@@ -4498,7 +4396,7 @@
       <w:hyperlink r:id="rId17" w:history="1">
         <w:r>
           <w:rPr>
-            <w:rStyle w:val="Hyperlink"/>
+            <w:rStyle w:val="Lienhypertexte"/>
             <w:sz w:val="24"/>
             <w:szCs w:val="24"/>
           </w:rPr>
@@ -4643,7 +4541,7 @@
     </w:p>
     <w:p>
       <w:pPr>
-        <w:pStyle w:val="ListParagraph"/>
+        <w:pStyle w:val="Paragraphedeliste"/>
         <w:numPr>
           <w:ilvl w:val="0"/>
           <w:numId w:val="18"/>
@@ -4664,7 +4562,7 @@
     </w:p>
     <w:p>
       <w:pPr>
-        <w:pStyle w:val="ListParagraph"/>
+        <w:pStyle w:val="Paragraphedeliste"/>
         <w:numPr>
           <w:ilvl w:val="0"/>
           <w:numId w:val="20"/>
@@ -4681,7 +4579,7 @@
     </w:p>
     <w:p>
       <w:pPr>
-        <w:pStyle w:val="ListParagraph"/>
+        <w:pStyle w:val="Paragraphedeliste"/>
         <w:numPr>
           <w:ilvl w:val="0"/>
           <w:numId w:val="20"/>
@@ -4697,7 +4595,7 @@
     </w:p>
     <w:p>
       <w:pPr>
-        <w:pStyle w:val="ListParagraph"/>
+        <w:pStyle w:val="Paragraphedeliste"/>
         <w:numPr>
           <w:ilvl w:val="0"/>
           <w:numId w:val="18"/>
@@ -4717,7 +4615,7 @@
     </w:p>
     <w:p>
       <w:pPr>
-        <w:pStyle w:val="ListParagraph"/>
+        <w:pStyle w:val="Paragraphedeliste"/>
         <w:numPr>
           <w:ilvl w:val="0"/>
           <w:numId w:val="21"/>
@@ -4737,7 +4635,7 @@
     </w:p>
     <w:p>
       <w:pPr>
-        <w:pStyle w:val="ListParagraph"/>
+        <w:pStyle w:val="Paragraphedeliste"/>
         <w:numPr>
           <w:ilvl w:val="0"/>
           <w:numId w:val="21"/>
@@ -4860,12 +4758,249 @@
     </w:p>
     <w:p>
       <w:pPr>
-        <w:pStyle w:val="Heading2"/>
-      </w:pPr>
-    </w:p>
-    <w:p>
-      <w:pPr>
-        <w:pStyle w:val="Heading2"/>
+        <w:pStyle w:val="Paragraphedeliste"/>
+        <w:numPr>
+          <w:ilvl w:val="0"/>
+          <w:numId w:val="10"/>
+        </w:numPr>
+        <w:jc w:val="both"/>
+      </w:pPr>
+      <w:r>
+        <w:t>Identification d</w:t>
+      </w:r>
+      <w:r>
+        <w:t>es notes </w:t>
+      </w:r>
+      <w:r>
+        <w:t xml:space="preserve">de musique </w:t>
+      </w:r>
+      <w:r>
+        <w:t>:</w:t>
+      </w:r>
+    </w:p>
+    <w:p>
+      <w:pPr>
+        <w:pStyle w:val="Paragraphedeliste"/>
+        <w:jc w:val="both"/>
+      </w:pPr>
+      <w:r>
+        <w:t xml:space="preserve">Pour pouvoir détecter les </w:t>
+      </w:r>
+      <w:r>
+        <w:t xml:space="preserve">notes de musique </w:t>
+      </w:r>
+      <w:r>
+        <w:t>nous nous sommes basés</w:t>
+      </w:r>
+      <w:r>
+        <w:t xml:space="preserve"> sur un tableau représentant la variation des différentes </w:t>
+      </w:r>
+      <w:r>
+        <w:t xml:space="preserve">fréquences de chaque </w:t>
+      </w:r>
+      <w:r>
+        <w:t xml:space="preserve">note.  </w:t>
+      </w:r>
+    </w:p>
+    <w:p>
+      <w:pPr>
+        <w:pStyle w:val="Paragraphedeliste"/>
+        <w:jc w:val="both"/>
+      </w:pPr>
+      <w:r>
+        <w:t>Nous sommes partis sur un algorithme d’estimation</w:t>
+      </w:r>
+      <w:r>
+        <w:t xml:space="preserve"> dont le but est de faire correspondre la note en fonction de la gamme tempérée représenté dans le tableau.</w:t>
+      </w:r>
+    </w:p>
+    <w:p>
+      <w:pPr>
+        <w:pStyle w:val="Paragraphedeliste"/>
+        <w:jc w:val="both"/>
+      </w:pPr>
+      <w:r>
+        <w:t>Il est implémenté</w:t>
+      </w:r>
+      <w:r>
+        <w:t xml:space="preserve"> de la manière suivante :</w:t>
+      </w:r>
+    </w:p>
+    <w:p>
+      <w:pPr>
+        <w:pStyle w:val="Paragraphedeliste"/>
+        <w:jc w:val="both"/>
+      </w:pPr>
+      <w:r>
+        <w:t>-</w:t>
+      </w:r>
+      <w:r>
+        <w:t xml:space="preserve">Nous calculons une fréquence </w:t>
+      </w:r>
+      <w:r>
+        <w:t>minimum et</w:t>
+      </w:r>
+      <w:r>
+        <w:t xml:space="preserve"> une fréquence </w:t>
+      </w:r>
+      <w:r>
+        <w:t>maximum à l’aide de la formule suivante :</w:t>
+      </w:r>
+      <w:r>
+        <w:t xml:space="preserve"> </w:t>
+      </w:r>
+      <w:r>
+        <w:t>[(freqBase-0.1) *2^(octave+1) ; (freqBase+0.1*2^(octave+1)].</w:t>
+      </w:r>
+    </w:p>
+    <w:p>
+      <w:pPr>
+        <w:pStyle w:val="Paragraphedeliste"/>
+        <w:jc w:val="both"/>
+      </w:pPr>
+      <w:r>
+        <w:t>La fréquence de base est égale à la fréquence de la note à l’octave -1.</w:t>
+      </w:r>
+    </w:p>
+    <w:p>
+      <w:pPr>
+        <w:pStyle w:val="Paragraphedeliste"/>
+        <w:jc w:val="both"/>
+      </w:pPr>
+      <w:r>
+        <w:t>Nous récupérons l’octave en fonction de la fréquence récupérée.</w:t>
+      </w:r>
+    </w:p>
+    <w:p>
+      <w:pPr>
+        <w:pStyle w:val="Paragraphedeliste"/>
+        <w:jc w:val="both"/>
+      </w:pPr>
+      <w:r>
+        <w:t xml:space="preserve">-Nous vérifions </w:t>
+      </w:r>
+      <w:r>
+        <w:t>ensuite si</w:t>
+      </w:r>
+      <w:r>
+        <w:t xml:space="preserve"> </w:t>
+      </w:r>
+      <w:r>
+        <w:t>la fréquence</w:t>
+      </w:r>
+      <w:r>
+        <w:t xml:space="preserve"> récupérée à partir</w:t>
+      </w:r>
+      <w:r>
+        <w:t xml:space="preserve"> de l’algorithme pitch detect appartient à l’intervalle fréquence minimum et fréquence maximum.</w:t>
+      </w:r>
+    </w:p>
+    <w:p>
+      <w:pPr>
+        <w:pStyle w:val="Paragraphedeliste"/>
+        <w:jc w:val="both"/>
+      </w:pPr>
+      <w:r>
+        <w:t>Cet intervalle dépend d’une variable = 0.1 choisie par défaut afin de filtrer au mieux les fréquences les plus éloignées d'une note.</w:t>
+      </w:r>
+    </w:p>
+    <w:p>
+      <w:pPr>
+        <w:pStyle w:val="Paragraphedeliste"/>
+        <w:jc w:val="both"/>
+      </w:pPr>
+      <w:r>
+        <w:t>-</w:t>
+      </w:r>
+      <w:r>
+        <w:t xml:space="preserve"> </w:t>
+      </w:r>
+      <w:r>
+        <w:t>la fréquence</w:t>
+      </w:r>
+      <w:r>
+        <w:t xml:space="preserve"> r</w:t>
+      </w:r>
+      <w:r>
+        <w:t>écupérée</w:t>
+      </w:r>
+      <w:r>
+        <w:t xml:space="preserve"> </w:t>
+      </w:r>
+      <w:r>
+        <w:t>correspond</w:t>
+      </w:r>
+      <w:r>
+        <w:t xml:space="preserve"> à</w:t>
+      </w:r>
+      <w:r>
+        <w:t xml:space="preserve"> </w:t>
+      </w:r>
+      <w:r>
+        <w:t>l</w:t>
+      </w:r>
+      <w:r>
+        <w:t xml:space="preserve">a note présente dans </w:t>
+      </w:r>
+      <w:r>
+        <w:t>cet intervalle si</w:t>
+      </w:r>
+      <w:r>
+        <w:t xml:space="preserve"> elle</w:t>
+      </w:r>
+      <w:r>
+        <w:t xml:space="preserve"> y appartient</w:t>
+      </w:r>
+      <w:r>
+        <w:t>.</w:t>
+      </w:r>
+    </w:p>
+    <w:p>
+      <w:pPr>
+        <w:pStyle w:val="Paragraphedeliste"/>
+        <w:jc w:val="both"/>
+      </w:pPr>
+      <w:r>
+        <w:t>-Après  avoir identifié une note nous lui attribuons le format Américain  ABC utilisé par vexflow</w:t>
+      </w:r>
+      <w:bookmarkStart w:id="6" w:name="_GoBack"/>
+      <w:bookmarkEnd w:id="6"/>
+      <w:r>
+        <w:t>.</w:t>
+      </w:r>
+    </w:p>
+    <w:p>
+      <w:pPr>
+        <w:pStyle w:val="Paragraphedeliste"/>
+        <w:jc w:val="both"/>
+      </w:pPr>
+    </w:p>
+    <w:p>
+      <w:pPr>
+        <w:pStyle w:val="Paragraphedeliste"/>
+        <w:jc w:val="both"/>
+      </w:pPr>
+    </w:p>
+    <w:p>
+      <w:pPr>
+        <w:pStyle w:val="Paragraphedeliste"/>
+        <w:jc w:val="both"/>
+      </w:pPr>
+    </w:p>
+    <w:p>
+      <w:pPr>
+        <w:pStyle w:val="Paragraphedeliste"/>
+        <w:jc w:val="both"/>
+      </w:pPr>
+    </w:p>
+    <w:p>
+      <w:pPr>
+        <w:pStyle w:val="Titre2"/>
+      </w:pPr>
+    </w:p>
+    <w:p>
+      <w:pPr>
+        <w:pStyle w:val="Titre2"/>
         <w:numPr>
           <w:ilvl w:val="0"/>
           <w:numId w:val="15"/>
@@ -4884,7 +5019,7 @@
     <w:p/>
     <w:p>
       <w:pPr>
-        <w:pStyle w:val="Heading2"/>
+        <w:pStyle w:val="Titre2"/>
         <w:numPr>
           <w:ilvl w:val="0"/>
           <w:numId w:val="15"/>
@@ -4897,7 +5032,7 @@
     <w:p/>
     <w:p>
       <w:pPr>
-        <w:pStyle w:val="Heading2"/>
+        <w:pStyle w:val="Titre2"/>
         <w:numPr>
           <w:ilvl w:val="0"/>
           <w:numId w:val="15"/>
@@ -4912,7 +5047,7 @@
     <w:p/>
     <w:p>
       <w:pPr>
-        <w:pStyle w:val="Heading1"/>
+        <w:pStyle w:val="Titre1"/>
         <w:numPr>
           <w:ilvl w:val="0"/>
           <w:numId w:val="3"/>
@@ -4926,13 +5061,14 @@
         <w:rPr>
           <w:u w:val="single"/>
         </w:rPr>
+        <w:lastRenderedPageBreak/>
         <w:t>Gestion de projet</w:t>
       </w:r>
       <w:bookmarkEnd w:id="8"/>
     </w:p>
     <w:p>
       <w:pPr>
-        <w:pStyle w:val="Heading2"/>
+        <w:pStyle w:val="Titre2"/>
         <w:numPr>
           <w:ilvl w:val="0"/>
           <w:numId w:val="16"/>
@@ -4946,7 +5082,7 @@
     </w:p>
     <w:p>
       <w:pPr>
-        <w:pStyle w:val="ListParagraph"/>
+        <w:pStyle w:val="Paragraphedeliste"/>
         <w:numPr>
           <w:ilvl w:val="0"/>
           <w:numId w:val="11"/>
@@ -4966,7 +5102,7 @@
     </w:p>
     <w:p>
       <w:pPr>
-        <w:pStyle w:val="ListParagraph"/>
+        <w:pStyle w:val="Paragraphedeliste"/>
         <w:rPr>
           <w:sz w:val="24"/>
           <w:szCs w:val="24"/>
@@ -5031,16 +5167,16 @@
     </w:p>
     <w:p>
       <w:pPr>
-        <w:pStyle w:val="ListParagraph"/>
-        <w:rPr>
-          <w:sz w:val="24"/>
-          <w:szCs w:val="24"/>
-        </w:rPr>
-      </w:pPr>
-    </w:p>
-    <w:p>
-      <w:pPr>
-        <w:pStyle w:val="ListParagraph"/>
+        <w:pStyle w:val="Paragraphedeliste"/>
+        <w:rPr>
+          <w:sz w:val="24"/>
+          <w:szCs w:val="24"/>
+        </w:rPr>
+      </w:pPr>
+    </w:p>
+    <w:p>
+      <w:pPr>
+        <w:pStyle w:val="Paragraphedeliste"/>
         <w:numPr>
           <w:ilvl w:val="0"/>
           <w:numId w:val="11"/>
@@ -5060,16 +5196,16 @@
     </w:p>
     <w:p>
       <w:pPr>
-        <w:pStyle w:val="ListParagraph"/>
-        <w:rPr>
-          <w:sz w:val="24"/>
-          <w:szCs w:val="24"/>
-        </w:rPr>
-      </w:pPr>
-    </w:p>
-    <w:p>
-      <w:pPr>
-        <w:pStyle w:val="ListParagraph"/>
+        <w:pStyle w:val="Paragraphedeliste"/>
+        <w:rPr>
+          <w:sz w:val="24"/>
+          <w:szCs w:val="24"/>
+        </w:rPr>
+      </w:pPr>
+    </w:p>
+    <w:p>
+      <w:pPr>
+        <w:pStyle w:val="Paragraphedeliste"/>
         <w:rPr>
           <w:sz w:val="24"/>
           <w:szCs w:val="24"/>
@@ -5134,7 +5270,7 @@
     </w:p>
     <w:p>
       <w:pPr>
-        <w:pStyle w:val="Subtitle"/>
+        <w:pStyle w:val="Sous-titre"/>
         <w:numPr>
           <w:ilvl w:val="0"/>
           <w:numId w:val="0"/>
@@ -5147,7 +5283,7 @@
     </w:p>
     <w:p>
       <w:pPr>
-        <w:pStyle w:val="Subtitle"/>
+        <w:pStyle w:val="Sous-titre"/>
         <w:numPr>
           <w:ilvl w:val="0"/>
           <w:numId w:val="0"/>
@@ -5160,7 +5296,7 @@
     </w:p>
     <w:p>
       <w:pPr>
-        <w:pStyle w:val="Subtitle"/>
+        <w:pStyle w:val="Sous-titre"/>
         <w:numPr>
           <w:ilvl w:val="0"/>
           <w:numId w:val="0"/>
@@ -5173,7 +5309,7 @@
     </w:p>
     <w:p>
       <w:pPr>
-        <w:pStyle w:val="Subtitle"/>
+        <w:pStyle w:val="Sous-titre"/>
         <w:numPr>
           <w:ilvl w:val="0"/>
           <w:numId w:val="0"/>
@@ -5186,7 +5322,7 @@
     </w:p>
     <w:p>
       <w:pPr>
-        <w:pStyle w:val="Subtitle"/>
+        <w:pStyle w:val="Sous-titre"/>
         <w:numPr>
           <w:ilvl w:val="0"/>
           <w:numId w:val="0"/>
@@ -5199,7 +5335,7 @@
     </w:p>
     <w:p>
       <w:pPr>
-        <w:pStyle w:val="Heading2"/>
+        <w:pStyle w:val="Titre2"/>
         <w:numPr>
           <w:ilvl w:val="0"/>
           <w:numId w:val="16"/>
@@ -5213,7 +5349,7 @@
     </w:p>
     <w:tbl>
       <w:tblPr>
-        <w:tblStyle w:val="TableGrid"/>
+        <w:tblStyle w:val="Grilledutableau"/>
         <w:tblW w:w="0" w:type="auto"/>
         <w:tblLook w:val="04A0" w:firstRow="1" w:lastRow="0" w:firstColumn="1" w:lastColumn="0" w:noHBand="0" w:noVBand="1"/>
       </w:tblPr>
@@ -5538,17 +5674,8 @@
                 <w:sz w:val="28"/>
                 <w:szCs w:val="28"/>
               </w:rPr>
-              <w:t xml:space="preserve">Implémentation du Framework </w:t>
-            </w:r>
-            <w:proofErr w:type="spellStart"/>
-            <w:r>
-              <w:rPr>
-                <w:sz w:val="28"/>
-                <w:szCs w:val="28"/>
-              </w:rPr>
-              <w:t>Vexflox</w:t>
-            </w:r>
-            <w:proofErr w:type="spellEnd"/>
+              <w:t>Implémentation du Framework Vexflox</w:t>
+            </w:r>
           </w:p>
         </w:tc>
         <w:tc>
@@ -5627,7 +5754,7 @@
     <w:p/>
     <w:p>
       <w:pPr>
-        <w:pStyle w:val="Subtitle"/>
+        <w:pStyle w:val="Sous-titre"/>
         <w:numPr>
           <w:ilvl w:val="0"/>
           <w:numId w:val="0"/>
@@ -5644,14 +5771,14 @@
       </w:r>
       <w:r>
         <w:rPr>
-          <w:rStyle w:val="Heading2Char"/>
+          <w:rStyle w:val="Titre2Car"/>
         </w:rPr>
         <w:t>Différence entre planning initial et final</w:t>
       </w:r>
     </w:p>
     <w:p>
       <w:pPr>
-        <w:pStyle w:val="Heading1"/>
+        <w:pStyle w:val="Titre1"/>
         <w:numPr>
           <w:ilvl w:val="0"/>
           <w:numId w:val="3"/>
@@ -5668,6 +5795,7 @@
         <w:rPr>
           <w:u w:val="single"/>
         </w:rPr>
+        <w:lastRenderedPageBreak/>
         <w:t>Conclusion</w:t>
       </w:r>
       <w:bookmarkEnd w:id="11"/>
@@ -5693,7 +5821,7 @@
 </file>
 
 <file path=word/endnotes.xml><?xml version="1.0" encoding="utf-8"?>
-<w:endnotes xmlns:wpc="http://schemas.microsoft.com/office/word/2010/wordprocessingCanvas" xmlns:cx="http://schemas.microsoft.com/office/drawing/2014/chartex" xmlns:cx1="http://schemas.microsoft.com/office/drawing/2015/9/8/chartex" xmlns:cx2="http://schemas.microsoft.com/office/drawing/2015/10/21/chartex" xmlns:cx3="http://schemas.microsoft.com/office/drawing/2016/5/9/chartex" xmlns:cx4="http://schemas.microsoft.com/office/drawing/2016/5/10/chartex" xmlns:cx5="http://schemas.microsoft.com/office/drawing/2016/5/11/chartex" xmlns:cx6="http://schemas.microsoft.com/office/drawing/2016/5/12/chartex" xmlns:cx7="http://schemas.microsoft.com/office/drawing/2016/5/13/chartex" xmlns:cx8="http://schemas.microsoft.com/office/drawing/2016/5/14/chartex" xmlns:mc="http://schemas.openxmlformats.org/markup-compatibility/2006" xmlns:aink="http://schemas.microsoft.com/office/drawing/2016/ink" xmlns:o="urn:schemas-microsoft-com:office:office" xmlns:r="http://schemas.openxmlformats.org/officeDocument/2006/relationships" xmlns:m="http://schemas.openxmlformats.org/officeDocument/2006/math" xmlns:v="urn:schemas-microsoft-com:vml" xmlns:wp14="http://schemas.microsoft.com/office/word/2010/wordprocessingDrawing" xmlns:wp="http://schemas.openxmlformats.org/drawingml/2006/wordprocessingDrawing" xmlns:w10="urn:schemas-microsoft-com:office:word" xmlns:w="http://schemas.openxmlformats.org/wordprocessingml/2006/main" xmlns:w14="http://schemas.microsoft.com/office/word/2010/wordml" xmlns:w15="http://schemas.microsoft.com/office/word/2012/wordml" xmlns:w16se="http://schemas.microsoft.com/office/word/2015/wordml/symex" xmlns:wpg="http://schemas.microsoft.com/office/word/2010/wordprocessingGroup" xmlns:wpi="http://schemas.microsoft.com/office/word/2010/wordprocessingInk" xmlns:wne="http://schemas.microsoft.com/office/word/2006/wordml" xmlns:wps="http://schemas.microsoft.com/office/word/2010/wordprocessingShape" mc:Ignorable="w14 w15 w16se wp14">
+<w:endnotes xmlns:wpc="http://schemas.microsoft.com/office/word/2010/wordprocessingCanvas" xmlns:cx="http://schemas.microsoft.com/office/drawing/2014/chartex" xmlns:cx1="http://schemas.microsoft.com/office/drawing/2015/9/8/chartex" xmlns:cx2="http://schemas.microsoft.com/office/drawing/2015/10/21/chartex" xmlns:cx3="http://schemas.microsoft.com/office/drawing/2016/5/9/chartex" xmlns:cx4="http://schemas.microsoft.com/office/drawing/2016/5/10/chartex" xmlns:cx5="http://schemas.microsoft.com/office/drawing/2016/5/11/chartex" xmlns:mc="http://schemas.openxmlformats.org/markup-compatibility/2006" xmlns:o="urn:schemas-microsoft-com:office:office" xmlns:r="http://schemas.openxmlformats.org/officeDocument/2006/relationships" xmlns:m="http://schemas.openxmlformats.org/officeDocument/2006/math" xmlns:v="urn:schemas-microsoft-com:vml" xmlns:wp14="http://schemas.microsoft.com/office/word/2010/wordprocessingDrawing" xmlns:wp="http://schemas.openxmlformats.org/drawingml/2006/wordprocessingDrawing" xmlns:w10="urn:schemas-microsoft-com:office:word" xmlns:w="http://schemas.openxmlformats.org/wordprocessingml/2006/main" xmlns:w14="http://schemas.microsoft.com/office/word/2010/wordml" xmlns:w15="http://schemas.microsoft.com/office/word/2012/wordml" xmlns:w16se="http://schemas.microsoft.com/office/word/2015/wordml/symex" xmlns:wpg="http://schemas.microsoft.com/office/word/2010/wordprocessingGroup" xmlns:wpi="http://schemas.microsoft.com/office/word/2010/wordprocessingInk" xmlns:wne="http://schemas.microsoft.com/office/word/2006/wordml" xmlns:wps="http://schemas.microsoft.com/office/word/2010/wordprocessingShape" mc:Ignorable="w14 w15 w16se wp14">
   <w:endnote w:type="separator" w:id="-1">
     <w:p>
       <w:pPr>
@@ -5718,10 +5846,10 @@
 </file>
 
 <file path=word/footer1.xml><?xml version="1.0" encoding="utf-8"?>
-<w:ftr xmlns:wpc="http://schemas.microsoft.com/office/word/2010/wordprocessingCanvas" xmlns:cx="http://schemas.microsoft.com/office/drawing/2014/chartex" xmlns:cx1="http://schemas.microsoft.com/office/drawing/2015/9/8/chartex" xmlns:cx2="http://schemas.microsoft.com/office/drawing/2015/10/21/chartex" xmlns:cx3="http://schemas.microsoft.com/office/drawing/2016/5/9/chartex" xmlns:cx4="http://schemas.microsoft.com/office/drawing/2016/5/10/chartex" xmlns:cx5="http://schemas.microsoft.com/office/drawing/2016/5/11/chartex" xmlns:cx6="http://schemas.microsoft.com/office/drawing/2016/5/12/chartex" xmlns:cx7="http://schemas.microsoft.com/office/drawing/2016/5/13/chartex" xmlns:cx8="http://schemas.microsoft.com/office/drawing/2016/5/14/chartex" xmlns:mc="http://schemas.openxmlformats.org/markup-compatibility/2006" xmlns:aink="http://schemas.microsoft.com/office/drawing/2016/ink" xmlns:o="urn:schemas-microsoft-com:office:office" xmlns:r="http://schemas.openxmlformats.org/officeDocument/2006/relationships" xmlns:m="http://schemas.openxmlformats.org/officeDocument/2006/math" xmlns:v="urn:schemas-microsoft-com:vml" xmlns:wp14="http://schemas.microsoft.com/office/word/2010/wordprocessingDrawing" xmlns:wp="http://schemas.openxmlformats.org/drawingml/2006/wordprocessingDrawing" xmlns:w10="urn:schemas-microsoft-com:office:word" xmlns:w="http://schemas.openxmlformats.org/wordprocessingml/2006/main" xmlns:w14="http://schemas.microsoft.com/office/word/2010/wordml" xmlns:w15="http://schemas.microsoft.com/office/word/2012/wordml" xmlns:w16se="http://schemas.microsoft.com/office/word/2015/wordml/symex" xmlns:wpg="http://schemas.microsoft.com/office/word/2010/wordprocessingGroup" xmlns:wpi="http://schemas.microsoft.com/office/word/2010/wordprocessingInk" xmlns:wne="http://schemas.microsoft.com/office/word/2006/wordml" xmlns:wps="http://schemas.microsoft.com/office/word/2010/wordprocessingShape" mc:Ignorable="w14 w15 w16se wp14">
+<w:ftr xmlns:wpc="http://schemas.microsoft.com/office/word/2010/wordprocessingCanvas" xmlns:cx="http://schemas.microsoft.com/office/drawing/2014/chartex" xmlns:cx1="http://schemas.microsoft.com/office/drawing/2015/9/8/chartex" xmlns:cx2="http://schemas.microsoft.com/office/drawing/2015/10/21/chartex" xmlns:cx3="http://schemas.microsoft.com/office/drawing/2016/5/9/chartex" xmlns:cx4="http://schemas.microsoft.com/office/drawing/2016/5/10/chartex" xmlns:cx5="http://schemas.microsoft.com/office/drawing/2016/5/11/chartex" xmlns:mc="http://schemas.openxmlformats.org/markup-compatibility/2006" xmlns:o="urn:schemas-microsoft-com:office:office" xmlns:r="http://schemas.openxmlformats.org/officeDocument/2006/relationships" xmlns:m="http://schemas.openxmlformats.org/officeDocument/2006/math" xmlns:v="urn:schemas-microsoft-com:vml" xmlns:wp14="http://schemas.microsoft.com/office/word/2010/wordprocessingDrawing" xmlns:wp="http://schemas.openxmlformats.org/drawingml/2006/wordprocessingDrawing" xmlns:w10="urn:schemas-microsoft-com:office:word" xmlns:w="http://schemas.openxmlformats.org/wordprocessingml/2006/main" xmlns:w14="http://schemas.microsoft.com/office/word/2010/wordml" xmlns:w15="http://schemas.microsoft.com/office/word/2012/wordml" xmlns:w16se="http://schemas.microsoft.com/office/word/2015/wordml/symex" xmlns:wpg="http://schemas.microsoft.com/office/word/2010/wordprocessingGroup" xmlns:wpi="http://schemas.microsoft.com/office/word/2010/wordprocessingInk" xmlns:wne="http://schemas.microsoft.com/office/word/2006/wordml" xmlns:wps="http://schemas.microsoft.com/office/word/2010/wordprocessingShape" mc:Ignorable="w14 w15 w16se wp14">
   <w:p>
     <w:pPr>
-      <w:pStyle w:val="Footer"/>
+      <w:pStyle w:val="Pieddepage"/>
       <w:jc w:val="right"/>
       <w:rPr>
         <w:i/>
@@ -5735,25 +5863,7 @@
         <w:sz w:val="24"/>
         <w:szCs w:val="24"/>
       </w:rPr>
-      <w:t xml:space="preserve">Réalisé par Traoré &amp; Phily &amp; Rostan &amp; </w:t>
-    </w:r>
-    <w:proofErr w:type="spellStart"/>
-    <w:r>
-      <w:rPr>
-        <w:i/>
-        <w:sz w:val="24"/>
-        <w:szCs w:val="24"/>
-      </w:rPr>
-      <w:t>Bouchti</w:t>
-    </w:r>
-    <w:proofErr w:type="spellEnd"/>
-    <w:r>
-      <w:rPr>
-        <w:i/>
-        <w:sz w:val="24"/>
-        <w:szCs w:val="24"/>
-      </w:rPr>
-      <w:t xml:space="preserve"> &amp; </w:t>
+      <w:t xml:space="preserve">Réalisé par Traoré &amp; Phily &amp; Rostan &amp; Bouchti &amp; </w:t>
     </w:r>
     <w:r>
       <w:rPr>
@@ -5766,7 +5876,7 @@
   </w:p>
   <w:p>
     <w:pPr>
-      <w:pStyle w:val="Footer"/>
+      <w:pStyle w:val="Pieddepage"/>
     </w:pPr>
     <w:r>
       <w:rPr>
@@ -5823,7 +5933,7 @@
 </file>
 
 <file path=word/footnotes.xml><?xml version="1.0" encoding="utf-8"?>
-<w:footnotes xmlns:wpc="http://schemas.microsoft.com/office/word/2010/wordprocessingCanvas" xmlns:cx="http://schemas.microsoft.com/office/drawing/2014/chartex" xmlns:cx1="http://schemas.microsoft.com/office/drawing/2015/9/8/chartex" xmlns:cx2="http://schemas.microsoft.com/office/drawing/2015/10/21/chartex" xmlns:cx3="http://schemas.microsoft.com/office/drawing/2016/5/9/chartex" xmlns:cx4="http://schemas.microsoft.com/office/drawing/2016/5/10/chartex" xmlns:cx5="http://schemas.microsoft.com/office/drawing/2016/5/11/chartex" xmlns:cx6="http://schemas.microsoft.com/office/drawing/2016/5/12/chartex" xmlns:cx7="http://schemas.microsoft.com/office/drawing/2016/5/13/chartex" xmlns:cx8="http://schemas.microsoft.com/office/drawing/2016/5/14/chartex" xmlns:mc="http://schemas.openxmlformats.org/markup-compatibility/2006" xmlns:aink="http://schemas.microsoft.com/office/drawing/2016/ink" xmlns:o="urn:schemas-microsoft-com:office:office" xmlns:r="http://schemas.openxmlformats.org/officeDocument/2006/relationships" xmlns:m="http://schemas.openxmlformats.org/officeDocument/2006/math" xmlns:v="urn:schemas-microsoft-com:vml" xmlns:wp14="http://schemas.microsoft.com/office/word/2010/wordprocessingDrawing" xmlns:wp="http://schemas.openxmlformats.org/drawingml/2006/wordprocessingDrawing" xmlns:w10="urn:schemas-microsoft-com:office:word" xmlns:w="http://schemas.openxmlformats.org/wordprocessingml/2006/main" xmlns:w14="http://schemas.microsoft.com/office/word/2010/wordml" xmlns:w15="http://schemas.microsoft.com/office/word/2012/wordml" xmlns:w16se="http://schemas.microsoft.com/office/word/2015/wordml/symex" xmlns:wpg="http://schemas.microsoft.com/office/word/2010/wordprocessingGroup" xmlns:wpi="http://schemas.microsoft.com/office/word/2010/wordprocessingInk" xmlns:wne="http://schemas.microsoft.com/office/word/2006/wordml" xmlns:wps="http://schemas.microsoft.com/office/word/2010/wordprocessingShape" mc:Ignorable="w14 w15 w16se wp14">
+<w:footnotes xmlns:wpc="http://schemas.microsoft.com/office/word/2010/wordprocessingCanvas" xmlns:cx="http://schemas.microsoft.com/office/drawing/2014/chartex" xmlns:cx1="http://schemas.microsoft.com/office/drawing/2015/9/8/chartex" xmlns:cx2="http://schemas.microsoft.com/office/drawing/2015/10/21/chartex" xmlns:cx3="http://schemas.microsoft.com/office/drawing/2016/5/9/chartex" xmlns:cx4="http://schemas.microsoft.com/office/drawing/2016/5/10/chartex" xmlns:cx5="http://schemas.microsoft.com/office/drawing/2016/5/11/chartex" xmlns:mc="http://schemas.openxmlformats.org/markup-compatibility/2006" xmlns:o="urn:schemas-microsoft-com:office:office" xmlns:r="http://schemas.openxmlformats.org/officeDocument/2006/relationships" xmlns:m="http://schemas.openxmlformats.org/officeDocument/2006/math" xmlns:v="urn:schemas-microsoft-com:vml" xmlns:wp14="http://schemas.microsoft.com/office/word/2010/wordprocessingDrawing" xmlns:wp="http://schemas.openxmlformats.org/drawingml/2006/wordprocessingDrawing" xmlns:w10="urn:schemas-microsoft-com:office:word" xmlns:w="http://schemas.openxmlformats.org/wordprocessingml/2006/main" xmlns:w14="http://schemas.microsoft.com/office/word/2010/wordml" xmlns:w15="http://schemas.microsoft.com/office/word/2012/wordml" xmlns:w16se="http://schemas.microsoft.com/office/word/2015/wordml/symex" xmlns:wpg="http://schemas.microsoft.com/office/word/2010/wordprocessingGroup" xmlns:wpi="http://schemas.microsoft.com/office/word/2010/wordprocessingInk" xmlns:wne="http://schemas.microsoft.com/office/word/2006/wordml" xmlns:wps="http://schemas.microsoft.com/office/word/2010/wordprocessingShape" mc:Ignorable="w14 w15 w16se wp14">
   <w:footnote w:type="separator" w:id="-1">
     <w:p>
       <w:pPr>
@@ -5848,10 +5958,10 @@
 </file>
 
 <file path=word/header1.xml><?xml version="1.0" encoding="utf-8"?>
-<w:hdr xmlns:wpc="http://schemas.microsoft.com/office/word/2010/wordprocessingCanvas" xmlns:cx="http://schemas.microsoft.com/office/drawing/2014/chartex" xmlns:cx1="http://schemas.microsoft.com/office/drawing/2015/9/8/chartex" xmlns:cx2="http://schemas.microsoft.com/office/drawing/2015/10/21/chartex" xmlns:cx3="http://schemas.microsoft.com/office/drawing/2016/5/9/chartex" xmlns:cx4="http://schemas.microsoft.com/office/drawing/2016/5/10/chartex" xmlns:cx5="http://schemas.microsoft.com/office/drawing/2016/5/11/chartex" xmlns:cx6="http://schemas.microsoft.com/office/drawing/2016/5/12/chartex" xmlns:cx7="http://schemas.microsoft.com/office/drawing/2016/5/13/chartex" xmlns:cx8="http://schemas.microsoft.com/office/drawing/2016/5/14/chartex" xmlns:mc="http://schemas.openxmlformats.org/markup-compatibility/2006" xmlns:aink="http://schemas.microsoft.com/office/drawing/2016/ink" xmlns:o="urn:schemas-microsoft-com:office:office" xmlns:r="http://schemas.openxmlformats.org/officeDocument/2006/relationships" xmlns:m="http://schemas.openxmlformats.org/officeDocument/2006/math" xmlns:v="urn:schemas-microsoft-com:vml" xmlns:wp14="http://schemas.microsoft.com/office/word/2010/wordprocessingDrawing" xmlns:wp="http://schemas.openxmlformats.org/drawingml/2006/wordprocessingDrawing" xmlns:w10="urn:schemas-microsoft-com:office:word" xmlns:w="http://schemas.openxmlformats.org/wordprocessingml/2006/main" xmlns:w14="http://schemas.microsoft.com/office/word/2010/wordml" xmlns:w15="http://schemas.microsoft.com/office/word/2012/wordml" xmlns:w16se="http://schemas.microsoft.com/office/word/2015/wordml/symex" xmlns:wpg="http://schemas.microsoft.com/office/word/2010/wordprocessingGroup" xmlns:wpi="http://schemas.microsoft.com/office/word/2010/wordprocessingInk" xmlns:wne="http://schemas.microsoft.com/office/word/2006/wordml" xmlns:wps="http://schemas.microsoft.com/office/word/2010/wordprocessingShape" mc:Ignorable="w14 w15 w16se wp14">
+<w:hdr xmlns:wpc="http://schemas.microsoft.com/office/word/2010/wordprocessingCanvas" xmlns:cx="http://schemas.microsoft.com/office/drawing/2014/chartex" xmlns:cx1="http://schemas.microsoft.com/office/drawing/2015/9/8/chartex" xmlns:cx2="http://schemas.microsoft.com/office/drawing/2015/10/21/chartex" xmlns:cx3="http://schemas.microsoft.com/office/drawing/2016/5/9/chartex" xmlns:cx4="http://schemas.microsoft.com/office/drawing/2016/5/10/chartex" xmlns:cx5="http://schemas.microsoft.com/office/drawing/2016/5/11/chartex" xmlns:mc="http://schemas.openxmlformats.org/markup-compatibility/2006" xmlns:o="urn:schemas-microsoft-com:office:office" xmlns:r="http://schemas.openxmlformats.org/officeDocument/2006/relationships" xmlns:m="http://schemas.openxmlformats.org/officeDocument/2006/math" xmlns:v="urn:schemas-microsoft-com:vml" xmlns:wp14="http://schemas.microsoft.com/office/word/2010/wordprocessingDrawing" xmlns:wp="http://schemas.openxmlformats.org/drawingml/2006/wordprocessingDrawing" xmlns:w10="urn:schemas-microsoft-com:office:word" xmlns:w="http://schemas.openxmlformats.org/wordprocessingml/2006/main" xmlns:w14="http://schemas.microsoft.com/office/word/2010/wordml" xmlns:w15="http://schemas.microsoft.com/office/word/2012/wordml" xmlns:w16se="http://schemas.microsoft.com/office/word/2015/wordml/symex" xmlns:wpg="http://schemas.microsoft.com/office/word/2010/wordprocessingGroup" xmlns:wpi="http://schemas.microsoft.com/office/word/2010/wordprocessingInk" xmlns:wne="http://schemas.microsoft.com/office/word/2006/wordml" xmlns:wps="http://schemas.microsoft.com/office/word/2010/wordprocessingShape" mc:Ignorable="w14 w15 w16se wp14">
   <w:p>
     <w:pPr>
-      <w:pStyle w:val="Header"/>
+      <w:pStyle w:val="En-tte"/>
     </w:pPr>
     <w:r>
       <w:rPr>
@@ -5936,7 +6046,7 @@
                           <w:sdtContent>
                             <w:p>
                               <w:pPr>
-                                <w:pStyle w:val="Header"/>
+                                <w:pStyle w:val="En-tte"/>
                                 <w:jc w:val="center"/>
                                 <w:rPr>
                                   <w:caps/>
@@ -5994,7 +6104,7 @@
                     <w:sdtContent>
                       <w:p>
                         <w:pPr>
-                          <w:pStyle w:val="Header"/>
+                          <w:pStyle w:val="En-tte"/>
                           <w:jc w:val="center"/>
                           <w:rPr>
                             <w:caps/>
@@ -6024,7 +6134,7 @@
 </file>
 
 <file path=word/numbering.xml><?xml version="1.0" encoding="utf-8"?>
-<w:numbering xmlns:wpc="http://schemas.microsoft.com/office/word/2010/wordprocessingCanvas" xmlns:cx="http://schemas.microsoft.com/office/drawing/2014/chartex" xmlns:cx1="http://schemas.microsoft.com/office/drawing/2015/9/8/chartex" xmlns:cx2="http://schemas.microsoft.com/office/drawing/2015/10/21/chartex" xmlns:cx3="http://schemas.microsoft.com/office/drawing/2016/5/9/chartex" xmlns:cx4="http://schemas.microsoft.com/office/drawing/2016/5/10/chartex" xmlns:cx5="http://schemas.microsoft.com/office/drawing/2016/5/11/chartex" xmlns:cx6="http://schemas.microsoft.com/office/drawing/2016/5/12/chartex" xmlns:cx7="http://schemas.microsoft.com/office/drawing/2016/5/13/chartex" xmlns:cx8="http://schemas.microsoft.com/office/drawing/2016/5/14/chartex" xmlns:mc="http://schemas.openxmlformats.org/markup-compatibility/2006" xmlns:aink="http://schemas.microsoft.com/office/drawing/2016/ink" xmlns:o="urn:schemas-microsoft-com:office:office" xmlns:r="http://schemas.openxmlformats.org/officeDocument/2006/relationships" xmlns:m="http://schemas.openxmlformats.org/officeDocument/2006/math" xmlns:v="urn:schemas-microsoft-com:vml" xmlns:wp14="http://schemas.microsoft.com/office/word/2010/wordprocessingDrawing" xmlns:wp="http://schemas.openxmlformats.org/drawingml/2006/wordprocessingDrawing" xmlns:w10="urn:schemas-microsoft-com:office:word" xmlns:w="http://schemas.openxmlformats.org/wordprocessingml/2006/main" xmlns:w14="http://schemas.microsoft.com/office/word/2010/wordml" xmlns:w15="http://schemas.microsoft.com/office/word/2012/wordml" xmlns:w16se="http://schemas.microsoft.com/office/word/2015/wordml/symex" xmlns:wpg="http://schemas.microsoft.com/office/word/2010/wordprocessingGroup" xmlns:wpi="http://schemas.microsoft.com/office/word/2010/wordprocessingInk" xmlns:wne="http://schemas.microsoft.com/office/word/2006/wordml" xmlns:wps="http://schemas.microsoft.com/office/word/2010/wordprocessingShape" mc:Ignorable="w14 w15 w16se wp14">
+<w:numbering xmlns:wpc="http://schemas.microsoft.com/office/word/2010/wordprocessingCanvas" xmlns:cx="http://schemas.microsoft.com/office/drawing/2014/chartex" xmlns:cx1="http://schemas.microsoft.com/office/drawing/2015/9/8/chartex" xmlns:cx2="http://schemas.microsoft.com/office/drawing/2015/10/21/chartex" xmlns:cx3="http://schemas.microsoft.com/office/drawing/2016/5/9/chartex" xmlns:cx4="http://schemas.microsoft.com/office/drawing/2016/5/10/chartex" xmlns:cx5="http://schemas.microsoft.com/office/drawing/2016/5/11/chartex" xmlns:mc="http://schemas.openxmlformats.org/markup-compatibility/2006" xmlns:o="urn:schemas-microsoft-com:office:office" xmlns:r="http://schemas.openxmlformats.org/officeDocument/2006/relationships" xmlns:m="http://schemas.openxmlformats.org/officeDocument/2006/math" xmlns:v="urn:schemas-microsoft-com:vml" xmlns:wp14="http://schemas.microsoft.com/office/word/2010/wordprocessingDrawing" xmlns:wp="http://schemas.openxmlformats.org/drawingml/2006/wordprocessingDrawing" xmlns:w10="urn:schemas-microsoft-com:office:word" xmlns:w="http://schemas.openxmlformats.org/wordprocessingml/2006/main" xmlns:w14="http://schemas.microsoft.com/office/word/2010/wordml" xmlns:w15="http://schemas.microsoft.com/office/word/2012/wordml" xmlns:w16se="http://schemas.microsoft.com/office/word/2015/wordml/symex" xmlns:wpg="http://schemas.microsoft.com/office/word/2010/wordprocessingGroup" xmlns:wpi="http://schemas.microsoft.com/office/word/2010/wordprocessingInk" xmlns:wne="http://schemas.microsoft.com/office/word/2006/wordml" xmlns:wps="http://schemas.microsoft.com/office/word/2010/wordprocessingShape" mc:Ignorable="w14 w15 w16se wp14">
   <w:abstractNum w:abstractNumId="0" w15:restartNumberingAfterBreak="0">
     <w:nsid w:val="07B31AB6"/>
     <w:multiLevelType w:val="hybridMultilevel"/>
@@ -6537,7 +6647,7 @@
   <w:abstractNum w:abstractNumId="5" w15:restartNumberingAfterBreak="0">
     <w:nsid w:val="350945DB"/>
     <w:multiLevelType w:val="hybridMultilevel"/>
-    <w:tmpl w:val="16CE20F8"/>
+    <w:tmpl w:val="72D24E4E"/>
     <w:lvl w:ilvl="0" w:tplc="040C000B">
       <w:start w:val="1"/>
       <w:numFmt w:val="bullet"/>
@@ -8562,11 +8672,11 @@
     <w:name w:val="Normal"/>
     <w:qFormat/>
   </w:style>
-  <w:style w:type="paragraph" w:styleId="Heading1">
+  <w:style w:type="paragraph" w:styleId="Titre1">
     <w:name w:val="heading 1"/>
     <w:basedOn w:val="Normal"/>
     <w:next w:val="Normal"/>
-    <w:link w:val="Heading1Char"/>
+    <w:link w:val="Titre1Car"/>
     <w:uiPriority w:val="9"/>
     <w:qFormat/>
     <w:rsid w:val="00C875A0"/>
@@ -8583,11 +8693,11 @@
       <w:szCs w:val="32"/>
     </w:rPr>
   </w:style>
-  <w:style w:type="paragraph" w:styleId="Heading2">
+  <w:style w:type="paragraph" w:styleId="Titre2">
     <w:name w:val="heading 2"/>
     <w:basedOn w:val="Normal"/>
     <w:next w:val="Normal"/>
-    <w:link w:val="Heading2Char"/>
+    <w:link w:val="Titre2Car"/>
     <w:uiPriority w:val="9"/>
     <w:unhideWhenUsed/>
     <w:qFormat/>
@@ -8605,13 +8715,13 @@
       <w:szCs w:val="26"/>
     </w:rPr>
   </w:style>
-  <w:style w:type="character" w:default="1" w:styleId="DefaultParagraphFont">
+  <w:style w:type="character" w:default="1" w:styleId="Policepardfaut">
     <w:name w:val="Default Paragraph Font"/>
     <w:uiPriority w:val="1"/>
     <w:semiHidden/>
     <w:unhideWhenUsed/>
   </w:style>
-  <w:style w:type="table" w:default="1" w:styleId="TableNormal">
+  <w:style w:type="table" w:default="1" w:styleId="TableauNormal">
     <w:name w:val="Normal Table"/>
     <w:uiPriority w:val="99"/>
     <w:semiHidden/>
@@ -8626,15 +8736,15 @@
       </w:tblCellMar>
     </w:tblPr>
   </w:style>
-  <w:style w:type="numbering" w:default="1" w:styleId="NoList">
+  <w:style w:type="numbering" w:default="1" w:styleId="Aucuneliste">
     <w:name w:val="No List"/>
     <w:uiPriority w:val="99"/>
     <w:semiHidden/>
     <w:unhideWhenUsed/>
   </w:style>
-  <w:style w:type="paragraph" w:styleId="NoSpacing">
+  <w:style w:type="paragraph" w:styleId="Sansinterligne">
     <w:name w:val="No Spacing"/>
-    <w:link w:val="NoSpacingChar"/>
+    <w:link w:val="SansinterligneCar"/>
     <w:uiPriority w:val="1"/>
     <w:qFormat/>
     <w:rsid w:val="00C23D81"/>
@@ -8646,10 +8756,10 @@
       <w:lang w:eastAsia="fr-FR"/>
     </w:rPr>
   </w:style>
-  <w:style w:type="character" w:customStyle="1" w:styleId="NoSpacingChar">
-    <w:name w:val="No Spacing Char"/>
-    <w:basedOn w:val="DefaultParagraphFont"/>
-    <w:link w:val="NoSpacing"/>
+  <w:style w:type="character" w:customStyle="1" w:styleId="SansinterligneCar">
+    <w:name w:val="Sans interligne Car"/>
+    <w:basedOn w:val="Policepardfaut"/>
+    <w:link w:val="Sansinterligne"/>
     <w:uiPriority w:val="1"/>
     <w:rsid w:val="00C23D81"/>
     <w:rPr>
@@ -8657,10 +8767,10 @@
       <w:lang w:eastAsia="fr-FR"/>
     </w:rPr>
   </w:style>
-  <w:style w:type="character" w:customStyle="1" w:styleId="Heading1Char">
-    <w:name w:val="Heading 1 Char"/>
-    <w:basedOn w:val="DefaultParagraphFont"/>
-    <w:link w:val="Heading1"/>
+  <w:style w:type="character" w:customStyle="1" w:styleId="Titre1Car">
+    <w:name w:val="Titre 1 Car"/>
+    <w:basedOn w:val="Policepardfaut"/>
+    <w:link w:val="Titre1"/>
     <w:uiPriority w:val="9"/>
     <w:rsid w:val="00C875A0"/>
     <w:rPr>
@@ -8670,11 +8780,11 @@
       <w:szCs w:val="32"/>
     </w:rPr>
   </w:style>
-  <w:style w:type="paragraph" w:styleId="Subtitle">
+  <w:style w:type="paragraph" w:styleId="Sous-titre">
     <w:name w:val="Subtitle"/>
     <w:basedOn w:val="Normal"/>
     <w:next w:val="Normal"/>
-    <w:link w:val="SubtitleChar"/>
+    <w:link w:val="Sous-titreCar"/>
     <w:uiPriority w:val="11"/>
     <w:qFormat/>
     <w:rsid w:val="00C875A0"/>
@@ -8689,10 +8799,10 @@
       <w:spacing w:val="15"/>
     </w:rPr>
   </w:style>
-  <w:style w:type="character" w:customStyle="1" w:styleId="SubtitleChar">
-    <w:name w:val="Subtitle Char"/>
-    <w:basedOn w:val="DefaultParagraphFont"/>
-    <w:link w:val="Subtitle"/>
+  <w:style w:type="character" w:customStyle="1" w:styleId="Sous-titreCar">
+    <w:name w:val="Sous-titre Car"/>
+    <w:basedOn w:val="Policepardfaut"/>
+    <w:link w:val="Sous-titre"/>
     <w:uiPriority w:val="11"/>
     <w:rsid w:val="00C875A0"/>
     <w:rPr>
@@ -8701,9 +8811,9 @@
       <w:spacing w:val="15"/>
     </w:rPr>
   </w:style>
-  <w:style w:type="table" w:styleId="TableGrid">
+  <w:style w:type="table" w:styleId="Grilledutableau">
     <w:name w:val="Table Grid"/>
-    <w:basedOn w:val="TableNormal"/>
+    <w:basedOn w:val="TableauNormal"/>
     <w:uiPriority w:val="39"/>
     <w:rsid w:val="008710D0"/>
     <w:pPr>
@@ -8720,7 +8830,7 @@
       </w:tblBorders>
     </w:tblPr>
   </w:style>
-  <w:style w:type="paragraph" w:styleId="ListParagraph">
+  <w:style w:type="paragraph" w:styleId="Paragraphedeliste">
     <w:name w:val="List Paragraph"/>
     <w:basedOn w:val="Normal"/>
     <w:uiPriority w:val="34"/>
@@ -8731,10 +8841,10 @@
       <w:contextualSpacing/>
     </w:pPr>
   </w:style>
-  <w:style w:type="paragraph" w:styleId="Header">
+  <w:style w:type="paragraph" w:styleId="En-tte">
     <w:name w:val="header"/>
     <w:basedOn w:val="Normal"/>
-    <w:link w:val="HeaderChar"/>
+    <w:link w:val="En-tteCar"/>
     <w:uiPriority w:val="99"/>
     <w:unhideWhenUsed/>
     <w:rsid w:val="00F31AF0"/>
@@ -8746,17 +8856,17 @@
       <w:spacing w:after="0" w:line="240" w:lineRule="auto"/>
     </w:pPr>
   </w:style>
-  <w:style w:type="character" w:customStyle="1" w:styleId="HeaderChar">
-    <w:name w:val="Header Char"/>
-    <w:basedOn w:val="DefaultParagraphFont"/>
-    <w:link w:val="Header"/>
+  <w:style w:type="character" w:customStyle="1" w:styleId="En-tteCar">
+    <w:name w:val="En-tête Car"/>
+    <w:basedOn w:val="Policepardfaut"/>
+    <w:link w:val="En-tte"/>
     <w:uiPriority w:val="99"/>
     <w:rsid w:val="00F31AF0"/>
   </w:style>
-  <w:style w:type="paragraph" w:styleId="Footer">
+  <w:style w:type="paragraph" w:styleId="Pieddepage">
     <w:name w:val="footer"/>
     <w:basedOn w:val="Normal"/>
-    <w:link w:val="FooterChar"/>
+    <w:link w:val="PieddepageCar"/>
     <w:uiPriority w:val="99"/>
     <w:unhideWhenUsed/>
     <w:rsid w:val="00F31AF0"/>
@@ -8768,16 +8878,16 @@
       <w:spacing w:after="0" w:line="240" w:lineRule="auto"/>
     </w:pPr>
   </w:style>
-  <w:style w:type="character" w:customStyle="1" w:styleId="FooterChar">
-    <w:name w:val="Footer Char"/>
-    <w:basedOn w:val="DefaultParagraphFont"/>
-    <w:link w:val="Footer"/>
+  <w:style w:type="character" w:customStyle="1" w:styleId="PieddepageCar">
+    <w:name w:val="Pied de page Car"/>
+    <w:basedOn w:val="Policepardfaut"/>
+    <w:link w:val="Pieddepage"/>
     <w:uiPriority w:val="99"/>
     <w:rsid w:val="00F31AF0"/>
   </w:style>
-  <w:style w:type="paragraph" w:styleId="TOCHeading">
+  <w:style w:type="paragraph" w:styleId="En-ttedetabledesmatires">
     <w:name w:val="TOC Heading"/>
-    <w:basedOn w:val="Heading1"/>
+    <w:basedOn w:val="Titre1"/>
     <w:next w:val="Normal"/>
     <w:uiPriority w:val="39"/>
     <w:unhideWhenUsed/>
@@ -8790,7 +8900,7 @@
       <w:lang w:eastAsia="fr-FR"/>
     </w:rPr>
   </w:style>
-  <w:style w:type="paragraph" w:styleId="TOC1">
+  <w:style w:type="paragraph" w:styleId="TM1">
     <w:name w:val="toc 1"/>
     <w:basedOn w:val="Normal"/>
     <w:next w:val="Normal"/>
@@ -8802,9 +8912,9 @@
       <w:spacing w:after="100"/>
     </w:pPr>
   </w:style>
-  <w:style w:type="character" w:styleId="Hyperlink">
+  <w:style w:type="character" w:styleId="Lienhypertexte">
     <w:name w:val="Hyperlink"/>
-    <w:basedOn w:val="DefaultParagraphFont"/>
+    <w:basedOn w:val="Policepardfaut"/>
     <w:uiPriority w:val="99"/>
     <w:unhideWhenUsed/>
     <w:rsid w:val="00F44397"/>
@@ -8813,10 +8923,10 @@
       <w:u w:val="single"/>
     </w:rPr>
   </w:style>
-  <w:style w:type="character" w:customStyle="1" w:styleId="Heading2Char">
-    <w:name w:val="Heading 2 Char"/>
-    <w:basedOn w:val="DefaultParagraphFont"/>
-    <w:link w:val="Heading2"/>
+  <w:style w:type="character" w:customStyle="1" w:styleId="Titre2Car">
+    <w:name w:val="Titre 2 Car"/>
+    <w:basedOn w:val="Policepardfaut"/>
+    <w:link w:val="Titre2"/>
     <w:uiPriority w:val="9"/>
     <w:rsid w:val="00F44397"/>
     <w:rPr>
@@ -8826,7 +8936,7 @@
       <w:szCs w:val="26"/>
     </w:rPr>
   </w:style>
-  <w:style w:type="paragraph" w:styleId="TOC2">
+  <w:style w:type="paragraph" w:styleId="TM2">
     <w:name w:val="toc 2"/>
     <w:basedOn w:val="Normal"/>
     <w:next w:val="Normal"/>
@@ -8841,14 +8951,14 @@
   </w:style>
   <w:style w:type="character" w:customStyle="1" w:styleId="apple-converted-space">
     <w:name w:val="apple-converted-space"/>
-    <w:basedOn w:val="DefaultParagraphFont"/>
+    <w:basedOn w:val="Policepardfaut"/>
     <w:rsid w:val="00D25580"/>
   </w:style>
-  <w:style w:type="paragraph" w:styleId="Title">
+  <w:style w:type="paragraph" w:styleId="Titre">
     <w:name w:val="Title"/>
     <w:basedOn w:val="Normal"/>
     <w:next w:val="Normal"/>
-    <w:link w:val="TitleChar"/>
+    <w:link w:val="TitreCar"/>
     <w:uiPriority w:val="10"/>
     <w:qFormat/>
     <w:rsid w:val="00137CDD"/>
@@ -8864,10 +8974,10 @@
       <w:szCs w:val="56"/>
     </w:rPr>
   </w:style>
-  <w:style w:type="character" w:customStyle="1" w:styleId="TitleChar">
-    <w:name w:val="Title Char"/>
-    <w:basedOn w:val="DefaultParagraphFont"/>
-    <w:link w:val="Title"/>
+  <w:style w:type="character" w:customStyle="1" w:styleId="TitreCar">
+    <w:name w:val="Titre Car"/>
+    <w:basedOn w:val="Policepardfaut"/>
+    <w:link w:val="Titre"/>
     <w:uiPriority w:val="10"/>
     <w:rsid w:val="00137CDD"/>
     <w:rPr>
@@ -8880,7 +8990,7 @@
   </w:style>
   <w:style w:type="character" w:styleId="Mention">
     <w:name w:val="Mention"/>
-    <w:basedOn w:val="DefaultParagraphFont"/>
+    <w:basedOn w:val="Policepardfaut"/>
     <w:uiPriority w:val="99"/>
     <w:semiHidden/>
     <w:unhideWhenUsed/>
@@ -8888,6 +8998,104 @@
     <w:rPr>
       <w:color w:val="2B579A"/>
       <w:shd w:val="clear" w:color="auto" w:fill="E6E6E6"/>
+    </w:rPr>
+  </w:style>
+  <w:style w:type="character" w:styleId="Marquedecommentaire">
+    <w:name w:val="annotation reference"/>
+    <w:basedOn w:val="Policepardfaut"/>
+    <w:uiPriority w:val="99"/>
+    <w:semiHidden/>
+    <w:unhideWhenUsed/>
+    <w:rsid w:val="00D8208C"/>
+    <w:rPr>
+      <w:sz w:val="16"/>
+      <w:szCs w:val="16"/>
+    </w:rPr>
+  </w:style>
+  <w:style w:type="paragraph" w:styleId="Commentaire">
+    <w:name w:val="annotation text"/>
+    <w:basedOn w:val="Normal"/>
+    <w:link w:val="CommentaireCar"/>
+    <w:uiPriority w:val="99"/>
+    <w:semiHidden/>
+    <w:unhideWhenUsed/>
+    <w:rsid w:val="00D8208C"/>
+    <w:pPr>
+      <w:spacing w:line="240" w:lineRule="auto"/>
+    </w:pPr>
+    <w:rPr>
+      <w:sz w:val="20"/>
+      <w:szCs w:val="20"/>
+    </w:rPr>
+  </w:style>
+  <w:style w:type="character" w:customStyle="1" w:styleId="CommentaireCar">
+    <w:name w:val="Commentaire Car"/>
+    <w:basedOn w:val="Policepardfaut"/>
+    <w:link w:val="Commentaire"/>
+    <w:uiPriority w:val="99"/>
+    <w:semiHidden/>
+    <w:rsid w:val="00D8208C"/>
+    <w:rPr>
+      <w:sz w:val="20"/>
+      <w:szCs w:val="20"/>
+    </w:rPr>
+  </w:style>
+  <w:style w:type="paragraph" w:styleId="Objetducommentaire">
+    <w:name w:val="annotation subject"/>
+    <w:basedOn w:val="Commentaire"/>
+    <w:next w:val="Commentaire"/>
+    <w:link w:val="ObjetducommentaireCar"/>
+    <w:uiPriority w:val="99"/>
+    <w:semiHidden/>
+    <w:unhideWhenUsed/>
+    <w:rsid w:val="00D8208C"/>
+    <w:rPr>
+      <w:b/>
+      <w:bCs/>
+    </w:rPr>
+  </w:style>
+  <w:style w:type="character" w:customStyle="1" w:styleId="ObjetducommentaireCar">
+    <w:name w:val="Objet du commentaire Car"/>
+    <w:basedOn w:val="CommentaireCar"/>
+    <w:link w:val="Objetducommentaire"/>
+    <w:uiPriority w:val="99"/>
+    <w:semiHidden/>
+    <w:rsid w:val="00D8208C"/>
+    <w:rPr>
+      <w:b/>
+      <w:bCs/>
+      <w:sz w:val="20"/>
+      <w:szCs w:val="20"/>
+    </w:rPr>
+  </w:style>
+  <w:style w:type="paragraph" w:styleId="Textedebulles">
+    <w:name w:val="Balloon Text"/>
+    <w:basedOn w:val="Normal"/>
+    <w:link w:val="TextedebullesCar"/>
+    <w:uiPriority w:val="99"/>
+    <w:semiHidden/>
+    <w:unhideWhenUsed/>
+    <w:rsid w:val="00D8208C"/>
+    <w:pPr>
+      <w:spacing w:after="0" w:line="240" w:lineRule="auto"/>
+    </w:pPr>
+    <w:rPr>
+      <w:rFonts w:ascii="Segoe UI" w:hAnsi="Segoe UI" w:cs="Segoe UI"/>
+      <w:sz w:val="18"/>
+      <w:szCs w:val="18"/>
+    </w:rPr>
+  </w:style>
+  <w:style w:type="character" w:customStyle="1" w:styleId="TextedebullesCar">
+    <w:name w:val="Texte de bulles Car"/>
+    <w:basedOn w:val="Policepardfaut"/>
+    <w:link w:val="Textedebulles"/>
+    <w:uiPriority w:val="99"/>
+    <w:semiHidden/>
+    <w:rsid w:val="00D8208C"/>
+    <w:rPr>
+      <w:rFonts w:ascii="Segoe UI" w:hAnsi="Segoe UI" w:cs="Segoe UI"/>
+      <w:sz w:val="18"/>
+      <w:szCs w:val="18"/>
     </w:rPr>
   </w:style>
 </w:styles>
@@ -9212,7 +9420,7 @@
 </file>
 
 <file path=customXml/itemProps2.xml><?xml version="1.0" encoding="utf-8"?>
-<ds:datastoreItem xmlns:ds="http://schemas.openxmlformats.org/officeDocument/2006/customXml" ds:itemID="{2253335D-3A21-49F5-8A3A-99A44196230A}">
+<ds:datastoreItem xmlns:ds="http://schemas.openxmlformats.org/officeDocument/2006/customXml" ds:itemID="{0BC5FE27-D78D-4AF4-8217-7AED6B46D703}">
   <ds:schemaRefs>
     <ds:schemaRef ds:uri="http://schemas.openxmlformats.org/officeDocument/2006/bibliography"/>
   </ds:schemaRefs>

</xml_diff>